<commit_message>
Added a built-in Python logging module. The logs are stored in a directory and are divided by system components
</commit_message>
<xml_diff>
--- a/Documentation/Graduate_work_Udodov_KV.docx
+++ b/Documentation/Graduate_work_Udodov_KV.docx
@@ -245,10 +245,12 @@
       <w:r>
         <w:t>Программа:</w:t>
       </w:r>
+      <w:proofErr w:type="gramStart"/>
       <w:r>
         <w:tab/>
         <w:t xml:space="preserve">  Разработчик</w:t>
       </w:r>
+      <w:proofErr w:type="gramEnd"/>
     </w:p>
     <w:p>
       <w:pPr>
@@ -2250,12 +2252,21 @@
         </w:rPr>
         <w:t>Камеры с высоким разрешением</w:t>
       </w:r>
-      <w:r>
-        <w:rPr>
-          <w:sz w:val="24"/>
-          <w:szCs w:val="24"/>
-        </w:rPr>
-        <w:t>: Для съемки изображений автомобильных номеров используются камеры с высоким разрешением, способные зафиксировать изображения с высокой четкостью даже на значительном расстоянии.</w:t>
+      <w:proofErr w:type="gramStart"/>
+      <w:r>
+        <w:rPr>
+          <w:sz w:val="24"/>
+          <w:szCs w:val="24"/>
+        </w:rPr>
+        <w:t>: Для</w:t>
+      </w:r>
+      <w:proofErr w:type="gramEnd"/>
+      <w:r>
+        <w:rPr>
+          <w:sz w:val="24"/>
+          <w:szCs w:val="24"/>
+        </w:rPr>
+        <w:t xml:space="preserve"> съемки изображений автомобильных номеров используются камеры с высоким разрешением, способные зафиксировать изображения с высокой четкостью даже на значительном расстоянии.</w:t>
       </w:r>
     </w:p>
     <w:p>
@@ -2300,12 +2311,21 @@
         </w:rPr>
         <w:t>Базы данных номерных знаков</w:t>
       </w:r>
-      <w:r>
-        <w:rPr>
-          <w:sz w:val="24"/>
-          <w:szCs w:val="24"/>
-        </w:rPr>
-        <w:t>: Для сопоставления распознанных номерных знаков с информацией о транспортных средствах используются базы данных, содержащие информацию о владельцах автомобилей, истории регистрации и другие сведения.</w:t>
+      <w:proofErr w:type="gramStart"/>
+      <w:r>
+        <w:rPr>
+          <w:sz w:val="24"/>
+          <w:szCs w:val="24"/>
+        </w:rPr>
+        <w:t>: Для</w:t>
+      </w:r>
+      <w:proofErr w:type="gramEnd"/>
+      <w:r>
+        <w:rPr>
+          <w:sz w:val="24"/>
+          <w:szCs w:val="24"/>
+        </w:rPr>
+        <w:t xml:space="preserve"> сопоставления распознанных номерных знаков с информацией о транспортных средствах используются базы данных, содержащие информацию о владельцах автомобилей, истории регистрации и другие сведения.</w:t>
       </w:r>
     </w:p>
     <w:p>
@@ -2555,12 +2575,21 @@
         </w:rPr>
         <w:t xml:space="preserve"> (Open Source Computer Vision Library)</w:t>
       </w:r>
-      <w:r>
-        <w:rPr>
-          <w:sz w:val="24"/>
-          <w:szCs w:val="24"/>
-        </w:rPr>
-        <w:t xml:space="preserve">: Это одна из самых популярных библиотек для компьютерного зрения. Она предоставляет широкий спектр функций для обработки изображений и видео, включая фильтрацию, трансформации, детекцию объектов и многое другое. </w:t>
+      <w:proofErr w:type="gramStart"/>
+      <w:r>
+        <w:rPr>
+          <w:sz w:val="24"/>
+          <w:szCs w:val="24"/>
+        </w:rPr>
+        <w:t>: Это</w:t>
+      </w:r>
+      <w:proofErr w:type="gramEnd"/>
+      <w:r>
+        <w:rPr>
+          <w:sz w:val="24"/>
+          <w:szCs w:val="24"/>
+        </w:rPr>
+        <w:t xml:space="preserve"> одна из самых популярных библиотек для компьютерного зрения. Она предоставляет широкий спектр функций для обработки изображений и видео, включая фильтрацию, трансформации, детекцию объектов и многое другое. </w:t>
       </w:r>
       <w:proofErr w:type="spellStart"/>
       <w:r>
@@ -2633,6 +2662,7 @@
         <w:t>scikit-image</w:t>
       </w:r>
       <w:proofErr w:type="spellEnd"/>
+      <w:proofErr w:type="gramStart"/>
       <w:r>
         <w:rPr>
           <w:b/>
@@ -2647,7 +2677,15 @@
           <w:sz w:val="24"/>
           <w:szCs w:val="24"/>
         </w:rPr>
-        <w:t xml:space="preserve"> Это библиотека Python для обработки изображений, основанная на </w:t>
+        <w:t xml:space="preserve"> Это</w:t>
+      </w:r>
+      <w:proofErr w:type="gramEnd"/>
+      <w:r>
+        <w:rPr>
+          <w:sz w:val="24"/>
+          <w:szCs w:val="24"/>
+        </w:rPr>
+        <w:t xml:space="preserve"> библиотека Python для обработки изображений, основанная на </w:t>
       </w:r>
       <w:proofErr w:type="spellStart"/>
       <w:r>
@@ -2872,14 +2910,32 @@
           <w:sz w:val="24"/>
           <w:szCs w:val="24"/>
         </w:rPr>
-        <w:t>):</w:t>
-      </w:r>
-      <w:r>
-        <w:rPr>
-          <w:sz w:val="24"/>
-          <w:szCs w:val="24"/>
-        </w:rPr>
-        <w:t xml:space="preserve"> Это один из самых популярных алгоритмов для детекции объектов в реальном времени. YOLO обрабатывает изображение как единую сетку и предсказывает классы и координаты ограничивающих рамок одновременно, что обеспечивает высокую скорость работы.</w:t>
+        <w:t>)</w:t>
+      </w:r>
+      <w:proofErr w:type="gramStart"/>
+      <w:r>
+        <w:rPr>
+          <w:b/>
+          <w:bCs/>
+          <w:sz w:val="24"/>
+          <w:szCs w:val="24"/>
+        </w:rPr>
+        <w:t>:</w:t>
+      </w:r>
+      <w:r>
+        <w:rPr>
+          <w:sz w:val="24"/>
+          <w:szCs w:val="24"/>
+        </w:rPr>
+        <w:t xml:space="preserve"> Это</w:t>
+      </w:r>
+      <w:proofErr w:type="gramEnd"/>
+      <w:r>
+        <w:rPr>
+          <w:sz w:val="24"/>
+          <w:szCs w:val="24"/>
+        </w:rPr>
+        <w:t xml:space="preserve"> один из самых популярных алгоритмов для детекции объектов в реальном времени. YOLO обрабатывает изображение как единую сетку и предсказывает классы и координаты ограничивающих рамок одновременно, что обеспечивает высокую скорость работы.</w:t>
       </w:r>
     </w:p>
     <w:p>
@@ -3335,6 +3391,7 @@
         <w:t>ParkAssist</w:t>
       </w:r>
       <w:proofErr w:type="spellEnd"/>
+      <w:proofErr w:type="gramStart"/>
       <w:r>
         <w:rPr>
           <w:b/>
@@ -3349,7 +3406,15 @@
           <w:sz w:val="24"/>
           <w:szCs w:val="24"/>
         </w:rPr>
-        <w:t xml:space="preserve"> Это одна из ведущих систем на рынке, предоставляющая решения для управления парковкой с использованием камер и датчиков. Особенности включают в себя высокую точность распознавания номеров, интеграцию с мобильными приложениями для пользователей и возможность аналитики данных.</w:t>
+        <w:t xml:space="preserve"> Это</w:t>
+      </w:r>
+      <w:proofErr w:type="gramEnd"/>
+      <w:r>
+        <w:rPr>
+          <w:sz w:val="24"/>
+          <w:szCs w:val="24"/>
+        </w:rPr>
+        <w:t xml:space="preserve"> одна из ведущих систем на рынке, предоставляющая решения для управления парковкой с использованием камер и датчиков. Особенности включают в себя высокую точность распознавания номеров, интеграцию с мобильными приложениями для пользователей и возможность аналитики данных.</w:t>
       </w:r>
     </w:p>
     <w:p>
@@ -3439,14 +3504,32 @@
           <w:sz w:val="24"/>
           <w:szCs w:val="24"/>
         </w:rPr>
-        <w:t xml:space="preserve"> Systems:</w:t>
-      </w:r>
-      <w:r>
-        <w:rPr>
-          <w:sz w:val="24"/>
-          <w:szCs w:val="24"/>
-        </w:rPr>
-        <w:t xml:space="preserve"> Специализируется на системах идентификации транспортных средств, включая решения для автоматического распознавания номеров. Их системы отличаются высокой скоростью обработки и возможностью работы в сложных погодных условиях.</w:t>
+        <w:t xml:space="preserve"> Systems</w:t>
+      </w:r>
+      <w:proofErr w:type="gramStart"/>
+      <w:r>
+        <w:rPr>
+          <w:b/>
+          <w:bCs/>
+          <w:sz w:val="24"/>
+          <w:szCs w:val="24"/>
+        </w:rPr>
+        <w:t>:</w:t>
+      </w:r>
+      <w:r>
+        <w:rPr>
+          <w:sz w:val="24"/>
+          <w:szCs w:val="24"/>
+        </w:rPr>
+        <w:t xml:space="preserve"> Специализируется</w:t>
+      </w:r>
+      <w:proofErr w:type="gramEnd"/>
+      <w:r>
+        <w:rPr>
+          <w:sz w:val="24"/>
+          <w:szCs w:val="24"/>
+        </w:rPr>
+        <w:t xml:space="preserve"> на системах идентификации транспортных средств, включая решения для автоматического распознавания номеров. Их системы отличаются высокой скоростью обработки и возможностью работы в сложных погодных условиях.</w:t>
       </w:r>
     </w:p>
     <w:p>
@@ -3466,14 +3549,34 @@
           <w:sz w:val="24"/>
           <w:szCs w:val="24"/>
         </w:rPr>
-        <w:t>Особенности коммерческих решений:</w:t>
-      </w:r>
-      <w:r>
-        <w:rPr>
-          <w:sz w:val="24"/>
-          <w:szCs w:val="24"/>
-        </w:rPr>
-        <w:t xml:space="preserve"> Обычно такие системы предлагают высокую надежность и поддержку, но могут быть дорогими в установке и обслуживании. Они часто включают в себя дополнительные функции, такие как аналитика использования парковки, управление доступом в реальном времени и интеграция с другими системами безопасности.</w:t>
+        <w:t>Особенности коммерческих решений</w:t>
+      </w:r>
+      <w:proofErr w:type="gramStart"/>
+      <w:r>
+        <w:rPr>
+          <w:b/>
+          <w:bCs/>
+          <w:i/>
+          <w:iCs/>
+          <w:sz w:val="24"/>
+          <w:szCs w:val="24"/>
+        </w:rPr>
+        <w:t>:</w:t>
+      </w:r>
+      <w:r>
+        <w:rPr>
+          <w:sz w:val="24"/>
+          <w:szCs w:val="24"/>
+        </w:rPr>
+        <w:t xml:space="preserve"> Обычно</w:t>
+      </w:r>
+      <w:proofErr w:type="gramEnd"/>
+      <w:r>
+        <w:rPr>
+          <w:sz w:val="24"/>
+          <w:szCs w:val="24"/>
+        </w:rPr>
+        <w:t xml:space="preserve"> такие системы предлагают высокую надежность и поддержку, но могут быть дорогими в установке и обслуживании. Они часто включают в себя дополнительные функции, такие как аналитика использования парковки, управление доступом в реальном времени и интеграция с другими системами безопасности.</w:t>
       </w:r>
       <w:r>
         <w:rPr>
@@ -3542,12 +3645,21 @@
         <w:t>OpenALPR</w:t>
       </w:r>
       <w:proofErr w:type="spellEnd"/>
-      <w:r>
-        <w:rPr>
-          <w:sz w:val="24"/>
-          <w:szCs w:val="24"/>
-        </w:rPr>
-        <w:t>: Это популярная платформа с открытым исходным кодом для автоматического распознавания номерных знаков. Она поддерживает множество стран и может быть интегрирована с различными системами благодаря своей модульной архитектуре.</w:t>
+      <w:proofErr w:type="gramStart"/>
+      <w:r>
+        <w:rPr>
+          <w:sz w:val="24"/>
+          <w:szCs w:val="24"/>
+        </w:rPr>
+        <w:t>: Это</w:t>
+      </w:r>
+      <w:proofErr w:type="gramEnd"/>
+      <w:r>
+        <w:rPr>
+          <w:sz w:val="24"/>
+          <w:szCs w:val="24"/>
+        </w:rPr>
+        <w:t xml:space="preserve"> популярная платформа с открытым исходным кодом для автоматического распознавания номерных знаков. Она поддерживает множество стран и может быть интегрирована с различными системами благодаря своей модульной архитектуре.</w:t>
       </w:r>
     </w:p>
     <w:p>
@@ -3573,12 +3685,21 @@
         <w:t>PlateRecognizer</w:t>
       </w:r>
       <w:proofErr w:type="spellEnd"/>
-      <w:r>
-        <w:rPr>
-          <w:sz w:val="24"/>
-          <w:szCs w:val="24"/>
-        </w:rPr>
-        <w:t xml:space="preserve">: Хотя это коммерческое решение, оно предлагает API и SDK для интеграции в </w:t>
+      <w:proofErr w:type="gramStart"/>
+      <w:r>
+        <w:rPr>
+          <w:sz w:val="24"/>
+          <w:szCs w:val="24"/>
+        </w:rPr>
+        <w:t>: Хотя</w:t>
+      </w:r>
+      <w:proofErr w:type="gramEnd"/>
+      <w:r>
+        <w:rPr>
+          <w:sz w:val="24"/>
+          <w:szCs w:val="24"/>
+        </w:rPr>
+        <w:t xml:space="preserve"> это коммерческое решение, оно предлагает API и SDK для интеграции в </w:t>
       </w:r>
       <w:proofErr w:type="spellStart"/>
       <w:r>
@@ -3672,6 +3793,7 @@
         </w:rPr>
         <w:t>Возможности открытых платформ</w:t>
       </w:r>
+      <w:proofErr w:type="gramStart"/>
       <w:r>
         <w:rPr>
           <w:i/>
@@ -3686,7 +3808,15 @@
           <w:sz w:val="24"/>
           <w:szCs w:val="24"/>
         </w:rPr>
-        <w:t xml:space="preserve"> Они часто более доступны по стоимости и позволяют пользователям настраивать систему под свои нужды. Однако они могут требовать больше времени на настройку и интеграцию по сравнению с готовыми коммерческими решениями.</w:t>
+        <w:t xml:space="preserve"> Они</w:t>
+      </w:r>
+      <w:proofErr w:type="gramEnd"/>
+      <w:r>
+        <w:rPr>
+          <w:sz w:val="24"/>
+          <w:szCs w:val="24"/>
+        </w:rPr>
+        <w:t xml:space="preserve"> часто более доступны по стоимости и позволяют пользователям настраивать систему под свои нужды. Однако они могут требовать больше времени на настройку и интеграцию по сравнению с готовыми коммерческими решениями.</w:t>
       </w:r>
       <w:r>
         <w:rPr>
@@ -4229,14 +4359,32 @@
           <w:sz w:val="24"/>
           <w:szCs w:val="24"/>
         </w:rPr>
-        <w:t>Удобство использования:</w:t>
-      </w:r>
-      <w:r>
-        <w:rPr>
-          <w:sz w:val="24"/>
-          <w:szCs w:val="24"/>
-        </w:rPr>
-        <w:t xml:space="preserve"> Интуитивно понятный интерфейс как для конечных пользователей, так и для администраторов системы.</w:t>
+        <w:t>Удобство использования</w:t>
+      </w:r>
+      <w:proofErr w:type="gramStart"/>
+      <w:r>
+        <w:rPr>
+          <w:b/>
+          <w:bCs/>
+          <w:sz w:val="24"/>
+          <w:szCs w:val="24"/>
+        </w:rPr>
+        <w:t>:</w:t>
+      </w:r>
+      <w:r>
+        <w:rPr>
+          <w:sz w:val="24"/>
+          <w:szCs w:val="24"/>
+        </w:rPr>
+        <w:t xml:space="preserve"> Интуитивно</w:t>
+      </w:r>
+      <w:proofErr w:type="gramEnd"/>
+      <w:r>
+        <w:rPr>
+          <w:sz w:val="24"/>
+          <w:szCs w:val="24"/>
+        </w:rPr>
+        <w:t xml:space="preserve"> понятный интерфейс как для конечных пользователей, так и для администраторов системы.</w:t>
       </w:r>
       <w:r>
         <w:rPr>
@@ -5700,10 +5848,10 @@
             <v:path o:extrusionok="f" gradientshapeok="t" o:connecttype="rect"/>
             <o:lock v:ext="edit" aspectratio="t"/>
           </v:shapetype>
-          <v:shape id="_x0000_i1025" type="#_x0000_t75" style="width:431.4pt;height:376.2pt" o:ole="">
+          <v:shape id="_x0000_i1025" type="#_x0000_t75" style="width:431.15pt;height:376.3pt" o:ole="">
             <v:imagedata r:id="rId10" o:title=""/>
           </v:shape>
-          <o:OLEObject Type="Embed" ProgID="WordPad.Document.1" ShapeID="_x0000_i1025" DrawAspect="Content" ObjectID="_1786990824" r:id="rId11"/>
+          <o:OLEObject Type="Embed" ProgID="WordPad.Document.1" ShapeID="_x0000_i1025" DrawAspect="Content" ObjectID="_1787142170" r:id="rId11"/>
         </w:object>
       </w:r>
     </w:p>
@@ -5723,10 +5871,10 @@
           <w:lang w:val="en-US"/>
         </w:rPr>
         <w:object w:dxaOrig="8628" w:dyaOrig="3060" w14:anchorId="79CB614A">
-          <v:shape id="_x0000_i1026" type="#_x0000_t75" style="width:431.4pt;height:153pt" o:ole="">
+          <v:shape id="_x0000_i1026" type="#_x0000_t75" style="width:431.15pt;height:153.45pt" o:ole="">
             <v:imagedata r:id="rId12" o:title=""/>
           </v:shape>
-          <o:OLEObject Type="Embed" ProgID="WordPad.Document.1" ShapeID="_x0000_i1026" DrawAspect="Content" ObjectID="_1786990825" r:id="rId13"/>
+          <o:OLEObject Type="Embed" ProgID="WordPad.Document.1" ShapeID="_x0000_i1026" DrawAspect="Content" ObjectID="_1787142171" r:id="rId13"/>
         </w:object>
       </w:r>
     </w:p>
@@ -6127,10 +6275,10 @@
           <w:szCs w:val="24"/>
         </w:rPr>
         <w:object w:dxaOrig="8628" w:dyaOrig="5364" w14:anchorId="63D133A3">
-          <v:shape id="_x0000_i1027" type="#_x0000_t75" style="width:431.4pt;height:268.2pt" o:ole="">
+          <v:shape id="_x0000_i1027" type="#_x0000_t75" style="width:431.15pt;height:268.3pt" o:ole="">
             <v:imagedata r:id="rId15" o:title=""/>
           </v:shape>
-          <o:OLEObject Type="Embed" ProgID="WordPad.Document.1" ShapeID="_x0000_i1027" DrawAspect="Content" ObjectID="_1786990826" r:id="rId16"/>
+          <o:OLEObject Type="Embed" ProgID="WordPad.Document.1" ShapeID="_x0000_i1027" DrawAspect="Content" ObjectID="_1787142172" r:id="rId16"/>
         </w:object>
       </w:r>
     </w:p>
@@ -6446,10 +6594,10 @@
           <w:szCs w:val="24"/>
         </w:rPr>
         <w:object w:dxaOrig="8628" w:dyaOrig="8436" w14:anchorId="272190B5">
-          <v:shape id="_x0000_i1028" type="#_x0000_t75" style="width:431.4pt;height:421.8pt" o:ole="">
+          <v:shape id="_x0000_i1028" type="#_x0000_t75" style="width:431.15pt;height:421.7pt" o:ole="">
             <v:imagedata r:id="rId17" o:title=""/>
           </v:shape>
-          <o:OLEObject Type="Embed" ProgID="WordPad.Document.1" ShapeID="_x0000_i1028" DrawAspect="Content" ObjectID="_1786990827" r:id="rId18"/>
+          <o:OLEObject Type="Embed" ProgID="WordPad.Document.1" ShapeID="_x0000_i1028" DrawAspect="Content" ObjectID="_1787142173" r:id="rId18"/>
         </w:object>
       </w:r>
     </w:p>
@@ -6719,10 +6867,10 @@
           <w:lang w:val="en-US"/>
         </w:rPr>
         <w:object w:dxaOrig="8628" w:dyaOrig="3900" w14:anchorId="195F5A4D">
-          <v:shape id="_x0000_i1029" type="#_x0000_t75" style="width:431.4pt;height:195pt" o:ole="">
+          <v:shape id="_x0000_i1029" type="#_x0000_t75" style="width:431.15pt;height:195.45pt" o:ole="">
             <v:imagedata r:id="rId19" o:title=""/>
           </v:shape>
-          <o:OLEObject Type="Embed" ProgID="WordPad.Document.1" ShapeID="_x0000_i1029" DrawAspect="Content" ObjectID="_1786990828" r:id="rId20"/>
+          <o:OLEObject Type="Embed" ProgID="WordPad.Document.1" ShapeID="_x0000_i1029" DrawAspect="Content" ObjectID="_1787142174" r:id="rId20"/>
         </w:object>
       </w:r>
     </w:p>
@@ -6958,10 +7106,10 @@
           <w:lang w:val="en-US"/>
         </w:rPr>
         <w:object w:dxaOrig="8628" w:dyaOrig="5364" w14:anchorId="553F3B5A">
-          <v:shape id="_x0000_i1030" type="#_x0000_t75" style="width:431.4pt;height:268.2pt" o:ole="">
+          <v:shape id="_x0000_i1030" type="#_x0000_t75" style="width:431.15pt;height:268.3pt" o:ole="">
             <v:imagedata r:id="rId21" o:title=""/>
           </v:shape>
-          <o:OLEObject Type="Embed" ProgID="WordPad.Document.1" ShapeID="_x0000_i1030" DrawAspect="Content" ObjectID="_1786990829" r:id="rId22"/>
+          <o:OLEObject Type="Embed" ProgID="WordPad.Document.1" ShapeID="_x0000_i1030" DrawAspect="Content" ObjectID="_1787142175" r:id="rId22"/>
         </w:object>
       </w:r>
     </w:p>
@@ -6984,10 +7132,10 @@
           <w:lang w:val="en-US"/>
         </w:rPr>
         <w:object w:dxaOrig="12" w:dyaOrig="12" w14:anchorId="3D155E5F">
-          <v:shape id="_x0000_i1031" type="#_x0000_t75" style="width:.6pt;height:.6pt" o:ole="">
+          <v:shape id="_x0000_i1031" type="#_x0000_t75" style="width:.85pt;height:.85pt" o:ole="">
             <v:imagedata r:id="rId23" o:title=""/>
           </v:shape>
-          <o:OLEObject Type="Embed" ProgID="WordPad.Document.1" ShapeID="_x0000_i1031" DrawAspect="Content" ObjectID="_1786990830" r:id="rId24"/>
+          <o:OLEObject Type="Embed" ProgID="WordPad.Document.1" ShapeID="_x0000_i1031" DrawAspect="Content" ObjectID="_1787142176" r:id="rId24"/>
         </w:object>
       </w:r>
       <w:r>
@@ -7109,10 +7257,10 @@
           <w:szCs w:val="24"/>
         </w:rPr>
         <w:object w:dxaOrig="8628" w:dyaOrig="4980" w14:anchorId="1D226C84">
-          <v:shape id="_x0000_i1032" type="#_x0000_t75" style="width:431.4pt;height:249pt" o:ole="">
+          <v:shape id="_x0000_i1032" type="#_x0000_t75" style="width:431.15pt;height:249.45pt" o:ole="">
             <v:imagedata r:id="rId25" o:title=""/>
           </v:shape>
-          <o:OLEObject Type="Embed" ProgID="WordPad.Document.1" ShapeID="_x0000_i1032" DrawAspect="Content" ObjectID="_1786990831" r:id="rId26"/>
+          <o:OLEObject Type="Embed" ProgID="WordPad.Document.1" ShapeID="_x0000_i1032" DrawAspect="Content" ObjectID="_1787142177" r:id="rId26"/>
         </w:object>
       </w:r>
     </w:p>
@@ -7319,10 +7467,10 @@
           <w:lang w:val="en-US"/>
         </w:rPr>
         <w:object w:dxaOrig="8628" w:dyaOrig="3828" w14:anchorId="65CCB088">
-          <v:shape id="_x0000_i1033" type="#_x0000_t75" style="width:431.4pt;height:191.4pt" o:ole="">
+          <v:shape id="_x0000_i1033" type="#_x0000_t75" style="width:431.15pt;height:191.15pt" o:ole="">
             <v:imagedata r:id="rId27" o:title=""/>
           </v:shape>
-          <o:OLEObject Type="Embed" ProgID="WordPad.Document.1" ShapeID="_x0000_i1033" DrawAspect="Content" ObjectID="_1786990832" r:id="rId28"/>
+          <o:OLEObject Type="Embed" ProgID="WordPad.Document.1" ShapeID="_x0000_i1033" DrawAspect="Content" ObjectID="_1787142178" r:id="rId28"/>
         </w:object>
       </w:r>
     </w:p>
@@ -7345,10 +7493,10 @@
           <w:lang w:val="en-US"/>
         </w:rPr>
         <w:object w:dxaOrig="8628" w:dyaOrig="1980" w14:anchorId="6298DC14">
-          <v:shape id="_x0000_i1034" type="#_x0000_t75" style="width:431.4pt;height:99pt" o:ole="">
+          <v:shape id="_x0000_i1034" type="#_x0000_t75" style="width:431.15pt;height:99.45pt" o:ole="">
             <v:imagedata r:id="rId29" o:title=""/>
           </v:shape>
-          <o:OLEObject Type="Embed" ProgID="WordPad.Document.1" ShapeID="_x0000_i1034" DrawAspect="Content" ObjectID="_1786990833" r:id="rId30"/>
+          <o:OLEObject Type="Embed" ProgID="WordPad.Document.1" ShapeID="_x0000_i1034" DrawAspect="Content" ObjectID="_1787142179" r:id="rId30"/>
         </w:object>
       </w:r>
       <w:r>
@@ -7357,7 +7505,6 @@
           <w:bCs/>
           <w:sz w:val="24"/>
           <w:szCs w:val="24"/>
-          <w:lang w:val="en-US"/>
         </w:rPr>
         <w:br/>
       </w:r>
@@ -7510,10 +7657,10 @@
           <w:lang w:val="en-US"/>
         </w:rPr>
         <w:object w:dxaOrig="8628" w:dyaOrig="6900" w14:anchorId="0A168399">
-          <v:shape id="_x0000_i1035" type="#_x0000_t75" style="width:431.4pt;height:345pt" o:ole="">
+          <v:shape id="_x0000_i1035" type="#_x0000_t75" style="width:431.15pt;height:345.45pt" o:ole="">
             <v:imagedata r:id="rId31" o:title=""/>
           </v:shape>
-          <o:OLEObject Type="Embed" ProgID="WordPad.Document.1" ShapeID="_x0000_i1035" DrawAspect="Content" ObjectID="_1786990834" r:id="rId32"/>
+          <o:OLEObject Type="Embed" ProgID="WordPad.Document.1" ShapeID="_x0000_i1035" DrawAspect="Content" ObjectID="_1787142180" r:id="rId32"/>
         </w:object>
       </w:r>
     </w:p>
@@ -7609,14 +7756,32 @@
           <w:sz w:val="24"/>
           <w:szCs w:val="24"/>
         </w:rPr>
-        <w:t>Затраты на внедрение:</w:t>
-      </w:r>
-      <w:r>
-        <w:rPr>
-          <w:sz w:val="24"/>
-          <w:szCs w:val="24"/>
-        </w:rPr>
-        <w:t xml:space="preserve"> Это включает стоимость оборудования (камеры, серверы), программного обеспечения, установки и обслуживания.</w:t>
+        <w:t>Затраты на внедрение</w:t>
+      </w:r>
+      <w:proofErr w:type="gramStart"/>
+      <w:r>
+        <w:rPr>
+          <w:b/>
+          <w:bCs/>
+          <w:sz w:val="24"/>
+          <w:szCs w:val="24"/>
+        </w:rPr>
+        <w:t>:</w:t>
+      </w:r>
+      <w:r>
+        <w:rPr>
+          <w:sz w:val="24"/>
+          <w:szCs w:val="24"/>
+        </w:rPr>
+        <w:t xml:space="preserve"> Это</w:t>
+      </w:r>
+      <w:proofErr w:type="gramEnd"/>
+      <w:r>
+        <w:rPr>
+          <w:sz w:val="24"/>
+          <w:szCs w:val="24"/>
+        </w:rPr>
+        <w:t xml:space="preserve"> включает стоимость оборудования (камеры, серверы), программного обеспечения, установки и обслуживания.</w:t>
       </w:r>
     </w:p>
     <w:p>
@@ -7667,14 +7832,32 @@
           <w:sz w:val="24"/>
           <w:szCs w:val="24"/>
         </w:rPr>
-        <w:t>Срок окупаемости:</w:t>
-      </w:r>
-      <w:r>
-        <w:rPr>
-          <w:sz w:val="24"/>
-          <w:szCs w:val="24"/>
-        </w:rPr>
-        <w:t xml:space="preserve"> Рассчитывается период, за который инвестиции в систему окупятся за счет полученной экономии и дополнительных доходов.</w:t>
+        <w:t>Срок окупаемости</w:t>
+      </w:r>
+      <w:proofErr w:type="gramStart"/>
+      <w:r>
+        <w:rPr>
+          <w:b/>
+          <w:bCs/>
+          <w:sz w:val="24"/>
+          <w:szCs w:val="24"/>
+        </w:rPr>
+        <w:t>:</w:t>
+      </w:r>
+      <w:r>
+        <w:rPr>
+          <w:sz w:val="24"/>
+          <w:szCs w:val="24"/>
+        </w:rPr>
+        <w:t xml:space="preserve"> Рассчитывается</w:t>
+      </w:r>
+      <w:proofErr w:type="gramEnd"/>
+      <w:r>
+        <w:rPr>
+          <w:sz w:val="24"/>
+          <w:szCs w:val="24"/>
+        </w:rPr>
+        <w:t xml:space="preserve"> период, за который инвестиции в систему окупятся за счет полученной экономии и дополнительных доходов.</w:t>
       </w:r>
     </w:p>
     <w:p>
@@ -7763,10 +7946,10 @@
           <w:lang w:val="en-US"/>
         </w:rPr>
         <w:object w:dxaOrig="8628" w:dyaOrig="6132" w14:anchorId="7468D830">
-          <v:shape id="_x0000_i1036" type="#_x0000_t75" style="width:431.4pt;height:306.6pt" o:ole="">
+          <v:shape id="_x0000_i1036" type="#_x0000_t75" style="width:431.15pt;height:306.85pt" o:ole="">
             <v:imagedata r:id="rId33" o:title=""/>
           </v:shape>
-          <o:OLEObject Type="Embed" ProgID="WordPad.Document.1" ShapeID="_x0000_i1036" DrawAspect="Content" ObjectID="_1786990835" r:id="rId34"/>
+          <o:OLEObject Type="Embed" ProgID="WordPad.Document.1" ShapeID="_x0000_i1036" DrawAspect="Content" ObjectID="_1787142181" r:id="rId34"/>
         </w:object>
       </w:r>
     </w:p>
@@ -7944,10 +8127,10 @@
           <w:lang w:val="en-US"/>
         </w:rPr>
         <w:object w:dxaOrig="8628" w:dyaOrig="4980" w14:anchorId="0BF7DF58">
-          <v:shape id="_x0000_i1037" type="#_x0000_t75" style="width:431.4pt;height:249pt" o:ole="">
+          <v:shape id="_x0000_i1037" type="#_x0000_t75" style="width:431.15pt;height:249.45pt" o:ole="">
             <v:imagedata r:id="rId35" o:title=""/>
           </v:shape>
-          <o:OLEObject Type="Embed" ProgID="WordPad.Document.1" ShapeID="_x0000_i1037" DrawAspect="Content" ObjectID="_1786990836" r:id="rId36"/>
+          <o:OLEObject Type="Embed" ProgID="WordPad.Document.1" ShapeID="_x0000_i1037" DrawAspect="Content" ObjectID="_1787142182" r:id="rId36"/>
         </w:object>
       </w:r>
       <w:r>
@@ -8125,10 +8308,10 @@
           <w:lang w:val="en-US"/>
         </w:rPr>
         <w:object w:dxaOrig="8628" w:dyaOrig="3828" w14:anchorId="0868DC6D">
-          <v:shape id="_x0000_i1038" type="#_x0000_t75" style="width:431.4pt;height:191.4pt" o:ole="">
+          <v:shape id="_x0000_i1038" type="#_x0000_t75" style="width:431.15pt;height:191.15pt" o:ole="">
             <v:imagedata r:id="rId37" o:title=""/>
           </v:shape>
-          <o:OLEObject Type="Embed" ProgID="WordPad.Document.1" ShapeID="_x0000_i1038" DrawAspect="Content" ObjectID="_1786990837" r:id="rId38"/>
+          <o:OLEObject Type="Embed" ProgID="WordPad.Document.1" ShapeID="_x0000_i1038" DrawAspect="Content" ObjectID="_1787142183" r:id="rId38"/>
         </w:object>
       </w:r>
     </w:p>
@@ -8146,10 +8329,10 @@
           <w:szCs w:val="24"/>
         </w:rPr>
         <w:object w:dxaOrig="8628" w:dyaOrig="3336" w14:anchorId="478232E1">
-          <v:shape id="_x0000_i1039" type="#_x0000_t75" style="width:431.4pt;height:166.8pt" o:ole="">
+          <v:shape id="_x0000_i1039" type="#_x0000_t75" style="width:431.15pt;height:166.3pt" o:ole="">
             <v:imagedata r:id="rId39" o:title=""/>
           </v:shape>
-          <o:OLEObject Type="Embed" ProgID="WordPad.Document.1" ShapeID="_x0000_i1039" DrawAspect="Content" ObjectID="_1786990838" r:id="rId40"/>
+          <o:OLEObject Type="Embed" ProgID="WordPad.Document.1" ShapeID="_x0000_i1039" DrawAspect="Content" ObjectID="_1787142184" r:id="rId40"/>
         </w:object>
       </w:r>
     </w:p>
@@ -8448,17 +8631,18 @@
           <w:sz w:val="24"/>
           <w:szCs w:val="24"/>
         </w:rPr>
-        <w:object w:dxaOrig="8736" w:dyaOrig="11268" w14:anchorId="55A8111F">
-          <v:shape id="_x0000_i1040" type="#_x0000_t75" style="width:436.8pt;height:563.4pt" o:ole="">
+        <w:object w:dxaOrig="8736" w:dyaOrig="12096" w14:anchorId="55A8111F">
+          <v:shape id="_x0000_i1040" type="#_x0000_t75" style="width:436.3pt;height:605.15pt" o:ole="">
             <v:imagedata r:id="rId41" o:title=""/>
           </v:shape>
-          <o:OLEObject Type="Embed" ProgID="WordPad.Document.1" ShapeID="_x0000_i1040" DrawAspect="Content" ObjectID="_1786990839" r:id="rId42"/>
+          <o:OLEObject Type="Embed" ProgID="WordPad.Document.1" ShapeID="_x0000_i1040" DrawAspect="Content" ObjectID="_1787142185" r:id="rId42"/>
         </w:object>
       </w:r>
     </w:p>
     <w:p>
       <w:pPr>
         <w:spacing w:line="259" w:lineRule="auto"/>
+        <w:ind w:left="720"/>
         <w:rPr>
           <w:b/>
           <w:bCs/>
@@ -8471,30 +8655,11 @@
           <w:bCs/>
           <w:szCs w:val="28"/>
         </w:rPr>
-        <w:br w:type="page"/>
-      </w:r>
-    </w:p>
-    <w:p>
-      <w:pPr>
-        <w:spacing w:line="259" w:lineRule="auto"/>
-        <w:ind w:left="720"/>
-        <w:rPr>
-          <w:b/>
-          <w:bCs/>
-          <w:szCs w:val="28"/>
-        </w:rPr>
-      </w:pPr>
-      <w:r>
-        <w:rPr>
-          <w:b/>
-          <w:bCs/>
-          <w:szCs w:val="28"/>
-        </w:rPr>
-        <w:object w:dxaOrig="8628" w:dyaOrig="14544" w14:anchorId="1DFD186D">
-          <v:shape id="_x0000_i1041" type="#_x0000_t75" style="width:431.4pt;height:727.2pt" o:ole="">
+        <w:object w:dxaOrig="8628" w:dyaOrig="14268" w14:anchorId="1DFD186D">
+          <v:shape id="_x0000_i1041" type="#_x0000_t75" style="width:431.15pt;height:713.15pt" o:ole="">
             <v:imagedata r:id="rId43" o:title=""/>
           </v:shape>
-          <o:OLEObject Type="Embed" ProgID="WordPad.Document.1" ShapeID="_x0000_i1041" DrawAspect="Content" ObjectID="_1786990840" r:id="rId44"/>
+          <o:OLEObject Type="Embed" ProgID="WordPad.Document.1" ShapeID="_x0000_i1041" DrawAspect="Content" ObjectID="_1787142186" r:id="rId44"/>
         </w:object>
       </w:r>
     </w:p>
@@ -9000,12 +9165,21 @@
         </w:rPr>
         <w:t>Цель</w:t>
       </w:r>
+      <w:proofErr w:type="gramStart"/>
       <w:r>
         <w:rPr>
           <w:sz w:val="20"/>
           <w:szCs w:val="20"/>
         </w:rPr>
-        <w:t>: Обеспечить частую интеграцию изменений кода в общий репозиторий, чтобы выявлять ошибки на ранних стадиях разработки.</w:t>
+        <w:t>: Обеспечить</w:t>
+      </w:r>
+      <w:proofErr w:type="gramEnd"/>
+      <w:r>
+        <w:rPr>
+          <w:sz w:val="20"/>
+          <w:szCs w:val="20"/>
+        </w:rPr>
+        <w:t xml:space="preserve"> частую интеграцию изменений кода в общий репозиторий, чтобы выявлять ошибки на ранних стадиях разработки.</w:t>
       </w:r>
     </w:p>
     <w:p>
@@ -9204,12 +9378,21 @@
         </w:rPr>
         <w:t>Цель</w:t>
       </w:r>
+      <w:proofErr w:type="gramStart"/>
       <w:r>
         <w:rPr>
           <w:sz w:val="20"/>
           <w:szCs w:val="20"/>
         </w:rPr>
-        <w:t xml:space="preserve">: Автоматизировать развертывание приложения на различных средах (например, тестирование, </w:t>
+        <w:t>: Автоматизировать</w:t>
+      </w:r>
+      <w:proofErr w:type="gramEnd"/>
+      <w:r>
+        <w:rPr>
+          <w:sz w:val="20"/>
+          <w:szCs w:val="20"/>
+        </w:rPr>
+        <w:t xml:space="preserve"> развертывание приложения на различных средах (например, тестирование, </w:t>
       </w:r>
       <w:proofErr w:type="spellStart"/>
       <w:r>
@@ -9249,12 +9432,21 @@
         </w:rPr>
         <w:t>Как это работает</w:t>
       </w:r>
+      <w:proofErr w:type="gramStart"/>
       <w:r>
         <w:rPr>
           <w:sz w:val="20"/>
           <w:szCs w:val="20"/>
         </w:rPr>
-        <w:t>: После успешного завершения этапа CI изменения автоматически развертываются на целевой среде. Это может включать в себя обновление серверов, баз данных и других компонентов инфраструктуры.</w:t>
+        <w:t>: После</w:t>
+      </w:r>
+      <w:proofErr w:type="gramEnd"/>
+      <w:r>
+        <w:rPr>
+          <w:sz w:val="20"/>
+          <w:szCs w:val="20"/>
+        </w:rPr>
+        <w:t xml:space="preserve"> успешного завершения этапа CI изменения автоматически развертываются на целевой среде. Это может включать в себя обновление серверов, баз данных и других компонентов инфраструктуры.</w:t>
       </w:r>
     </w:p>
     <w:p>
@@ -9584,10 +9776,10 @@
           <w:szCs w:val="24"/>
         </w:rPr>
         <w:object w:dxaOrig="8628" w:dyaOrig="1104" w14:anchorId="6F5F8F9C">
-          <v:shape id="_x0000_i1042" type="#_x0000_t75" style="width:431.4pt;height:55.2pt" o:ole="">
+          <v:shape id="_x0000_i1042" type="#_x0000_t75" style="width:431.15pt;height:55.7pt" o:ole="">
             <v:imagedata r:id="rId45" o:title=""/>
           </v:shape>
-          <o:OLEObject Type="Embed" ProgID="WordPad.Document.1" ShapeID="_x0000_i1042" DrawAspect="Content" ObjectID="_1786990841" r:id="rId46"/>
+          <o:OLEObject Type="Embed" ProgID="WordPad.Document.1" ShapeID="_x0000_i1042" DrawAspect="Content" ObjectID="_1787142187" r:id="rId46"/>
         </w:object>
       </w:r>
     </w:p>
@@ -9625,10 +9817,10 @@
           <w:szCs w:val="24"/>
         </w:rPr>
         <w:object w:dxaOrig="8628" w:dyaOrig="1476" w14:anchorId="4CED86FF">
-          <v:shape id="_x0000_i1043" type="#_x0000_t75" style="width:431.4pt;height:73.8pt" o:ole="">
+          <v:shape id="_x0000_i1043" type="#_x0000_t75" style="width:431.15pt;height:73.7pt" o:ole="">
             <v:imagedata r:id="rId47" o:title=""/>
           </v:shape>
-          <o:OLEObject Type="Embed" ProgID="WordPad.Document.1" ShapeID="_x0000_i1043" DrawAspect="Content" ObjectID="_1786990842" r:id="rId48"/>
+          <o:OLEObject Type="Embed" ProgID="WordPad.Document.1" ShapeID="_x0000_i1043" DrawAspect="Content" ObjectID="_1787142188" r:id="rId48"/>
         </w:object>
       </w:r>
     </w:p>
@@ -9930,10 +10122,10 @@
           <w:szCs w:val="24"/>
         </w:rPr>
         <w:object w:dxaOrig="8628" w:dyaOrig="1476" w14:anchorId="78EB1BF7">
-          <v:shape id="_x0000_i1044" type="#_x0000_t75" style="width:431.4pt;height:73.8pt" o:ole="">
+          <v:shape id="_x0000_i1044" type="#_x0000_t75" style="width:431.15pt;height:73.7pt" o:ole="">
             <v:imagedata r:id="rId49" o:title=""/>
           </v:shape>
-          <o:OLEObject Type="Embed" ProgID="WordPad.Document.1" ShapeID="_x0000_i1044" DrawAspect="Content" ObjectID="_1786990843" r:id="rId50"/>
+          <o:OLEObject Type="Embed" ProgID="WordPad.Document.1" ShapeID="_x0000_i1044" DrawAspect="Content" ObjectID="_1787142189" r:id="rId50"/>
         </w:object>
       </w:r>
     </w:p>
@@ -10170,10 +10362,10 @@
           <w:lang w:val="en-US"/>
         </w:rPr>
         <w:object w:dxaOrig="8628" w:dyaOrig="732" w14:anchorId="26C35853">
-          <v:shape id="_x0000_i1045" type="#_x0000_t75" style="width:431.4pt;height:36.6pt" o:ole="">
+          <v:shape id="_x0000_i1045" type="#_x0000_t75" style="width:431.15pt;height:36.85pt" o:ole="">
             <v:imagedata r:id="rId51" o:title=""/>
           </v:shape>
-          <o:OLEObject Type="Embed" ProgID="WordPad.Document.1" ShapeID="_x0000_i1045" DrawAspect="Content" ObjectID="_1786990844" r:id="rId52"/>
+          <o:OLEObject Type="Embed" ProgID="WordPad.Document.1" ShapeID="_x0000_i1045" DrawAspect="Content" ObjectID="_1787142190" r:id="rId52"/>
         </w:object>
       </w:r>
     </w:p>
@@ -10369,10 +10561,10 @@
           <w:szCs w:val="24"/>
         </w:rPr>
         <w:object w:dxaOrig="8628" w:dyaOrig="11544" w14:anchorId="7A82BF94">
-          <v:shape id="_x0000_i1046" type="#_x0000_t75" style="width:431.4pt;height:577.2pt" o:ole="">
+          <v:shape id="_x0000_i1046" type="#_x0000_t75" style="width:431.15pt;height:577.7pt" o:ole="">
             <v:imagedata r:id="rId53" o:title=""/>
           </v:shape>
-          <o:OLEObject Type="Embed" ProgID="WordPad.Document.1" ShapeID="_x0000_i1046" DrawAspect="Content" ObjectID="_1786990845" r:id="rId54"/>
+          <o:OLEObject Type="Embed" ProgID="WordPad.Document.1" ShapeID="_x0000_i1046" DrawAspect="Content" ObjectID="_1787142191" r:id="rId54"/>
         </w:object>
       </w:r>
     </w:p>
@@ -10407,7 +10599,23 @@
           <w:sz w:val="24"/>
           <w:szCs w:val="24"/>
         </w:rPr>
-        <w:t>, и вызывается функция uvicorn.run(), чтобы запустить сервер.</w:t>
+        <w:t xml:space="preserve">, и вызывается функция </w:t>
+      </w:r>
+      <w:proofErr w:type="gramStart"/>
+      <w:r>
+        <w:rPr>
+          <w:sz w:val="24"/>
+          <w:szCs w:val="24"/>
+        </w:rPr>
+        <w:t>uvicorn.run(</w:t>
+      </w:r>
+      <w:proofErr w:type="gramEnd"/>
+      <w:r>
+        <w:rPr>
+          <w:sz w:val="24"/>
+          <w:szCs w:val="24"/>
+        </w:rPr>
+        <w:t>), чтобы запустить сервер.</w:t>
       </w:r>
     </w:p>
     <w:p>
@@ -10627,12 +10835,21 @@
         </w:rPr>
         <w:t>Поддержка ASGI</w:t>
       </w:r>
-      <w:r>
-        <w:rPr>
-          <w:sz w:val="24"/>
-          <w:szCs w:val="24"/>
-        </w:rPr>
-        <w:t>: Позволяет использовать преимущества асинхронного программирования в современных Python веб-приложениях.</w:t>
+      <w:proofErr w:type="gramStart"/>
+      <w:r>
+        <w:rPr>
+          <w:sz w:val="24"/>
+          <w:szCs w:val="24"/>
+        </w:rPr>
+        <w:t>: Позволяет</w:t>
+      </w:r>
+      <w:proofErr w:type="gramEnd"/>
+      <w:r>
+        <w:rPr>
+          <w:sz w:val="24"/>
+          <w:szCs w:val="24"/>
+        </w:rPr>
+        <w:t xml:space="preserve"> использовать преимущества асинхронного программирования в современных Python веб-приложениях.</w:t>
       </w:r>
     </w:p>
     <w:p>
@@ -10656,12 +10873,21 @@
         </w:rPr>
         <w:t>Простота использования</w:t>
       </w:r>
-      <w:r>
-        <w:rPr>
-          <w:sz w:val="24"/>
-          <w:szCs w:val="24"/>
-        </w:rPr>
-        <w:t xml:space="preserve">: Легко интегрируется с фреймворками, поддерживающими </w:t>
+      <w:proofErr w:type="gramStart"/>
+      <w:r>
+        <w:rPr>
+          <w:sz w:val="24"/>
+          <w:szCs w:val="24"/>
+        </w:rPr>
+        <w:t>: Легко</w:t>
+      </w:r>
+      <w:proofErr w:type="gramEnd"/>
+      <w:r>
+        <w:rPr>
+          <w:sz w:val="24"/>
+          <w:szCs w:val="24"/>
+        </w:rPr>
+        <w:t xml:space="preserve"> интегрируется с фреймворками, поддерживающими </w:t>
       </w:r>
       <w:r>
         <w:rPr>
@@ -10725,7 +10951,23 @@
           <w:sz w:val="24"/>
           <w:szCs w:val="24"/>
         </w:rPr>
-        <w:t>для YOLOv8. Если вы хотите запустить обработку видеопотока как фоновый процесс, вы можете сделать это в main()</w:t>
+        <w:t xml:space="preserve">для YOLOv8. Если вы хотите запустить обработку видеопотока как фоновый процесс, вы можете сделать это в </w:t>
+      </w:r>
+      <w:proofErr w:type="gramStart"/>
+      <w:r>
+        <w:rPr>
+          <w:sz w:val="24"/>
+          <w:szCs w:val="24"/>
+        </w:rPr>
+        <w:t>main(</w:t>
+      </w:r>
+      <w:proofErr w:type="gramEnd"/>
+      <w:r>
+        <w:rPr>
+          <w:sz w:val="24"/>
+          <w:szCs w:val="24"/>
+        </w:rPr>
+        <w:t>)</w:t>
       </w:r>
       <w:r>
         <w:rPr>
@@ -10783,10 +11025,10 @@
           <w:szCs w:val="24"/>
         </w:rPr>
         <w:object w:dxaOrig="8628" w:dyaOrig="9444" w14:anchorId="78122079">
-          <v:shape id="_x0000_i1047" type="#_x0000_t75" style="width:431.4pt;height:472.2pt" o:ole="">
+          <v:shape id="_x0000_i1047" type="#_x0000_t75" style="width:431.15pt;height:472.3pt" o:ole="">
             <v:imagedata r:id="rId55" o:title=""/>
           </v:shape>
-          <o:OLEObject Type="Embed" ProgID="WordPad.Document.1" ShapeID="_x0000_i1047" DrawAspect="Content" ObjectID="_1786990846" r:id="rId56"/>
+          <o:OLEObject Type="Embed" ProgID="WordPad.Document.1" ShapeID="_x0000_i1047" DrawAspect="Content" ObjectID="_1787142192" r:id="rId56"/>
         </w:object>
       </w:r>
     </w:p>
@@ -10804,10 +11046,10 @@
           <w:szCs w:val="24"/>
         </w:rPr>
         <w:object w:dxaOrig="8628" w:dyaOrig="4188" w14:anchorId="34F1AD76">
-          <v:shape id="_x0000_i1048" type="#_x0000_t75" style="width:431.4pt;height:209.4pt" o:ole="">
+          <v:shape id="_x0000_i1048" type="#_x0000_t75" style="width:431.15pt;height:209.15pt" o:ole="">
             <v:imagedata r:id="rId57" o:title=""/>
           </v:shape>
-          <o:OLEObject Type="Embed" ProgID="WordPad.Document.1" ShapeID="_x0000_i1048" DrawAspect="Content" ObjectID="_1786990847" r:id="rId58"/>
+          <o:OLEObject Type="Embed" ProgID="WordPad.Document.1" ShapeID="_x0000_i1048" DrawAspect="Content" ObjectID="_1787142193" r:id="rId58"/>
         </w:object>
       </w:r>
     </w:p>
@@ -10851,10 +11093,10 @@
           <w:lang w:val="en-US"/>
         </w:rPr>
         <w:object w:dxaOrig="8628" w:dyaOrig="3144" w14:anchorId="482BAE0D">
-          <v:shape id="_x0000_i1049" type="#_x0000_t75" style="width:431.4pt;height:157.2pt" o:ole="">
+          <v:shape id="_x0000_i1049" type="#_x0000_t75" style="width:431.15pt;height:157.7pt" o:ole="">
             <v:imagedata r:id="rId59" o:title=""/>
           </v:shape>
-          <o:OLEObject Type="Embed" ProgID="WordPad.Document.1" ShapeID="_x0000_i1049" DrawAspect="Content" ObjectID="_1786990848" r:id="rId60"/>
+          <o:OLEObject Type="Embed" ProgID="WordPad.Document.1" ShapeID="_x0000_i1049" DrawAspect="Content" ObjectID="_1787142194" r:id="rId60"/>
         </w:object>
       </w:r>
     </w:p>
@@ -10898,10 +11140,10 @@
           <w:lang w:val="en-US"/>
         </w:rPr>
         <w:object w:dxaOrig="8628" w:dyaOrig="3768" w14:anchorId="17542ABA">
-          <v:shape id="_x0000_i1050" type="#_x0000_t75" style="width:431.4pt;height:188.4pt" o:ole="">
+          <v:shape id="_x0000_i1050" type="#_x0000_t75" style="width:431.15pt;height:188.55pt" o:ole="">
             <v:imagedata r:id="rId61" o:title=""/>
           </v:shape>
-          <o:OLEObject Type="Embed" ProgID="WordPad.Document.1" ShapeID="_x0000_i1050" DrawAspect="Content" ObjectID="_1786990849" r:id="rId62"/>
+          <o:OLEObject Type="Embed" ProgID="WordPad.Document.1" ShapeID="_x0000_i1050" DrawAspect="Content" ObjectID="_1787142195" r:id="rId62"/>
         </w:object>
       </w:r>
     </w:p>
@@ -10930,10 +11172,10 @@
           <w:lang w:val="en-US"/>
         </w:rPr>
         <w:object w:dxaOrig="8628" w:dyaOrig="1248" w14:anchorId="7149F2D5">
-          <v:shape id="_x0000_i1051" type="#_x0000_t75" style="width:431.4pt;height:62.4pt" o:ole="">
+          <v:shape id="_x0000_i1051" type="#_x0000_t75" style="width:431.15pt;height:62.55pt" o:ole="">
             <v:imagedata r:id="rId63" o:title=""/>
           </v:shape>
-          <o:OLEObject Type="Embed" ProgID="WordPad.Document.1" ShapeID="_x0000_i1051" DrawAspect="Content" ObjectID="_1786990850" r:id="rId64"/>
+          <o:OLEObject Type="Embed" ProgID="WordPad.Document.1" ShapeID="_x0000_i1051" DrawAspect="Content" ObjectID="_1787142196" r:id="rId64"/>
         </w:object>
       </w:r>
     </w:p>
@@ -10992,10 +11234,10 @@
           <w:lang w:val="en-US"/>
         </w:rPr>
         <w:object w:dxaOrig="8628" w:dyaOrig="10908" w14:anchorId="2E3AAEBA">
-          <v:shape id="_x0000_i1052" type="#_x0000_t75" style="width:431.4pt;height:545.4pt" o:ole="">
+          <v:shape id="_x0000_i1052" type="#_x0000_t75" style="width:431.15pt;height:545.15pt" o:ole="">
             <v:imagedata r:id="rId65" o:title=""/>
           </v:shape>
-          <o:OLEObject Type="Embed" ProgID="WordPad.Document.1" ShapeID="_x0000_i1052" DrawAspect="Content" ObjectID="_1786990851" r:id="rId66"/>
+          <o:OLEObject Type="Embed" ProgID="WordPad.Document.1" ShapeID="_x0000_i1052" DrawAspect="Content" ObjectID="_1787142197" r:id="rId66"/>
         </w:object>
       </w:r>
     </w:p>
@@ -11120,7 +11362,7 @@
             <v:imagedata r:id="rId67" o:title=""/>
             <w10:wrap type="square" side="right"/>
           </v:shape>
-          <o:OLEObject Type="Embed" ProgID="WordPad.Document.1" ShapeID="_x0000_s2067" DrawAspect="Content" ObjectID="_1786990890" r:id="rId68"/>
+          <o:OLEObject Type="Embed" ProgID="WordPad.Document.1" ShapeID="_x0000_s2067" DrawAspect="Content" ObjectID="_1787142246" r:id="rId68"/>
         </w:object>
       </w:r>
       <w:r>
@@ -11179,10 +11421,10 @@
           <w:szCs w:val="24"/>
         </w:rPr>
         <w:object w:dxaOrig="8628" w:dyaOrig="408" w14:anchorId="4699928F">
-          <v:shape id="_x0000_i1054" type="#_x0000_t75" style="width:431.4pt;height:20.4pt" o:ole="">
+          <v:shape id="_x0000_i1054" type="#_x0000_t75" style="width:431.15pt;height:20.55pt" o:ole="">
             <v:imagedata r:id="rId69" o:title=""/>
           </v:shape>
-          <o:OLEObject Type="Embed" ProgID="WordPad.Document.1" ShapeID="_x0000_i1054" DrawAspect="Content" ObjectID="_1786990852" r:id="rId70"/>
+          <o:OLEObject Type="Embed" ProgID="WordPad.Document.1" ShapeID="_x0000_i1054" DrawAspect="Content" ObjectID="_1787142198" r:id="rId70"/>
         </w:object>
       </w:r>
     </w:p>
@@ -11224,10 +11466,10 @@
           <w:lang w:val="en-US"/>
         </w:rPr>
         <w:object w:dxaOrig="8628" w:dyaOrig="12588" w14:anchorId="53769067">
-          <v:shape id="_x0000_i1055" type="#_x0000_t75" style="width:431.4pt;height:629.4pt" o:ole="">
+          <v:shape id="_x0000_i1055" type="#_x0000_t75" style="width:431.15pt;height:629.15pt" o:ole="">
             <v:imagedata r:id="rId71" o:title=""/>
           </v:shape>
-          <o:OLEObject Type="Embed" ProgID="WordPad.Document.1" ShapeID="_x0000_i1055" DrawAspect="Content" ObjectID="_1786990853" r:id="rId72"/>
+          <o:OLEObject Type="Embed" ProgID="WordPad.Document.1" ShapeID="_x0000_i1055" DrawAspect="Content" ObjectID="_1787142199" r:id="rId72"/>
         </w:object>
       </w:r>
     </w:p>
@@ -11246,10 +11488,10 @@
           <w:lang w:val="en-US"/>
         </w:rPr>
         <w:object w:dxaOrig="8628" w:dyaOrig="14532" w14:anchorId="547F8FD2">
-          <v:shape id="_x0000_i1056" type="#_x0000_t75" style="width:431.4pt;height:726.6pt" o:ole="">
+          <v:shape id="_x0000_i1056" type="#_x0000_t75" style="width:431.15pt;height:726.85pt" o:ole="">
             <v:imagedata r:id="rId73" o:title=""/>
           </v:shape>
-          <o:OLEObject Type="Embed" ProgID="WordPad.Document.1" ShapeID="_x0000_i1056" DrawAspect="Content" ObjectID="_1786990854" r:id="rId74"/>
+          <o:OLEObject Type="Embed" ProgID="WordPad.Document.1" ShapeID="_x0000_i1056" DrawAspect="Content" ObjectID="_1787142200" r:id="rId74"/>
         </w:object>
       </w:r>
     </w:p>
@@ -11267,10 +11509,10 @@
           <w:szCs w:val="24"/>
         </w:rPr>
         <w:object w:dxaOrig="8628" w:dyaOrig="1248" w14:anchorId="49380A86">
-          <v:shape id="_x0000_i1057" type="#_x0000_t75" style="width:431.4pt;height:62.4pt" o:ole="">
+          <v:shape id="_x0000_i1057" type="#_x0000_t75" style="width:431.15pt;height:62.55pt" o:ole="">
             <v:imagedata r:id="rId75" o:title=""/>
           </v:shape>
-          <o:OLEObject Type="Embed" ProgID="WordPad.Document.1" ShapeID="_x0000_i1057" DrawAspect="Content" ObjectID="_1786990855" r:id="rId76"/>
+          <o:OLEObject Type="Embed" ProgID="WordPad.Document.1" ShapeID="_x0000_i1057" DrawAspect="Content" ObjectID="_1787142201" r:id="rId76"/>
         </w:object>
       </w:r>
     </w:p>
@@ -11307,10 +11549,10 @@
           <w:szCs w:val="24"/>
         </w:rPr>
         <w:object w:dxaOrig="8628" w:dyaOrig="4608" w14:anchorId="08A60839">
-          <v:shape id="_x0000_i1058" type="#_x0000_t75" style="width:431.4pt;height:230.4pt" o:ole="">
+          <v:shape id="_x0000_i1058" type="#_x0000_t75" style="width:431.15pt;height:230.55pt" o:ole="">
             <v:imagedata r:id="rId77" o:title=""/>
           </v:shape>
-          <o:OLEObject Type="Embed" ProgID="WordPad.Document.1" ShapeID="_x0000_i1058" DrawAspect="Content" ObjectID="_1786990856" r:id="rId78"/>
+          <o:OLEObject Type="Embed" ProgID="WordPad.Document.1" ShapeID="_x0000_i1058" DrawAspect="Content" ObjectID="_1787142202" r:id="rId78"/>
         </w:object>
       </w:r>
     </w:p>
@@ -11351,10 +11593,10 @@
           <w:szCs w:val="24"/>
         </w:rPr>
         <w:object w:dxaOrig="8628" w:dyaOrig="7548" w14:anchorId="04DC0FC6">
-          <v:shape id="_x0000_i1059" type="#_x0000_t75" style="width:431.4pt;height:377.4pt" o:ole="">
+          <v:shape id="_x0000_i1059" type="#_x0000_t75" style="width:431.15pt;height:377.15pt" o:ole="">
             <v:imagedata r:id="rId79" o:title=""/>
           </v:shape>
-          <o:OLEObject Type="Embed" ProgID="WordPad.Document.1" ShapeID="_x0000_i1059" DrawAspect="Content" ObjectID="_1786990857" r:id="rId80"/>
+          <o:OLEObject Type="Embed" ProgID="WordPad.Document.1" ShapeID="_x0000_i1059" DrawAspect="Content" ObjectID="_1787142203" r:id="rId80"/>
         </w:object>
       </w:r>
     </w:p>
@@ -11398,10 +11640,10 @@
           <w:lang w:val="en-US"/>
         </w:rPr>
         <w:object w:dxaOrig="8628" w:dyaOrig="2088" w14:anchorId="010C2CC1">
-          <v:shape id="_x0000_i1060" type="#_x0000_t75" style="width:431.4pt;height:104.4pt" o:ole="">
+          <v:shape id="_x0000_i1060" type="#_x0000_t75" style="width:431.15pt;height:104.55pt" o:ole="">
             <v:imagedata r:id="rId81" o:title=""/>
           </v:shape>
-          <o:OLEObject Type="Embed" ProgID="WordPad.Document.1" ShapeID="_x0000_i1060" DrawAspect="Content" ObjectID="_1786990858" r:id="rId82"/>
+          <o:OLEObject Type="Embed" ProgID="WordPad.Document.1" ShapeID="_x0000_i1060" DrawAspect="Content" ObjectID="_1787142204" r:id="rId82"/>
         </w:object>
       </w:r>
     </w:p>
@@ -11442,10 +11684,10 @@
           <w:szCs w:val="24"/>
         </w:rPr>
         <w:object w:dxaOrig="8628" w:dyaOrig="10704" w14:anchorId="5A1143BF">
-          <v:shape id="_x0000_i1061" type="#_x0000_t75" style="width:431.4pt;height:535.2pt" o:ole="">
+          <v:shape id="_x0000_i1061" type="#_x0000_t75" style="width:431.15pt;height:535.7pt" o:ole="">
             <v:imagedata r:id="rId83" o:title=""/>
           </v:shape>
-          <o:OLEObject Type="Embed" ProgID="WordPad.Document.1" ShapeID="_x0000_i1061" DrawAspect="Content" ObjectID="_1786990859" r:id="rId84"/>
+          <o:OLEObject Type="Embed" ProgID="WordPad.Document.1" ShapeID="_x0000_i1061" DrawAspect="Content" ObjectID="_1787142205" r:id="rId84"/>
         </w:object>
       </w:r>
     </w:p>
@@ -11472,10 +11714,10 @@
           <w:szCs w:val="24"/>
         </w:rPr>
         <w:object w:dxaOrig="8628" w:dyaOrig="3768" w14:anchorId="6F7CFCB1">
-          <v:shape id="_x0000_i1062" type="#_x0000_t75" style="width:431.4pt;height:188.4pt" o:ole="">
+          <v:shape id="_x0000_i1062" type="#_x0000_t75" style="width:431.15pt;height:188.55pt" o:ole="">
             <v:imagedata r:id="rId85" o:title=""/>
           </v:shape>
-          <o:OLEObject Type="Embed" ProgID="WordPad.Document.1" ShapeID="_x0000_i1062" DrawAspect="Content" ObjectID="_1786990860" r:id="rId86"/>
+          <o:OLEObject Type="Embed" ProgID="WordPad.Document.1" ShapeID="_x0000_i1062" DrawAspect="Content" ObjectID="_1787142206" r:id="rId86"/>
         </w:object>
       </w:r>
     </w:p>
@@ -11593,10 +11835,10 @@
           <w:lang w:val="en-US"/>
         </w:rPr>
         <w:object w:dxaOrig="8628" w:dyaOrig="5868" w14:anchorId="4A703FC6">
-          <v:shape id="_x0000_i1063" type="#_x0000_t75" style="width:431.4pt;height:293.4pt" o:ole="">
+          <v:shape id="_x0000_i1063" type="#_x0000_t75" style="width:431.15pt;height:293.15pt" o:ole="">
             <v:imagedata r:id="rId87" o:title=""/>
           </v:shape>
-          <o:OLEObject Type="Embed" ProgID="WordPad.Document.1" ShapeID="_x0000_i1063" DrawAspect="Content" ObjectID="_1786990861" r:id="rId88"/>
+          <o:OLEObject Type="Embed" ProgID="WordPad.Document.1" ShapeID="_x0000_i1063" DrawAspect="Content" ObjectID="_1787142207" r:id="rId88"/>
         </w:object>
       </w:r>
     </w:p>
@@ -11674,10 +11916,10 @@
           <w:szCs w:val="24"/>
         </w:rPr>
         <w:object w:dxaOrig="8628" w:dyaOrig="8388" w14:anchorId="7286919F">
-          <v:shape id="_x0000_i1064" type="#_x0000_t75" style="width:431.4pt;height:419.4pt" o:ole="">
+          <v:shape id="_x0000_i1064" type="#_x0000_t75" style="width:431.15pt;height:419.15pt" o:ole="">
             <v:imagedata r:id="rId89" o:title=""/>
           </v:shape>
-          <o:OLEObject Type="Embed" ProgID="WordPad.Document.1" ShapeID="_x0000_i1064" DrawAspect="Content" ObjectID="_1786990862" r:id="rId90"/>
+          <o:OLEObject Type="Embed" ProgID="WordPad.Document.1" ShapeID="_x0000_i1064" DrawAspect="Content" ObjectID="_1787142208" r:id="rId90"/>
         </w:object>
       </w:r>
     </w:p>
@@ -11722,10 +11964,10 @@
           <w:szCs w:val="24"/>
         </w:rPr>
         <w:object w:dxaOrig="8628" w:dyaOrig="4608" w14:anchorId="2C28532B">
-          <v:shape id="_x0000_i1065" type="#_x0000_t75" style="width:431.4pt;height:230.4pt" o:ole="">
+          <v:shape id="_x0000_i1065" type="#_x0000_t75" style="width:431.15pt;height:230.55pt" o:ole="">
             <v:imagedata r:id="rId91" o:title=""/>
           </v:shape>
-          <o:OLEObject Type="Embed" ProgID="WordPad.Document.1" ShapeID="_x0000_i1065" DrawAspect="Content" ObjectID="_1786990863" r:id="rId92"/>
+          <o:OLEObject Type="Embed" ProgID="WordPad.Document.1" ShapeID="_x0000_i1065" DrawAspect="Content" ObjectID="_1787142209" r:id="rId92"/>
         </w:object>
       </w:r>
     </w:p>
@@ -11752,10 +11994,10 @@
           <w:szCs w:val="24"/>
         </w:rPr>
         <w:object w:dxaOrig="8628" w:dyaOrig="1668" w14:anchorId="653FE4E9">
-          <v:shape id="_x0000_i1066" type="#_x0000_t75" style="width:431.4pt;height:83.4pt" o:ole="">
+          <v:shape id="_x0000_i1066" type="#_x0000_t75" style="width:431.15pt;height:83.15pt" o:ole="">
             <v:imagedata r:id="rId93" o:title=""/>
           </v:shape>
-          <o:OLEObject Type="Embed" ProgID="WordPad.Document.1" ShapeID="_x0000_i1066" DrawAspect="Content" ObjectID="_1786990864" r:id="rId94"/>
+          <o:OLEObject Type="Embed" ProgID="WordPad.Document.1" ShapeID="_x0000_i1066" DrawAspect="Content" ObjectID="_1787142210" r:id="rId94"/>
         </w:object>
       </w:r>
     </w:p>
@@ -11800,10 +12042,10 @@
           <w:szCs w:val="24"/>
         </w:rPr>
         <w:object w:dxaOrig="8628" w:dyaOrig="5028" w14:anchorId="20C948F2">
-          <v:shape id="_x0000_i1067" type="#_x0000_t75" style="width:431.4pt;height:251.4pt" o:ole="">
+          <v:shape id="_x0000_i1067" type="#_x0000_t75" style="width:431.15pt;height:251.15pt" o:ole="">
             <v:imagedata r:id="rId95" o:title=""/>
           </v:shape>
-          <o:OLEObject Type="Embed" ProgID="WordPad.Document.1" ShapeID="_x0000_i1067" DrawAspect="Content" ObjectID="_1786990865" r:id="rId96"/>
+          <o:OLEObject Type="Embed" ProgID="WordPad.Document.1" ShapeID="_x0000_i1067" DrawAspect="Content" ObjectID="_1787142211" r:id="rId96"/>
         </w:object>
       </w:r>
     </w:p>
@@ -11869,10 +12111,10 @@
           <w:szCs w:val="24"/>
         </w:rPr>
         <w:object w:dxaOrig="8628" w:dyaOrig="5028" w14:anchorId="471AAAE0">
-          <v:shape id="_x0000_i1068" type="#_x0000_t75" style="width:431.4pt;height:251.4pt" o:ole="">
+          <v:shape id="_x0000_i1068" type="#_x0000_t75" style="width:431.15pt;height:251.15pt" o:ole="">
             <v:imagedata r:id="rId97" o:title=""/>
           </v:shape>
-          <o:OLEObject Type="Embed" ProgID="WordPad.Document.1" ShapeID="_x0000_i1068" DrawAspect="Content" ObjectID="_1786990866" r:id="rId98"/>
+          <o:OLEObject Type="Embed" ProgID="WordPad.Document.1" ShapeID="_x0000_i1068" DrawAspect="Content" ObjectID="_1787142212" r:id="rId98"/>
         </w:object>
       </w:r>
     </w:p>
@@ -11888,6 +12130,1213 @@
         <w:rPr>
           <w:sz w:val="24"/>
           <w:szCs w:val="24"/>
+        </w:rPr>
+        <w:br w:type="page"/>
+      </w:r>
+    </w:p>
+    <w:p>
+      <w:pPr>
+        <w:spacing w:line="259" w:lineRule="auto"/>
+        <w:rPr>
+          <w:sz w:val="24"/>
+          <w:szCs w:val="24"/>
+        </w:rPr>
+      </w:pPr>
+      <w:r>
+        <w:rPr>
+          <w:sz w:val="24"/>
+          <w:szCs w:val="24"/>
+        </w:rPr>
+        <w:lastRenderedPageBreak/>
+        <w:t xml:space="preserve">Добавим </w:t>
+      </w:r>
+      <w:r>
+        <w:rPr>
+          <w:sz w:val="24"/>
+          <w:szCs w:val="24"/>
+        </w:rPr>
+        <w:t>общий встроенный модуль логирования</w:t>
+      </w:r>
+    </w:p>
+    <w:p>
+      <w:pPr>
+        <w:spacing w:line="259" w:lineRule="auto"/>
+        <w:rPr>
+          <w:rFonts w:ascii="Courier New" w:hAnsi="Courier New" w:cs="Courier New"/>
+          <w:b/>
+          <w:bCs/>
+          <w:color w:val="FF0000"/>
+          <w:sz w:val="20"/>
+          <w:szCs w:val="20"/>
+          <w:highlight w:val="lightGray"/>
+        </w:rPr>
+      </w:pPr>
+      <w:r>
+        <w:rPr>
+          <w:rFonts w:ascii="Courier New" w:hAnsi="Courier New" w:cs="Courier New"/>
+          <w:color w:val="FF0000"/>
+          <w:sz w:val="20"/>
+          <w:szCs w:val="20"/>
+          <w:highlight w:val="lightGray"/>
+        </w:rPr>
+        <w:t>src/utils/</w:t>
+      </w:r>
+      <w:r>
+        <w:rPr>
+          <w:rFonts w:ascii="Courier New" w:hAnsi="Courier New" w:cs="Courier New"/>
+          <w:b/>
+          <w:bCs/>
+          <w:color w:val="FF0000"/>
+          <w:sz w:val="20"/>
+          <w:szCs w:val="20"/>
+          <w:highlight w:val="lightGray"/>
+        </w:rPr>
+        <w:t>logger.py</w:t>
+      </w:r>
+    </w:p>
+    <w:p>
+      <w:pPr>
+        <w:pStyle w:val="a9"/>
+        <w:rPr>
+          <w:color w:val="auto"/>
+          <w:highlight w:val="lightGray"/>
+        </w:rPr>
+      </w:pPr>
+      <w:r>
+        <w:rPr>
+          <w:color w:val="auto"/>
+          <w:highlight w:val="lightGray"/>
+        </w:rPr>
+        <w:object w:dxaOrig="8640" w:dyaOrig="10932" w14:anchorId="73438A3A">
+          <v:shape id="_x0000_i1069" type="#_x0000_t75" style="width:6in;height:546.85pt" o:ole="">
+            <v:imagedata r:id="rId99" o:title=""/>
+          </v:shape>
+          <o:OLEObject Type="Embed" ProgID="WordPad.Document.1" ShapeID="_x0000_i1069" DrawAspect="Content" ObjectID="_1787142213" r:id="rId100"/>
+        </w:object>
+      </w:r>
+    </w:p>
+    <w:p>
+      <w:pPr>
+        <w:spacing w:line="259" w:lineRule="auto"/>
+        <w:rPr>
+          <w:rFonts w:ascii="Courier New" w:hAnsi="Courier New" w:cs="Courier New"/>
+          <w:sz w:val="20"/>
+          <w:szCs w:val="20"/>
+          <w:highlight w:val="lightGray"/>
+        </w:rPr>
+      </w:pPr>
+      <w:r>
+        <w:rPr>
+          <w:highlight w:val="lightGray"/>
+        </w:rPr>
+        <w:br w:type="page"/>
+      </w:r>
+    </w:p>
+    <w:p>
+      <w:pPr>
+        <w:pStyle w:val="a9"/>
+        <w:rPr>
+          <w:rFonts w:ascii="Times New Roman" w:hAnsi="Times New Roman" w:cs="Times New Roman"/>
+          <w:b/>
+          <w:bCs/>
+          <w:color w:val="auto"/>
+          <w:sz w:val="24"/>
+          <w:szCs w:val="24"/>
+          <w:lang w:val="ru-RU"/>
+        </w:rPr>
+      </w:pPr>
+      <w:r>
+        <w:rPr>
+          <w:rFonts w:ascii="Times New Roman" w:hAnsi="Times New Roman" w:cs="Times New Roman"/>
+          <w:b/>
+          <w:bCs/>
+          <w:color w:val="auto"/>
+          <w:sz w:val="24"/>
+          <w:szCs w:val="24"/>
+          <w:lang w:val="ru-RU"/>
+        </w:rPr>
+        <w:lastRenderedPageBreak/>
+        <w:t>Интеграция</w:t>
+      </w:r>
+      <w:r>
+        <w:rPr>
+          <w:rFonts w:ascii="Times New Roman" w:hAnsi="Times New Roman" w:cs="Times New Roman"/>
+          <w:b/>
+          <w:bCs/>
+          <w:color w:val="auto"/>
+          <w:sz w:val="24"/>
+          <w:szCs w:val="24"/>
+          <w:lang w:val="ru-RU"/>
+        </w:rPr>
+        <w:t xml:space="preserve"> логирования в ключевые компоненты</w:t>
+      </w:r>
+      <w:r>
+        <w:rPr>
+          <w:rFonts w:ascii="Times New Roman" w:hAnsi="Times New Roman" w:cs="Times New Roman"/>
+          <w:b/>
+          <w:bCs/>
+          <w:color w:val="auto"/>
+          <w:sz w:val="24"/>
+          <w:szCs w:val="24"/>
+          <w:lang w:val="ru-RU"/>
+        </w:rPr>
+        <w:t xml:space="preserve"> </w:t>
+      </w:r>
+    </w:p>
+    <w:p>
+      <w:pPr>
+        <w:pStyle w:val="a9"/>
+        <w:rPr>
+          <w:rFonts w:cs="Times New Roman"/>
+          <w:sz w:val="24"/>
+          <w:szCs w:val="24"/>
+          <w:highlight w:val="lightGray"/>
+          <w:lang w:val="ru-RU"/>
+        </w:rPr>
+      </w:pPr>
+      <w:r>
+        <w:rPr>
+          <w:rFonts w:ascii="Times New Roman" w:hAnsi="Times New Roman" w:cs="Times New Roman"/>
+          <w:color w:val="auto"/>
+          <w:sz w:val="24"/>
+          <w:szCs w:val="24"/>
+        </w:rPr>
+        <w:t>a</w:t>
+      </w:r>
+      <w:r>
+        <w:rPr>
+          <w:rFonts w:ascii="Times New Roman" w:hAnsi="Times New Roman" w:cs="Times New Roman"/>
+          <w:color w:val="auto"/>
+          <w:sz w:val="24"/>
+          <w:szCs w:val="24"/>
+          <w:lang w:val="ru-RU"/>
+        </w:rPr>
+        <w:t>. В файле</w:t>
+      </w:r>
+      <w:r>
+        <w:rPr>
+          <w:rFonts w:cs="Times New Roman"/>
+          <w:color w:val="auto"/>
+          <w:sz w:val="24"/>
+          <w:szCs w:val="24"/>
+          <w:lang w:val="ru-RU"/>
+        </w:rPr>
+        <w:t xml:space="preserve"> </w:t>
+      </w:r>
+      <w:proofErr w:type="spellStart"/>
+      <w:r>
+        <w:rPr>
+          <w:rFonts w:cs="Times New Roman"/>
+          <w:highlight w:val="lightGray"/>
+        </w:rPr>
+        <w:t>src</w:t>
+      </w:r>
+      <w:proofErr w:type="spellEnd"/>
+      <w:r>
+        <w:rPr>
+          <w:rFonts w:cs="Times New Roman"/>
+          <w:highlight w:val="lightGray"/>
+          <w:lang w:val="ru-RU"/>
+        </w:rPr>
+        <w:t>/</w:t>
+      </w:r>
+      <w:r>
+        <w:rPr>
+          <w:rFonts w:cs="Times New Roman"/>
+          <w:b/>
+          <w:bCs/>
+          <w:highlight w:val="lightGray"/>
+        </w:rPr>
+        <w:t>main</w:t>
+      </w:r>
+      <w:r>
+        <w:rPr>
+          <w:rFonts w:cs="Times New Roman"/>
+          <w:b/>
+          <w:bCs/>
+          <w:highlight w:val="lightGray"/>
+          <w:lang w:val="ru-RU"/>
+        </w:rPr>
+        <w:t>.</w:t>
+      </w:r>
+      <w:proofErr w:type="spellStart"/>
+      <w:r>
+        <w:rPr>
+          <w:rFonts w:cs="Times New Roman"/>
+          <w:b/>
+          <w:bCs/>
+          <w:highlight w:val="lightGray"/>
+        </w:rPr>
+        <w:t>py</w:t>
+      </w:r>
+      <w:proofErr w:type="spellEnd"/>
+      <w:r>
+        <w:rPr>
+          <w:rFonts w:cs="Times New Roman"/>
+          <w:b/>
+          <w:bCs/>
+          <w:highlight w:val="lightGray"/>
+          <w:lang w:val="ru-RU"/>
+        </w:rPr>
+        <w:t>:</w:t>
+      </w:r>
+    </w:p>
+    <w:p>
+      <w:pPr>
+        <w:pStyle w:val="a9"/>
+        <w:rPr>
+          <w:rFonts w:ascii="Times New Roman" w:hAnsi="Times New Roman" w:cs="Times New Roman"/>
+          <w:color w:val="auto"/>
+          <w:sz w:val="24"/>
+          <w:szCs w:val="24"/>
+          <w:highlight w:val="lightGray"/>
+          <w:lang w:val="ru-RU"/>
+        </w:rPr>
+      </w:pPr>
+      <w:r>
+        <w:rPr>
+          <w:rFonts w:ascii="Times New Roman" w:hAnsi="Times New Roman" w:cs="Times New Roman"/>
+          <w:color w:val="auto"/>
+          <w:sz w:val="24"/>
+          <w:szCs w:val="24"/>
+          <w:highlight w:val="lightGray"/>
+          <w:lang w:val="ru-RU"/>
+        </w:rPr>
+        <w:object w:dxaOrig="8628" w:dyaOrig="3636" w14:anchorId="7E5ADF4B">
+          <v:shape id="_x0000_i1105" type="#_x0000_t75" style="width:431.15pt;height:181.7pt" o:ole="">
+            <v:imagedata r:id="rId101" o:title=""/>
+          </v:shape>
+          <o:OLEObject Type="Embed" ProgID="WordPad.Document.1" ShapeID="_x0000_i1105" DrawAspect="Content" ObjectID="_1787142214" r:id="rId102"/>
+        </w:object>
+      </w:r>
+    </w:p>
+    <w:p>
+      <w:pPr>
+        <w:pStyle w:val="a9"/>
+        <w:rPr>
+          <w:rFonts w:cs="Times New Roman"/>
+          <w:highlight w:val="lightGray"/>
+        </w:rPr>
+      </w:pPr>
+      <w:r>
+        <w:rPr>
+          <w:rFonts w:ascii="Times New Roman" w:hAnsi="Times New Roman" w:cs="Times New Roman"/>
+          <w:color w:val="auto"/>
+          <w:sz w:val="24"/>
+          <w:szCs w:val="24"/>
+        </w:rPr>
+        <w:t xml:space="preserve">b. В </w:t>
+      </w:r>
+      <w:proofErr w:type="spellStart"/>
+      <w:r>
+        <w:rPr>
+          <w:rFonts w:ascii="Times New Roman" w:hAnsi="Times New Roman" w:cs="Times New Roman"/>
+          <w:color w:val="auto"/>
+          <w:sz w:val="24"/>
+          <w:szCs w:val="24"/>
+        </w:rPr>
+        <w:t>файле</w:t>
+      </w:r>
+      <w:proofErr w:type="spellEnd"/>
+      <w:r>
+        <w:rPr>
+          <w:rFonts w:cs="Times New Roman"/>
+          <w:color w:val="auto"/>
+        </w:rPr>
+        <w:t xml:space="preserve"> </w:t>
+      </w:r>
+      <w:proofErr w:type="spellStart"/>
+      <w:r>
+        <w:rPr>
+          <w:rFonts w:cs="Times New Roman"/>
+          <w:highlight w:val="lightGray"/>
+        </w:rPr>
+        <w:t>src</w:t>
+      </w:r>
+      <w:proofErr w:type="spellEnd"/>
+      <w:r>
+        <w:rPr>
+          <w:rFonts w:cs="Times New Roman"/>
+          <w:highlight w:val="lightGray"/>
+        </w:rPr>
+        <w:t>/recognition</w:t>
+      </w:r>
+      <w:r>
+        <w:rPr>
+          <w:rFonts w:cs="Times New Roman"/>
+          <w:b/>
+          <w:bCs/>
+          <w:highlight w:val="lightGray"/>
+        </w:rPr>
+        <w:t>/plate_recognition.py:</w:t>
+      </w:r>
+    </w:p>
+    <w:p>
+      <w:pPr>
+        <w:pStyle w:val="a9"/>
+        <w:rPr>
+          <w:rFonts w:ascii="Times New Roman" w:hAnsi="Times New Roman" w:cs="Times New Roman"/>
+          <w:color w:val="auto"/>
+          <w:sz w:val="24"/>
+          <w:szCs w:val="24"/>
+          <w:highlight w:val="lightGray"/>
+        </w:rPr>
+      </w:pPr>
+      <w:r>
+        <w:rPr>
+          <w:rFonts w:ascii="Times New Roman" w:hAnsi="Times New Roman" w:cs="Times New Roman"/>
+          <w:color w:val="auto"/>
+          <w:sz w:val="24"/>
+          <w:szCs w:val="24"/>
+          <w:highlight w:val="lightGray"/>
+        </w:rPr>
+        <w:object w:dxaOrig="8628" w:dyaOrig="3636" w14:anchorId="5B3AD6B8">
+          <v:shape id="_x0000_i1109" type="#_x0000_t75" style="width:431.15pt;height:181.7pt" o:ole="">
+            <v:imagedata r:id="rId103" o:title=""/>
+          </v:shape>
+          <o:OLEObject Type="Embed" ProgID="WordPad.Document.1" ShapeID="_x0000_i1109" DrawAspect="Content" ObjectID="_1787142215" r:id="rId104"/>
+        </w:object>
+      </w:r>
+    </w:p>
+    <w:p>
+      <w:pPr>
+        <w:pStyle w:val="a9"/>
+        <w:rPr>
+          <w:rFonts w:cs="Times New Roman"/>
+          <w:highlight w:val="lightGray"/>
+        </w:rPr>
+      </w:pPr>
+      <w:r>
+        <w:rPr>
+          <w:rFonts w:ascii="Times New Roman" w:hAnsi="Times New Roman" w:cs="Times New Roman"/>
+          <w:color w:val="auto"/>
+          <w:sz w:val="24"/>
+          <w:szCs w:val="24"/>
+        </w:rPr>
+        <w:t xml:space="preserve">c. В </w:t>
+      </w:r>
+      <w:proofErr w:type="spellStart"/>
+      <w:r>
+        <w:rPr>
+          <w:rFonts w:ascii="Times New Roman" w:hAnsi="Times New Roman" w:cs="Times New Roman"/>
+          <w:color w:val="auto"/>
+          <w:sz w:val="24"/>
+          <w:szCs w:val="24"/>
+        </w:rPr>
+        <w:t>файле</w:t>
+      </w:r>
+      <w:proofErr w:type="spellEnd"/>
+      <w:r>
+        <w:rPr>
+          <w:rFonts w:cs="Times New Roman"/>
+          <w:color w:val="auto"/>
+        </w:rPr>
+        <w:t xml:space="preserve"> </w:t>
+      </w:r>
+      <w:proofErr w:type="spellStart"/>
+      <w:r>
+        <w:rPr>
+          <w:rFonts w:cs="Times New Roman"/>
+          <w:highlight w:val="lightGray"/>
+        </w:rPr>
+        <w:t>src</w:t>
+      </w:r>
+      <w:proofErr w:type="spellEnd"/>
+      <w:r>
+        <w:rPr>
+          <w:rFonts w:cs="Times New Roman"/>
+          <w:highlight w:val="lightGray"/>
+        </w:rPr>
+        <w:t>/</w:t>
+      </w:r>
+      <w:proofErr w:type="spellStart"/>
+      <w:r>
+        <w:rPr>
+          <w:rFonts w:cs="Times New Roman"/>
+          <w:highlight w:val="lightGray"/>
+        </w:rPr>
+        <w:t>access_control</w:t>
+      </w:r>
+      <w:proofErr w:type="spellEnd"/>
+      <w:r>
+        <w:rPr>
+          <w:rFonts w:cs="Times New Roman"/>
+          <w:b/>
+          <w:bCs/>
+          <w:highlight w:val="lightGray"/>
+        </w:rPr>
+        <w:t>/access_manager.py:</w:t>
+      </w:r>
+    </w:p>
+    <w:p>
+      <w:pPr>
+        <w:pStyle w:val="a9"/>
+        <w:rPr>
+          <w:rFonts w:ascii="Times New Roman" w:hAnsi="Times New Roman" w:cs="Times New Roman"/>
+          <w:color w:val="auto"/>
+          <w:sz w:val="24"/>
+          <w:szCs w:val="24"/>
+          <w:highlight w:val="lightGray"/>
+        </w:rPr>
+      </w:pPr>
+      <w:r>
+        <w:rPr>
+          <w:rFonts w:ascii="Times New Roman" w:hAnsi="Times New Roman" w:cs="Times New Roman"/>
+          <w:color w:val="auto"/>
+          <w:sz w:val="24"/>
+          <w:szCs w:val="24"/>
+          <w:highlight w:val="lightGray"/>
+        </w:rPr>
+        <w:object w:dxaOrig="8628" w:dyaOrig="5004" w14:anchorId="3AE35F83">
+          <v:shape id="_x0000_i1113" type="#_x0000_t75" style="width:431.15pt;height:250.3pt" o:ole="">
+            <v:imagedata r:id="rId105" o:title=""/>
+          </v:shape>
+          <o:OLEObject Type="Embed" ProgID="WordPad.Document.1" ShapeID="_x0000_i1113" DrawAspect="Content" ObjectID="_1787142216" r:id="rId106"/>
+        </w:object>
+      </w:r>
+    </w:p>
+    <w:p>
+      <w:pPr>
+        <w:pStyle w:val="a9"/>
+        <w:rPr>
+          <w:rFonts w:cs="Times New Roman"/>
+          <w:sz w:val="24"/>
+          <w:szCs w:val="24"/>
+          <w:highlight w:val="lightGray"/>
+        </w:rPr>
+      </w:pPr>
+      <w:r>
+        <w:rPr>
+          <w:rFonts w:ascii="Times New Roman" w:hAnsi="Times New Roman" w:cs="Times New Roman"/>
+          <w:color w:val="auto"/>
+          <w:sz w:val="24"/>
+          <w:szCs w:val="24"/>
+        </w:rPr>
+        <w:lastRenderedPageBreak/>
+        <w:t xml:space="preserve">d. </w:t>
+      </w:r>
+      <w:r>
+        <w:rPr>
+          <w:rFonts w:ascii="Times New Roman" w:hAnsi="Times New Roman" w:cs="Times New Roman"/>
+          <w:color w:val="auto"/>
+          <w:sz w:val="24"/>
+          <w:szCs w:val="24"/>
+          <w:lang w:val="ru-RU"/>
+        </w:rPr>
+        <w:t>В</w:t>
+      </w:r>
+      <w:r>
+        <w:rPr>
+          <w:rFonts w:ascii="Times New Roman" w:hAnsi="Times New Roman" w:cs="Times New Roman"/>
+          <w:color w:val="auto"/>
+          <w:sz w:val="24"/>
+          <w:szCs w:val="24"/>
+        </w:rPr>
+        <w:t xml:space="preserve"> </w:t>
+      </w:r>
+      <w:r>
+        <w:rPr>
+          <w:rFonts w:ascii="Times New Roman" w:hAnsi="Times New Roman" w:cs="Times New Roman"/>
+          <w:color w:val="auto"/>
+          <w:sz w:val="24"/>
+          <w:szCs w:val="24"/>
+          <w:lang w:val="ru-RU"/>
+        </w:rPr>
+        <w:t>файле</w:t>
+      </w:r>
+      <w:r>
+        <w:rPr>
+          <w:rFonts w:cs="Times New Roman"/>
+          <w:color w:val="auto"/>
+          <w:sz w:val="24"/>
+          <w:szCs w:val="24"/>
+        </w:rPr>
+        <w:t xml:space="preserve"> </w:t>
+      </w:r>
+      <w:proofErr w:type="spellStart"/>
+      <w:r>
+        <w:rPr>
+          <w:rFonts w:cs="Times New Roman"/>
+          <w:highlight w:val="lightGray"/>
+        </w:rPr>
+        <w:t>src</w:t>
+      </w:r>
+      <w:proofErr w:type="spellEnd"/>
+      <w:r>
+        <w:rPr>
+          <w:rFonts w:cs="Times New Roman"/>
+          <w:highlight w:val="lightGray"/>
+        </w:rPr>
+        <w:t>/database</w:t>
+      </w:r>
+      <w:r>
+        <w:rPr>
+          <w:rFonts w:cs="Times New Roman"/>
+          <w:b/>
+          <w:bCs/>
+          <w:highlight w:val="lightGray"/>
+        </w:rPr>
+        <w:t>/database.py:</w:t>
+      </w:r>
+    </w:p>
+    <w:p>
+      <w:pPr>
+        <w:pStyle w:val="a9"/>
+        <w:rPr>
+          <w:rFonts w:ascii="Times New Roman" w:hAnsi="Times New Roman" w:cs="Times New Roman"/>
+          <w:color w:val="auto"/>
+          <w:sz w:val="24"/>
+          <w:szCs w:val="24"/>
+          <w:highlight w:val="lightGray"/>
+          <w:lang w:val="ru-RU"/>
+        </w:rPr>
+      </w:pPr>
+      <w:r>
+        <w:rPr>
+          <w:rFonts w:ascii="Times New Roman" w:hAnsi="Times New Roman" w:cs="Times New Roman"/>
+          <w:color w:val="auto"/>
+          <w:sz w:val="24"/>
+          <w:szCs w:val="24"/>
+          <w:highlight w:val="lightGray"/>
+          <w:lang w:val="ru-RU"/>
+        </w:rPr>
+        <w:object w:dxaOrig="8628" w:dyaOrig="3180" w14:anchorId="252537D4">
+          <v:shape id="_x0000_i1117" type="#_x0000_t75" style="width:431.15pt;height:159.45pt" o:ole="">
+            <v:imagedata r:id="rId107" o:title=""/>
+          </v:shape>
+          <o:OLEObject Type="Embed" ProgID="WordPad.Document.1" ShapeID="_x0000_i1117" DrawAspect="Content" ObjectID="_1787142217" r:id="rId108"/>
+        </w:object>
+      </w:r>
+    </w:p>
+    <w:p>
+      <w:pPr>
+        <w:pStyle w:val="a9"/>
+        <w:rPr>
+          <w:rFonts w:cs="Times New Roman"/>
+          <w:b/>
+          <w:bCs/>
+          <w:highlight w:val="lightGray"/>
+          <w:lang w:val="ru-RU"/>
+        </w:rPr>
+      </w:pPr>
+      <w:r>
+        <w:rPr>
+          <w:rFonts w:ascii="Times New Roman" w:hAnsi="Times New Roman" w:cs="Times New Roman"/>
+          <w:color w:val="auto"/>
+          <w:sz w:val="24"/>
+          <w:szCs w:val="24"/>
+        </w:rPr>
+        <w:t>e</w:t>
+      </w:r>
+      <w:r>
+        <w:rPr>
+          <w:rFonts w:ascii="Times New Roman" w:hAnsi="Times New Roman" w:cs="Times New Roman"/>
+          <w:color w:val="auto"/>
+          <w:sz w:val="24"/>
+          <w:szCs w:val="24"/>
+          <w:lang w:val="ru-RU"/>
+        </w:rPr>
+        <w:t>. В файле</w:t>
+      </w:r>
+      <w:r>
+        <w:rPr>
+          <w:rFonts w:cs="Times New Roman"/>
+          <w:color w:val="auto"/>
+          <w:sz w:val="24"/>
+          <w:szCs w:val="24"/>
+          <w:lang w:val="ru-RU"/>
+        </w:rPr>
+        <w:t xml:space="preserve"> </w:t>
+      </w:r>
+      <w:proofErr w:type="spellStart"/>
+      <w:r>
+        <w:rPr>
+          <w:rFonts w:cs="Times New Roman"/>
+          <w:highlight w:val="lightGray"/>
+        </w:rPr>
+        <w:t>src</w:t>
+      </w:r>
+      <w:proofErr w:type="spellEnd"/>
+      <w:r>
+        <w:rPr>
+          <w:rFonts w:cs="Times New Roman"/>
+          <w:highlight w:val="lightGray"/>
+          <w:lang w:val="ru-RU"/>
+        </w:rPr>
+        <w:t>/</w:t>
+      </w:r>
+      <w:r>
+        <w:rPr>
+          <w:rFonts w:cs="Times New Roman"/>
+          <w:highlight w:val="lightGray"/>
+        </w:rPr>
+        <w:t>web</w:t>
+      </w:r>
+      <w:r>
+        <w:rPr>
+          <w:rFonts w:cs="Times New Roman"/>
+          <w:b/>
+          <w:bCs/>
+          <w:highlight w:val="lightGray"/>
+          <w:lang w:val="ru-RU"/>
+        </w:rPr>
+        <w:t>/</w:t>
+      </w:r>
+      <w:r>
+        <w:rPr>
+          <w:rFonts w:cs="Times New Roman"/>
+          <w:b/>
+          <w:bCs/>
+          <w:highlight w:val="lightGray"/>
+        </w:rPr>
+        <w:t>app</w:t>
+      </w:r>
+      <w:r>
+        <w:rPr>
+          <w:rFonts w:cs="Times New Roman"/>
+          <w:b/>
+          <w:bCs/>
+          <w:highlight w:val="lightGray"/>
+          <w:lang w:val="ru-RU"/>
+        </w:rPr>
+        <w:t>.</w:t>
+      </w:r>
+      <w:proofErr w:type="spellStart"/>
+      <w:r>
+        <w:rPr>
+          <w:rFonts w:cs="Times New Roman"/>
+          <w:b/>
+          <w:bCs/>
+          <w:highlight w:val="lightGray"/>
+        </w:rPr>
+        <w:t>py</w:t>
+      </w:r>
+      <w:proofErr w:type="spellEnd"/>
+      <w:r>
+        <w:rPr>
+          <w:rFonts w:cs="Times New Roman"/>
+          <w:b/>
+          <w:bCs/>
+          <w:highlight w:val="lightGray"/>
+          <w:lang w:val="ru-RU"/>
+        </w:rPr>
+        <w:t>:</w:t>
+      </w:r>
+    </w:p>
+    <w:p>
+      <w:pPr>
+        <w:pStyle w:val="a9"/>
+        <w:rPr>
+          <w:rFonts w:ascii="Times New Roman" w:hAnsi="Times New Roman" w:cs="Times New Roman"/>
+          <w:color w:val="auto"/>
+          <w:sz w:val="24"/>
+          <w:szCs w:val="24"/>
+          <w:highlight w:val="lightGray"/>
+          <w:lang w:val="ru-RU"/>
+        </w:rPr>
+      </w:pPr>
+      <w:r>
+        <w:rPr>
+          <w:rFonts w:ascii="Times New Roman" w:hAnsi="Times New Roman" w:cs="Times New Roman"/>
+          <w:color w:val="auto"/>
+          <w:sz w:val="24"/>
+          <w:szCs w:val="24"/>
+          <w:highlight w:val="lightGray"/>
+          <w:lang w:val="ru-RU"/>
+        </w:rPr>
+        <w:object w:dxaOrig="8628" w:dyaOrig="5004" w14:anchorId="7AF68CF6">
+          <v:shape id="_x0000_i1121" type="#_x0000_t75" style="width:431.15pt;height:250.3pt" o:ole="">
+            <v:imagedata r:id="rId109" o:title=""/>
+          </v:shape>
+          <o:OLEObject Type="Embed" ProgID="WordPad.Document.1" ShapeID="_x0000_i1121" DrawAspect="Content" ObjectID="_1787142218" r:id="rId110"/>
+        </w:object>
+      </w:r>
+    </w:p>
+    <w:p>
+      <w:pPr>
+        <w:pStyle w:val="a9"/>
+        <w:rPr>
+          <w:rFonts w:cs="Times New Roman"/>
+          <w:b/>
+          <w:bCs/>
+          <w:highlight w:val="lightGray"/>
+        </w:rPr>
+      </w:pPr>
+      <w:proofErr w:type="spellStart"/>
+      <w:r>
+        <w:rPr>
+          <w:rFonts w:ascii="Times New Roman" w:hAnsi="Times New Roman" w:cs="Times New Roman"/>
+          <w:color w:val="auto"/>
+          <w:sz w:val="24"/>
+          <w:szCs w:val="24"/>
+        </w:rPr>
+        <w:t>Обновление</w:t>
+      </w:r>
+      <w:proofErr w:type="spellEnd"/>
+      <w:r>
+        <w:rPr>
+          <w:rFonts w:ascii="Times New Roman" w:hAnsi="Times New Roman" w:cs="Times New Roman"/>
+          <w:color w:val="auto"/>
+          <w:sz w:val="24"/>
+          <w:szCs w:val="24"/>
+        </w:rPr>
+        <w:t xml:space="preserve"> </w:t>
+      </w:r>
+      <w:proofErr w:type="spellStart"/>
+      <w:r>
+        <w:rPr>
+          <w:rFonts w:ascii="Times New Roman" w:hAnsi="Times New Roman" w:cs="Times New Roman"/>
+          <w:color w:val="auto"/>
+          <w:sz w:val="24"/>
+          <w:szCs w:val="24"/>
+        </w:rPr>
+        <w:t>файла</w:t>
+      </w:r>
+      <w:proofErr w:type="spellEnd"/>
+      <w:r>
+        <w:rPr>
+          <w:rFonts w:cs="Times New Roman"/>
+          <w:b/>
+          <w:bCs/>
+          <w:color w:val="auto"/>
+          <w:sz w:val="24"/>
+          <w:szCs w:val="24"/>
+        </w:rPr>
+        <w:t xml:space="preserve"> </w:t>
+      </w:r>
+      <w:r>
+        <w:rPr>
+          <w:rFonts w:cs="Times New Roman"/>
+          <w:b/>
+          <w:bCs/>
+          <w:highlight w:val="lightGray"/>
+        </w:rPr>
+        <w:t>requirements.txt:</w:t>
+      </w:r>
+    </w:p>
+    <w:p>
+      <w:pPr>
+        <w:pStyle w:val="a9"/>
+        <w:rPr>
+          <w:rFonts w:ascii="Times New Roman" w:hAnsi="Times New Roman" w:cs="Times New Roman"/>
+          <w:color w:val="auto"/>
+          <w:sz w:val="24"/>
+          <w:szCs w:val="24"/>
+          <w:highlight w:val="lightGray"/>
+          <w:lang w:val="ru-RU"/>
+        </w:rPr>
+      </w:pPr>
+      <w:r>
+        <w:rPr>
+          <w:rFonts w:ascii="Times New Roman" w:hAnsi="Times New Roman" w:cs="Times New Roman"/>
+          <w:color w:val="auto"/>
+          <w:sz w:val="24"/>
+          <w:szCs w:val="24"/>
+          <w:highlight w:val="lightGray"/>
+          <w:lang w:val="ru-RU"/>
+        </w:rPr>
+        <w:object w:dxaOrig="8628" w:dyaOrig="1812" w14:anchorId="4C9DFF1D">
+          <v:shape id="_x0000_i1075" type="#_x0000_t75" style="width:431.15pt;height:90.85pt" o:ole="">
+            <v:imagedata r:id="rId111" o:title=""/>
+          </v:shape>
+          <o:OLEObject Type="Embed" ProgID="WordPad.Document.1" ShapeID="_x0000_i1075" DrawAspect="Content" ObjectID="_1787142219" r:id="rId112"/>
+        </w:object>
+      </w:r>
+    </w:p>
+    <w:p>
+      <w:pPr>
+        <w:pStyle w:val="a9"/>
+        <w:rPr>
+          <w:rFonts w:cs="Times New Roman"/>
+          <w:b/>
+          <w:bCs/>
+          <w:sz w:val="24"/>
+          <w:szCs w:val="24"/>
+          <w:highlight w:val="lightGray"/>
+        </w:rPr>
+      </w:pPr>
+      <w:proofErr w:type="spellStart"/>
+      <w:r>
+        <w:rPr>
+          <w:rFonts w:ascii="Times New Roman" w:hAnsi="Times New Roman" w:cs="Times New Roman"/>
+          <w:color w:val="auto"/>
+          <w:sz w:val="24"/>
+          <w:szCs w:val="24"/>
+        </w:rPr>
+        <w:t>Обновление</w:t>
+      </w:r>
+      <w:proofErr w:type="spellEnd"/>
+      <w:r>
+        <w:rPr>
+          <w:rFonts w:ascii="Times New Roman" w:hAnsi="Times New Roman" w:cs="Times New Roman"/>
+          <w:color w:val="auto"/>
+          <w:sz w:val="24"/>
+          <w:szCs w:val="24"/>
+        </w:rPr>
+        <w:t xml:space="preserve"> </w:t>
+      </w:r>
+      <w:proofErr w:type="spellStart"/>
+      <w:r>
+        <w:rPr>
+          <w:rFonts w:ascii="Times New Roman" w:hAnsi="Times New Roman" w:cs="Times New Roman"/>
+          <w:color w:val="auto"/>
+          <w:sz w:val="24"/>
+          <w:szCs w:val="24"/>
+        </w:rPr>
+        <w:t>файла</w:t>
+      </w:r>
+      <w:proofErr w:type="spellEnd"/>
+      <w:r>
+        <w:rPr>
+          <w:rFonts w:cs="Times New Roman"/>
+          <w:b/>
+          <w:bCs/>
+          <w:color w:val="auto"/>
+          <w:sz w:val="24"/>
+          <w:szCs w:val="24"/>
+        </w:rPr>
+        <w:t xml:space="preserve"> </w:t>
+      </w:r>
+      <w:r>
+        <w:rPr>
+          <w:rFonts w:cs="Times New Roman"/>
+          <w:highlight w:val="lightGray"/>
+        </w:rPr>
+        <w:t>docker/</w:t>
+      </w:r>
+      <w:proofErr w:type="spellStart"/>
+      <w:r>
+        <w:rPr>
+          <w:rFonts w:cs="Times New Roman"/>
+          <w:b/>
+          <w:bCs/>
+          <w:highlight w:val="lightGray"/>
+        </w:rPr>
+        <w:t>Dockerfile</w:t>
+      </w:r>
+      <w:proofErr w:type="spellEnd"/>
+      <w:r>
+        <w:rPr>
+          <w:rFonts w:cs="Times New Roman"/>
+          <w:b/>
+          <w:bCs/>
+          <w:highlight w:val="lightGray"/>
+        </w:rPr>
+        <w:t>:</w:t>
+      </w:r>
+    </w:p>
+    <w:p>
+      <w:pPr>
+        <w:pStyle w:val="a9"/>
+        <w:rPr>
+          <w:rFonts w:ascii="Times New Roman" w:hAnsi="Times New Roman" w:cs="Times New Roman"/>
+          <w:color w:val="auto"/>
+          <w:sz w:val="24"/>
+          <w:szCs w:val="24"/>
+          <w:highlight w:val="lightGray"/>
+          <w:lang w:val="ru-RU"/>
+        </w:rPr>
+      </w:pPr>
+      <w:r>
+        <w:rPr>
+          <w:rFonts w:ascii="Times New Roman" w:hAnsi="Times New Roman" w:cs="Times New Roman"/>
+          <w:color w:val="auto"/>
+          <w:sz w:val="24"/>
+          <w:szCs w:val="24"/>
+          <w:highlight w:val="lightGray"/>
+          <w:lang w:val="ru-RU"/>
+        </w:rPr>
+        <w:object w:dxaOrig="8628" w:dyaOrig="1812" w14:anchorId="3F22D7A1">
+          <v:shape id="_x0000_i1076" type="#_x0000_t75" style="width:431.15pt;height:90.85pt" o:ole="">
+            <v:imagedata r:id="rId113" o:title=""/>
+          </v:shape>
+          <o:OLEObject Type="Embed" ProgID="WordPad.Document.1" ShapeID="_x0000_i1076" DrawAspect="Content" ObjectID="_1787142220" r:id="rId114"/>
+        </w:object>
+      </w:r>
+    </w:p>
+    <w:p>
+      <w:pPr>
+        <w:pStyle w:val="a9"/>
+        <w:rPr>
+          <w:rFonts w:cs="Times New Roman"/>
+          <w:b/>
+          <w:bCs/>
+          <w:sz w:val="24"/>
+          <w:szCs w:val="24"/>
+          <w:highlight w:val="lightGray"/>
+        </w:rPr>
+      </w:pPr>
+      <w:proofErr w:type="spellStart"/>
+      <w:r>
+        <w:rPr>
+          <w:rFonts w:cs="Times New Roman"/>
+          <w:color w:val="auto"/>
+          <w:sz w:val="24"/>
+          <w:szCs w:val="24"/>
+          <w:highlight w:val="lightGray"/>
+        </w:rPr>
+        <w:lastRenderedPageBreak/>
+        <w:t>Обновление</w:t>
+      </w:r>
+      <w:proofErr w:type="spellEnd"/>
+      <w:r>
+        <w:rPr>
+          <w:rFonts w:cs="Times New Roman"/>
+          <w:color w:val="auto"/>
+          <w:sz w:val="24"/>
+          <w:szCs w:val="24"/>
+          <w:highlight w:val="lightGray"/>
+        </w:rPr>
+        <w:t xml:space="preserve"> </w:t>
+      </w:r>
+      <w:proofErr w:type="spellStart"/>
+      <w:proofErr w:type="gramStart"/>
+      <w:r>
+        <w:rPr>
+          <w:rFonts w:cs="Times New Roman"/>
+          <w:color w:val="auto"/>
+          <w:sz w:val="24"/>
+          <w:szCs w:val="24"/>
+          <w:highlight w:val="lightGray"/>
+        </w:rPr>
+        <w:t>файла</w:t>
+      </w:r>
+      <w:proofErr w:type="spellEnd"/>
+      <w:r>
+        <w:rPr>
+          <w:rFonts w:cs="Times New Roman"/>
+          <w:b/>
+          <w:bCs/>
+          <w:color w:val="auto"/>
+          <w:sz w:val="24"/>
+          <w:szCs w:val="24"/>
+          <w:highlight w:val="lightGray"/>
+        </w:rPr>
+        <w:t xml:space="preserve"> </w:t>
+      </w:r>
+      <w:r>
+        <w:rPr>
+          <w:rFonts w:cs="Times New Roman"/>
+          <w:b/>
+          <w:bCs/>
+          <w:sz w:val="24"/>
+          <w:szCs w:val="24"/>
+          <w:highlight w:val="lightGray"/>
+        </w:rPr>
+        <w:t>.</w:t>
+      </w:r>
+      <w:proofErr w:type="spellStart"/>
+      <w:r>
+        <w:rPr>
+          <w:rFonts w:cs="Times New Roman"/>
+          <w:b/>
+          <w:bCs/>
+          <w:sz w:val="24"/>
+          <w:szCs w:val="24"/>
+          <w:highlight w:val="lightGray"/>
+        </w:rPr>
+        <w:t>gitignore</w:t>
+      </w:r>
+      <w:proofErr w:type="spellEnd"/>
+      <w:proofErr w:type="gramEnd"/>
+      <w:r>
+        <w:rPr>
+          <w:rFonts w:cs="Times New Roman"/>
+          <w:b/>
+          <w:bCs/>
+          <w:sz w:val="24"/>
+          <w:szCs w:val="24"/>
+          <w:highlight w:val="lightGray"/>
+        </w:rPr>
+        <w:t>:</w:t>
+      </w:r>
+    </w:p>
+    <w:p>
+      <w:pPr>
+        <w:pStyle w:val="a9"/>
+        <w:rPr>
+          <w:rFonts w:ascii="Times New Roman" w:hAnsi="Times New Roman" w:cs="Times New Roman"/>
+          <w:color w:val="auto"/>
+          <w:sz w:val="24"/>
+          <w:szCs w:val="24"/>
+          <w:highlight w:val="lightGray"/>
+          <w:lang w:val="ru-RU"/>
+        </w:rPr>
+      </w:pPr>
+      <w:r>
+        <w:rPr>
+          <w:rFonts w:ascii="Times New Roman" w:hAnsi="Times New Roman" w:cs="Times New Roman"/>
+          <w:color w:val="auto"/>
+          <w:sz w:val="24"/>
+          <w:szCs w:val="24"/>
+          <w:highlight w:val="lightGray"/>
+          <w:lang w:val="ru-RU"/>
+        </w:rPr>
+        <w:object w:dxaOrig="8628" w:dyaOrig="1356" w14:anchorId="792A5433">
+          <v:shape id="_x0000_i1077" type="#_x0000_t75" style="width:431.15pt;height:67.7pt" o:ole="">
+            <v:imagedata r:id="rId115" o:title=""/>
+          </v:shape>
+          <o:OLEObject Type="Embed" ProgID="WordPad.Document.1" ShapeID="_x0000_i1077" DrawAspect="Content" ObjectID="_1787142221" r:id="rId116"/>
+        </w:object>
+      </w:r>
+    </w:p>
+    <w:p>
+      <w:pPr>
+        <w:pStyle w:val="a9"/>
+        <w:rPr>
+          <w:rFonts w:cs="Times New Roman"/>
+          <w:b/>
+          <w:bCs/>
+          <w:sz w:val="24"/>
+          <w:szCs w:val="24"/>
+          <w:highlight w:val="lightGray"/>
+        </w:rPr>
+      </w:pPr>
+      <w:proofErr w:type="spellStart"/>
+      <w:r>
+        <w:rPr>
+          <w:rFonts w:cs="Times New Roman"/>
+          <w:color w:val="auto"/>
+          <w:sz w:val="24"/>
+          <w:szCs w:val="24"/>
+          <w:highlight w:val="lightGray"/>
+        </w:rPr>
+        <w:t>Обновление</w:t>
+      </w:r>
+      <w:proofErr w:type="spellEnd"/>
+      <w:r>
+        <w:rPr>
+          <w:rFonts w:cs="Times New Roman"/>
+          <w:color w:val="auto"/>
+          <w:sz w:val="24"/>
+          <w:szCs w:val="24"/>
+          <w:highlight w:val="lightGray"/>
+        </w:rPr>
+        <w:t xml:space="preserve"> </w:t>
+      </w:r>
+      <w:proofErr w:type="spellStart"/>
+      <w:r>
+        <w:rPr>
+          <w:rFonts w:cs="Times New Roman"/>
+          <w:color w:val="auto"/>
+          <w:sz w:val="24"/>
+          <w:szCs w:val="24"/>
+          <w:highlight w:val="lightGray"/>
+        </w:rPr>
+        <w:t>файла</w:t>
+      </w:r>
+      <w:proofErr w:type="spellEnd"/>
+      <w:r>
+        <w:rPr>
+          <w:rFonts w:cs="Times New Roman"/>
+          <w:color w:val="auto"/>
+          <w:sz w:val="24"/>
+          <w:szCs w:val="24"/>
+          <w:highlight w:val="lightGray"/>
+        </w:rPr>
+        <w:t xml:space="preserve"> </w:t>
+      </w:r>
+      <w:r>
+        <w:rPr>
+          <w:rFonts w:cs="Times New Roman"/>
+          <w:b/>
+          <w:bCs/>
+          <w:sz w:val="24"/>
+          <w:szCs w:val="24"/>
+          <w:highlight w:val="lightGray"/>
+        </w:rPr>
+        <w:t>README.md:</w:t>
+      </w:r>
+    </w:p>
+    <w:p>
+      <w:pPr>
+        <w:pStyle w:val="a9"/>
+        <w:rPr>
+          <w:rFonts w:ascii="Times New Roman" w:hAnsi="Times New Roman" w:cs="Times New Roman"/>
+          <w:color w:val="auto"/>
+          <w:sz w:val="24"/>
+          <w:szCs w:val="24"/>
+          <w:highlight w:val="lightGray"/>
+          <w:lang w:val="ru-RU"/>
+        </w:rPr>
+      </w:pPr>
+      <w:r>
+        <w:rPr>
+          <w:rFonts w:ascii="Times New Roman" w:hAnsi="Times New Roman" w:cs="Times New Roman"/>
+          <w:color w:val="auto"/>
+          <w:sz w:val="24"/>
+          <w:szCs w:val="24"/>
+          <w:highlight w:val="lightGray"/>
+          <w:lang w:val="ru-RU"/>
+        </w:rPr>
+        <w:object w:dxaOrig="8628" w:dyaOrig="5256" w14:anchorId="5659E4AF">
+          <v:shape id="_x0000_i1124" type="#_x0000_t75" style="width:431.15pt;height:263.15pt" o:ole="">
+            <v:imagedata r:id="rId117" o:title=""/>
+          </v:shape>
+          <o:OLEObject Type="Embed" ProgID="WordPad.Document.1" ShapeID="_x0000_i1124" DrawAspect="Content" ObjectID="_1787142222" r:id="rId118"/>
+        </w:object>
+      </w:r>
+    </w:p>
+    <w:p>
+      <w:pPr>
+        <w:pStyle w:val="a9"/>
+        <w:rPr>
+          <w:rFonts w:ascii="Times New Roman" w:hAnsi="Times New Roman" w:cs="Times New Roman"/>
+          <w:color w:val="auto"/>
+          <w:sz w:val="24"/>
+          <w:szCs w:val="24"/>
+          <w:lang w:val="ru-RU"/>
+        </w:rPr>
+      </w:pPr>
+      <w:r>
+        <w:rPr>
+          <w:rFonts w:ascii="Times New Roman" w:hAnsi="Times New Roman" w:cs="Times New Roman"/>
+          <w:color w:val="auto"/>
+          <w:sz w:val="24"/>
+          <w:szCs w:val="24"/>
+          <w:lang w:val="ru-RU"/>
+        </w:rPr>
+        <w:t>Эти изменения добавят комплексное логирование в вашу систему, охватывая все ключевые компоненты. Логи будут сохраняться в отдельных файлах для каждого компонента, что облегчит отладку и мониторинг системы.</w:t>
+      </w:r>
+    </w:p>
+    <w:p>
+      <w:pPr>
+        <w:pStyle w:val="a9"/>
+        <w:rPr>
+          <w:rFonts w:ascii="Times New Roman" w:hAnsi="Times New Roman" w:cs="Times New Roman"/>
+          <w:color w:val="auto"/>
+          <w:sz w:val="24"/>
+          <w:szCs w:val="24"/>
+          <w:lang w:val="ru-RU"/>
+        </w:rPr>
+      </w:pPr>
+      <w:r>
+        <w:rPr>
+          <w:rFonts w:ascii="Times New Roman" w:hAnsi="Times New Roman" w:cs="Times New Roman"/>
+          <w:color w:val="auto"/>
+          <w:sz w:val="24"/>
+          <w:szCs w:val="24"/>
+          <w:lang w:val="ru-RU"/>
+        </w:rPr>
+        <w:t>Надо убедиться, что интегрируем логирование в соответствии с диаграммой последовательности, добавляя логи в ключевых точках взаимодействия между компонентами системы.</w:t>
+      </w:r>
+    </w:p>
+    <w:p>
+      <w:pPr>
+        <w:spacing w:line="259" w:lineRule="auto"/>
+        <w:rPr>
+          <w:rFonts w:cs="Times New Roman"/>
+          <w:sz w:val="24"/>
+          <w:szCs w:val="24"/>
+          <w:highlight w:val="lightGray"/>
+        </w:rPr>
+      </w:pPr>
+      <w:r>
+        <w:rPr>
+          <w:rFonts w:cs="Times New Roman"/>
+          <w:sz w:val="24"/>
+          <w:szCs w:val="24"/>
+          <w:highlight w:val="lightGray"/>
         </w:rPr>
         <w:br w:type="page"/>
       </w:r>
@@ -11930,10 +13379,10 @@
           <w:szCs w:val="24"/>
         </w:rPr>
         <w:object w:dxaOrig="8724" w:dyaOrig="9036" w14:anchorId="2DABBB65">
-          <v:shape id="_x0000_i1069" type="#_x0000_t75" style="width:436.2pt;height:451.8pt" o:ole="">
-            <v:imagedata r:id="rId99" o:title=""/>
+          <v:shape id="_x0000_i1079" type="#_x0000_t75" style="width:436.3pt;height:451.7pt" o:ole="">
+            <v:imagedata r:id="rId119" o:title=""/>
           </v:shape>
-          <o:OLEObject Type="Embed" ProgID="WordPad.Document.1" ShapeID="_x0000_i1069" DrawAspect="Content" ObjectID="_1786990867" r:id="rId100"/>
+          <o:OLEObject Type="Embed" ProgID="WordPad.Document.1" ShapeID="_x0000_i1079" DrawAspect="Content" ObjectID="_1787142223" r:id="rId120"/>
         </w:object>
       </w:r>
     </w:p>
@@ -11974,10 +13423,10 @@
           <w:szCs w:val="24"/>
         </w:rPr>
         <w:object w:dxaOrig="8628" w:dyaOrig="3984" w14:anchorId="64601B7A">
-          <v:shape id="_x0000_i1070" type="#_x0000_t75" style="width:431.4pt;height:199.2pt" o:ole="">
-            <v:imagedata r:id="rId101" o:title=""/>
+          <v:shape id="_x0000_i1080" type="#_x0000_t75" style="width:431.15pt;height:199.7pt" o:ole="">
+            <v:imagedata r:id="rId121" o:title=""/>
           </v:shape>
-          <o:OLEObject Type="Embed" ProgID="WordPad.Document.1" ShapeID="_x0000_i1070" DrawAspect="Content" ObjectID="_1786990868" r:id="rId102"/>
+          <o:OLEObject Type="Embed" ProgID="WordPad.Document.1" ShapeID="_x0000_i1080" DrawAspect="Content" ObjectID="_1787142224" r:id="rId122"/>
         </w:object>
       </w:r>
     </w:p>
@@ -11995,10 +13444,10 @@
           <w:szCs w:val="24"/>
         </w:rPr>
         <w:object w:dxaOrig="8628" w:dyaOrig="2508" w14:anchorId="26FBD23C">
-          <v:shape id="_x0000_i1071" type="#_x0000_t75" style="width:431.4pt;height:125.4pt" o:ole="">
-            <v:imagedata r:id="rId103" o:title=""/>
+          <v:shape id="_x0000_i1081" type="#_x0000_t75" style="width:431.15pt;height:125.15pt" o:ole="">
+            <v:imagedata r:id="rId123" o:title=""/>
           </v:shape>
-          <o:OLEObject Type="Embed" ProgID="WordPad.Document.1" ShapeID="_x0000_i1071" DrawAspect="Content" ObjectID="_1786990869" r:id="rId104"/>
+          <o:OLEObject Type="Embed" ProgID="WordPad.Document.1" ShapeID="_x0000_i1081" DrawAspect="Content" ObjectID="_1787142225" r:id="rId124"/>
         </w:object>
       </w:r>
     </w:p>
@@ -12063,10 +13512,10 @@
           <w:szCs w:val="24"/>
         </w:rPr>
         <w:object w:dxaOrig="8628" w:dyaOrig="7128" w14:anchorId="4048F37F">
-          <v:shape id="_x0000_i1072" type="#_x0000_t75" style="width:431.4pt;height:356.4pt" o:ole="">
-            <v:imagedata r:id="rId105" o:title=""/>
+          <v:shape id="_x0000_i1082" type="#_x0000_t75" style="width:431.15pt;height:356.55pt" o:ole="">
+            <v:imagedata r:id="rId125" o:title=""/>
           </v:shape>
-          <o:OLEObject Type="Embed" ProgID="WordPad.Document.1" ShapeID="_x0000_i1072" DrawAspect="Content" ObjectID="_1786990870" r:id="rId106"/>
+          <o:OLEObject Type="Embed" ProgID="WordPad.Document.1" ShapeID="_x0000_i1082" DrawAspect="Content" ObjectID="_1787142226" r:id="rId126"/>
         </w:object>
       </w:r>
     </w:p>
@@ -12113,10 +13562,10 @@
           <w:szCs w:val="24"/>
         </w:rPr>
         <w:object w:dxaOrig="8628" w:dyaOrig="3348" w14:anchorId="0A75E278">
-          <v:shape id="_x0000_i1073" type="#_x0000_t75" style="width:431.4pt;height:167.4pt" o:ole="">
-            <v:imagedata r:id="rId107" o:title=""/>
+          <v:shape id="_x0000_i1083" type="#_x0000_t75" style="width:431.15pt;height:167.15pt" o:ole="">
+            <v:imagedata r:id="rId127" o:title=""/>
           </v:shape>
-          <o:OLEObject Type="Embed" ProgID="WordPad.Document.1" ShapeID="_x0000_i1073" DrawAspect="Content" ObjectID="_1786990871" r:id="rId108"/>
+          <o:OLEObject Type="Embed" ProgID="WordPad.Document.1" ShapeID="_x0000_i1083" DrawAspect="Content" ObjectID="_1787142227" r:id="rId128"/>
         </w:object>
       </w:r>
     </w:p>
@@ -12134,10 +13583,10 @@
           <w:szCs w:val="24"/>
         </w:rPr>
         <w:object w:dxaOrig="8628" w:dyaOrig="4644" w14:anchorId="2EDB4F6F">
-          <v:shape id="_x0000_i1074" type="#_x0000_t75" style="width:431.4pt;height:232.2pt" o:ole="">
-            <v:imagedata r:id="rId109" o:title=""/>
+          <v:shape id="_x0000_i1084" type="#_x0000_t75" style="width:431.15pt;height:232.3pt" o:ole="">
+            <v:imagedata r:id="rId129" o:title=""/>
           </v:shape>
-          <o:OLEObject Type="Embed" ProgID="WordPad.Document.1" ShapeID="_x0000_i1074" DrawAspect="Content" ObjectID="_1786990872" r:id="rId110"/>
+          <o:OLEObject Type="Embed" ProgID="WordPad.Document.1" ShapeID="_x0000_i1084" DrawAspect="Content" ObjectID="_1787142228" r:id="rId130"/>
         </w:object>
       </w:r>
     </w:p>
@@ -12193,10 +13642,10 @@
           <w:szCs w:val="24"/>
         </w:rPr>
         <w:object w:dxaOrig="8628" w:dyaOrig="8388" w14:anchorId="34E750F1">
-          <v:shape id="_x0000_i1075" type="#_x0000_t75" style="width:431.4pt;height:419.4pt" o:ole="">
-            <v:imagedata r:id="rId111" o:title=""/>
+          <v:shape id="_x0000_i1085" type="#_x0000_t75" style="width:431.15pt;height:419.15pt" o:ole="">
+            <v:imagedata r:id="rId131" o:title=""/>
           </v:shape>
-          <o:OLEObject Type="Embed" ProgID="WordPad.Document.1" ShapeID="_x0000_i1075" DrawAspect="Content" ObjectID="_1786990873" r:id="rId112"/>
+          <o:OLEObject Type="Embed" ProgID="WordPad.Document.1" ShapeID="_x0000_i1085" DrawAspect="Content" ObjectID="_1787142229" r:id="rId132"/>
         </w:object>
       </w:r>
     </w:p>
@@ -12407,10 +13856,10 @@
           <w:szCs w:val="24"/>
         </w:rPr>
         <w:object w:dxaOrig="8628" w:dyaOrig="360" w14:anchorId="418451E4">
-          <v:shape id="_x0000_i1076" type="#_x0000_t75" style="width:431.4pt;height:18pt" o:ole="">
-            <v:imagedata r:id="rId113" o:title=""/>
+          <v:shape id="_x0000_i1086" type="#_x0000_t75" style="width:431.15pt;height:18pt" o:ole="">
+            <v:imagedata r:id="rId133" o:title=""/>
           </v:shape>
-          <o:OLEObject Type="Embed" ProgID="WordPad.Document.1" ShapeID="_x0000_i1076" DrawAspect="Content" ObjectID="_1786990874" r:id="rId114"/>
+          <o:OLEObject Type="Embed" ProgID="WordPad.Document.1" ShapeID="_x0000_i1086" DrawAspect="Content" ObjectID="_1787142230" r:id="rId134"/>
         </w:object>
       </w:r>
     </w:p>
@@ -12503,10 +13952,10 @@
           <w:szCs w:val="24"/>
         </w:rPr>
         <w:object w:dxaOrig="8628" w:dyaOrig="360" w14:anchorId="3B468B4C">
-          <v:shape id="_x0000_i1077" type="#_x0000_t75" style="width:431.4pt;height:18pt" o:ole="">
-            <v:imagedata r:id="rId115" o:title=""/>
+          <v:shape id="_x0000_i1087" type="#_x0000_t75" style="width:431.15pt;height:18pt" o:ole="">
+            <v:imagedata r:id="rId135" o:title=""/>
           </v:shape>
-          <o:OLEObject Type="Embed" ProgID="WordPad.Document.1" ShapeID="_x0000_i1077" DrawAspect="Content" ObjectID="_1786990875" r:id="rId116"/>
+          <o:OLEObject Type="Embed" ProgID="WordPad.Document.1" ShapeID="_x0000_i1087" DrawAspect="Content" ObjectID="_1787142231" r:id="rId136"/>
         </w:object>
       </w:r>
     </w:p>
@@ -12938,10 +14387,10 @@
           <w:szCs w:val="24"/>
         </w:rPr>
         <w:object w:dxaOrig="8628" w:dyaOrig="360" w14:anchorId="24AA03BC">
-          <v:shape id="_x0000_i1078" type="#_x0000_t75" style="width:431.4pt;height:18pt" o:ole="">
-            <v:imagedata r:id="rId117" o:title=""/>
+          <v:shape id="_x0000_i1088" type="#_x0000_t75" style="width:431.15pt;height:18pt" o:ole="">
+            <v:imagedata r:id="rId137" o:title=""/>
           </v:shape>
-          <o:OLEObject Type="Embed" ProgID="WordPad.Document.1" ShapeID="_x0000_i1078" DrawAspect="Content" ObjectID="_1786990876" r:id="rId118"/>
+          <o:OLEObject Type="Embed" ProgID="WordPad.Document.1" ShapeID="_x0000_i1088" DrawAspect="Content" ObjectID="_1787142232" r:id="rId138"/>
         </w:object>
       </w:r>
     </w:p>
@@ -13107,10 +14556,10 @@
           <w:szCs w:val="24"/>
         </w:rPr>
         <w:object w:dxaOrig="8628" w:dyaOrig="2508" w14:anchorId="09A96367">
-          <v:shape id="_x0000_i1079" type="#_x0000_t75" style="width:431.4pt;height:125.4pt" o:ole="">
-            <v:imagedata r:id="rId119" o:title=""/>
+          <v:shape id="_x0000_i1089" type="#_x0000_t75" style="width:431.15pt;height:125.15pt" o:ole="">
+            <v:imagedata r:id="rId139" o:title=""/>
           </v:shape>
-          <o:OLEObject Type="Embed" ProgID="WordPad.Document.1" ShapeID="_x0000_i1079" DrawAspect="Content" ObjectID="_1786990877" r:id="rId120"/>
+          <o:OLEObject Type="Embed" ProgID="WordPad.Document.1" ShapeID="_x0000_i1089" DrawAspect="Content" ObjectID="_1787142233" r:id="rId140"/>
         </w:object>
       </w:r>
     </w:p>
@@ -13128,10 +14577,10 @@
           <w:szCs w:val="24"/>
         </w:rPr>
         <w:object w:dxaOrig="8628" w:dyaOrig="14484" w14:anchorId="318C2631">
-          <v:shape id="_x0000_i1080" type="#_x0000_t75" style="width:431.4pt;height:724.2pt" o:ole="">
-            <v:imagedata r:id="rId121" o:title=""/>
+          <v:shape id="_x0000_i1090" type="#_x0000_t75" style="width:431.15pt;height:724.3pt" o:ole="">
+            <v:imagedata r:id="rId141" o:title=""/>
           </v:shape>
-          <o:OLEObject Type="Embed" ProgID="WordPad.Document.1" ShapeID="_x0000_i1080" DrawAspect="Content" ObjectID="_1786990878" r:id="rId122"/>
+          <o:OLEObject Type="Embed" ProgID="WordPad.Document.1" ShapeID="_x0000_i1090" DrawAspect="Content" ObjectID="_1787142234" r:id="rId142"/>
         </w:object>
       </w:r>
     </w:p>
@@ -13192,10 +14641,10 @@
           <w:lang w:val="en-US"/>
         </w:rPr>
         <w:object w:dxaOrig="8628" w:dyaOrig="360" w14:anchorId="17C38171">
-          <v:shape id="_x0000_i1081" type="#_x0000_t75" style="width:431.4pt;height:18pt" o:ole="">
-            <v:imagedata r:id="rId123" o:title=""/>
+          <v:shape id="_x0000_i1091" type="#_x0000_t75" style="width:431.15pt;height:18pt" o:ole="">
+            <v:imagedata r:id="rId143" o:title=""/>
           </v:shape>
-          <o:OLEObject Type="Embed" ProgID="WordPad.Document.1" ShapeID="_x0000_i1081" DrawAspect="Content" ObjectID="_1786990879" r:id="rId124"/>
+          <o:OLEObject Type="Embed" ProgID="WordPad.Document.1" ShapeID="_x0000_i1091" DrawAspect="Content" ObjectID="_1787142235" r:id="rId144"/>
         </w:object>
       </w:r>
     </w:p>
@@ -13308,10 +14757,10 @@
           <w:lang w:val="en-US"/>
         </w:rPr>
         <w:object w:dxaOrig="8628" w:dyaOrig="360" w14:anchorId="7A73FFD2">
-          <v:shape id="_x0000_i1082" type="#_x0000_t75" style="width:431.4pt;height:18pt" o:ole="">
-            <v:imagedata r:id="rId125" o:title=""/>
+          <v:shape id="_x0000_i1092" type="#_x0000_t75" style="width:431.15pt;height:18pt" o:ole="">
+            <v:imagedata r:id="rId145" o:title=""/>
           </v:shape>
-          <o:OLEObject Type="Embed" ProgID="WordPad.Document.1" ShapeID="_x0000_i1082" DrawAspect="Content" ObjectID="_1786990880" r:id="rId126"/>
+          <o:OLEObject Type="Embed" ProgID="WordPad.Document.1" ShapeID="_x0000_i1092" DrawAspect="Content" ObjectID="_1787142236" r:id="rId146"/>
         </w:object>
       </w:r>
     </w:p>
@@ -13370,10 +14819,10 @@
           <w:lang w:val="en-US"/>
         </w:rPr>
         <w:object w:dxaOrig="8628" w:dyaOrig="360" w14:anchorId="3BDFE498">
-          <v:shape id="_x0000_i1083" type="#_x0000_t75" style="width:431.4pt;height:18pt" o:ole="">
-            <v:imagedata r:id="rId127" o:title=""/>
+          <v:shape id="_x0000_i1093" type="#_x0000_t75" style="width:431.15pt;height:18pt" o:ole="">
+            <v:imagedata r:id="rId147" o:title=""/>
           </v:shape>
-          <o:OLEObject Type="Embed" ProgID="WordPad.Document.1" ShapeID="_x0000_i1083" DrawAspect="Content" ObjectID="_1786990881" r:id="rId128"/>
+          <o:OLEObject Type="Embed" ProgID="WordPad.Document.1" ShapeID="_x0000_i1093" DrawAspect="Content" ObjectID="_1787142237" r:id="rId148"/>
         </w:object>
       </w:r>
     </w:p>
@@ -13533,10 +14982,10 @@
           <w:lang w:val="en-US"/>
         </w:rPr>
         <w:object w:dxaOrig="8628" w:dyaOrig="408" w14:anchorId="4830234F">
-          <v:shape id="_x0000_i1084" type="#_x0000_t75" style="width:431.4pt;height:20.4pt" o:ole="">
-            <v:imagedata r:id="rId129" o:title=""/>
+          <v:shape id="_x0000_i1094" type="#_x0000_t75" style="width:431.15pt;height:20.55pt" o:ole="">
+            <v:imagedata r:id="rId149" o:title=""/>
           </v:shape>
-          <o:OLEObject Type="Embed" ProgID="WordPad.Document.1" ShapeID="_x0000_i1084" DrawAspect="Content" ObjectID="_1786990882" r:id="rId130"/>
+          <o:OLEObject Type="Embed" ProgID="WordPad.Document.1" ShapeID="_x0000_i1094" DrawAspect="Content" ObjectID="_1787142238" r:id="rId150"/>
         </w:object>
       </w:r>
     </w:p>
@@ -13580,10 +15029,10 @@
           <w:lang w:val="en-US"/>
         </w:rPr>
         <w:object w:dxaOrig="8628" w:dyaOrig="6708" w14:anchorId="6F6AD669">
-          <v:shape id="_x0000_i1085" type="#_x0000_t75" style="width:431.4pt;height:335.4pt" o:ole="">
-            <v:imagedata r:id="rId131" o:title=""/>
+          <v:shape id="_x0000_i1095" type="#_x0000_t75" style="width:431.15pt;height:335.15pt" o:ole="">
+            <v:imagedata r:id="rId151" o:title=""/>
           </v:shape>
-          <o:OLEObject Type="Embed" ProgID="WordPad.Document.1" ShapeID="_x0000_i1085" DrawAspect="Content" ObjectID="_1786990883" r:id="rId132"/>
+          <o:OLEObject Type="Embed" ProgID="WordPad.Document.1" ShapeID="_x0000_i1095" DrawAspect="Content" ObjectID="_1787142239" r:id="rId152"/>
         </w:object>
       </w:r>
     </w:p>
@@ -13603,10 +15052,10 @@
           <w:lang w:val="en-US"/>
         </w:rPr>
         <w:object w:dxaOrig="8628" w:dyaOrig="5448" w14:anchorId="4FB2F1CA">
-          <v:shape id="_x0000_i1086" type="#_x0000_t75" style="width:431.4pt;height:272.4pt" o:ole="">
-            <v:imagedata r:id="rId133" o:title=""/>
+          <v:shape id="_x0000_i1096" type="#_x0000_t75" style="width:431.15pt;height:271.7pt" o:ole="">
+            <v:imagedata r:id="rId153" o:title=""/>
           </v:shape>
-          <o:OLEObject Type="Embed" ProgID="WordPad.Document.1" ShapeID="_x0000_i1086" DrawAspect="Content" ObjectID="_1786990884" r:id="rId134"/>
+          <o:OLEObject Type="Embed" ProgID="WordPad.Document.1" ShapeID="_x0000_i1096" DrawAspect="Content" ObjectID="_1787142240" r:id="rId154"/>
         </w:object>
       </w:r>
     </w:p>
@@ -13729,10 +15178,10 @@
           <w:szCs w:val="24"/>
         </w:rPr>
         <w:object w:dxaOrig="8628" w:dyaOrig="5868" w14:anchorId="59C00A48">
-          <v:shape id="_x0000_i1087" type="#_x0000_t75" style="width:431.4pt;height:293.4pt" o:ole="">
-            <v:imagedata r:id="rId135" o:title=""/>
+          <v:shape id="_x0000_i1097" type="#_x0000_t75" style="width:431.15pt;height:293.15pt" o:ole="">
+            <v:imagedata r:id="rId155" o:title=""/>
           </v:shape>
-          <o:OLEObject Type="Embed" ProgID="WordPad.Document.1" ShapeID="_x0000_i1087" DrawAspect="Content" ObjectID="_1786990885" r:id="rId136"/>
+          <o:OLEObject Type="Embed" ProgID="WordPad.Document.1" ShapeID="_x0000_i1097" DrawAspect="Content" ObjectID="_1787142241" r:id="rId156"/>
         </w:object>
       </w:r>
     </w:p>
@@ -13751,10 +15200,10 @@
           <w:szCs w:val="24"/>
         </w:rPr>
         <w:object w:dxaOrig="8640" w:dyaOrig="14268" w14:anchorId="7B29EF64">
-          <v:shape id="_x0000_i1088" type="#_x0000_t75" style="width:6in;height:713.4pt" o:ole="">
-            <v:imagedata r:id="rId137" o:title=""/>
+          <v:shape id="_x0000_i1098" type="#_x0000_t75" style="width:6in;height:713.15pt" o:ole="">
+            <v:imagedata r:id="rId157" o:title=""/>
           </v:shape>
-          <o:OLEObject Type="Embed" ProgID="WordPad.Document.1" ShapeID="_x0000_i1088" DrawAspect="Content" ObjectID="_1786990886" r:id="rId138"/>
+          <o:OLEObject Type="Embed" ProgID="WordPad.Document.1" ShapeID="_x0000_i1098" DrawAspect="Content" ObjectID="_1787142242" r:id="rId158"/>
         </w:object>
       </w:r>
     </w:p>
@@ -13774,10 +15223,10 @@
           <w:lang w:val="en-US"/>
         </w:rPr>
         <w:object w:dxaOrig="8628" w:dyaOrig="13428" w14:anchorId="0B12450B">
-          <v:shape id="_x0000_i1089" type="#_x0000_t75" style="width:431.4pt;height:671.4pt" o:ole="">
-            <v:imagedata r:id="rId139" o:title=""/>
+          <v:shape id="_x0000_i1099" type="#_x0000_t75" style="width:431.15pt;height:671.15pt" o:ole="">
+            <v:imagedata r:id="rId159" o:title=""/>
           </v:shape>
-          <o:OLEObject Type="Embed" ProgID="WordPad.Document.1" ShapeID="_x0000_i1089" DrawAspect="Content" ObjectID="_1786990887" r:id="rId140"/>
+          <o:OLEObject Type="Embed" ProgID="WordPad.Document.1" ShapeID="_x0000_i1099" DrawAspect="Content" ObjectID="_1787142243" r:id="rId160"/>
         </w:object>
       </w:r>
     </w:p>
@@ -13797,10 +15246,10 @@
           <w:lang w:val="en-US"/>
         </w:rPr>
         <w:object w:dxaOrig="8628" w:dyaOrig="13848" w14:anchorId="4B7F0CA3">
-          <v:shape id="_x0000_i1090" type="#_x0000_t75" style="width:431.4pt;height:692.4pt" o:ole="">
-            <v:imagedata r:id="rId141" o:title=""/>
+          <v:shape id="_x0000_i1100" type="#_x0000_t75" style="width:431.15pt;height:692.55pt" o:ole="">
+            <v:imagedata r:id="rId161" o:title=""/>
           </v:shape>
-          <o:OLEObject Type="Embed" ProgID="WordPad.Document.1" ShapeID="_x0000_i1090" DrawAspect="Content" ObjectID="_1786990888" r:id="rId142"/>
+          <o:OLEObject Type="Embed" ProgID="WordPad.Document.1" ShapeID="_x0000_i1100" DrawAspect="Content" ObjectID="_1787142244" r:id="rId162"/>
         </w:object>
       </w:r>
     </w:p>
@@ -13820,10 +15269,10 @@
           <w:lang w:val="en-US"/>
         </w:rPr>
         <w:object w:dxaOrig="8628" w:dyaOrig="6288" w14:anchorId="0E554EDD">
-          <v:shape id="_x0000_i1091" type="#_x0000_t75" style="width:431.4pt;height:314.4pt" o:ole="">
-            <v:imagedata r:id="rId143" o:title=""/>
+          <v:shape id="_x0000_i1101" type="#_x0000_t75" style="width:431.15pt;height:314.55pt" o:ole="">
+            <v:imagedata r:id="rId163" o:title=""/>
           </v:shape>
-          <o:OLEObject Type="Embed" ProgID="WordPad.Document.1" ShapeID="_x0000_i1091" DrawAspect="Content" ObjectID="_1786990889" r:id="rId144"/>
+          <o:OLEObject Type="Embed" ProgID="WordPad.Document.1" ShapeID="_x0000_i1101" DrawAspect="Content" ObjectID="_1787142245" r:id="rId164"/>
         </w:object>
       </w:r>
     </w:p>
@@ -14329,7 +15778,7 @@
           <w:u w:val="none"/>
         </w:rPr>
       </w:pPr>
-      <w:hyperlink r:id="rId145" w:history="1">
+      <w:hyperlink r:id="rId165" w:history="1">
         <w:r>
           <w:rPr>
             <w:rStyle w:val="a7"/>
@@ -14352,7 +15801,7 @@
           <w:szCs w:val="24"/>
         </w:rPr>
       </w:pPr>
-      <w:hyperlink r:id="rId146" w:history="1">
+      <w:hyperlink r:id="rId166" w:history="1">
         <w:r>
           <w:rPr>
             <w:rStyle w:val="a7"/>
@@ -14375,7 +15824,7 @@
           <w:szCs w:val="24"/>
         </w:rPr>
       </w:pPr>
-      <w:hyperlink r:id="rId147" w:history="1">
+      <w:hyperlink r:id="rId167" w:history="1">
         <w:r>
           <w:rPr>
             <w:rStyle w:val="a7"/>
@@ -14398,7 +15847,7 @@
           <w:szCs w:val="24"/>
         </w:rPr>
       </w:pPr>
-      <w:hyperlink r:id="rId148" w:history="1">
+      <w:hyperlink r:id="rId168" w:history="1">
         <w:r>
           <w:rPr>
             <w:rStyle w:val="a7"/>
@@ -14421,7 +15870,7 @@
           <w:szCs w:val="24"/>
         </w:rPr>
       </w:pPr>
-      <w:hyperlink r:id="rId149" w:history="1">
+      <w:hyperlink r:id="rId169" w:history="1">
         <w:r>
           <w:rPr>
             <w:rStyle w:val="a7"/>
@@ -14444,7 +15893,7 @@
           <w:szCs w:val="24"/>
         </w:rPr>
       </w:pPr>
-      <w:hyperlink r:id="rId150" w:history="1">
+      <w:hyperlink r:id="rId170" w:history="1">
         <w:r>
           <w:rPr>
             <w:rStyle w:val="a7"/>
@@ -14486,7 +15935,7 @@
           <w:lang w:val="en-US"/>
         </w:rPr>
       </w:pPr>
-      <w:hyperlink r:id="rId151" w:history="1">
+      <w:hyperlink r:id="rId171" w:history="1">
         <w:r>
           <w:rPr>
             <w:rStyle w:val="a7"/>
@@ -14510,7 +15959,7 @@
           <w:szCs w:val="24"/>
         </w:rPr>
       </w:pPr>
-      <w:hyperlink r:id="rId152" w:history="1">
+      <w:hyperlink r:id="rId172" w:history="1">
         <w:proofErr w:type="spellStart"/>
         <w:r>
           <w:rPr>
@@ -14554,7 +16003,7 @@
           <w:lang w:val="en-US"/>
         </w:rPr>
       </w:pPr>
-      <w:hyperlink r:id="rId153" w:history="1">
+      <w:hyperlink r:id="rId173" w:history="1">
         <w:r>
           <w:rPr>
             <w:rStyle w:val="a7"/>
@@ -14578,7 +16027,7 @@
           <w:szCs w:val="24"/>
         </w:rPr>
       </w:pPr>
-      <w:hyperlink r:id="rId154" w:anchor="supported-tasks-and-modes" w:history="1">
+      <w:hyperlink r:id="rId174" w:anchor="supported-tasks-and-modes" w:history="1">
         <w:r>
           <w:rPr>
             <w:rStyle w:val="a7"/>
@@ -15054,8 +16503,8 @@
       </w:pPr>
     </w:p>
     <w:sectPr>
-      <w:headerReference w:type="default" r:id="rId155"/>
-      <w:footerReference w:type="default" r:id="rId156"/>
+      <w:headerReference w:type="default" r:id="rId175"/>
+      <w:footerReference w:type="default" r:id="rId176"/>
       <w:pgSz w:w="11906" w:h="16838" w:code="9"/>
       <w:pgMar w:top="1134" w:right="567" w:bottom="851" w:left="1701" w:header="709" w:footer="210" w:gutter="0"/>
       <w:pgNumType w:start="1"/>
@@ -25316,6 +26765,7 @@
   <w:style w:type="character" w:default="1" w:styleId="a0">
     <w:name w:val="Default Paragraph Font"/>
     <w:uiPriority w:val="1"/>
+    <w:semiHidden/>
     <w:unhideWhenUsed/>
   </w:style>
   <w:style w:type="table" w:default="1" w:styleId="a1">

</xml_diff>

<commit_message>
adding and updating project documentation
</commit_message>
<xml_diff>
--- a/Documentation/Graduate_work_Udodov_KV.docx
+++ b/Documentation/Graduate_work_Udodov_KV.docx
@@ -425,6 +425,106 @@
         </w:rPr>
         <w:t>Введение</w:t>
       </w:r>
+      <w:r>
+        <w:rPr>
+          <w:b/>
+          <w:bCs/>
+          <w:sz w:val="24"/>
+          <w:szCs w:val="24"/>
+        </w:rPr>
+        <w:tab/>
+      </w:r>
+      <w:r>
+        <w:rPr>
+          <w:b/>
+          <w:bCs/>
+          <w:sz w:val="24"/>
+          <w:szCs w:val="24"/>
+        </w:rPr>
+        <w:tab/>
+      </w:r>
+      <w:r>
+        <w:rPr>
+          <w:b/>
+          <w:bCs/>
+          <w:sz w:val="24"/>
+          <w:szCs w:val="24"/>
+        </w:rPr>
+        <w:tab/>
+      </w:r>
+      <w:r>
+        <w:rPr>
+          <w:b/>
+          <w:bCs/>
+          <w:sz w:val="24"/>
+          <w:szCs w:val="24"/>
+        </w:rPr>
+        <w:tab/>
+      </w:r>
+      <w:r>
+        <w:rPr>
+          <w:b/>
+          <w:bCs/>
+          <w:sz w:val="24"/>
+          <w:szCs w:val="24"/>
+        </w:rPr>
+        <w:tab/>
+      </w:r>
+      <w:r>
+        <w:rPr>
+          <w:b/>
+          <w:bCs/>
+          <w:sz w:val="24"/>
+          <w:szCs w:val="24"/>
+        </w:rPr>
+        <w:tab/>
+      </w:r>
+      <w:r>
+        <w:rPr>
+          <w:b/>
+          <w:bCs/>
+          <w:sz w:val="24"/>
+          <w:szCs w:val="24"/>
+        </w:rPr>
+        <w:tab/>
+      </w:r>
+      <w:r>
+        <w:rPr>
+          <w:b/>
+          <w:bCs/>
+          <w:sz w:val="24"/>
+          <w:szCs w:val="24"/>
+        </w:rPr>
+        <w:tab/>
+      </w:r>
+      <w:r>
+        <w:rPr>
+          <w:b/>
+          <w:bCs/>
+          <w:sz w:val="24"/>
+          <w:szCs w:val="24"/>
+        </w:rPr>
+        <w:tab/>
+      </w:r>
+      <w:r>
+        <w:rPr>
+          <w:b/>
+          <w:bCs/>
+          <w:sz w:val="24"/>
+          <w:szCs w:val="24"/>
+        </w:rPr>
+        <w:tab/>
+      </w:r>
+      <w:r>
+        <w:rPr>
+          <w:b/>
+          <w:bCs/>
+          <w:sz w:val="24"/>
+          <w:szCs w:val="24"/>
+        </w:rPr>
+        <w:tab/>
+        <w:t>4</w:t>
+      </w:r>
     </w:p>
     <w:p>
       <w:pPr>
@@ -583,6 +683,79 @@
         </w:rPr>
         <w:t>Обзор литературы и технологий</w:t>
       </w:r>
+      <w:r>
+        <w:rPr>
+          <w:b/>
+          <w:bCs/>
+          <w:sz w:val="24"/>
+          <w:szCs w:val="24"/>
+        </w:rPr>
+        <w:tab/>
+      </w:r>
+      <w:r>
+        <w:rPr>
+          <w:b/>
+          <w:bCs/>
+          <w:sz w:val="24"/>
+          <w:szCs w:val="24"/>
+        </w:rPr>
+        <w:tab/>
+      </w:r>
+      <w:r>
+        <w:rPr>
+          <w:b/>
+          <w:bCs/>
+          <w:sz w:val="24"/>
+          <w:szCs w:val="24"/>
+        </w:rPr>
+        <w:tab/>
+      </w:r>
+      <w:r>
+        <w:rPr>
+          <w:b/>
+          <w:bCs/>
+          <w:sz w:val="24"/>
+          <w:szCs w:val="24"/>
+        </w:rPr>
+        <w:tab/>
+      </w:r>
+      <w:r>
+        <w:rPr>
+          <w:b/>
+          <w:bCs/>
+          <w:sz w:val="24"/>
+          <w:szCs w:val="24"/>
+        </w:rPr>
+        <w:tab/>
+      </w:r>
+      <w:r>
+        <w:rPr>
+          <w:b/>
+          <w:bCs/>
+          <w:sz w:val="24"/>
+          <w:szCs w:val="24"/>
+        </w:rPr>
+        <w:tab/>
+      </w:r>
+      <w:r>
+        <w:rPr>
+          <w:b/>
+          <w:bCs/>
+          <w:sz w:val="24"/>
+          <w:szCs w:val="24"/>
+        </w:rPr>
+        <w:tab/>
+      </w:r>
+      <w:r>
+        <w:rPr>
+          <w:b/>
+          <w:bCs/>
+          <w:sz w:val="24"/>
+          <w:szCs w:val="24"/>
+        </w:rPr>
+        <w:tab/>
+        <w:t>6</w:t>
+      </w:r>
     </w:p>
     <w:p>
       <w:pPr>
@@ -945,6 +1118,88 @@
         </w:rPr>
         <w:t>Проектирование системы</w:t>
       </w:r>
+      <w:r>
+        <w:rPr>
+          <w:b/>
+          <w:bCs/>
+          <w:sz w:val="24"/>
+          <w:szCs w:val="24"/>
+        </w:rPr>
+        <w:tab/>
+      </w:r>
+      <w:r>
+        <w:rPr>
+          <w:b/>
+          <w:bCs/>
+          <w:sz w:val="24"/>
+          <w:szCs w:val="24"/>
+        </w:rPr>
+        <w:tab/>
+      </w:r>
+      <w:r>
+        <w:rPr>
+          <w:b/>
+          <w:bCs/>
+          <w:sz w:val="24"/>
+          <w:szCs w:val="24"/>
+        </w:rPr>
+        <w:tab/>
+      </w:r>
+      <w:r>
+        <w:rPr>
+          <w:b/>
+          <w:bCs/>
+          <w:sz w:val="24"/>
+          <w:szCs w:val="24"/>
+        </w:rPr>
+        <w:tab/>
+      </w:r>
+      <w:r>
+        <w:rPr>
+          <w:b/>
+          <w:bCs/>
+          <w:sz w:val="24"/>
+          <w:szCs w:val="24"/>
+        </w:rPr>
+        <w:tab/>
+      </w:r>
+      <w:r>
+        <w:rPr>
+          <w:b/>
+          <w:bCs/>
+          <w:sz w:val="24"/>
+          <w:szCs w:val="24"/>
+        </w:rPr>
+        <w:tab/>
+      </w:r>
+      <w:r>
+        <w:rPr>
+          <w:b/>
+          <w:bCs/>
+          <w:sz w:val="24"/>
+          <w:szCs w:val="24"/>
+        </w:rPr>
+        <w:tab/>
+      </w:r>
+      <w:r>
+        <w:rPr>
+          <w:b/>
+          <w:bCs/>
+          <w:sz w:val="24"/>
+          <w:szCs w:val="24"/>
+        </w:rPr>
+        <w:tab/>
+      </w:r>
+      <w:r>
+        <w:rPr>
+          <w:b/>
+          <w:bCs/>
+          <w:sz w:val="24"/>
+          <w:szCs w:val="24"/>
+        </w:rPr>
+        <w:tab/>
+        <w:t>12</w:t>
+      </w:r>
     </w:p>
     <w:p>
       <w:pPr>
@@ -1048,6 +1303,61 @@
         </w:rPr>
         <w:t>Разработка программного обеспечения</w:t>
       </w:r>
+      <w:r>
+        <w:rPr>
+          <w:b/>
+          <w:bCs/>
+          <w:sz w:val="24"/>
+          <w:szCs w:val="24"/>
+        </w:rPr>
+        <w:tab/>
+      </w:r>
+      <w:r>
+        <w:rPr>
+          <w:b/>
+          <w:bCs/>
+          <w:sz w:val="24"/>
+          <w:szCs w:val="24"/>
+        </w:rPr>
+        <w:tab/>
+      </w:r>
+      <w:r>
+        <w:rPr>
+          <w:b/>
+          <w:bCs/>
+          <w:sz w:val="24"/>
+          <w:szCs w:val="24"/>
+        </w:rPr>
+        <w:tab/>
+      </w:r>
+      <w:r>
+        <w:rPr>
+          <w:b/>
+          <w:bCs/>
+          <w:sz w:val="24"/>
+          <w:szCs w:val="24"/>
+        </w:rPr>
+        <w:tab/>
+      </w:r>
+      <w:r>
+        <w:rPr>
+          <w:b/>
+          <w:bCs/>
+          <w:sz w:val="24"/>
+          <w:szCs w:val="24"/>
+        </w:rPr>
+        <w:tab/>
+      </w:r>
+      <w:r>
+        <w:rPr>
+          <w:b/>
+          <w:bCs/>
+          <w:sz w:val="24"/>
+          <w:szCs w:val="24"/>
+        </w:rPr>
+        <w:tab/>
+        <w:t>14</w:t>
+      </w:r>
     </w:p>
     <w:p>
       <w:pPr>
@@ -1150,6 +1460,70 @@
         </w:rPr>
         <w:t>Внедрение и тестирование системы</w:t>
       </w:r>
+      <w:r>
+        <w:rPr>
+          <w:b/>
+          <w:bCs/>
+          <w:sz w:val="24"/>
+          <w:szCs w:val="24"/>
+        </w:rPr>
+        <w:tab/>
+      </w:r>
+      <w:r>
+        <w:rPr>
+          <w:b/>
+          <w:bCs/>
+          <w:sz w:val="24"/>
+          <w:szCs w:val="24"/>
+        </w:rPr>
+        <w:tab/>
+      </w:r>
+      <w:r>
+        <w:rPr>
+          <w:b/>
+          <w:bCs/>
+          <w:sz w:val="24"/>
+          <w:szCs w:val="24"/>
+        </w:rPr>
+        <w:tab/>
+      </w:r>
+      <w:r>
+        <w:rPr>
+          <w:b/>
+          <w:bCs/>
+          <w:sz w:val="24"/>
+          <w:szCs w:val="24"/>
+        </w:rPr>
+        <w:tab/>
+      </w:r>
+      <w:r>
+        <w:rPr>
+          <w:b/>
+          <w:bCs/>
+          <w:sz w:val="24"/>
+          <w:szCs w:val="24"/>
+        </w:rPr>
+        <w:tab/>
+      </w:r>
+      <w:r>
+        <w:rPr>
+          <w:b/>
+          <w:bCs/>
+          <w:sz w:val="24"/>
+          <w:szCs w:val="24"/>
+        </w:rPr>
+        <w:tab/>
+      </w:r>
+      <w:r>
+        <w:rPr>
+          <w:b/>
+          <w:bCs/>
+          <w:sz w:val="24"/>
+          <w:szCs w:val="24"/>
+        </w:rPr>
+        <w:tab/>
+        <w:t>18</w:t>
+      </w:r>
     </w:p>
     <w:p>
       <w:pPr>
@@ -1252,6 +1626,52 @@
         </w:rPr>
         <w:t>Экономическая эффективность и безопасность</w:t>
       </w:r>
+      <w:r>
+        <w:rPr>
+          <w:b/>
+          <w:bCs/>
+          <w:sz w:val="24"/>
+          <w:szCs w:val="24"/>
+        </w:rPr>
+        <w:tab/>
+      </w:r>
+      <w:r>
+        <w:rPr>
+          <w:b/>
+          <w:bCs/>
+          <w:sz w:val="24"/>
+          <w:szCs w:val="24"/>
+        </w:rPr>
+        <w:tab/>
+      </w:r>
+      <w:r>
+        <w:rPr>
+          <w:b/>
+          <w:bCs/>
+          <w:sz w:val="24"/>
+          <w:szCs w:val="24"/>
+        </w:rPr>
+        <w:tab/>
+      </w:r>
+      <w:r>
+        <w:rPr>
+          <w:b/>
+          <w:bCs/>
+          <w:sz w:val="24"/>
+          <w:szCs w:val="24"/>
+        </w:rPr>
+        <w:tab/>
+      </w:r>
+      <w:r>
+        <w:rPr>
+          <w:b/>
+          <w:bCs/>
+          <w:sz w:val="24"/>
+          <w:szCs w:val="24"/>
+        </w:rPr>
+        <w:tab/>
+        <w:t>21</w:t>
+      </w:r>
     </w:p>
     <w:p>
       <w:pPr>
@@ -1315,10 +1735,168 @@
     </w:p>
     <w:p>
       <w:pPr>
+        <w:pStyle w:val="ab"/>
         <w:numPr>
           <w:ilvl w:val="0"/>
           <w:numId w:val="13"/>
         </w:numPr>
+        <w:spacing w:line="360" w:lineRule="auto"/>
+        <w:rPr>
+          <w:b/>
+          <w:bCs/>
+          <w:sz w:val="24"/>
+          <w:szCs w:val="24"/>
+        </w:rPr>
+      </w:pPr>
+      <w:r>
+        <w:rPr>
+          <w:b/>
+          <w:bCs/>
+          <w:sz w:val="24"/>
+          <w:szCs w:val="24"/>
+        </w:rPr>
+        <w:t>Практическая часть описание</w:t>
+      </w:r>
+      <w:r>
+        <w:rPr>
+          <w:b/>
+          <w:bCs/>
+          <w:sz w:val="24"/>
+          <w:szCs w:val="24"/>
+        </w:rPr>
+        <w:tab/>
+      </w:r>
+      <w:r>
+        <w:rPr>
+          <w:b/>
+          <w:bCs/>
+          <w:sz w:val="24"/>
+          <w:szCs w:val="24"/>
+        </w:rPr>
+        <w:tab/>
+      </w:r>
+      <w:r>
+        <w:rPr>
+          <w:b/>
+          <w:bCs/>
+          <w:sz w:val="24"/>
+          <w:szCs w:val="24"/>
+        </w:rPr>
+        <w:tab/>
+      </w:r>
+      <w:r>
+        <w:rPr>
+          <w:b/>
+          <w:bCs/>
+          <w:sz w:val="24"/>
+          <w:szCs w:val="24"/>
+        </w:rPr>
+        <w:tab/>
+      </w:r>
+      <w:r>
+        <w:rPr>
+          <w:b/>
+          <w:bCs/>
+          <w:sz w:val="24"/>
+          <w:szCs w:val="24"/>
+        </w:rPr>
+        <w:tab/>
+      </w:r>
+      <w:r>
+        <w:rPr>
+          <w:b/>
+          <w:bCs/>
+          <w:sz w:val="24"/>
+          <w:szCs w:val="24"/>
+        </w:rPr>
+        <w:tab/>
+      </w:r>
+      <w:r>
+        <w:rPr>
+          <w:b/>
+          <w:bCs/>
+          <w:sz w:val="24"/>
+          <w:szCs w:val="24"/>
+        </w:rPr>
+        <w:tab/>
+      </w:r>
+      <w:r>
+        <w:rPr>
+          <w:b/>
+          <w:bCs/>
+          <w:sz w:val="24"/>
+          <w:szCs w:val="24"/>
+        </w:rPr>
+        <w:tab/>
+        <w:t>24</w:t>
+      </w:r>
+    </w:p>
+    <w:p>
+      <w:pPr>
+        <w:pStyle w:val="ab"/>
+        <w:numPr>
+          <w:ilvl w:val="0"/>
+          <w:numId w:val="71"/>
+        </w:numPr>
+        <w:spacing w:line="360" w:lineRule="auto"/>
+        <w:ind w:left="709"/>
+        <w:rPr>
+          <w:sz w:val="24"/>
+          <w:szCs w:val="24"/>
+        </w:rPr>
+      </w:pPr>
+      <w:r>
+        <w:rPr>
+          <w:sz w:val="24"/>
+          <w:szCs w:val="24"/>
+        </w:rPr>
+        <w:t xml:space="preserve">7.1 Структура проекта </w:t>
+      </w:r>
+      <w:proofErr w:type="spellStart"/>
+      <w:r>
+        <w:rPr>
+          <w:rStyle w:val="aa"/>
+          <w:highlight w:val="lightGray"/>
+        </w:rPr>
+        <w:t>parking_access_system</w:t>
+      </w:r>
+      <w:proofErr w:type="spellEnd"/>
+      <w:r>
+        <w:rPr>
+          <w:sz w:val="24"/>
+          <w:szCs w:val="24"/>
+        </w:rPr>
+        <w:t xml:space="preserve"> и раскрытие модулей</w:t>
+      </w:r>
+    </w:p>
+    <w:p>
+      <w:pPr>
+        <w:pStyle w:val="ab"/>
+        <w:numPr>
+          <w:ilvl w:val="0"/>
+          <w:numId w:val="71"/>
+        </w:numPr>
+        <w:spacing w:line="360" w:lineRule="auto"/>
+        <w:ind w:left="709"/>
+        <w:rPr>
+          <w:sz w:val="24"/>
+          <w:szCs w:val="24"/>
+        </w:rPr>
+      </w:pPr>
+      <w:r>
+        <w:rPr>
+          <w:sz w:val="24"/>
+          <w:szCs w:val="24"/>
+        </w:rPr>
+        <w:t>7.2 Выполнение и раскрытие модулей:</w:t>
+      </w:r>
+    </w:p>
+    <w:p>
+      <w:pPr>
+        <w:numPr>
+          <w:ilvl w:val="0"/>
+          <w:numId w:val="13"/>
+        </w:numPr>
         <w:spacing w:line="259" w:lineRule="auto"/>
         <w:rPr>
           <w:sz w:val="24"/>
@@ -1333,6 +1911,106 @@
           <w:szCs w:val="24"/>
         </w:rPr>
         <w:t>Заключение</w:t>
+      </w:r>
+      <w:r>
+        <w:rPr>
+          <w:b/>
+          <w:bCs/>
+          <w:sz w:val="24"/>
+          <w:szCs w:val="24"/>
+        </w:rPr>
+        <w:tab/>
+      </w:r>
+      <w:r>
+        <w:rPr>
+          <w:b/>
+          <w:bCs/>
+          <w:sz w:val="24"/>
+          <w:szCs w:val="24"/>
+        </w:rPr>
+        <w:tab/>
+      </w:r>
+      <w:r>
+        <w:rPr>
+          <w:b/>
+          <w:bCs/>
+          <w:sz w:val="24"/>
+          <w:szCs w:val="24"/>
+        </w:rPr>
+        <w:tab/>
+      </w:r>
+      <w:r>
+        <w:rPr>
+          <w:b/>
+          <w:bCs/>
+          <w:sz w:val="24"/>
+          <w:szCs w:val="24"/>
+        </w:rPr>
+        <w:tab/>
+      </w:r>
+      <w:r>
+        <w:rPr>
+          <w:b/>
+          <w:bCs/>
+          <w:sz w:val="24"/>
+          <w:szCs w:val="24"/>
+        </w:rPr>
+        <w:tab/>
+      </w:r>
+      <w:r>
+        <w:rPr>
+          <w:b/>
+          <w:bCs/>
+          <w:sz w:val="24"/>
+          <w:szCs w:val="24"/>
+        </w:rPr>
+        <w:tab/>
+      </w:r>
+      <w:r>
+        <w:rPr>
+          <w:b/>
+          <w:bCs/>
+          <w:sz w:val="24"/>
+          <w:szCs w:val="24"/>
+        </w:rPr>
+        <w:tab/>
+      </w:r>
+      <w:r>
+        <w:rPr>
+          <w:b/>
+          <w:bCs/>
+          <w:sz w:val="24"/>
+          <w:szCs w:val="24"/>
+        </w:rPr>
+        <w:tab/>
+      </w:r>
+      <w:r>
+        <w:rPr>
+          <w:b/>
+          <w:bCs/>
+          <w:sz w:val="24"/>
+          <w:szCs w:val="24"/>
+        </w:rPr>
+        <w:tab/>
+      </w:r>
+      <w:r>
+        <w:rPr>
+          <w:b/>
+          <w:bCs/>
+          <w:sz w:val="24"/>
+          <w:szCs w:val="24"/>
+        </w:rPr>
+        <w:tab/>
+      </w:r>
+      <w:r>
+        <w:rPr>
+          <w:b/>
+          <w:bCs/>
+          <w:sz w:val="24"/>
+          <w:szCs w:val="24"/>
+        </w:rPr>
+        <w:tab/>
+        <w:t>55</w:t>
       </w:r>
     </w:p>
     <w:p>
@@ -1352,7 +2030,14 @@
           <w:sz w:val="24"/>
           <w:szCs w:val="24"/>
         </w:rPr>
-        <w:t>7.1 Основные выводы по результатам работы</w:t>
+        <w:t>8</w:t>
+      </w:r>
+      <w:r>
+        <w:rPr>
+          <w:sz w:val="24"/>
+          <w:szCs w:val="24"/>
+        </w:rPr>
+        <w:t>.1 Основные выводы по результатам работы</w:t>
       </w:r>
     </w:p>
     <w:p>
@@ -1372,14 +2057,22 @@
           <w:sz w:val="24"/>
           <w:szCs w:val="24"/>
         </w:rPr>
-        <w:t>7.2 Дальнейшие направления исследований и развития системы</w:t>
-      </w:r>
-    </w:p>
-    <w:p>
-      <w:pPr>
+        <w:t>8</w:t>
+      </w:r>
+      <w:r>
+        <w:rPr>
+          <w:sz w:val="24"/>
+          <w:szCs w:val="24"/>
+        </w:rPr>
+        <w:t>.2 Дальнейшие направления исследований и развития системы</w:t>
+      </w:r>
+    </w:p>
+    <w:p>
+      <w:pPr>
+        <w:pStyle w:val="ab"/>
         <w:numPr>
           <w:ilvl w:val="0"/>
-          <w:numId w:val="15"/>
+          <w:numId w:val="13"/>
         </w:numPr>
         <w:spacing w:line="259" w:lineRule="auto"/>
         <w:rPr>
@@ -1395,13 +2088,95 @@
           <w:szCs w:val="24"/>
         </w:rPr>
         <w:t>Список литературы</w:t>
+      </w:r>
+      <w:r>
+        <w:rPr>
+          <w:b/>
+          <w:bCs/>
+          <w:sz w:val="24"/>
+          <w:szCs w:val="24"/>
+        </w:rPr>
+        <w:tab/>
+      </w:r>
+      <w:r>
+        <w:rPr>
+          <w:b/>
+          <w:bCs/>
+          <w:sz w:val="24"/>
+          <w:szCs w:val="24"/>
+        </w:rPr>
+        <w:tab/>
+      </w:r>
+      <w:r>
+        <w:rPr>
+          <w:b/>
+          <w:bCs/>
+          <w:sz w:val="24"/>
+          <w:szCs w:val="24"/>
+        </w:rPr>
+        <w:tab/>
+      </w:r>
+      <w:r>
+        <w:rPr>
+          <w:b/>
+          <w:bCs/>
+          <w:sz w:val="24"/>
+          <w:szCs w:val="24"/>
+        </w:rPr>
+        <w:tab/>
+      </w:r>
+      <w:r>
+        <w:rPr>
+          <w:b/>
+          <w:bCs/>
+          <w:sz w:val="24"/>
+          <w:szCs w:val="24"/>
+        </w:rPr>
+        <w:tab/>
+      </w:r>
+      <w:r>
+        <w:rPr>
+          <w:b/>
+          <w:bCs/>
+          <w:sz w:val="24"/>
+          <w:szCs w:val="24"/>
+        </w:rPr>
+        <w:tab/>
+      </w:r>
+      <w:r>
+        <w:rPr>
+          <w:b/>
+          <w:bCs/>
+          <w:sz w:val="24"/>
+          <w:szCs w:val="24"/>
+        </w:rPr>
+        <w:tab/>
+      </w:r>
+      <w:r>
+        <w:rPr>
+          <w:b/>
+          <w:bCs/>
+          <w:sz w:val="24"/>
+          <w:szCs w:val="24"/>
+        </w:rPr>
+        <w:tab/>
+      </w:r>
+      <w:r>
+        <w:rPr>
+          <w:b/>
+          <w:bCs/>
+          <w:sz w:val="24"/>
+          <w:szCs w:val="24"/>
+        </w:rPr>
+        <w:tab/>
+        <w:t>56</w:t>
       </w:r>
     </w:p>
     <w:p>
       <w:pPr>
         <w:numPr>
           <w:ilvl w:val="0"/>
-          <w:numId w:val="15"/>
+          <w:numId w:val="13"/>
         </w:numPr>
         <w:spacing w:line="259" w:lineRule="auto"/>
         <w:rPr>
@@ -1417,6 +2192,106 @@
           <w:szCs w:val="24"/>
         </w:rPr>
         <w:t>Приложения</w:t>
+      </w:r>
+      <w:r>
+        <w:rPr>
+          <w:b/>
+          <w:bCs/>
+          <w:sz w:val="24"/>
+          <w:szCs w:val="24"/>
+        </w:rPr>
+        <w:tab/>
+      </w:r>
+      <w:r>
+        <w:rPr>
+          <w:b/>
+          <w:bCs/>
+          <w:sz w:val="24"/>
+          <w:szCs w:val="24"/>
+        </w:rPr>
+        <w:tab/>
+      </w:r>
+      <w:r>
+        <w:rPr>
+          <w:b/>
+          <w:bCs/>
+          <w:sz w:val="24"/>
+          <w:szCs w:val="24"/>
+        </w:rPr>
+        <w:tab/>
+      </w:r>
+      <w:r>
+        <w:rPr>
+          <w:b/>
+          <w:bCs/>
+          <w:sz w:val="24"/>
+          <w:szCs w:val="24"/>
+        </w:rPr>
+        <w:tab/>
+      </w:r>
+      <w:r>
+        <w:rPr>
+          <w:b/>
+          <w:bCs/>
+          <w:sz w:val="24"/>
+          <w:szCs w:val="24"/>
+        </w:rPr>
+        <w:tab/>
+      </w:r>
+      <w:r>
+        <w:rPr>
+          <w:b/>
+          <w:bCs/>
+          <w:sz w:val="24"/>
+          <w:szCs w:val="24"/>
+        </w:rPr>
+        <w:tab/>
+      </w:r>
+      <w:r>
+        <w:rPr>
+          <w:b/>
+          <w:bCs/>
+          <w:sz w:val="24"/>
+          <w:szCs w:val="24"/>
+        </w:rPr>
+        <w:tab/>
+      </w:r>
+      <w:r>
+        <w:rPr>
+          <w:b/>
+          <w:bCs/>
+          <w:sz w:val="24"/>
+          <w:szCs w:val="24"/>
+        </w:rPr>
+        <w:tab/>
+      </w:r>
+      <w:r>
+        <w:rPr>
+          <w:b/>
+          <w:bCs/>
+          <w:sz w:val="24"/>
+          <w:szCs w:val="24"/>
+        </w:rPr>
+        <w:tab/>
+      </w:r>
+      <w:r>
+        <w:rPr>
+          <w:b/>
+          <w:bCs/>
+          <w:sz w:val="24"/>
+          <w:szCs w:val="24"/>
+        </w:rPr>
+        <w:tab/>
+      </w:r>
+      <w:r>
+        <w:rPr>
+          <w:b/>
+          <w:bCs/>
+          <w:sz w:val="24"/>
+          <w:szCs w:val="24"/>
+        </w:rPr>
+        <w:tab/>
+        <w:t>57</w:t>
       </w:r>
     </w:p>
     <w:p>
@@ -1477,6 +2352,27 @@
           <w:szCs w:val="24"/>
         </w:rPr>
         <w:t>В. Дополнительные материалы (схемы, диаграммы)</w:t>
+      </w:r>
+    </w:p>
+    <w:p>
+      <w:pPr>
+        <w:pStyle w:val="ab"/>
+        <w:numPr>
+          <w:ilvl w:val="0"/>
+          <w:numId w:val="16"/>
+        </w:numPr>
+        <w:spacing w:line="259" w:lineRule="auto"/>
+        <w:rPr>
+          <w:sz w:val="24"/>
+          <w:szCs w:val="24"/>
+        </w:rPr>
+      </w:pPr>
+      <w:r>
+        <w:rPr>
+          <w:sz w:val="24"/>
+          <w:szCs w:val="24"/>
+        </w:rPr>
+        <w:t>Г. Основные тезисы проекта для защиты</w:t>
       </w:r>
     </w:p>
     <w:p>
@@ -5848,10 +6744,10 @@
             <v:path o:extrusionok="f" gradientshapeok="t" o:connecttype="rect"/>
             <o:lock v:ext="edit" aspectratio="t"/>
           </v:shapetype>
-          <v:shape id="_x0000_i1025" type="#_x0000_t75" style="width:431.15pt;height:376.3pt" o:ole="">
+          <v:shape id="_x0000_i1025" type="#_x0000_t75" style="width:430.8pt;height:376.2pt" o:ole="">
             <v:imagedata r:id="rId10" o:title=""/>
           </v:shape>
-          <o:OLEObject Type="Embed" ProgID="WordPad.Document.1" ShapeID="_x0000_i1025" DrawAspect="Content" ObjectID="_1787142170" r:id="rId11"/>
+          <o:OLEObject Type="Embed" ProgID="WordPad.Document.1" ShapeID="_x0000_i1025" DrawAspect="Content" ObjectID="_1788012729" r:id="rId11"/>
         </w:object>
       </w:r>
     </w:p>
@@ -5871,10 +6767,10 @@
           <w:lang w:val="en-US"/>
         </w:rPr>
         <w:object w:dxaOrig="8628" w:dyaOrig="3060" w14:anchorId="79CB614A">
-          <v:shape id="_x0000_i1026" type="#_x0000_t75" style="width:431.15pt;height:153.45pt" o:ole="">
+          <v:shape id="_x0000_i1026" type="#_x0000_t75" style="width:430.8pt;height:153.6pt" o:ole="">
             <v:imagedata r:id="rId12" o:title=""/>
           </v:shape>
-          <o:OLEObject Type="Embed" ProgID="WordPad.Document.1" ShapeID="_x0000_i1026" DrawAspect="Content" ObjectID="_1787142171" r:id="rId13"/>
+          <o:OLEObject Type="Embed" ProgID="WordPad.Document.1" ShapeID="_x0000_i1026" DrawAspect="Content" ObjectID="_1788012730" r:id="rId13"/>
         </w:object>
       </w:r>
     </w:p>
@@ -6275,10 +7171,10 @@
           <w:szCs w:val="24"/>
         </w:rPr>
         <w:object w:dxaOrig="8628" w:dyaOrig="5364" w14:anchorId="63D133A3">
-          <v:shape id="_x0000_i1027" type="#_x0000_t75" style="width:431.15pt;height:268.3pt" o:ole="">
+          <v:shape id="_x0000_i1027" type="#_x0000_t75" style="width:430.8pt;height:268.2pt" o:ole="">
             <v:imagedata r:id="rId15" o:title=""/>
           </v:shape>
-          <o:OLEObject Type="Embed" ProgID="WordPad.Document.1" ShapeID="_x0000_i1027" DrawAspect="Content" ObjectID="_1787142172" r:id="rId16"/>
+          <o:OLEObject Type="Embed" ProgID="WordPad.Document.1" ShapeID="_x0000_i1027" DrawAspect="Content" ObjectID="_1788012731" r:id="rId16"/>
         </w:object>
       </w:r>
     </w:p>
@@ -6594,10 +7490,10 @@
           <w:szCs w:val="24"/>
         </w:rPr>
         <w:object w:dxaOrig="8628" w:dyaOrig="8436" w14:anchorId="272190B5">
-          <v:shape id="_x0000_i1028" type="#_x0000_t75" style="width:431.15pt;height:421.7pt" o:ole="">
+          <v:shape id="_x0000_i1028" type="#_x0000_t75" style="width:430.8pt;height:421.8pt" o:ole="">
             <v:imagedata r:id="rId17" o:title=""/>
           </v:shape>
-          <o:OLEObject Type="Embed" ProgID="WordPad.Document.1" ShapeID="_x0000_i1028" DrawAspect="Content" ObjectID="_1787142173" r:id="rId18"/>
+          <o:OLEObject Type="Embed" ProgID="WordPad.Document.1" ShapeID="_x0000_i1028" DrawAspect="Content" ObjectID="_1788012732" r:id="rId18"/>
         </w:object>
       </w:r>
     </w:p>
@@ -6867,10 +7763,10 @@
           <w:lang w:val="en-US"/>
         </w:rPr>
         <w:object w:dxaOrig="8628" w:dyaOrig="3900" w14:anchorId="195F5A4D">
-          <v:shape id="_x0000_i1029" type="#_x0000_t75" style="width:431.15pt;height:195.45pt" o:ole="">
+          <v:shape id="_x0000_i1029" type="#_x0000_t75" style="width:430.8pt;height:195.6pt" o:ole="">
             <v:imagedata r:id="rId19" o:title=""/>
           </v:shape>
-          <o:OLEObject Type="Embed" ProgID="WordPad.Document.1" ShapeID="_x0000_i1029" DrawAspect="Content" ObjectID="_1787142174" r:id="rId20"/>
+          <o:OLEObject Type="Embed" ProgID="WordPad.Document.1" ShapeID="_x0000_i1029" DrawAspect="Content" ObjectID="_1788012733" r:id="rId20"/>
         </w:object>
       </w:r>
     </w:p>
@@ -7106,10 +8002,10 @@
           <w:lang w:val="en-US"/>
         </w:rPr>
         <w:object w:dxaOrig="8628" w:dyaOrig="5364" w14:anchorId="553F3B5A">
-          <v:shape id="_x0000_i1030" type="#_x0000_t75" style="width:431.15pt;height:268.3pt" o:ole="">
+          <v:shape id="_x0000_i1030" type="#_x0000_t75" style="width:430.8pt;height:268.2pt" o:ole="">
             <v:imagedata r:id="rId21" o:title=""/>
           </v:shape>
-          <o:OLEObject Type="Embed" ProgID="WordPad.Document.1" ShapeID="_x0000_i1030" DrawAspect="Content" ObjectID="_1787142175" r:id="rId22"/>
+          <o:OLEObject Type="Embed" ProgID="WordPad.Document.1" ShapeID="_x0000_i1030" DrawAspect="Content" ObjectID="_1788012734" r:id="rId22"/>
         </w:object>
       </w:r>
     </w:p>
@@ -7132,10 +8028,10 @@
           <w:lang w:val="en-US"/>
         </w:rPr>
         <w:object w:dxaOrig="12" w:dyaOrig="12" w14:anchorId="3D155E5F">
-          <v:shape id="_x0000_i1031" type="#_x0000_t75" style="width:.85pt;height:.85pt" o:ole="">
+          <v:shape id="_x0000_i1031" type="#_x0000_t75" style="width:.6pt;height:.6pt" o:ole="">
             <v:imagedata r:id="rId23" o:title=""/>
           </v:shape>
-          <o:OLEObject Type="Embed" ProgID="WordPad.Document.1" ShapeID="_x0000_i1031" DrawAspect="Content" ObjectID="_1787142176" r:id="rId24"/>
+          <o:OLEObject Type="Embed" ProgID="WordPad.Document.1" ShapeID="_x0000_i1031" DrawAspect="Content" ObjectID="_1788012735" r:id="rId24"/>
         </w:object>
       </w:r>
       <w:r>
@@ -7257,10 +8153,10 @@
           <w:szCs w:val="24"/>
         </w:rPr>
         <w:object w:dxaOrig="8628" w:dyaOrig="4980" w14:anchorId="1D226C84">
-          <v:shape id="_x0000_i1032" type="#_x0000_t75" style="width:431.15pt;height:249.45pt" o:ole="">
+          <v:shape id="_x0000_i1032" type="#_x0000_t75" style="width:430.8pt;height:249.6pt" o:ole="">
             <v:imagedata r:id="rId25" o:title=""/>
           </v:shape>
-          <o:OLEObject Type="Embed" ProgID="WordPad.Document.1" ShapeID="_x0000_i1032" DrawAspect="Content" ObjectID="_1787142177" r:id="rId26"/>
+          <o:OLEObject Type="Embed" ProgID="WordPad.Document.1" ShapeID="_x0000_i1032" DrawAspect="Content" ObjectID="_1788012736" r:id="rId26"/>
         </w:object>
       </w:r>
     </w:p>
@@ -7467,10 +8363,10 @@
           <w:lang w:val="en-US"/>
         </w:rPr>
         <w:object w:dxaOrig="8628" w:dyaOrig="3828" w14:anchorId="65CCB088">
-          <v:shape id="_x0000_i1033" type="#_x0000_t75" style="width:431.15pt;height:191.15pt" o:ole="">
+          <v:shape id="_x0000_i1033" type="#_x0000_t75" style="width:430.8pt;height:191.4pt" o:ole="">
             <v:imagedata r:id="rId27" o:title=""/>
           </v:shape>
-          <o:OLEObject Type="Embed" ProgID="WordPad.Document.1" ShapeID="_x0000_i1033" DrawAspect="Content" ObjectID="_1787142178" r:id="rId28"/>
+          <o:OLEObject Type="Embed" ProgID="WordPad.Document.1" ShapeID="_x0000_i1033" DrawAspect="Content" ObjectID="_1788012737" r:id="rId28"/>
         </w:object>
       </w:r>
     </w:p>
@@ -7493,10 +8389,10 @@
           <w:lang w:val="en-US"/>
         </w:rPr>
         <w:object w:dxaOrig="8628" w:dyaOrig="1980" w14:anchorId="6298DC14">
-          <v:shape id="_x0000_i1034" type="#_x0000_t75" style="width:431.15pt;height:99.45pt" o:ole="">
+          <v:shape id="_x0000_i1034" type="#_x0000_t75" style="width:430.8pt;height:99.6pt" o:ole="">
             <v:imagedata r:id="rId29" o:title=""/>
           </v:shape>
-          <o:OLEObject Type="Embed" ProgID="WordPad.Document.1" ShapeID="_x0000_i1034" DrawAspect="Content" ObjectID="_1787142179" r:id="rId30"/>
+          <o:OLEObject Type="Embed" ProgID="WordPad.Document.1" ShapeID="_x0000_i1034" DrawAspect="Content" ObjectID="_1788012738" r:id="rId30"/>
         </w:object>
       </w:r>
       <w:r>
@@ -7657,10 +8553,10 @@
           <w:lang w:val="en-US"/>
         </w:rPr>
         <w:object w:dxaOrig="8628" w:dyaOrig="6900" w14:anchorId="0A168399">
-          <v:shape id="_x0000_i1035" type="#_x0000_t75" style="width:431.15pt;height:345.45pt" o:ole="">
+          <v:shape id="_x0000_i1035" type="#_x0000_t75" style="width:430.8pt;height:345.6pt" o:ole="">
             <v:imagedata r:id="rId31" o:title=""/>
           </v:shape>
-          <o:OLEObject Type="Embed" ProgID="WordPad.Document.1" ShapeID="_x0000_i1035" DrawAspect="Content" ObjectID="_1787142180" r:id="rId32"/>
+          <o:OLEObject Type="Embed" ProgID="WordPad.Document.1" ShapeID="_x0000_i1035" DrawAspect="Content" ObjectID="_1788012739" r:id="rId32"/>
         </w:object>
       </w:r>
     </w:p>
@@ -7946,10 +8842,10 @@
           <w:lang w:val="en-US"/>
         </w:rPr>
         <w:object w:dxaOrig="8628" w:dyaOrig="6132" w14:anchorId="7468D830">
-          <v:shape id="_x0000_i1036" type="#_x0000_t75" style="width:431.15pt;height:306.85pt" o:ole="">
+          <v:shape id="_x0000_i1036" type="#_x0000_t75" style="width:430.8pt;height:307.2pt" o:ole="">
             <v:imagedata r:id="rId33" o:title=""/>
           </v:shape>
-          <o:OLEObject Type="Embed" ProgID="WordPad.Document.1" ShapeID="_x0000_i1036" DrawAspect="Content" ObjectID="_1787142181" r:id="rId34"/>
+          <o:OLEObject Type="Embed" ProgID="WordPad.Document.1" ShapeID="_x0000_i1036" DrawAspect="Content" ObjectID="_1788012740" r:id="rId34"/>
         </w:object>
       </w:r>
     </w:p>
@@ -8127,10 +9023,10 @@
           <w:lang w:val="en-US"/>
         </w:rPr>
         <w:object w:dxaOrig="8628" w:dyaOrig="4980" w14:anchorId="0BF7DF58">
-          <v:shape id="_x0000_i1037" type="#_x0000_t75" style="width:431.15pt;height:249.45pt" o:ole="">
+          <v:shape id="_x0000_i1037" type="#_x0000_t75" style="width:430.8pt;height:249.6pt" o:ole="">
             <v:imagedata r:id="rId35" o:title=""/>
           </v:shape>
-          <o:OLEObject Type="Embed" ProgID="WordPad.Document.1" ShapeID="_x0000_i1037" DrawAspect="Content" ObjectID="_1787142182" r:id="rId36"/>
+          <o:OLEObject Type="Embed" ProgID="WordPad.Document.1" ShapeID="_x0000_i1037" DrawAspect="Content" ObjectID="_1788012741" r:id="rId36"/>
         </w:object>
       </w:r>
       <w:r>
@@ -8308,10 +9204,10 @@
           <w:lang w:val="en-US"/>
         </w:rPr>
         <w:object w:dxaOrig="8628" w:dyaOrig="3828" w14:anchorId="0868DC6D">
-          <v:shape id="_x0000_i1038" type="#_x0000_t75" style="width:431.15pt;height:191.15pt" o:ole="">
+          <v:shape id="_x0000_i1038" type="#_x0000_t75" style="width:430.8pt;height:191.4pt" o:ole="">
             <v:imagedata r:id="rId37" o:title=""/>
           </v:shape>
-          <o:OLEObject Type="Embed" ProgID="WordPad.Document.1" ShapeID="_x0000_i1038" DrawAspect="Content" ObjectID="_1787142183" r:id="rId38"/>
+          <o:OLEObject Type="Embed" ProgID="WordPad.Document.1" ShapeID="_x0000_i1038" DrawAspect="Content" ObjectID="_1788012742" r:id="rId38"/>
         </w:object>
       </w:r>
     </w:p>
@@ -8329,10 +9225,10 @@
           <w:szCs w:val="24"/>
         </w:rPr>
         <w:object w:dxaOrig="8628" w:dyaOrig="3336" w14:anchorId="478232E1">
-          <v:shape id="_x0000_i1039" type="#_x0000_t75" style="width:431.15pt;height:166.3pt" o:ole="">
+          <v:shape id="_x0000_i1039" type="#_x0000_t75" style="width:430.8pt;height:166.2pt" o:ole="">
             <v:imagedata r:id="rId39" o:title=""/>
           </v:shape>
-          <o:OLEObject Type="Embed" ProgID="WordPad.Document.1" ShapeID="_x0000_i1039" DrawAspect="Content" ObjectID="_1787142184" r:id="rId40"/>
+          <o:OLEObject Type="Embed" ProgID="WordPad.Document.1" ShapeID="_x0000_i1039" DrawAspect="Content" ObjectID="_1788012743" r:id="rId40"/>
         </w:object>
       </w:r>
     </w:p>
@@ -8421,6 +9317,73 @@
           <w:szCs w:val="24"/>
         </w:rPr>
         <w:t>.</w:t>
+      </w:r>
+    </w:p>
+    <w:p>
+      <w:pPr>
+        <w:spacing w:line="259" w:lineRule="auto"/>
+        <w:rPr>
+          <w:sz w:val="24"/>
+          <w:szCs w:val="24"/>
+        </w:rPr>
+      </w:pPr>
+      <w:r>
+        <w:rPr>
+          <w:sz w:val="24"/>
+          <w:szCs w:val="24"/>
+        </w:rPr>
+        <w:t>Для тестирования</w:t>
+      </w:r>
+      <w:r>
+        <w:rPr>
+          <w:sz w:val="24"/>
+          <w:szCs w:val="24"/>
+        </w:rPr>
+        <w:t xml:space="preserve"> </w:t>
+      </w:r>
+      <w:r>
+        <w:rPr>
+          <w:sz w:val="24"/>
+          <w:szCs w:val="24"/>
+        </w:rPr>
+        <w:t>функциональности системы</w:t>
+      </w:r>
+      <w:r>
+        <w:rPr>
+          <w:sz w:val="24"/>
+          <w:szCs w:val="24"/>
+        </w:rPr>
+        <w:t xml:space="preserve"> создавались синтетические данные, путем генерации регистрационных номеров, придерживаясь стандартов </w:t>
+      </w:r>
+      <w:r>
+        <w:rPr>
+          <w:sz w:val="24"/>
+          <w:szCs w:val="24"/>
+        </w:rPr>
+        <w:t>ГОСТ Р 50577-2018</w:t>
+      </w:r>
+      <w:r>
+        <w:rPr>
+          <w:sz w:val="24"/>
+          <w:szCs w:val="24"/>
+        </w:rPr>
+        <w:t xml:space="preserve"> и добавления номеров </w:t>
+      </w:r>
+      <w:proofErr w:type="gramStart"/>
+      <w:r>
+        <w:rPr>
+          <w:sz w:val="24"/>
+          <w:szCs w:val="24"/>
+        </w:rPr>
+        <w:t>в ручную</w:t>
+      </w:r>
+      <w:proofErr w:type="gramEnd"/>
+      <w:r>
+        <w:rPr>
+          <w:sz w:val="24"/>
+          <w:szCs w:val="24"/>
+        </w:rPr>
+        <w:t>, имеющихся фотографий имитирующих кадры с камер.</w:t>
       </w:r>
     </w:p>
     <w:p>
@@ -8632,10 +9595,10 @@
           <w:szCs w:val="24"/>
         </w:rPr>
         <w:object w:dxaOrig="8736" w:dyaOrig="12096" w14:anchorId="55A8111F">
-          <v:shape id="_x0000_i1040" type="#_x0000_t75" style="width:436.3pt;height:605.15pt" o:ole="">
+          <v:shape id="_x0000_i1040" type="#_x0000_t75" style="width:436.2pt;height:605.4pt" o:ole="">
             <v:imagedata r:id="rId41" o:title=""/>
           </v:shape>
-          <o:OLEObject Type="Embed" ProgID="WordPad.Document.1" ShapeID="_x0000_i1040" DrawAspect="Content" ObjectID="_1787142185" r:id="rId42"/>
+          <o:OLEObject Type="Embed" ProgID="WordPad.Document.1" ShapeID="_x0000_i1040" DrawAspect="Content" ObjectID="_1788012744" r:id="rId42"/>
         </w:object>
       </w:r>
     </w:p>
@@ -8656,10 +9619,10 @@
           <w:szCs w:val="28"/>
         </w:rPr>
         <w:object w:dxaOrig="8628" w:dyaOrig="14268" w14:anchorId="1DFD186D">
-          <v:shape id="_x0000_i1041" type="#_x0000_t75" style="width:431.15pt;height:713.15pt" o:ole="">
+          <v:shape id="_x0000_i1041" type="#_x0000_t75" style="width:430.8pt;height:713.4pt" o:ole="">
             <v:imagedata r:id="rId43" o:title=""/>
           </v:shape>
-          <o:OLEObject Type="Embed" ProgID="WordPad.Document.1" ShapeID="_x0000_i1041" DrawAspect="Content" ObjectID="_1787142186" r:id="rId44"/>
+          <o:OLEObject Type="Embed" ProgID="WordPad.Document.1" ShapeID="_x0000_i1041" DrawAspect="Content" ObjectID="_1788012745" r:id="rId44"/>
         </w:object>
       </w:r>
     </w:p>
@@ -9704,6 +10667,7 @@
           <w:szCs w:val="24"/>
         </w:rPr>
       </w:pPr>
+      <w:bookmarkStart w:id="0" w:name="_Hlk177399524"/>
       <w:r>
         <w:rPr>
           <w:b/>
@@ -9742,6 +10706,7 @@
         <w:t>:</w:t>
       </w:r>
     </w:p>
+    <w:bookmarkEnd w:id="0"/>
     <w:p>
       <w:pPr>
         <w:numPr>
@@ -9776,10 +10741,10 @@
           <w:szCs w:val="24"/>
         </w:rPr>
         <w:object w:dxaOrig="8628" w:dyaOrig="1104" w14:anchorId="6F5F8F9C">
-          <v:shape id="_x0000_i1042" type="#_x0000_t75" style="width:431.15pt;height:55.7pt" o:ole="">
+          <v:shape id="_x0000_i1042" type="#_x0000_t75" style="width:430.8pt;height:55.8pt" o:ole="">
             <v:imagedata r:id="rId45" o:title=""/>
           </v:shape>
-          <o:OLEObject Type="Embed" ProgID="WordPad.Document.1" ShapeID="_x0000_i1042" DrawAspect="Content" ObjectID="_1787142187" r:id="rId46"/>
+          <o:OLEObject Type="Embed" ProgID="WordPad.Document.1" ShapeID="_x0000_i1042" DrawAspect="Content" ObjectID="_1788012746" r:id="rId46"/>
         </w:object>
       </w:r>
     </w:p>
@@ -9817,10 +10782,10 @@
           <w:szCs w:val="24"/>
         </w:rPr>
         <w:object w:dxaOrig="8628" w:dyaOrig="1476" w14:anchorId="4CED86FF">
-          <v:shape id="_x0000_i1043" type="#_x0000_t75" style="width:431.15pt;height:73.7pt" o:ole="">
+          <v:shape id="_x0000_i1043" type="#_x0000_t75" style="width:430.8pt;height:73.8pt" o:ole="">
             <v:imagedata r:id="rId47" o:title=""/>
           </v:shape>
-          <o:OLEObject Type="Embed" ProgID="WordPad.Document.1" ShapeID="_x0000_i1043" DrawAspect="Content" ObjectID="_1787142188" r:id="rId48"/>
+          <o:OLEObject Type="Embed" ProgID="WordPad.Document.1" ShapeID="_x0000_i1043" DrawAspect="Content" ObjectID="_1788012747" r:id="rId48"/>
         </w:object>
       </w:r>
     </w:p>
@@ -10122,10 +11087,10 @@
           <w:szCs w:val="24"/>
         </w:rPr>
         <w:object w:dxaOrig="8628" w:dyaOrig="1476" w14:anchorId="78EB1BF7">
-          <v:shape id="_x0000_i1044" type="#_x0000_t75" style="width:431.15pt;height:73.7pt" o:ole="">
+          <v:shape id="_x0000_i1044" type="#_x0000_t75" style="width:430.8pt;height:73.8pt" o:ole="">
             <v:imagedata r:id="rId49" o:title=""/>
           </v:shape>
-          <o:OLEObject Type="Embed" ProgID="WordPad.Document.1" ShapeID="_x0000_i1044" DrawAspect="Content" ObjectID="_1787142189" r:id="rId50"/>
+          <o:OLEObject Type="Embed" ProgID="WordPad.Document.1" ShapeID="_x0000_i1044" DrawAspect="Content" ObjectID="_1788012748" r:id="rId50"/>
         </w:object>
       </w:r>
     </w:p>
@@ -10362,10 +11327,10 @@
           <w:lang w:val="en-US"/>
         </w:rPr>
         <w:object w:dxaOrig="8628" w:dyaOrig="732" w14:anchorId="26C35853">
-          <v:shape id="_x0000_i1045" type="#_x0000_t75" style="width:431.15pt;height:36.85pt" o:ole="">
+          <v:shape id="_x0000_i1045" type="#_x0000_t75" style="width:430.8pt;height:36.6pt" o:ole="">
             <v:imagedata r:id="rId51" o:title=""/>
           </v:shape>
-          <o:OLEObject Type="Embed" ProgID="WordPad.Document.1" ShapeID="_x0000_i1045" DrawAspect="Content" ObjectID="_1787142190" r:id="rId52"/>
+          <o:OLEObject Type="Embed" ProgID="WordPad.Document.1" ShapeID="_x0000_i1045" DrawAspect="Content" ObjectID="_1788012749" r:id="rId52"/>
         </w:object>
       </w:r>
     </w:p>
@@ -10561,10 +11526,10 @@
           <w:szCs w:val="24"/>
         </w:rPr>
         <w:object w:dxaOrig="8628" w:dyaOrig="11544" w14:anchorId="7A82BF94">
-          <v:shape id="_x0000_i1046" type="#_x0000_t75" style="width:431.15pt;height:577.7pt" o:ole="">
+          <v:shape id="_x0000_i1046" type="#_x0000_t75" style="width:430.8pt;height:577.8pt" o:ole="">
             <v:imagedata r:id="rId53" o:title=""/>
           </v:shape>
-          <o:OLEObject Type="Embed" ProgID="WordPad.Document.1" ShapeID="_x0000_i1046" DrawAspect="Content" ObjectID="_1787142191" r:id="rId54"/>
+          <o:OLEObject Type="Embed" ProgID="WordPad.Document.1" ShapeID="_x0000_i1046" DrawAspect="Content" ObjectID="_1788012750" r:id="rId54"/>
         </w:object>
       </w:r>
     </w:p>
@@ -11025,10 +11990,10 @@
           <w:szCs w:val="24"/>
         </w:rPr>
         <w:object w:dxaOrig="8628" w:dyaOrig="9444" w14:anchorId="78122079">
-          <v:shape id="_x0000_i1047" type="#_x0000_t75" style="width:431.15pt;height:472.3pt" o:ole="">
+          <v:shape id="_x0000_i1047" type="#_x0000_t75" style="width:430.8pt;height:472.2pt" o:ole="">
             <v:imagedata r:id="rId55" o:title=""/>
           </v:shape>
-          <o:OLEObject Type="Embed" ProgID="WordPad.Document.1" ShapeID="_x0000_i1047" DrawAspect="Content" ObjectID="_1787142192" r:id="rId56"/>
+          <o:OLEObject Type="Embed" ProgID="WordPad.Document.1" ShapeID="_x0000_i1047" DrawAspect="Content" ObjectID="_1788012751" r:id="rId56"/>
         </w:object>
       </w:r>
     </w:p>
@@ -11046,10 +12011,10 @@
           <w:szCs w:val="24"/>
         </w:rPr>
         <w:object w:dxaOrig="8628" w:dyaOrig="4188" w14:anchorId="34F1AD76">
-          <v:shape id="_x0000_i1048" type="#_x0000_t75" style="width:431.15pt;height:209.15pt" o:ole="">
+          <v:shape id="_x0000_i1048" type="#_x0000_t75" style="width:430.8pt;height:209.4pt" o:ole="">
             <v:imagedata r:id="rId57" o:title=""/>
           </v:shape>
-          <o:OLEObject Type="Embed" ProgID="WordPad.Document.1" ShapeID="_x0000_i1048" DrawAspect="Content" ObjectID="_1787142193" r:id="rId58"/>
+          <o:OLEObject Type="Embed" ProgID="WordPad.Document.1" ShapeID="_x0000_i1048" DrawAspect="Content" ObjectID="_1788012752" r:id="rId58"/>
         </w:object>
       </w:r>
     </w:p>
@@ -11093,10 +12058,10 @@
           <w:lang w:val="en-US"/>
         </w:rPr>
         <w:object w:dxaOrig="8628" w:dyaOrig="3144" w14:anchorId="482BAE0D">
-          <v:shape id="_x0000_i1049" type="#_x0000_t75" style="width:431.15pt;height:157.7pt" o:ole="">
+          <v:shape id="_x0000_i1049" type="#_x0000_t75" style="width:430.8pt;height:157.8pt" o:ole="">
             <v:imagedata r:id="rId59" o:title=""/>
           </v:shape>
-          <o:OLEObject Type="Embed" ProgID="WordPad.Document.1" ShapeID="_x0000_i1049" DrawAspect="Content" ObjectID="_1787142194" r:id="rId60"/>
+          <o:OLEObject Type="Embed" ProgID="WordPad.Document.1" ShapeID="_x0000_i1049" DrawAspect="Content" ObjectID="_1788012753" r:id="rId60"/>
         </w:object>
       </w:r>
     </w:p>
@@ -11140,10 +12105,10 @@
           <w:lang w:val="en-US"/>
         </w:rPr>
         <w:object w:dxaOrig="8628" w:dyaOrig="3768" w14:anchorId="17542ABA">
-          <v:shape id="_x0000_i1050" type="#_x0000_t75" style="width:431.15pt;height:188.55pt" o:ole="">
+          <v:shape id="_x0000_i1050" type="#_x0000_t75" style="width:430.8pt;height:188.4pt" o:ole="">
             <v:imagedata r:id="rId61" o:title=""/>
           </v:shape>
-          <o:OLEObject Type="Embed" ProgID="WordPad.Document.1" ShapeID="_x0000_i1050" DrawAspect="Content" ObjectID="_1787142195" r:id="rId62"/>
+          <o:OLEObject Type="Embed" ProgID="WordPad.Document.1" ShapeID="_x0000_i1050" DrawAspect="Content" ObjectID="_1788012754" r:id="rId62"/>
         </w:object>
       </w:r>
     </w:p>
@@ -11172,10 +12137,10 @@
           <w:lang w:val="en-US"/>
         </w:rPr>
         <w:object w:dxaOrig="8628" w:dyaOrig="1248" w14:anchorId="7149F2D5">
-          <v:shape id="_x0000_i1051" type="#_x0000_t75" style="width:431.15pt;height:62.55pt" o:ole="">
+          <v:shape id="_x0000_i1051" type="#_x0000_t75" style="width:430.8pt;height:62.4pt" o:ole="">
             <v:imagedata r:id="rId63" o:title=""/>
           </v:shape>
-          <o:OLEObject Type="Embed" ProgID="WordPad.Document.1" ShapeID="_x0000_i1051" DrawAspect="Content" ObjectID="_1787142196" r:id="rId64"/>
+          <o:OLEObject Type="Embed" ProgID="WordPad.Document.1" ShapeID="_x0000_i1051" DrawAspect="Content" ObjectID="_1788012755" r:id="rId64"/>
         </w:object>
       </w:r>
     </w:p>
@@ -11234,10 +12199,10 @@
           <w:lang w:val="en-US"/>
         </w:rPr>
         <w:object w:dxaOrig="8628" w:dyaOrig="10908" w14:anchorId="2E3AAEBA">
-          <v:shape id="_x0000_i1052" type="#_x0000_t75" style="width:431.15pt;height:545.15pt" o:ole="">
+          <v:shape id="_x0000_i1052" type="#_x0000_t75" style="width:430.8pt;height:545.4pt" o:ole="">
             <v:imagedata r:id="rId65" o:title=""/>
           </v:shape>
-          <o:OLEObject Type="Embed" ProgID="WordPad.Document.1" ShapeID="_x0000_i1052" DrawAspect="Content" ObjectID="_1787142197" r:id="rId66"/>
+          <o:OLEObject Type="Embed" ProgID="WordPad.Document.1" ShapeID="_x0000_i1052" DrawAspect="Content" ObjectID="_1788012756" r:id="rId66"/>
         </w:object>
       </w:r>
     </w:p>
@@ -11362,7 +12327,7 @@
             <v:imagedata r:id="rId67" o:title=""/>
             <w10:wrap type="square" side="right"/>
           </v:shape>
-          <o:OLEObject Type="Embed" ProgID="WordPad.Document.1" ShapeID="_x0000_s2067" DrawAspect="Content" ObjectID="_1787142246" r:id="rId68"/>
+          <o:OLEObject Type="Embed" ProgID="WordPad.Document.1" ShapeID="_x0000_s2067" DrawAspect="Content" ObjectID="_1788012805" r:id="rId68"/>
         </w:object>
       </w:r>
       <w:r>
@@ -11421,10 +12386,10 @@
           <w:szCs w:val="24"/>
         </w:rPr>
         <w:object w:dxaOrig="8628" w:dyaOrig="408" w14:anchorId="4699928F">
-          <v:shape id="_x0000_i1054" type="#_x0000_t75" style="width:431.15pt;height:20.55pt" o:ole="">
+          <v:shape id="_x0000_i1054" type="#_x0000_t75" style="width:430.8pt;height:20.4pt" o:ole="">
             <v:imagedata r:id="rId69" o:title=""/>
           </v:shape>
-          <o:OLEObject Type="Embed" ProgID="WordPad.Document.1" ShapeID="_x0000_i1054" DrawAspect="Content" ObjectID="_1787142198" r:id="rId70"/>
+          <o:OLEObject Type="Embed" ProgID="WordPad.Document.1" ShapeID="_x0000_i1054" DrawAspect="Content" ObjectID="_1788012757" r:id="rId70"/>
         </w:object>
       </w:r>
     </w:p>
@@ -11466,10 +12431,10 @@
           <w:lang w:val="en-US"/>
         </w:rPr>
         <w:object w:dxaOrig="8628" w:dyaOrig="12588" w14:anchorId="53769067">
-          <v:shape id="_x0000_i1055" type="#_x0000_t75" style="width:431.15pt;height:629.15pt" o:ole="">
+          <v:shape id="_x0000_i1055" type="#_x0000_t75" style="width:430.8pt;height:629.4pt" o:ole="">
             <v:imagedata r:id="rId71" o:title=""/>
           </v:shape>
-          <o:OLEObject Type="Embed" ProgID="WordPad.Document.1" ShapeID="_x0000_i1055" DrawAspect="Content" ObjectID="_1787142199" r:id="rId72"/>
+          <o:OLEObject Type="Embed" ProgID="WordPad.Document.1" ShapeID="_x0000_i1055" DrawAspect="Content" ObjectID="_1788012758" r:id="rId72"/>
         </w:object>
       </w:r>
     </w:p>
@@ -11488,10 +12453,10 @@
           <w:lang w:val="en-US"/>
         </w:rPr>
         <w:object w:dxaOrig="8628" w:dyaOrig="14532" w14:anchorId="547F8FD2">
-          <v:shape id="_x0000_i1056" type="#_x0000_t75" style="width:431.15pt;height:726.85pt" o:ole="">
+          <v:shape id="_x0000_i1056" type="#_x0000_t75" style="width:430.8pt;height:726.6pt" o:ole="">
             <v:imagedata r:id="rId73" o:title=""/>
           </v:shape>
-          <o:OLEObject Type="Embed" ProgID="WordPad.Document.1" ShapeID="_x0000_i1056" DrawAspect="Content" ObjectID="_1787142200" r:id="rId74"/>
+          <o:OLEObject Type="Embed" ProgID="WordPad.Document.1" ShapeID="_x0000_i1056" DrawAspect="Content" ObjectID="_1788012759" r:id="rId74"/>
         </w:object>
       </w:r>
     </w:p>
@@ -11509,10 +12474,10 @@
           <w:szCs w:val="24"/>
         </w:rPr>
         <w:object w:dxaOrig="8628" w:dyaOrig="1248" w14:anchorId="49380A86">
-          <v:shape id="_x0000_i1057" type="#_x0000_t75" style="width:431.15pt;height:62.55pt" o:ole="">
+          <v:shape id="_x0000_i1057" type="#_x0000_t75" style="width:430.8pt;height:62.4pt" o:ole="">
             <v:imagedata r:id="rId75" o:title=""/>
           </v:shape>
-          <o:OLEObject Type="Embed" ProgID="WordPad.Document.1" ShapeID="_x0000_i1057" DrawAspect="Content" ObjectID="_1787142201" r:id="rId76"/>
+          <o:OLEObject Type="Embed" ProgID="WordPad.Document.1" ShapeID="_x0000_i1057" DrawAspect="Content" ObjectID="_1788012760" r:id="rId76"/>
         </w:object>
       </w:r>
     </w:p>
@@ -11549,10 +12514,10 @@
           <w:szCs w:val="24"/>
         </w:rPr>
         <w:object w:dxaOrig="8628" w:dyaOrig="4608" w14:anchorId="08A60839">
-          <v:shape id="_x0000_i1058" type="#_x0000_t75" style="width:431.15pt;height:230.55pt" o:ole="">
+          <v:shape id="_x0000_i1058" type="#_x0000_t75" style="width:430.8pt;height:230.4pt" o:ole="">
             <v:imagedata r:id="rId77" o:title=""/>
           </v:shape>
-          <o:OLEObject Type="Embed" ProgID="WordPad.Document.1" ShapeID="_x0000_i1058" DrawAspect="Content" ObjectID="_1787142202" r:id="rId78"/>
+          <o:OLEObject Type="Embed" ProgID="WordPad.Document.1" ShapeID="_x0000_i1058" DrawAspect="Content" ObjectID="_1788012761" r:id="rId78"/>
         </w:object>
       </w:r>
     </w:p>
@@ -11593,10 +12558,10 @@
           <w:szCs w:val="24"/>
         </w:rPr>
         <w:object w:dxaOrig="8628" w:dyaOrig="7548" w14:anchorId="04DC0FC6">
-          <v:shape id="_x0000_i1059" type="#_x0000_t75" style="width:431.15pt;height:377.15pt" o:ole="">
+          <v:shape id="_x0000_i1059" type="#_x0000_t75" style="width:430.8pt;height:376.8pt" o:ole="">
             <v:imagedata r:id="rId79" o:title=""/>
           </v:shape>
-          <o:OLEObject Type="Embed" ProgID="WordPad.Document.1" ShapeID="_x0000_i1059" DrawAspect="Content" ObjectID="_1787142203" r:id="rId80"/>
+          <o:OLEObject Type="Embed" ProgID="WordPad.Document.1" ShapeID="_x0000_i1059" DrawAspect="Content" ObjectID="_1788012762" r:id="rId80"/>
         </w:object>
       </w:r>
     </w:p>
@@ -11640,10 +12605,10 @@
           <w:lang w:val="en-US"/>
         </w:rPr>
         <w:object w:dxaOrig="8628" w:dyaOrig="2088" w14:anchorId="010C2CC1">
-          <v:shape id="_x0000_i1060" type="#_x0000_t75" style="width:431.15pt;height:104.55pt" o:ole="">
+          <v:shape id="_x0000_i1060" type="#_x0000_t75" style="width:430.8pt;height:104.4pt" o:ole="">
             <v:imagedata r:id="rId81" o:title=""/>
           </v:shape>
-          <o:OLEObject Type="Embed" ProgID="WordPad.Document.1" ShapeID="_x0000_i1060" DrawAspect="Content" ObjectID="_1787142204" r:id="rId82"/>
+          <o:OLEObject Type="Embed" ProgID="WordPad.Document.1" ShapeID="_x0000_i1060" DrawAspect="Content" ObjectID="_1788012763" r:id="rId82"/>
         </w:object>
       </w:r>
     </w:p>
@@ -11684,10 +12649,10 @@
           <w:szCs w:val="24"/>
         </w:rPr>
         <w:object w:dxaOrig="8628" w:dyaOrig="10704" w14:anchorId="5A1143BF">
-          <v:shape id="_x0000_i1061" type="#_x0000_t75" style="width:431.15pt;height:535.7pt" o:ole="">
+          <v:shape id="_x0000_i1061" type="#_x0000_t75" style="width:430.8pt;height:535.8pt" o:ole="">
             <v:imagedata r:id="rId83" o:title=""/>
           </v:shape>
-          <o:OLEObject Type="Embed" ProgID="WordPad.Document.1" ShapeID="_x0000_i1061" DrawAspect="Content" ObjectID="_1787142205" r:id="rId84"/>
+          <o:OLEObject Type="Embed" ProgID="WordPad.Document.1" ShapeID="_x0000_i1061" DrawAspect="Content" ObjectID="_1788012764" r:id="rId84"/>
         </w:object>
       </w:r>
     </w:p>
@@ -11714,10 +12679,10 @@
           <w:szCs w:val="24"/>
         </w:rPr>
         <w:object w:dxaOrig="8628" w:dyaOrig="3768" w14:anchorId="6F7CFCB1">
-          <v:shape id="_x0000_i1062" type="#_x0000_t75" style="width:431.15pt;height:188.55pt" o:ole="">
+          <v:shape id="_x0000_i1062" type="#_x0000_t75" style="width:430.8pt;height:188.4pt" o:ole="">
             <v:imagedata r:id="rId85" o:title=""/>
           </v:shape>
-          <o:OLEObject Type="Embed" ProgID="WordPad.Document.1" ShapeID="_x0000_i1062" DrawAspect="Content" ObjectID="_1787142206" r:id="rId86"/>
+          <o:OLEObject Type="Embed" ProgID="WordPad.Document.1" ShapeID="_x0000_i1062" DrawAspect="Content" ObjectID="_1788012765" r:id="rId86"/>
         </w:object>
       </w:r>
     </w:p>
@@ -11835,10 +12800,10 @@
           <w:lang w:val="en-US"/>
         </w:rPr>
         <w:object w:dxaOrig="8628" w:dyaOrig="5868" w14:anchorId="4A703FC6">
-          <v:shape id="_x0000_i1063" type="#_x0000_t75" style="width:431.15pt;height:293.15pt" o:ole="">
+          <v:shape id="_x0000_i1063" type="#_x0000_t75" style="width:430.8pt;height:293.4pt" o:ole="">
             <v:imagedata r:id="rId87" o:title=""/>
           </v:shape>
-          <o:OLEObject Type="Embed" ProgID="WordPad.Document.1" ShapeID="_x0000_i1063" DrawAspect="Content" ObjectID="_1787142207" r:id="rId88"/>
+          <o:OLEObject Type="Embed" ProgID="WordPad.Document.1" ShapeID="_x0000_i1063" DrawAspect="Content" ObjectID="_1788012766" r:id="rId88"/>
         </w:object>
       </w:r>
     </w:p>
@@ -11916,10 +12881,10 @@
           <w:szCs w:val="24"/>
         </w:rPr>
         <w:object w:dxaOrig="8628" w:dyaOrig="8388" w14:anchorId="7286919F">
-          <v:shape id="_x0000_i1064" type="#_x0000_t75" style="width:431.15pt;height:419.15pt" o:ole="">
+          <v:shape id="_x0000_i1064" type="#_x0000_t75" style="width:430.8pt;height:418.8pt" o:ole="">
             <v:imagedata r:id="rId89" o:title=""/>
           </v:shape>
-          <o:OLEObject Type="Embed" ProgID="WordPad.Document.1" ShapeID="_x0000_i1064" DrawAspect="Content" ObjectID="_1787142208" r:id="rId90"/>
+          <o:OLEObject Type="Embed" ProgID="WordPad.Document.1" ShapeID="_x0000_i1064" DrawAspect="Content" ObjectID="_1788012767" r:id="rId90"/>
         </w:object>
       </w:r>
     </w:p>
@@ -11964,10 +12929,10 @@
           <w:szCs w:val="24"/>
         </w:rPr>
         <w:object w:dxaOrig="8628" w:dyaOrig="4608" w14:anchorId="2C28532B">
-          <v:shape id="_x0000_i1065" type="#_x0000_t75" style="width:431.15pt;height:230.55pt" o:ole="">
+          <v:shape id="_x0000_i1065" type="#_x0000_t75" style="width:430.8pt;height:230.4pt" o:ole="">
             <v:imagedata r:id="rId91" o:title=""/>
           </v:shape>
-          <o:OLEObject Type="Embed" ProgID="WordPad.Document.1" ShapeID="_x0000_i1065" DrawAspect="Content" ObjectID="_1787142209" r:id="rId92"/>
+          <o:OLEObject Type="Embed" ProgID="WordPad.Document.1" ShapeID="_x0000_i1065" DrawAspect="Content" ObjectID="_1788012768" r:id="rId92"/>
         </w:object>
       </w:r>
     </w:p>
@@ -11994,10 +12959,10 @@
           <w:szCs w:val="24"/>
         </w:rPr>
         <w:object w:dxaOrig="8628" w:dyaOrig="1668" w14:anchorId="653FE4E9">
-          <v:shape id="_x0000_i1066" type="#_x0000_t75" style="width:431.15pt;height:83.15pt" o:ole="">
+          <v:shape id="_x0000_i1066" type="#_x0000_t75" style="width:430.8pt;height:83.4pt" o:ole="">
             <v:imagedata r:id="rId93" o:title=""/>
           </v:shape>
-          <o:OLEObject Type="Embed" ProgID="WordPad.Document.1" ShapeID="_x0000_i1066" DrawAspect="Content" ObjectID="_1787142210" r:id="rId94"/>
+          <o:OLEObject Type="Embed" ProgID="WordPad.Document.1" ShapeID="_x0000_i1066" DrawAspect="Content" ObjectID="_1788012769" r:id="rId94"/>
         </w:object>
       </w:r>
     </w:p>
@@ -12042,10 +13007,10 @@
           <w:szCs w:val="24"/>
         </w:rPr>
         <w:object w:dxaOrig="8628" w:dyaOrig="5028" w14:anchorId="20C948F2">
-          <v:shape id="_x0000_i1067" type="#_x0000_t75" style="width:431.15pt;height:251.15pt" o:ole="">
+          <v:shape id="_x0000_i1067" type="#_x0000_t75" style="width:430.8pt;height:251.4pt" o:ole="">
             <v:imagedata r:id="rId95" o:title=""/>
           </v:shape>
-          <o:OLEObject Type="Embed" ProgID="WordPad.Document.1" ShapeID="_x0000_i1067" DrawAspect="Content" ObjectID="_1787142211" r:id="rId96"/>
+          <o:OLEObject Type="Embed" ProgID="WordPad.Document.1" ShapeID="_x0000_i1067" DrawAspect="Content" ObjectID="_1788012770" r:id="rId96"/>
         </w:object>
       </w:r>
     </w:p>
@@ -12111,10 +13076,10 @@
           <w:szCs w:val="24"/>
         </w:rPr>
         <w:object w:dxaOrig="8628" w:dyaOrig="5028" w14:anchorId="471AAAE0">
-          <v:shape id="_x0000_i1068" type="#_x0000_t75" style="width:431.15pt;height:251.15pt" o:ole="">
+          <v:shape id="_x0000_i1068" type="#_x0000_t75" style="width:430.8pt;height:251.4pt" o:ole="">
             <v:imagedata r:id="rId97" o:title=""/>
           </v:shape>
-          <o:OLEObject Type="Embed" ProgID="WordPad.Document.1" ShapeID="_x0000_i1068" DrawAspect="Content" ObjectID="_1787142212" r:id="rId98"/>
+          <o:OLEObject Type="Embed" ProgID="WordPad.Document.1" ShapeID="_x0000_i1068" DrawAspect="Content" ObjectID="_1788012771" r:id="rId98"/>
         </w:object>
       </w:r>
     </w:p>
@@ -12208,10 +13173,10 @@
           <w:highlight w:val="lightGray"/>
         </w:rPr>
         <w:object w:dxaOrig="8640" w:dyaOrig="10932" w14:anchorId="73438A3A">
-          <v:shape id="_x0000_i1069" type="#_x0000_t75" style="width:6in;height:546.85pt" o:ole="">
+          <v:shape id="_x0000_i1069" type="#_x0000_t75" style="width:6in;height:546.6pt" o:ole="">
             <v:imagedata r:id="rId99" o:title=""/>
           </v:shape>
-          <o:OLEObject Type="Embed" ProgID="WordPad.Document.1" ShapeID="_x0000_i1069" DrawAspect="Content" ObjectID="_1787142213" r:id="rId100"/>
+          <o:OLEObject Type="Embed" ProgID="WordPad.Document.1" ShapeID="_x0000_i1069" DrawAspect="Content" ObjectID="_1788012772" r:id="rId100"/>
         </w:object>
       </w:r>
     </w:p>
@@ -12403,10 +13368,10 @@
           <w:lang w:val="ru-RU"/>
         </w:rPr>
         <w:object w:dxaOrig="8628" w:dyaOrig="3636" w14:anchorId="7E5ADF4B">
-          <v:shape id="_x0000_i1105" type="#_x0000_t75" style="width:431.15pt;height:181.7pt" o:ole="">
+          <v:shape id="_x0000_i1070" type="#_x0000_t75" style="width:430.8pt;height:181.8pt" o:ole="">
             <v:imagedata r:id="rId101" o:title=""/>
           </v:shape>
-          <o:OLEObject Type="Embed" ProgID="WordPad.Document.1" ShapeID="_x0000_i1105" DrawAspect="Content" ObjectID="_1787142214" r:id="rId102"/>
+          <o:OLEObject Type="Embed" ProgID="WordPad.Document.1" ShapeID="_x0000_i1070" DrawAspect="Content" ObjectID="_1788012773" r:id="rId102"/>
         </w:object>
       </w:r>
     </w:p>
@@ -12491,10 +13456,10 @@
           <w:highlight w:val="lightGray"/>
         </w:rPr>
         <w:object w:dxaOrig="8628" w:dyaOrig="3636" w14:anchorId="5B3AD6B8">
-          <v:shape id="_x0000_i1109" type="#_x0000_t75" style="width:431.15pt;height:181.7pt" o:ole="">
+          <v:shape id="_x0000_i1071" type="#_x0000_t75" style="width:430.8pt;height:181.8pt" o:ole="">
             <v:imagedata r:id="rId103" o:title=""/>
           </v:shape>
-          <o:OLEObject Type="Embed" ProgID="WordPad.Document.1" ShapeID="_x0000_i1109" DrawAspect="Content" ObjectID="_1787142215" r:id="rId104"/>
+          <o:OLEObject Type="Embed" ProgID="WordPad.Document.1" ShapeID="_x0000_i1071" DrawAspect="Content" ObjectID="_1788012774" r:id="rId104"/>
         </w:object>
       </w:r>
     </w:p>
@@ -12588,10 +13553,10 @@
           <w:highlight w:val="lightGray"/>
         </w:rPr>
         <w:object w:dxaOrig="8628" w:dyaOrig="5004" w14:anchorId="3AE35F83">
-          <v:shape id="_x0000_i1113" type="#_x0000_t75" style="width:431.15pt;height:250.3pt" o:ole="">
+          <v:shape id="_x0000_i1072" type="#_x0000_t75" style="width:430.8pt;height:250.2pt" o:ole="">
             <v:imagedata r:id="rId105" o:title=""/>
           </v:shape>
-          <o:OLEObject Type="Embed" ProgID="WordPad.Document.1" ShapeID="_x0000_i1113" DrawAspect="Content" ObjectID="_1787142216" r:id="rId106"/>
+          <o:OLEObject Type="Embed" ProgID="WordPad.Document.1" ShapeID="_x0000_i1072" DrawAspect="Content" ObjectID="_1788012775" r:id="rId106"/>
         </w:object>
       </w:r>
     </w:p>
@@ -12701,10 +13666,10 @@
           <w:lang w:val="ru-RU"/>
         </w:rPr>
         <w:object w:dxaOrig="8628" w:dyaOrig="3180" w14:anchorId="252537D4">
-          <v:shape id="_x0000_i1117" type="#_x0000_t75" style="width:431.15pt;height:159.45pt" o:ole="">
+          <v:shape id="_x0000_i1073" type="#_x0000_t75" style="width:430.8pt;height:159.6pt" o:ole="">
             <v:imagedata r:id="rId107" o:title=""/>
           </v:shape>
-          <o:OLEObject Type="Embed" ProgID="WordPad.Document.1" ShapeID="_x0000_i1117" DrawAspect="Content" ObjectID="_1787142217" r:id="rId108"/>
+          <o:OLEObject Type="Embed" ProgID="WordPad.Document.1" ShapeID="_x0000_i1073" DrawAspect="Content" ObjectID="_1788012776" r:id="rId108"/>
         </w:object>
       </w:r>
     </w:p>
@@ -12845,10 +13810,10 @@
           <w:lang w:val="ru-RU"/>
         </w:rPr>
         <w:object w:dxaOrig="8628" w:dyaOrig="5004" w14:anchorId="7AF68CF6">
-          <v:shape id="_x0000_i1121" type="#_x0000_t75" style="width:431.15pt;height:250.3pt" o:ole="">
+          <v:shape id="_x0000_i1074" type="#_x0000_t75" style="width:430.8pt;height:250.2pt" o:ole="">
             <v:imagedata r:id="rId109" o:title=""/>
           </v:shape>
-          <o:OLEObject Type="Embed" ProgID="WordPad.Document.1" ShapeID="_x0000_i1121" DrawAspect="Content" ObjectID="_1787142218" r:id="rId110"/>
+          <o:OLEObject Type="Embed" ProgID="WordPad.Document.1" ShapeID="_x0000_i1074" DrawAspect="Content" ObjectID="_1788012777" r:id="rId110"/>
         </w:object>
       </w:r>
     </w:p>
@@ -12936,10 +13901,10 @@
           <w:lang w:val="ru-RU"/>
         </w:rPr>
         <w:object w:dxaOrig="8628" w:dyaOrig="1812" w14:anchorId="4C9DFF1D">
-          <v:shape id="_x0000_i1075" type="#_x0000_t75" style="width:431.15pt;height:90.85pt" o:ole="">
+          <v:shape id="_x0000_i1075" type="#_x0000_t75" style="width:430.8pt;height:90.6pt" o:ole="">
             <v:imagedata r:id="rId111" o:title=""/>
           </v:shape>
-          <o:OLEObject Type="Embed" ProgID="WordPad.Document.1" ShapeID="_x0000_i1075" DrawAspect="Content" ObjectID="_1787142219" r:id="rId112"/>
+          <o:OLEObject Type="Embed" ProgID="WordPad.Document.1" ShapeID="_x0000_i1075" DrawAspect="Content" ObjectID="_1788012778" r:id="rId112"/>
         </w:object>
       </w:r>
     </w:p>
@@ -13047,10 +14012,10 @@
           <w:lang w:val="ru-RU"/>
         </w:rPr>
         <w:object w:dxaOrig="8628" w:dyaOrig="1812" w14:anchorId="3F22D7A1">
-          <v:shape id="_x0000_i1076" type="#_x0000_t75" style="width:431.15pt;height:90.85pt" o:ole="">
+          <v:shape id="_x0000_i1076" type="#_x0000_t75" style="width:430.8pt;height:90.6pt" o:ole="">
             <v:imagedata r:id="rId113" o:title=""/>
           </v:shape>
-          <o:OLEObject Type="Embed" ProgID="WordPad.Document.1" ShapeID="_x0000_i1076" DrawAspect="Content" ObjectID="_1787142220" r:id="rId114"/>
+          <o:OLEObject Type="Embed" ProgID="WordPad.Document.1" ShapeID="_x0000_i1076" DrawAspect="Content" ObjectID="_1788012779" r:id="rId114"/>
         </w:object>
       </w:r>
     </w:p>
@@ -13173,10 +14138,10 @@
           <w:lang w:val="ru-RU"/>
         </w:rPr>
         <w:object w:dxaOrig="8628" w:dyaOrig="1356" w14:anchorId="792A5433">
-          <v:shape id="_x0000_i1077" type="#_x0000_t75" style="width:431.15pt;height:67.7pt" o:ole="">
+          <v:shape id="_x0000_i1077" type="#_x0000_t75" style="width:430.8pt;height:67.8pt" o:ole="">
             <v:imagedata r:id="rId115" o:title=""/>
           </v:shape>
-          <o:OLEObject Type="Embed" ProgID="WordPad.Document.1" ShapeID="_x0000_i1077" DrawAspect="Content" ObjectID="_1787142221" r:id="rId116"/>
+          <o:OLEObject Type="Embed" ProgID="WordPad.Document.1" ShapeID="_x0000_i1077" DrawAspect="Content" ObjectID="_1788012780" r:id="rId116"/>
         </w:object>
       </w:r>
     </w:p>
@@ -13270,10 +14235,10 @@
           <w:lang w:val="ru-RU"/>
         </w:rPr>
         <w:object w:dxaOrig="8628" w:dyaOrig="5256" w14:anchorId="5659E4AF">
-          <v:shape id="_x0000_i1124" type="#_x0000_t75" style="width:431.15pt;height:263.15pt" o:ole="">
+          <v:shape id="_x0000_i1078" type="#_x0000_t75" style="width:430.8pt;height:262.8pt" o:ole="">
             <v:imagedata r:id="rId117" o:title=""/>
           </v:shape>
-          <o:OLEObject Type="Embed" ProgID="WordPad.Document.1" ShapeID="_x0000_i1124" DrawAspect="Content" ObjectID="_1787142222" r:id="rId118"/>
+          <o:OLEObject Type="Embed" ProgID="WordPad.Document.1" ShapeID="_x0000_i1078" DrawAspect="Content" ObjectID="_1788012781" r:id="rId118"/>
         </w:object>
       </w:r>
     </w:p>
@@ -13379,10 +14344,10 @@
           <w:szCs w:val="24"/>
         </w:rPr>
         <w:object w:dxaOrig="8724" w:dyaOrig="9036" w14:anchorId="2DABBB65">
-          <v:shape id="_x0000_i1079" type="#_x0000_t75" style="width:436.3pt;height:451.7pt" o:ole="">
+          <v:shape id="_x0000_i1079" type="#_x0000_t75" style="width:436.2pt;height:451.8pt" o:ole="">
             <v:imagedata r:id="rId119" o:title=""/>
           </v:shape>
-          <o:OLEObject Type="Embed" ProgID="WordPad.Document.1" ShapeID="_x0000_i1079" DrawAspect="Content" ObjectID="_1787142223" r:id="rId120"/>
+          <o:OLEObject Type="Embed" ProgID="WordPad.Document.1" ShapeID="_x0000_i1079" DrawAspect="Content" ObjectID="_1788012782" r:id="rId120"/>
         </w:object>
       </w:r>
     </w:p>
@@ -13423,10 +14388,10 @@
           <w:szCs w:val="24"/>
         </w:rPr>
         <w:object w:dxaOrig="8628" w:dyaOrig="3984" w14:anchorId="64601B7A">
-          <v:shape id="_x0000_i1080" type="#_x0000_t75" style="width:431.15pt;height:199.7pt" o:ole="">
+          <v:shape id="_x0000_i1080" type="#_x0000_t75" style="width:430.8pt;height:199.8pt" o:ole="">
             <v:imagedata r:id="rId121" o:title=""/>
           </v:shape>
-          <o:OLEObject Type="Embed" ProgID="WordPad.Document.1" ShapeID="_x0000_i1080" DrawAspect="Content" ObjectID="_1787142224" r:id="rId122"/>
+          <o:OLEObject Type="Embed" ProgID="WordPad.Document.1" ShapeID="_x0000_i1080" DrawAspect="Content" ObjectID="_1788012783" r:id="rId122"/>
         </w:object>
       </w:r>
     </w:p>
@@ -13444,10 +14409,10 @@
           <w:szCs w:val="24"/>
         </w:rPr>
         <w:object w:dxaOrig="8628" w:dyaOrig="2508" w14:anchorId="26FBD23C">
-          <v:shape id="_x0000_i1081" type="#_x0000_t75" style="width:431.15pt;height:125.15pt" o:ole="">
+          <v:shape id="_x0000_i1081" type="#_x0000_t75" style="width:430.8pt;height:125.4pt" o:ole="">
             <v:imagedata r:id="rId123" o:title=""/>
           </v:shape>
-          <o:OLEObject Type="Embed" ProgID="WordPad.Document.1" ShapeID="_x0000_i1081" DrawAspect="Content" ObjectID="_1787142225" r:id="rId124"/>
+          <o:OLEObject Type="Embed" ProgID="WordPad.Document.1" ShapeID="_x0000_i1081" DrawAspect="Content" ObjectID="_1788012784" r:id="rId124"/>
         </w:object>
       </w:r>
     </w:p>
@@ -13512,10 +14477,10 @@
           <w:szCs w:val="24"/>
         </w:rPr>
         <w:object w:dxaOrig="8628" w:dyaOrig="7128" w14:anchorId="4048F37F">
-          <v:shape id="_x0000_i1082" type="#_x0000_t75" style="width:431.15pt;height:356.55pt" o:ole="">
+          <v:shape id="_x0000_i1082" type="#_x0000_t75" style="width:430.8pt;height:356.4pt" o:ole="">
             <v:imagedata r:id="rId125" o:title=""/>
           </v:shape>
-          <o:OLEObject Type="Embed" ProgID="WordPad.Document.1" ShapeID="_x0000_i1082" DrawAspect="Content" ObjectID="_1787142226" r:id="rId126"/>
+          <o:OLEObject Type="Embed" ProgID="WordPad.Document.1" ShapeID="_x0000_i1082" DrawAspect="Content" ObjectID="_1788012785" r:id="rId126"/>
         </w:object>
       </w:r>
     </w:p>
@@ -13562,10 +14527,10 @@
           <w:szCs w:val="24"/>
         </w:rPr>
         <w:object w:dxaOrig="8628" w:dyaOrig="3348" w14:anchorId="0A75E278">
-          <v:shape id="_x0000_i1083" type="#_x0000_t75" style="width:431.15pt;height:167.15pt" o:ole="">
+          <v:shape id="_x0000_i1083" type="#_x0000_t75" style="width:430.8pt;height:167.4pt" o:ole="">
             <v:imagedata r:id="rId127" o:title=""/>
           </v:shape>
-          <o:OLEObject Type="Embed" ProgID="WordPad.Document.1" ShapeID="_x0000_i1083" DrawAspect="Content" ObjectID="_1787142227" r:id="rId128"/>
+          <o:OLEObject Type="Embed" ProgID="WordPad.Document.1" ShapeID="_x0000_i1083" DrawAspect="Content" ObjectID="_1788012786" r:id="rId128"/>
         </w:object>
       </w:r>
     </w:p>
@@ -13583,10 +14548,10 @@
           <w:szCs w:val="24"/>
         </w:rPr>
         <w:object w:dxaOrig="8628" w:dyaOrig="4644" w14:anchorId="2EDB4F6F">
-          <v:shape id="_x0000_i1084" type="#_x0000_t75" style="width:431.15pt;height:232.3pt" o:ole="">
+          <v:shape id="_x0000_i1084" type="#_x0000_t75" style="width:430.8pt;height:232.2pt" o:ole="">
             <v:imagedata r:id="rId129" o:title=""/>
           </v:shape>
-          <o:OLEObject Type="Embed" ProgID="WordPad.Document.1" ShapeID="_x0000_i1084" DrawAspect="Content" ObjectID="_1787142228" r:id="rId130"/>
+          <o:OLEObject Type="Embed" ProgID="WordPad.Document.1" ShapeID="_x0000_i1084" DrawAspect="Content" ObjectID="_1788012787" r:id="rId130"/>
         </w:object>
       </w:r>
     </w:p>
@@ -13642,10 +14607,10 @@
           <w:szCs w:val="24"/>
         </w:rPr>
         <w:object w:dxaOrig="8628" w:dyaOrig="8388" w14:anchorId="34E750F1">
-          <v:shape id="_x0000_i1085" type="#_x0000_t75" style="width:431.15pt;height:419.15pt" o:ole="">
+          <v:shape id="_x0000_i1085" type="#_x0000_t75" style="width:430.8pt;height:418.8pt" o:ole="">
             <v:imagedata r:id="rId131" o:title=""/>
           </v:shape>
-          <o:OLEObject Type="Embed" ProgID="WordPad.Document.1" ShapeID="_x0000_i1085" DrawAspect="Content" ObjectID="_1787142229" r:id="rId132"/>
+          <o:OLEObject Type="Embed" ProgID="WordPad.Document.1" ShapeID="_x0000_i1085" DrawAspect="Content" ObjectID="_1788012788" r:id="rId132"/>
         </w:object>
       </w:r>
     </w:p>
@@ -13856,10 +14821,10 @@
           <w:szCs w:val="24"/>
         </w:rPr>
         <w:object w:dxaOrig="8628" w:dyaOrig="360" w14:anchorId="418451E4">
-          <v:shape id="_x0000_i1086" type="#_x0000_t75" style="width:431.15pt;height:18pt" o:ole="">
+          <v:shape id="_x0000_i1086" type="#_x0000_t75" style="width:430.8pt;height:18pt" o:ole="">
             <v:imagedata r:id="rId133" o:title=""/>
           </v:shape>
-          <o:OLEObject Type="Embed" ProgID="WordPad.Document.1" ShapeID="_x0000_i1086" DrawAspect="Content" ObjectID="_1787142230" r:id="rId134"/>
+          <o:OLEObject Type="Embed" ProgID="WordPad.Document.1" ShapeID="_x0000_i1086" DrawAspect="Content" ObjectID="_1788012789" r:id="rId134"/>
         </w:object>
       </w:r>
     </w:p>
@@ -13952,10 +14917,10 @@
           <w:szCs w:val="24"/>
         </w:rPr>
         <w:object w:dxaOrig="8628" w:dyaOrig="360" w14:anchorId="3B468B4C">
-          <v:shape id="_x0000_i1087" type="#_x0000_t75" style="width:431.15pt;height:18pt" o:ole="">
+          <v:shape id="_x0000_i1087" type="#_x0000_t75" style="width:430.8pt;height:18pt" o:ole="">
             <v:imagedata r:id="rId135" o:title=""/>
           </v:shape>
-          <o:OLEObject Type="Embed" ProgID="WordPad.Document.1" ShapeID="_x0000_i1087" DrawAspect="Content" ObjectID="_1787142231" r:id="rId136"/>
+          <o:OLEObject Type="Embed" ProgID="WordPad.Document.1" ShapeID="_x0000_i1087" DrawAspect="Content" ObjectID="_1788012790" r:id="rId136"/>
         </w:object>
       </w:r>
     </w:p>
@@ -14387,10 +15352,10 @@
           <w:szCs w:val="24"/>
         </w:rPr>
         <w:object w:dxaOrig="8628" w:dyaOrig="360" w14:anchorId="24AA03BC">
-          <v:shape id="_x0000_i1088" type="#_x0000_t75" style="width:431.15pt;height:18pt" o:ole="">
+          <v:shape id="_x0000_i1088" type="#_x0000_t75" style="width:430.8pt;height:18pt" o:ole="">
             <v:imagedata r:id="rId137" o:title=""/>
           </v:shape>
-          <o:OLEObject Type="Embed" ProgID="WordPad.Document.1" ShapeID="_x0000_i1088" DrawAspect="Content" ObjectID="_1787142232" r:id="rId138"/>
+          <o:OLEObject Type="Embed" ProgID="WordPad.Document.1" ShapeID="_x0000_i1088" DrawAspect="Content" ObjectID="_1788012791" r:id="rId138"/>
         </w:object>
       </w:r>
     </w:p>
@@ -14556,10 +15521,10 @@
           <w:szCs w:val="24"/>
         </w:rPr>
         <w:object w:dxaOrig="8628" w:dyaOrig="2508" w14:anchorId="09A96367">
-          <v:shape id="_x0000_i1089" type="#_x0000_t75" style="width:431.15pt;height:125.15pt" o:ole="">
+          <v:shape id="_x0000_i1089" type="#_x0000_t75" style="width:430.8pt;height:125.4pt" o:ole="">
             <v:imagedata r:id="rId139" o:title=""/>
           </v:shape>
-          <o:OLEObject Type="Embed" ProgID="WordPad.Document.1" ShapeID="_x0000_i1089" DrawAspect="Content" ObjectID="_1787142233" r:id="rId140"/>
+          <o:OLEObject Type="Embed" ProgID="WordPad.Document.1" ShapeID="_x0000_i1089" DrawAspect="Content" ObjectID="_1788012792" r:id="rId140"/>
         </w:object>
       </w:r>
     </w:p>
@@ -14577,10 +15542,10 @@
           <w:szCs w:val="24"/>
         </w:rPr>
         <w:object w:dxaOrig="8628" w:dyaOrig="14484" w14:anchorId="318C2631">
-          <v:shape id="_x0000_i1090" type="#_x0000_t75" style="width:431.15pt;height:724.3pt" o:ole="">
+          <v:shape id="_x0000_i1090" type="#_x0000_t75" style="width:430.8pt;height:724.2pt" o:ole="">
             <v:imagedata r:id="rId141" o:title=""/>
           </v:shape>
-          <o:OLEObject Type="Embed" ProgID="WordPad.Document.1" ShapeID="_x0000_i1090" DrawAspect="Content" ObjectID="_1787142234" r:id="rId142"/>
+          <o:OLEObject Type="Embed" ProgID="WordPad.Document.1" ShapeID="_x0000_i1090" DrawAspect="Content" ObjectID="_1788012793" r:id="rId142"/>
         </w:object>
       </w:r>
     </w:p>
@@ -14641,10 +15606,10 @@
           <w:lang w:val="en-US"/>
         </w:rPr>
         <w:object w:dxaOrig="8628" w:dyaOrig="360" w14:anchorId="17C38171">
-          <v:shape id="_x0000_i1091" type="#_x0000_t75" style="width:431.15pt;height:18pt" o:ole="">
+          <v:shape id="_x0000_i1091" type="#_x0000_t75" style="width:430.8pt;height:18pt" o:ole="">
             <v:imagedata r:id="rId143" o:title=""/>
           </v:shape>
-          <o:OLEObject Type="Embed" ProgID="WordPad.Document.1" ShapeID="_x0000_i1091" DrawAspect="Content" ObjectID="_1787142235" r:id="rId144"/>
+          <o:OLEObject Type="Embed" ProgID="WordPad.Document.1" ShapeID="_x0000_i1091" DrawAspect="Content" ObjectID="_1788012794" r:id="rId144"/>
         </w:object>
       </w:r>
     </w:p>
@@ -14757,10 +15722,10 @@
           <w:lang w:val="en-US"/>
         </w:rPr>
         <w:object w:dxaOrig="8628" w:dyaOrig="360" w14:anchorId="7A73FFD2">
-          <v:shape id="_x0000_i1092" type="#_x0000_t75" style="width:431.15pt;height:18pt" o:ole="">
+          <v:shape id="_x0000_i1092" type="#_x0000_t75" style="width:430.8pt;height:18pt" o:ole="">
             <v:imagedata r:id="rId145" o:title=""/>
           </v:shape>
-          <o:OLEObject Type="Embed" ProgID="WordPad.Document.1" ShapeID="_x0000_i1092" DrawAspect="Content" ObjectID="_1787142236" r:id="rId146"/>
+          <o:OLEObject Type="Embed" ProgID="WordPad.Document.1" ShapeID="_x0000_i1092" DrawAspect="Content" ObjectID="_1788012795" r:id="rId146"/>
         </w:object>
       </w:r>
     </w:p>
@@ -14819,10 +15784,10 @@
           <w:lang w:val="en-US"/>
         </w:rPr>
         <w:object w:dxaOrig="8628" w:dyaOrig="360" w14:anchorId="3BDFE498">
-          <v:shape id="_x0000_i1093" type="#_x0000_t75" style="width:431.15pt;height:18pt" o:ole="">
+          <v:shape id="_x0000_i1093" type="#_x0000_t75" style="width:430.8pt;height:18pt" o:ole="">
             <v:imagedata r:id="rId147" o:title=""/>
           </v:shape>
-          <o:OLEObject Type="Embed" ProgID="WordPad.Document.1" ShapeID="_x0000_i1093" DrawAspect="Content" ObjectID="_1787142237" r:id="rId148"/>
+          <o:OLEObject Type="Embed" ProgID="WordPad.Document.1" ShapeID="_x0000_i1093" DrawAspect="Content" ObjectID="_1788012796" r:id="rId148"/>
         </w:object>
       </w:r>
     </w:p>
@@ -14982,10 +15947,10 @@
           <w:lang w:val="en-US"/>
         </w:rPr>
         <w:object w:dxaOrig="8628" w:dyaOrig="408" w14:anchorId="4830234F">
-          <v:shape id="_x0000_i1094" type="#_x0000_t75" style="width:431.15pt;height:20.55pt" o:ole="">
+          <v:shape id="_x0000_i1094" type="#_x0000_t75" style="width:430.8pt;height:20.4pt" o:ole="">
             <v:imagedata r:id="rId149" o:title=""/>
           </v:shape>
-          <o:OLEObject Type="Embed" ProgID="WordPad.Document.1" ShapeID="_x0000_i1094" DrawAspect="Content" ObjectID="_1787142238" r:id="rId150"/>
+          <o:OLEObject Type="Embed" ProgID="WordPad.Document.1" ShapeID="_x0000_i1094" DrawAspect="Content" ObjectID="_1788012797" r:id="rId150"/>
         </w:object>
       </w:r>
     </w:p>
@@ -15029,10 +15994,10 @@
           <w:lang w:val="en-US"/>
         </w:rPr>
         <w:object w:dxaOrig="8628" w:dyaOrig="6708" w14:anchorId="6F6AD669">
-          <v:shape id="_x0000_i1095" type="#_x0000_t75" style="width:431.15pt;height:335.15pt" o:ole="">
+          <v:shape id="_x0000_i1095" type="#_x0000_t75" style="width:430.8pt;height:334.8pt" o:ole="">
             <v:imagedata r:id="rId151" o:title=""/>
           </v:shape>
-          <o:OLEObject Type="Embed" ProgID="WordPad.Document.1" ShapeID="_x0000_i1095" DrawAspect="Content" ObjectID="_1787142239" r:id="rId152"/>
+          <o:OLEObject Type="Embed" ProgID="WordPad.Document.1" ShapeID="_x0000_i1095" DrawAspect="Content" ObjectID="_1788012798" r:id="rId152"/>
         </w:object>
       </w:r>
     </w:p>
@@ -15052,10 +16017,10 @@
           <w:lang w:val="en-US"/>
         </w:rPr>
         <w:object w:dxaOrig="8628" w:dyaOrig="5448" w14:anchorId="4FB2F1CA">
-          <v:shape id="_x0000_i1096" type="#_x0000_t75" style="width:431.15pt;height:271.7pt" o:ole="">
+          <v:shape id="_x0000_i1096" type="#_x0000_t75" style="width:430.8pt;height:271.8pt" o:ole="">
             <v:imagedata r:id="rId153" o:title=""/>
           </v:shape>
-          <o:OLEObject Type="Embed" ProgID="WordPad.Document.1" ShapeID="_x0000_i1096" DrawAspect="Content" ObjectID="_1787142240" r:id="rId154"/>
+          <o:OLEObject Type="Embed" ProgID="WordPad.Document.1" ShapeID="_x0000_i1096" DrawAspect="Content" ObjectID="_1788012799" r:id="rId154"/>
         </w:object>
       </w:r>
     </w:p>
@@ -15178,10 +16143,10 @@
           <w:szCs w:val="24"/>
         </w:rPr>
         <w:object w:dxaOrig="8628" w:dyaOrig="5868" w14:anchorId="59C00A48">
-          <v:shape id="_x0000_i1097" type="#_x0000_t75" style="width:431.15pt;height:293.15pt" o:ole="">
+          <v:shape id="_x0000_i1097" type="#_x0000_t75" style="width:430.8pt;height:293.4pt" o:ole="">
             <v:imagedata r:id="rId155" o:title=""/>
           </v:shape>
-          <o:OLEObject Type="Embed" ProgID="WordPad.Document.1" ShapeID="_x0000_i1097" DrawAspect="Content" ObjectID="_1787142241" r:id="rId156"/>
+          <o:OLEObject Type="Embed" ProgID="WordPad.Document.1" ShapeID="_x0000_i1097" DrawAspect="Content" ObjectID="_1788012800" r:id="rId156"/>
         </w:object>
       </w:r>
     </w:p>
@@ -15200,10 +16165,10 @@
           <w:szCs w:val="24"/>
         </w:rPr>
         <w:object w:dxaOrig="8640" w:dyaOrig="14268" w14:anchorId="7B29EF64">
-          <v:shape id="_x0000_i1098" type="#_x0000_t75" style="width:6in;height:713.15pt" o:ole="">
+          <v:shape id="_x0000_i1098" type="#_x0000_t75" style="width:6in;height:713.4pt" o:ole="">
             <v:imagedata r:id="rId157" o:title=""/>
           </v:shape>
-          <o:OLEObject Type="Embed" ProgID="WordPad.Document.1" ShapeID="_x0000_i1098" DrawAspect="Content" ObjectID="_1787142242" r:id="rId158"/>
+          <o:OLEObject Type="Embed" ProgID="WordPad.Document.1" ShapeID="_x0000_i1098" DrawAspect="Content" ObjectID="_1788012801" r:id="rId158"/>
         </w:object>
       </w:r>
     </w:p>
@@ -15223,10 +16188,10 @@
           <w:lang w:val="en-US"/>
         </w:rPr>
         <w:object w:dxaOrig="8628" w:dyaOrig="13428" w14:anchorId="0B12450B">
-          <v:shape id="_x0000_i1099" type="#_x0000_t75" style="width:431.15pt;height:671.15pt" o:ole="">
+          <v:shape id="_x0000_i1099" type="#_x0000_t75" style="width:430.8pt;height:671.4pt" o:ole="">
             <v:imagedata r:id="rId159" o:title=""/>
           </v:shape>
-          <o:OLEObject Type="Embed" ProgID="WordPad.Document.1" ShapeID="_x0000_i1099" DrawAspect="Content" ObjectID="_1787142243" r:id="rId160"/>
+          <o:OLEObject Type="Embed" ProgID="WordPad.Document.1" ShapeID="_x0000_i1099" DrawAspect="Content" ObjectID="_1788012802" r:id="rId160"/>
         </w:object>
       </w:r>
     </w:p>
@@ -15246,10 +16211,10 @@
           <w:lang w:val="en-US"/>
         </w:rPr>
         <w:object w:dxaOrig="8628" w:dyaOrig="13848" w14:anchorId="4B7F0CA3">
-          <v:shape id="_x0000_i1100" type="#_x0000_t75" style="width:431.15pt;height:692.55pt" o:ole="">
+          <v:shape id="_x0000_i1100" type="#_x0000_t75" style="width:430.8pt;height:692.4pt" o:ole="">
             <v:imagedata r:id="rId161" o:title=""/>
           </v:shape>
-          <o:OLEObject Type="Embed" ProgID="WordPad.Document.1" ShapeID="_x0000_i1100" DrawAspect="Content" ObjectID="_1787142244" r:id="rId162"/>
+          <o:OLEObject Type="Embed" ProgID="WordPad.Document.1" ShapeID="_x0000_i1100" DrawAspect="Content" ObjectID="_1788012803" r:id="rId162"/>
         </w:object>
       </w:r>
     </w:p>
@@ -15269,10 +16234,10 @@
           <w:lang w:val="en-US"/>
         </w:rPr>
         <w:object w:dxaOrig="8628" w:dyaOrig="6288" w14:anchorId="0E554EDD">
-          <v:shape id="_x0000_i1101" type="#_x0000_t75" style="width:431.15pt;height:314.55pt" o:ole="">
+          <v:shape id="_x0000_i1101" type="#_x0000_t75" style="width:430.8pt;height:314.4pt" o:ole="">
             <v:imagedata r:id="rId163" o:title=""/>
           </v:shape>
-          <o:OLEObject Type="Embed" ProgID="WordPad.Document.1" ShapeID="_x0000_i1101" DrawAspect="Content" ObjectID="_1787142245" r:id="rId164"/>
+          <o:OLEObject Type="Embed" ProgID="WordPad.Document.1" ShapeID="_x0000_i1101" DrawAspect="Content" ObjectID="_1788012804" r:id="rId164"/>
         </w:object>
       </w:r>
     </w:p>
@@ -16501,6 +17466,923 @@
           <w:szCs w:val="24"/>
         </w:rPr>
       </w:pPr>
+      <w:r>
+        <w:rPr>
+          <w:sz w:val="24"/>
+          <w:szCs w:val="24"/>
+        </w:rPr>
+        <w:br w:type="page"/>
+      </w:r>
+    </w:p>
+    <w:p>
+      <w:pPr>
+        <w:spacing w:line="259" w:lineRule="auto"/>
+        <w:rPr>
+          <w:b/>
+          <w:bCs/>
+          <w:sz w:val="24"/>
+          <w:szCs w:val="24"/>
+        </w:rPr>
+      </w:pPr>
+      <w:r>
+        <w:rPr>
+          <w:b/>
+          <w:bCs/>
+          <w:sz w:val="24"/>
+          <w:szCs w:val="24"/>
+        </w:rPr>
+        <w:lastRenderedPageBreak/>
+        <w:t xml:space="preserve">Г. </w:t>
+      </w:r>
+      <w:r>
+        <w:rPr>
+          <w:b/>
+          <w:bCs/>
+          <w:sz w:val="24"/>
+          <w:szCs w:val="24"/>
+        </w:rPr>
+        <w:t>Основные тезисы проекта для защиты</w:t>
+      </w:r>
+    </w:p>
+    <w:p>
+      <w:pPr>
+        <w:spacing w:line="259" w:lineRule="auto"/>
+        <w:ind w:left="720"/>
+        <w:rPr>
+          <w:sz w:val="22"/>
+        </w:rPr>
+      </w:pPr>
+      <w:r>
+        <w:rPr>
+          <w:sz w:val="22"/>
+        </w:rPr>
+        <w:t>Разработка системы контроля доступа на парковку с использованием распознавания автомобильных номеров на основе ГОСТ Р 50577-2018.</w:t>
+      </w:r>
+    </w:p>
+    <w:p>
+      <w:pPr>
+        <w:spacing w:line="259" w:lineRule="auto"/>
+        <w:ind w:left="720"/>
+        <w:rPr>
+          <w:sz w:val="22"/>
+        </w:rPr>
+      </w:pPr>
+      <w:r>
+        <w:rPr>
+          <w:sz w:val="22"/>
+        </w:rPr>
+        <w:t>1. Распознавание номерных знаков:</w:t>
+      </w:r>
+      <w:r>
+        <w:rPr>
+          <w:sz w:val="22"/>
+        </w:rPr>
+        <w:br/>
+        <w:t>   - Использование технологий компьютерного зрения:</w:t>
+      </w:r>
+      <w:r>
+        <w:rPr>
+          <w:sz w:val="22"/>
+        </w:rPr>
+        <w:br/>
+        <w:t xml:space="preserve">     - Применение библиотеки </w:t>
+      </w:r>
+      <w:proofErr w:type="spellStart"/>
+      <w:r>
+        <w:rPr>
+          <w:sz w:val="22"/>
+        </w:rPr>
+        <w:t>OpenCV</w:t>
+      </w:r>
+      <w:proofErr w:type="spellEnd"/>
+      <w:r>
+        <w:rPr>
+          <w:sz w:val="22"/>
+        </w:rPr>
+        <w:t xml:space="preserve"> для обработки изображений и предварительной обработки данных.</w:t>
+      </w:r>
+      <w:r>
+        <w:rPr>
+          <w:sz w:val="22"/>
+        </w:rPr>
+        <w:br/>
+        <w:t>     - Интеграция модели машинного обучения YOLOv8 для точного и быстрого распознавания автомобильных номеров.</w:t>
+      </w:r>
+      <w:r>
+        <w:rPr>
+          <w:sz w:val="22"/>
+        </w:rPr>
+        <w:br/>
+        <w:t>   - Обработка видеопотока:</w:t>
+      </w:r>
+      <w:r>
+        <w:rPr>
+          <w:sz w:val="22"/>
+        </w:rPr>
+        <w:br/>
+        <w:t>     - Асинхронная обработка видеопотока с камер видеонаблюдения в режиме реального времени.</w:t>
+      </w:r>
+      <w:r>
+        <w:rPr>
+          <w:sz w:val="22"/>
+        </w:rPr>
+        <w:br/>
+        <w:t>     - Запуск процессов распознавания в фоновом режиме для повышения производительности системы.</w:t>
+      </w:r>
+      <w:r>
+        <w:rPr>
+          <w:sz w:val="22"/>
+        </w:rPr>
+        <w:br/>
+      </w:r>
+      <w:r>
+        <w:rPr>
+          <w:sz w:val="22"/>
+        </w:rPr>
+        <w:br/>
+        <w:t>2. Управление доступом на парковку:</w:t>
+      </w:r>
+      <w:r>
+        <w:rPr>
+          <w:sz w:val="22"/>
+        </w:rPr>
+        <w:br/>
+        <w:t>   - Проверка в базе данных:</w:t>
+      </w:r>
+      <w:r>
+        <w:rPr>
+          <w:sz w:val="22"/>
+        </w:rPr>
+        <w:br/>
+        <w:t>     - Сверка распознанного номера с базой данных разрешенных транспортных средств.</w:t>
+      </w:r>
+      <w:r>
+        <w:rPr>
+          <w:sz w:val="22"/>
+        </w:rPr>
+        <w:br/>
+        <w:t>     - Принятие автоматического решения об открытии или закрытии шлагбаума на основании результатов проверки.</w:t>
+      </w:r>
+      <w:r>
+        <w:rPr>
+          <w:sz w:val="22"/>
+        </w:rPr>
+        <w:br/>
+        <w:t>   - Безопасность и надежность:</w:t>
+      </w:r>
+      <w:r>
+        <w:rPr>
+          <w:sz w:val="22"/>
+        </w:rPr>
+        <w:br/>
+        <w:t>     - Обеспечение быстрого и точного реагирования системы на подъезд транспортного средства.</w:t>
+      </w:r>
+      <w:r>
+        <w:rPr>
+          <w:sz w:val="22"/>
+        </w:rPr>
+        <w:br/>
+        <w:t>     - Минимизация риска несанкционированного доступа.</w:t>
+      </w:r>
+      <w:r>
+        <w:rPr>
+          <w:sz w:val="22"/>
+        </w:rPr>
+        <w:br/>
+      </w:r>
+      <w:r>
+        <w:rPr>
+          <w:sz w:val="22"/>
+        </w:rPr>
+        <w:br/>
+        <w:t xml:space="preserve">3. Веб-интерфейс на базе </w:t>
+      </w:r>
+      <w:proofErr w:type="spellStart"/>
+      <w:r>
+        <w:rPr>
+          <w:sz w:val="22"/>
+        </w:rPr>
+        <w:t>FastAPI</w:t>
+      </w:r>
+      <w:proofErr w:type="spellEnd"/>
+      <w:r>
+        <w:rPr>
+          <w:sz w:val="22"/>
+        </w:rPr>
+        <w:t>:</w:t>
+      </w:r>
+      <w:r>
+        <w:rPr>
+          <w:sz w:val="22"/>
+        </w:rPr>
+        <w:br/>
+        <w:t>   - Мониторинг системы:</w:t>
+      </w:r>
+      <w:r>
+        <w:rPr>
+          <w:sz w:val="22"/>
+        </w:rPr>
+        <w:br/>
+        <w:t>     - Отображение текущего состояния системы и логов работы в реальном времени.</w:t>
+      </w:r>
+      <w:r>
+        <w:rPr>
+          <w:sz w:val="22"/>
+        </w:rPr>
+        <w:br/>
+        <w:t>     - Просмотр истории въездов и выездов транспортных средств.</w:t>
+      </w:r>
+      <w:r>
+        <w:rPr>
+          <w:sz w:val="22"/>
+        </w:rPr>
+        <w:br/>
+        <w:t>   - Управление доступом:</w:t>
+      </w:r>
+      <w:r>
+        <w:rPr>
+          <w:sz w:val="22"/>
+        </w:rPr>
+        <w:br/>
+        <w:t>     - Возможность добавления, удаления и изменения данных о транспортных средствах в базе данных через веб-интерфейс.</w:t>
+      </w:r>
+      <w:r>
+        <w:rPr>
+          <w:sz w:val="22"/>
+        </w:rPr>
+        <w:br/>
+        <w:t>     - Настройка прав доступа и ролей пользователей системы.</w:t>
+      </w:r>
+      <w:r>
+        <w:rPr>
+          <w:sz w:val="22"/>
+        </w:rPr>
+        <w:br/>
+      </w:r>
+      <w:r>
+        <w:rPr>
+          <w:sz w:val="22"/>
+        </w:rPr>
+        <w:br/>
+        <w:t>4. Асинхронная обработка:</w:t>
+      </w:r>
+      <w:r>
+        <w:rPr>
+          <w:sz w:val="22"/>
+        </w:rPr>
+        <w:br/>
+        <w:t>   - Повышение производительности:</w:t>
+      </w:r>
+      <w:r>
+        <w:rPr>
+          <w:sz w:val="22"/>
+        </w:rPr>
+        <w:br/>
+        <w:t xml:space="preserve">     - Использование асинхронных возможностей Python и </w:t>
+      </w:r>
+      <w:proofErr w:type="spellStart"/>
+      <w:r>
+        <w:rPr>
+          <w:sz w:val="22"/>
+        </w:rPr>
+        <w:t>FastAPI</w:t>
+      </w:r>
+      <w:proofErr w:type="spellEnd"/>
+      <w:r>
+        <w:rPr>
+          <w:sz w:val="22"/>
+        </w:rPr>
+        <w:t xml:space="preserve"> для одновременной обработки нескольких запросов.</w:t>
+      </w:r>
+      <w:r>
+        <w:rPr>
+          <w:sz w:val="22"/>
+        </w:rPr>
+        <w:br/>
+        <w:t>     - Сокращение времени отклика системы и повышение ее масштабируемости.</w:t>
+      </w:r>
+      <w:r>
+        <w:rPr>
+          <w:sz w:val="22"/>
+        </w:rPr>
+        <w:br/>
+        <w:t>   - Эффективное использование ресурсов:</w:t>
+      </w:r>
+      <w:r>
+        <w:rPr>
+          <w:sz w:val="22"/>
+        </w:rPr>
+        <w:br/>
+        <w:t>     - Оптимизация загрузки процессора и памяти при обработке видеопотоков и распознавании номеров.</w:t>
+      </w:r>
+      <w:r>
+        <w:rPr>
+          <w:sz w:val="22"/>
+        </w:rPr>
+        <w:br/>
+      </w:r>
+      <w:r>
+        <w:rPr>
+          <w:sz w:val="22"/>
+        </w:rPr>
+        <w:br/>
+        <w:t xml:space="preserve">5. Контейнеризация и поддержка </w:t>
+      </w:r>
+      <w:proofErr w:type="spellStart"/>
+      <w:r>
+        <w:rPr>
+          <w:sz w:val="22"/>
+        </w:rPr>
+        <w:t>Docker</w:t>
+      </w:r>
+      <w:proofErr w:type="spellEnd"/>
+      <w:r>
+        <w:rPr>
+          <w:sz w:val="22"/>
+        </w:rPr>
+        <w:t>:</w:t>
+      </w:r>
+      <w:r>
+        <w:rPr>
+          <w:sz w:val="22"/>
+        </w:rPr>
+        <w:br/>
+        <w:t>   - Модульность и переносимость:</w:t>
+      </w:r>
+      <w:r>
+        <w:rPr>
+          <w:sz w:val="22"/>
+        </w:rPr>
+        <w:br/>
+        <w:t xml:space="preserve">     - Развертывание системы в изолированных контейнерах с использованием </w:t>
+      </w:r>
+      <w:proofErr w:type="spellStart"/>
+      <w:r>
+        <w:rPr>
+          <w:sz w:val="22"/>
+        </w:rPr>
+        <w:t>Docker</w:t>
+      </w:r>
+      <w:proofErr w:type="spellEnd"/>
+      <w:r>
+        <w:rPr>
+          <w:sz w:val="22"/>
+        </w:rPr>
+        <w:t xml:space="preserve">, что обеспечивает </w:t>
+      </w:r>
+      <w:proofErr w:type="spellStart"/>
+      <w:r>
+        <w:rPr>
+          <w:sz w:val="22"/>
+        </w:rPr>
+        <w:t>консистентность</w:t>
+      </w:r>
+      <w:proofErr w:type="spellEnd"/>
+      <w:r>
+        <w:rPr>
+          <w:sz w:val="22"/>
+        </w:rPr>
+        <w:t xml:space="preserve"> среды исполнения.</w:t>
+      </w:r>
+      <w:r>
+        <w:rPr>
+          <w:sz w:val="22"/>
+        </w:rPr>
+        <w:br/>
+        <w:t xml:space="preserve">     - Использование </w:t>
+      </w:r>
+      <w:proofErr w:type="spellStart"/>
+      <w:r>
+        <w:rPr>
+          <w:sz w:val="22"/>
+        </w:rPr>
+        <w:t>Docker</w:t>
+      </w:r>
+      <w:proofErr w:type="spellEnd"/>
+      <w:r>
+        <w:rPr>
+          <w:sz w:val="22"/>
+        </w:rPr>
+        <w:t xml:space="preserve"> </w:t>
+      </w:r>
+      <w:proofErr w:type="spellStart"/>
+      <w:r>
+        <w:rPr>
+          <w:sz w:val="22"/>
+        </w:rPr>
+        <w:t>Compose</w:t>
+      </w:r>
+      <w:proofErr w:type="spellEnd"/>
+      <w:r>
+        <w:rPr>
+          <w:sz w:val="22"/>
+        </w:rPr>
+        <w:t xml:space="preserve"> для </w:t>
+      </w:r>
+      <w:proofErr w:type="spellStart"/>
+      <w:r>
+        <w:rPr>
+          <w:sz w:val="22"/>
+        </w:rPr>
+        <w:t>оркестрации</w:t>
+      </w:r>
+      <w:proofErr w:type="spellEnd"/>
+      <w:r>
+        <w:rPr>
+          <w:sz w:val="22"/>
+        </w:rPr>
+        <w:t xml:space="preserve"> нескольких контейнеров и упрощения процесса развертывания.</w:t>
+      </w:r>
+      <w:r>
+        <w:rPr>
+          <w:sz w:val="22"/>
+        </w:rPr>
+        <w:br/>
+        <w:t>   - Масштабируемость:</w:t>
+      </w:r>
+      <w:r>
+        <w:rPr>
+          <w:sz w:val="22"/>
+        </w:rPr>
+        <w:br/>
+        <w:t>     - Возможность быстрого масштабирования компонентов системы в зависимости от нагрузки.</w:t>
+      </w:r>
+      <w:r>
+        <w:rPr>
+          <w:sz w:val="22"/>
+        </w:rPr>
+        <w:br/>
+      </w:r>
+      <w:r>
+        <w:rPr>
+          <w:sz w:val="22"/>
+        </w:rPr>
+        <w:lastRenderedPageBreak/>
+        <w:br/>
+        <w:t>6. Генерация базы данных регистрационных номеров:</w:t>
+      </w:r>
+      <w:r>
+        <w:rPr>
+          <w:sz w:val="22"/>
+        </w:rPr>
+        <w:br/>
+        <w:t>   - Синтетические данные на основе ГОСТ Р 50577-2018:</w:t>
+      </w:r>
+      <w:r>
+        <w:rPr>
+          <w:sz w:val="22"/>
+        </w:rPr>
+        <w:br/>
+        <w:t>     - Создание генератора автомобильных номеров, соответствующих национальному стандарту.</w:t>
+      </w:r>
+      <w:r>
+        <w:rPr>
+          <w:sz w:val="22"/>
+        </w:rPr>
+        <w:br/>
+        <w:t>     - Обеспечение возможности массового наполнения базы данных для тестирования и отладки системы.</w:t>
+      </w:r>
+      <w:r>
+        <w:rPr>
+          <w:sz w:val="22"/>
+        </w:rPr>
+        <w:br/>
+        <w:t>   - Добавление номеров вручную:</w:t>
+      </w:r>
+      <w:r>
+        <w:rPr>
+          <w:sz w:val="22"/>
+        </w:rPr>
+        <w:br/>
+        <w:t>     - Предоставление интерфейса для добавления индивидуальных номеров, не предусмотренных генератором.</w:t>
+      </w:r>
+      <w:r>
+        <w:rPr>
+          <w:sz w:val="22"/>
+        </w:rPr>
+        <w:br/>
+      </w:r>
+      <w:r>
+        <w:rPr>
+          <w:sz w:val="22"/>
+        </w:rPr>
+        <w:br/>
+        <w:t xml:space="preserve">7. Миграции базы данных с использованием </w:t>
+      </w:r>
+      <w:proofErr w:type="spellStart"/>
+      <w:r>
+        <w:rPr>
+          <w:sz w:val="22"/>
+        </w:rPr>
+        <w:t>Alembic</w:t>
+      </w:r>
+      <w:proofErr w:type="spellEnd"/>
+      <w:r>
+        <w:rPr>
+          <w:sz w:val="22"/>
+        </w:rPr>
+        <w:t>:</w:t>
+      </w:r>
+      <w:r>
+        <w:rPr>
+          <w:sz w:val="22"/>
+        </w:rPr>
+        <w:br/>
+        <w:t>   - Управление структурой базы данных:</w:t>
+      </w:r>
+      <w:r>
+        <w:rPr>
+          <w:sz w:val="22"/>
+        </w:rPr>
+        <w:br/>
+        <w:t>     - Отслеживание изменений в моделях данных и автоматическое применение этих изменений к базе данных.</w:t>
+      </w:r>
+      <w:r>
+        <w:rPr>
+          <w:sz w:val="22"/>
+        </w:rPr>
+        <w:br/>
+        <w:t>     - Обеспечение целостности и актуальности схемы базы данных на всех этапах разработки.</w:t>
+      </w:r>
+      <w:r>
+        <w:rPr>
+          <w:sz w:val="22"/>
+        </w:rPr>
+        <w:br/>
+        <w:t>   - Гибкость разработки:</w:t>
+      </w:r>
+      <w:r>
+        <w:rPr>
+          <w:sz w:val="22"/>
+        </w:rPr>
+        <w:br/>
+        <w:t>     - Возможность возврата к предыдущим версиям схемы при необходимости.</w:t>
+      </w:r>
+      <w:r>
+        <w:rPr>
+          <w:sz w:val="22"/>
+        </w:rPr>
+        <w:br/>
+      </w:r>
+      <w:r>
+        <w:rPr>
+          <w:sz w:val="22"/>
+        </w:rPr>
+        <w:br/>
+        <w:t>8. Использование модели YOLOv8:</w:t>
+      </w:r>
+      <w:r>
+        <w:rPr>
+          <w:sz w:val="22"/>
+        </w:rPr>
+        <w:br/>
+        <w:t>   - Современные методы распознавания:</w:t>
+      </w:r>
+      <w:r>
+        <w:rPr>
+          <w:sz w:val="22"/>
+        </w:rPr>
+        <w:br/>
+        <w:t>     - Применение одной из лучших на сегодняшний день моделей глубокого обучения для задач детектирования объектов.</w:t>
+      </w:r>
+      <w:r>
+        <w:rPr>
+          <w:sz w:val="22"/>
+        </w:rPr>
+        <w:br/>
+        <w:t>     - Обучение и настройка модели для специфических условий работы системы.</w:t>
+      </w:r>
+      <w:r>
+        <w:rPr>
+          <w:sz w:val="22"/>
+        </w:rPr>
+        <w:br/>
+        <w:t>   - Фоновая обработка:</w:t>
+      </w:r>
+      <w:r>
+        <w:rPr>
+          <w:sz w:val="22"/>
+        </w:rPr>
+        <w:br/>
+        <w:t>     - Отделение процесса распознавания от основного потока приложения для повышения отзывчивости системы.</w:t>
+      </w:r>
+      <w:r>
+        <w:rPr>
+          <w:sz w:val="22"/>
+        </w:rPr>
+        <w:br/>
+      </w:r>
+      <w:r>
+        <w:rPr>
+          <w:sz w:val="22"/>
+        </w:rPr>
+        <w:br/>
+        <w:t>9. Логирование системы:</w:t>
+      </w:r>
+      <w:r>
+        <w:rPr>
+          <w:sz w:val="22"/>
+        </w:rPr>
+        <w:br/>
+        <w:t>   - Сбор и хранение логов:</w:t>
+      </w:r>
+      <w:r>
+        <w:rPr>
+          <w:sz w:val="22"/>
+        </w:rPr>
+        <w:br/>
+        <w:t>     - Использование встроенного модуля логирования Python для отслеживания работы компонентов системы.</w:t>
+      </w:r>
+      <w:r>
+        <w:rPr>
+          <w:sz w:val="22"/>
+        </w:rPr>
+        <w:br/>
+        <w:t xml:space="preserve">     - Сохранение логов в структурированном виде в директории </w:t>
+      </w:r>
+      <w:proofErr w:type="spellStart"/>
+      <w:r>
+        <w:rPr>
+          <w:sz w:val="22"/>
+        </w:rPr>
+        <w:t>logs</w:t>
+      </w:r>
+      <w:proofErr w:type="spellEnd"/>
+      <w:r>
+        <w:rPr>
+          <w:sz w:val="22"/>
+        </w:rPr>
+        <w:t>/, разделение по компонентам для удобства анализа.</w:t>
+      </w:r>
+    </w:p>
+    <w:p>
+      <w:pPr>
+        <w:spacing w:line="259" w:lineRule="auto"/>
+        <w:ind w:left="720"/>
+        <w:rPr>
+          <w:sz w:val="22"/>
+        </w:rPr>
+      </w:pPr>
+      <w:r>
+        <w:rPr>
+          <w:sz w:val="22"/>
+        </w:rPr>
+        <w:t>- Отладка и мониторинг:</w:t>
+      </w:r>
+      <w:r>
+        <w:rPr>
+          <w:sz w:val="22"/>
+        </w:rPr>
+        <w:br/>
+        <w:t>- Быстрое выявление и устранение ошибок благодаря подробным записям о работе системы.</w:t>
+      </w:r>
+      <w:r>
+        <w:rPr>
+          <w:sz w:val="22"/>
+        </w:rPr>
+        <w:br/>
+        <w:t>     - Анализ производительности и выявление узких мест.</w:t>
+      </w:r>
+      <w:r>
+        <w:rPr>
+          <w:sz w:val="22"/>
+        </w:rPr>
+        <w:br/>
+      </w:r>
+      <w:r>
+        <w:rPr>
+          <w:sz w:val="22"/>
+        </w:rPr>
+        <w:br/>
+        <w:t xml:space="preserve">10. Контроль версий с использованием </w:t>
+      </w:r>
+      <w:proofErr w:type="spellStart"/>
+      <w:r>
+        <w:rPr>
+          <w:sz w:val="22"/>
+        </w:rPr>
+        <w:t>GitHub</w:t>
+      </w:r>
+      <w:proofErr w:type="spellEnd"/>
+      <w:r>
+        <w:rPr>
+          <w:sz w:val="22"/>
+        </w:rPr>
+        <w:t>:</w:t>
+      </w:r>
+      <w:r>
+        <w:rPr>
+          <w:sz w:val="22"/>
+        </w:rPr>
+        <w:br/>
+        <w:t>    - Совместная разработка и управление проектом:</w:t>
+      </w:r>
+      <w:r>
+        <w:rPr>
+          <w:sz w:val="22"/>
+        </w:rPr>
+        <w:br/>
+        <w:t xml:space="preserve">      - Использование системы контроля версий </w:t>
+      </w:r>
+      <w:proofErr w:type="spellStart"/>
+      <w:r>
+        <w:rPr>
+          <w:sz w:val="22"/>
+        </w:rPr>
+        <w:t>Git</w:t>
+      </w:r>
+      <w:proofErr w:type="spellEnd"/>
+      <w:r>
+        <w:rPr>
+          <w:sz w:val="22"/>
+        </w:rPr>
+        <w:t xml:space="preserve"> для отслеживания изменений в коде.</w:t>
+      </w:r>
+      <w:r>
+        <w:rPr>
+          <w:sz w:val="22"/>
+        </w:rPr>
+        <w:br/>
+        <w:t xml:space="preserve">      - Размещение репозитория на платформе </w:t>
+      </w:r>
+      <w:proofErr w:type="spellStart"/>
+      <w:r>
+        <w:rPr>
+          <w:sz w:val="22"/>
+        </w:rPr>
+        <w:t>GitHub</w:t>
+      </w:r>
+      <w:proofErr w:type="spellEnd"/>
+      <w:r>
+        <w:rPr>
+          <w:sz w:val="22"/>
+        </w:rPr>
+        <w:t xml:space="preserve"> для удобства совместной работы и обеспечения прозрачности разработки.</w:t>
+      </w:r>
+      <w:r>
+        <w:rPr>
+          <w:sz w:val="22"/>
+        </w:rPr>
+        <w:br/>
+        <w:t>    - Надежность и восстановление:</w:t>
+      </w:r>
+      <w:r>
+        <w:rPr>
+          <w:sz w:val="22"/>
+        </w:rPr>
+        <w:br/>
+        <w:t>      - Возможность возврата к предыдущим версиям проекта в случае ошибок или сбоев.</w:t>
+      </w:r>
+      <w:r>
+        <w:rPr>
+          <w:sz w:val="22"/>
+        </w:rPr>
+        <w:br/>
+      </w:r>
+      <w:r>
+        <w:rPr>
+          <w:sz w:val="22"/>
+        </w:rPr>
+        <w:br/>
+        <w:t>11. Правовые аспекты и использование синтетических данных:</w:t>
+      </w:r>
+      <w:r>
+        <w:rPr>
+          <w:sz w:val="22"/>
+        </w:rPr>
+        <w:br/>
+        <w:t>    - Защита персональных данных:</w:t>
+      </w:r>
+      <w:r>
+        <w:rPr>
+          <w:sz w:val="22"/>
+        </w:rPr>
+        <w:br/>
+        <w:t>      - Осознание, что номера автомобилей являются личной информацией, сбор и использование которой без разрешения незаконны.</w:t>
+      </w:r>
+      <w:r>
+        <w:rPr>
+          <w:sz w:val="22"/>
+        </w:rPr>
+        <w:br/>
+        <w:t>    - Синтетические данные для тестирования:</w:t>
+      </w:r>
+      <w:r>
+        <w:rPr>
+          <w:sz w:val="22"/>
+        </w:rPr>
+        <w:br/>
+        <w:t>      - Разработка генератора синтетических данных на основе ГОСТ Р 50577-2018 для проверки работы системы.</w:t>
+      </w:r>
+      <w:r>
+        <w:rPr>
+          <w:sz w:val="22"/>
+        </w:rPr>
+        <w:br/>
+      </w:r>
+      <w:r>
+        <w:rPr>
+          <w:sz w:val="22"/>
+        </w:rPr>
+        <w:lastRenderedPageBreak/>
+        <w:t>      - Обеспечение надежности и точности проекта без нарушения законодательства.</w:t>
+      </w:r>
+      <w:r>
+        <w:rPr>
+          <w:sz w:val="22"/>
+        </w:rPr>
+        <w:br/>
+        <w:t>    - Гибкость системы:</w:t>
+      </w:r>
+      <w:r>
+        <w:rPr>
+          <w:sz w:val="22"/>
+        </w:rPr>
+        <w:br/>
+        <w:t>      - Возможность адаптации системы для работы с реальными данными при наличии соответствующих разрешений и соблюдении всех правовых норм.</w:t>
+      </w:r>
+      <w:r>
+        <w:rPr>
+          <w:sz w:val="22"/>
+        </w:rPr>
+        <w:br/>
+      </w:r>
+      <w:r>
+        <w:rPr>
+          <w:sz w:val="22"/>
+        </w:rPr>
+        <w:br/>
+        <w:t>Заключение:</w:t>
+      </w:r>
+      <w:r>
+        <w:rPr>
+          <w:sz w:val="22"/>
+        </w:rPr>
+        <w:br/>
+      </w:r>
+      <w:r>
+        <w:rPr>
+          <w:sz w:val="22"/>
+        </w:rPr>
+        <w:br/>
+        <w:t>- Инновации и технологии:</w:t>
+      </w:r>
+      <w:r>
+        <w:rPr>
+          <w:sz w:val="22"/>
+        </w:rPr>
+        <w:br/>
+        <w:t>  - Проект объединяет современные технологии компьютерного зрения, машинного обучения и веб-разработки.</w:t>
+      </w:r>
+      <w:r>
+        <w:rPr>
+          <w:sz w:val="22"/>
+        </w:rPr>
+        <w:br/>
+        <w:t>- Практическая значимость:</w:t>
+      </w:r>
+      <w:r>
+        <w:rPr>
+          <w:sz w:val="22"/>
+        </w:rPr>
+        <w:br/>
+        <w:t>  - Система может быть применена в реальных условиях на парковках торговых центров, бизнес-центров, жилых комплексов и др.</w:t>
+      </w:r>
+      <w:r>
+        <w:rPr>
+          <w:sz w:val="22"/>
+        </w:rPr>
+        <w:br/>
+        <w:t>- Перспективы развития:</w:t>
+      </w:r>
+      <w:r>
+        <w:rPr>
+          <w:sz w:val="22"/>
+        </w:rPr>
+        <w:br/>
+        <w:t>  - Интеграция с системами оплаты парковки, мобильными приложениями для пользователей.</w:t>
+      </w:r>
+      <w:r>
+        <w:rPr>
+          <w:sz w:val="22"/>
+        </w:rPr>
+        <w:br/>
+        <w:t>  - Расширение функционала анализа и статистики, применение аналитики для оптимизации использования парковочного пространства.</w:t>
+      </w:r>
+      <w:r>
+        <w:rPr>
+          <w:sz w:val="22"/>
+        </w:rPr>
+        <w:br/>
+        <w:t>- Соблюдение правовых норм:</w:t>
+      </w:r>
+      <w:r>
+        <w:rPr>
+          <w:sz w:val="22"/>
+        </w:rPr>
+        <w:br/>
+        <w:t>  - Проект учитывает законодательные аспекты обработки персональных данных, демонстрируя ответственное отношение к информационной безопасности.</w:t>
+      </w:r>
     </w:p>
     <w:sectPr>
       <w:headerReference w:type="default" r:id="rId175"/>
@@ -18904,6 +20786,119 @@
     </w:lvl>
   </w:abstractNum>
   <w:abstractNum w:abstractNumId="16" w15:restartNumberingAfterBreak="0">
+    <w:nsid w:val="16574F14"/>
+    <w:multiLevelType w:val="hybridMultilevel"/>
+    <w:tmpl w:val="07AC926A"/>
+    <w:lvl w:ilvl="0" w:tplc="04190001">
+      <w:start w:val="1"/>
+      <w:numFmt w:val="bullet"/>
+      <w:lvlText w:val=""/>
+      <w:lvlJc w:val="left"/>
+      <w:pPr>
+        <w:ind w:left="1440" w:hanging="360"/>
+      </w:pPr>
+      <w:rPr>
+        <w:rFonts w:ascii="Symbol" w:hAnsi="Symbol" w:hint="default"/>
+      </w:rPr>
+    </w:lvl>
+    <w:lvl w:ilvl="1" w:tplc="04190003" w:tentative="1">
+      <w:start w:val="1"/>
+      <w:numFmt w:val="bullet"/>
+      <w:lvlText w:val="o"/>
+      <w:lvlJc w:val="left"/>
+      <w:pPr>
+        <w:ind w:left="2160" w:hanging="360"/>
+      </w:pPr>
+      <w:rPr>
+        <w:rFonts w:ascii="Courier New" w:hAnsi="Courier New" w:cs="Courier New" w:hint="default"/>
+      </w:rPr>
+    </w:lvl>
+    <w:lvl w:ilvl="2" w:tplc="04190005" w:tentative="1">
+      <w:start w:val="1"/>
+      <w:numFmt w:val="bullet"/>
+      <w:lvlText w:val=""/>
+      <w:lvlJc w:val="left"/>
+      <w:pPr>
+        <w:ind w:left="2880" w:hanging="360"/>
+      </w:pPr>
+      <w:rPr>
+        <w:rFonts w:ascii="Wingdings" w:hAnsi="Wingdings" w:hint="default"/>
+      </w:rPr>
+    </w:lvl>
+    <w:lvl w:ilvl="3" w:tplc="04190001" w:tentative="1">
+      <w:start w:val="1"/>
+      <w:numFmt w:val="bullet"/>
+      <w:lvlText w:val=""/>
+      <w:lvlJc w:val="left"/>
+      <w:pPr>
+        <w:ind w:left="3600" w:hanging="360"/>
+      </w:pPr>
+      <w:rPr>
+        <w:rFonts w:ascii="Symbol" w:hAnsi="Symbol" w:hint="default"/>
+      </w:rPr>
+    </w:lvl>
+    <w:lvl w:ilvl="4" w:tplc="04190003" w:tentative="1">
+      <w:start w:val="1"/>
+      <w:numFmt w:val="bullet"/>
+      <w:lvlText w:val="o"/>
+      <w:lvlJc w:val="left"/>
+      <w:pPr>
+        <w:ind w:left="4320" w:hanging="360"/>
+      </w:pPr>
+      <w:rPr>
+        <w:rFonts w:ascii="Courier New" w:hAnsi="Courier New" w:cs="Courier New" w:hint="default"/>
+      </w:rPr>
+    </w:lvl>
+    <w:lvl w:ilvl="5" w:tplc="04190005" w:tentative="1">
+      <w:start w:val="1"/>
+      <w:numFmt w:val="bullet"/>
+      <w:lvlText w:val=""/>
+      <w:lvlJc w:val="left"/>
+      <w:pPr>
+        <w:ind w:left="5040" w:hanging="360"/>
+      </w:pPr>
+      <w:rPr>
+        <w:rFonts w:ascii="Wingdings" w:hAnsi="Wingdings" w:hint="default"/>
+      </w:rPr>
+    </w:lvl>
+    <w:lvl w:ilvl="6" w:tplc="04190001" w:tentative="1">
+      <w:start w:val="1"/>
+      <w:numFmt w:val="bullet"/>
+      <w:lvlText w:val=""/>
+      <w:lvlJc w:val="left"/>
+      <w:pPr>
+        <w:ind w:left="5760" w:hanging="360"/>
+      </w:pPr>
+      <w:rPr>
+        <w:rFonts w:ascii="Symbol" w:hAnsi="Symbol" w:hint="default"/>
+      </w:rPr>
+    </w:lvl>
+    <w:lvl w:ilvl="7" w:tplc="04190003" w:tentative="1">
+      <w:start w:val="1"/>
+      <w:numFmt w:val="bullet"/>
+      <w:lvlText w:val="o"/>
+      <w:lvlJc w:val="left"/>
+      <w:pPr>
+        <w:ind w:left="6480" w:hanging="360"/>
+      </w:pPr>
+      <w:rPr>
+        <w:rFonts w:ascii="Courier New" w:hAnsi="Courier New" w:cs="Courier New" w:hint="default"/>
+      </w:rPr>
+    </w:lvl>
+    <w:lvl w:ilvl="8" w:tplc="04190005" w:tentative="1">
+      <w:start w:val="1"/>
+      <w:numFmt w:val="bullet"/>
+      <w:lvlText w:val=""/>
+      <w:lvlJc w:val="left"/>
+      <w:pPr>
+        <w:ind w:left="7200" w:hanging="360"/>
+      </w:pPr>
+      <w:rPr>
+        <w:rFonts w:ascii="Wingdings" w:hAnsi="Wingdings" w:hint="default"/>
+      </w:rPr>
+    </w:lvl>
+  </w:abstractNum>
+  <w:abstractNum w:abstractNumId="17" w15:restartNumberingAfterBreak="0">
     <w:nsid w:val="180B2162"/>
     <w:multiLevelType w:val="multilevel"/>
     <w:tmpl w:val="ED3249C6"/>
@@ -19052,7 +21047,7 @@
       </w:rPr>
     </w:lvl>
   </w:abstractNum>
-  <w:abstractNum w:abstractNumId="17" w15:restartNumberingAfterBreak="0">
+  <w:abstractNum w:abstractNumId="18" w15:restartNumberingAfterBreak="0">
     <w:nsid w:val="1B891022"/>
     <w:multiLevelType w:val="multilevel"/>
     <w:tmpl w:val="5A6E8B08"/>
@@ -19201,7 +21196,7 @@
       </w:rPr>
     </w:lvl>
   </w:abstractNum>
-  <w:abstractNum w:abstractNumId="18" w15:restartNumberingAfterBreak="0">
+  <w:abstractNum w:abstractNumId="19" w15:restartNumberingAfterBreak="0">
     <w:nsid w:val="1BA949F1"/>
     <w:multiLevelType w:val="multilevel"/>
     <w:tmpl w:val="EDB4B7F6"/>
@@ -19350,7 +21345,7 @@
       </w:rPr>
     </w:lvl>
   </w:abstractNum>
-  <w:abstractNum w:abstractNumId="19" w15:restartNumberingAfterBreak="0">
+  <w:abstractNum w:abstractNumId="20" w15:restartNumberingAfterBreak="0">
     <w:nsid w:val="1CC26CB0"/>
     <w:multiLevelType w:val="multilevel"/>
     <w:tmpl w:val="FA5E7A20"/>
@@ -19499,7 +21494,7 @@
       </w:rPr>
     </w:lvl>
   </w:abstractNum>
-  <w:abstractNum w:abstractNumId="20" w15:restartNumberingAfterBreak="0">
+  <w:abstractNum w:abstractNumId="21" w15:restartNumberingAfterBreak="0">
     <w:nsid w:val="1EAD0B43"/>
     <w:multiLevelType w:val="multilevel"/>
     <w:tmpl w:val="9086C64A"/>
@@ -19648,7 +21643,7 @@
       </w:rPr>
     </w:lvl>
   </w:abstractNum>
-  <w:abstractNum w:abstractNumId="21" w15:restartNumberingAfterBreak="0">
+  <w:abstractNum w:abstractNumId="22" w15:restartNumberingAfterBreak="0">
     <w:nsid w:val="1EFC5406"/>
     <w:multiLevelType w:val="multilevel"/>
     <w:tmpl w:val="4A74C47A"/>
@@ -19797,7 +21792,7 @@
       </w:rPr>
     </w:lvl>
   </w:abstractNum>
-  <w:abstractNum w:abstractNumId="22" w15:restartNumberingAfterBreak="0">
+  <w:abstractNum w:abstractNumId="23" w15:restartNumberingAfterBreak="0">
     <w:nsid w:val="20E80A53"/>
     <w:multiLevelType w:val="multilevel"/>
     <w:tmpl w:val="671E599E"/>
@@ -19910,7 +21905,7 @@
       </w:pPr>
     </w:lvl>
   </w:abstractNum>
-  <w:abstractNum w:abstractNumId="23" w15:restartNumberingAfterBreak="0">
+  <w:abstractNum w:abstractNumId="24" w15:restartNumberingAfterBreak="0">
     <w:nsid w:val="211C6EA0"/>
     <w:multiLevelType w:val="multilevel"/>
     <w:tmpl w:val="8FDC6A36"/>
@@ -20023,7 +22018,7 @@
       </w:pPr>
     </w:lvl>
   </w:abstractNum>
-  <w:abstractNum w:abstractNumId="24" w15:restartNumberingAfterBreak="0">
+  <w:abstractNum w:abstractNumId="25" w15:restartNumberingAfterBreak="0">
     <w:nsid w:val="28312C01"/>
     <w:multiLevelType w:val="multilevel"/>
     <w:tmpl w:val="C238825C"/>
@@ -20136,7 +22131,7 @@
       </w:pPr>
     </w:lvl>
   </w:abstractNum>
-  <w:abstractNum w:abstractNumId="25" w15:restartNumberingAfterBreak="0">
+  <w:abstractNum w:abstractNumId="26" w15:restartNumberingAfterBreak="0">
     <w:nsid w:val="2A1B7678"/>
     <w:multiLevelType w:val="multilevel"/>
     <w:tmpl w:val="5484C1F4"/>
@@ -20285,7 +22280,7 @@
       </w:rPr>
     </w:lvl>
   </w:abstractNum>
-  <w:abstractNum w:abstractNumId="26" w15:restartNumberingAfterBreak="0">
+  <w:abstractNum w:abstractNumId="27" w15:restartNumberingAfterBreak="0">
     <w:nsid w:val="2B3430DE"/>
     <w:multiLevelType w:val="multilevel"/>
     <w:tmpl w:val="EC74CC12"/>
@@ -20434,7 +22429,7 @@
       </w:rPr>
     </w:lvl>
   </w:abstractNum>
-  <w:abstractNum w:abstractNumId="27" w15:restartNumberingAfterBreak="0">
+  <w:abstractNum w:abstractNumId="28" w15:restartNumberingAfterBreak="0">
     <w:nsid w:val="2B9B1755"/>
     <w:multiLevelType w:val="multilevel"/>
     <w:tmpl w:val="A3B62716"/>
@@ -20547,7 +22542,7 @@
       </w:pPr>
     </w:lvl>
   </w:abstractNum>
-  <w:abstractNum w:abstractNumId="28" w15:restartNumberingAfterBreak="0">
+  <w:abstractNum w:abstractNumId="29" w15:restartNumberingAfterBreak="0">
     <w:nsid w:val="311A7F2C"/>
     <w:multiLevelType w:val="multilevel"/>
     <w:tmpl w:val="2722953A"/>
@@ -20696,7 +22691,7 @@
       </w:rPr>
     </w:lvl>
   </w:abstractNum>
-  <w:abstractNum w:abstractNumId="29" w15:restartNumberingAfterBreak="0">
+  <w:abstractNum w:abstractNumId="30" w15:restartNumberingAfterBreak="0">
     <w:nsid w:val="3128051B"/>
     <w:multiLevelType w:val="multilevel"/>
     <w:tmpl w:val="3962DFFE"/>
@@ -20845,7 +22840,7 @@
       </w:rPr>
     </w:lvl>
   </w:abstractNum>
-  <w:abstractNum w:abstractNumId="30" w15:restartNumberingAfterBreak="0">
+  <w:abstractNum w:abstractNumId="31" w15:restartNumberingAfterBreak="0">
     <w:nsid w:val="326D4C57"/>
     <w:multiLevelType w:val="multilevel"/>
     <w:tmpl w:val="DB0E446A"/>
@@ -20994,7 +22989,7 @@
       </w:rPr>
     </w:lvl>
   </w:abstractNum>
-  <w:abstractNum w:abstractNumId="31" w15:restartNumberingAfterBreak="0">
+  <w:abstractNum w:abstractNumId="32" w15:restartNumberingAfterBreak="0">
     <w:nsid w:val="3AEC2066"/>
     <w:multiLevelType w:val="multilevel"/>
     <w:tmpl w:val="4BEAA562"/>
@@ -21107,7 +23102,7 @@
       </w:pPr>
     </w:lvl>
   </w:abstractNum>
-  <w:abstractNum w:abstractNumId="32" w15:restartNumberingAfterBreak="0">
+  <w:abstractNum w:abstractNumId="33" w15:restartNumberingAfterBreak="0">
     <w:nsid w:val="3D5524AE"/>
     <w:multiLevelType w:val="multilevel"/>
     <w:tmpl w:val="AE78D008"/>
@@ -21256,7 +23251,7 @@
       </w:rPr>
     </w:lvl>
   </w:abstractNum>
-  <w:abstractNum w:abstractNumId="33" w15:restartNumberingAfterBreak="0">
+  <w:abstractNum w:abstractNumId="34" w15:restartNumberingAfterBreak="0">
     <w:nsid w:val="3E5B664C"/>
     <w:multiLevelType w:val="multilevel"/>
     <w:tmpl w:val="8D847756"/>
@@ -21405,7 +23400,7 @@
       </w:rPr>
     </w:lvl>
   </w:abstractNum>
-  <w:abstractNum w:abstractNumId="34" w15:restartNumberingAfterBreak="0">
+  <w:abstractNum w:abstractNumId="35" w15:restartNumberingAfterBreak="0">
     <w:nsid w:val="4162131E"/>
     <w:multiLevelType w:val="multilevel"/>
     <w:tmpl w:val="3BC2D722"/>
@@ -21550,7 +23545,7 @@
       </w:rPr>
     </w:lvl>
   </w:abstractNum>
-  <w:abstractNum w:abstractNumId="35" w15:restartNumberingAfterBreak="0">
+  <w:abstractNum w:abstractNumId="36" w15:restartNumberingAfterBreak="0">
     <w:nsid w:val="44553CA6"/>
     <w:multiLevelType w:val="multilevel"/>
     <w:tmpl w:val="F4BA1610"/>
@@ -21699,7 +23694,7 @@
       </w:rPr>
     </w:lvl>
   </w:abstractNum>
-  <w:abstractNum w:abstractNumId="36" w15:restartNumberingAfterBreak="0">
+  <w:abstractNum w:abstractNumId="37" w15:restartNumberingAfterBreak="0">
     <w:nsid w:val="45E10D32"/>
     <w:multiLevelType w:val="multilevel"/>
     <w:tmpl w:val="BE8A350A"/>
@@ -21812,7 +23807,7 @@
       </w:pPr>
     </w:lvl>
   </w:abstractNum>
-  <w:abstractNum w:abstractNumId="37" w15:restartNumberingAfterBreak="0">
+  <w:abstractNum w:abstractNumId="38" w15:restartNumberingAfterBreak="0">
     <w:nsid w:val="45E92E58"/>
     <w:multiLevelType w:val="multilevel"/>
     <w:tmpl w:val="5846D1AE"/>
@@ -21961,7 +23956,7 @@
       </w:rPr>
     </w:lvl>
   </w:abstractNum>
-  <w:abstractNum w:abstractNumId="38" w15:restartNumberingAfterBreak="0">
+  <w:abstractNum w:abstractNumId="39" w15:restartNumberingAfterBreak="0">
     <w:nsid w:val="468D60EB"/>
     <w:multiLevelType w:val="multilevel"/>
     <w:tmpl w:val="B0646C72"/>
@@ -22074,7 +24069,7 @@
       </w:pPr>
     </w:lvl>
   </w:abstractNum>
-  <w:abstractNum w:abstractNumId="39" w15:restartNumberingAfterBreak="0">
+  <w:abstractNum w:abstractNumId="40" w15:restartNumberingAfterBreak="0">
     <w:nsid w:val="4708477F"/>
     <w:multiLevelType w:val="multilevel"/>
     <w:tmpl w:val="4A2A9DA6"/>
@@ -22223,7 +24218,7 @@
       </w:rPr>
     </w:lvl>
   </w:abstractNum>
-  <w:abstractNum w:abstractNumId="40" w15:restartNumberingAfterBreak="0">
+  <w:abstractNum w:abstractNumId="41" w15:restartNumberingAfterBreak="0">
     <w:nsid w:val="4866464A"/>
     <w:multiLevelType w:val="multilevel"/>
     <w:tmpl w:val="84ECF9B0"/>
@@ -22372,7 +24367,7 @@
       </w:rPr>
     </w:lvl>
   </w:abstractNum>
-  <w:abstractNum w:abstractNumId="41" w15:restartNumberingAfterBreak="0">
+  <w:abstractNum w:abstractNumId="42" w15:restartNumberingAfterBreak="0">
     <w:nsid w:val="49370198"/>
     <w:multiLevelType w:val="multilevel"/>
     <w:tmpl w:val="8648F93A"/>
@@ -22521,7 +24516,7 @@
       </w:rPr>
     </w:lvl>
   </w:abstractNum>
-  <w:abstractNum w:abstractNumId="42" w15:restartNumberingAfterBreak="0">
+  <w:abstractNum w:abstractNumId="43" w15:restartNumberingAfterBreak="0">
     <w:nsid w:val="4A986557"/>
     <w:multiLevelType w:val="multilevel"/>
     <w:tmpl w:val="EB2C987A"/>
@@ -22670,7 +24665,7 @@
       </w:rPr>
     </w:lvl>
   </w:abstractNum>
-  <w:abstractNum w:abstractNumId="43" w15:restartNumberingAfterBreak="0">
+  <w:abstractNum w:abstractNumId="44" w15:restartNumberingAfterBreak="0">
     <w:nsid w:val="4DA03C89"/>
     <w:multiLevelType w:val="multilevel"/>
     <w:tmpl w:val="3A7E3FDE"/>
@@ -22819,7 +24814,7 @@
       </w:rPr>
     </w:lvl>
   </w:abstractNum>
-  <w:abstractNum w:abstractNumId="44" w15:restartNumberingAfterBreak="0">
+  <w:abstractNum w:abstractNumId="45" w15:restartNumberingAfterBreak="0">
     <w:nsid w:val="51237555"/>
     <w:multiLevelType w:val="multilevel"/>
     <w:tmpl w:val="01EABEB6"/>
@@ -22968,7 +24963,7 @@
       </w:rPr>
     </w:lvl>
   </w:abstractNum>
-  <w:abstractNum w:abstractNumId="45" w15:restartNumberingAfterBreak="0">
+  <w:abstractNum w:abstractNumId="46" w15:restartNumberingAfterBreak="0">
     <w:nsid w:val="52735AA0"/>
     <w:multiLevelType w:val="multilevel"/>
     <w:tmpl w:val="029677BE"/>
@@ -23117,7 +25112,7 @@
       </w:rPr>
     </w:lvl>
   </w:abstractNum>
-  <w:abstractNum w:abstractNumId="46" w15:restartNumberingAfterBreak="0">
+  <w:abstractNum w:abstractNumId="47" w15:restartNumberingAfterBreak="0">
     <w:nsid w:val="528A4493"/>
     <w:multiLevelType w:val="multilevel"/>
     <w:tmpl w:val="F23EBC92"/>
@@ -23266,7 +25261,7 @@
       </w:rPr>
     </w:lvl>
   </w:abstractNum>
-  <w:abstractNum w:abstractNumId="47" w15:restartNumberingAfterBreak="0">
+  <w:abstractNum w:abstractNumId="48" w15:restartNumberingAfterBreak="0">
     <w:nsid w:val="52E978E7"/>
     <w:multiLevelType w:val="multilevel"/>
     <w:tmpl w:val="1F7C18D0"/>
@@ -23379,7 +25374,7 @@
       </w:pPr>
     </w:lvl>
   </w:abstractNum>
-  <w:abstractNum w:abstractNumId="48" w15:restartNumberingAfterBreak="0">
+  <w:abstractNum w:abstractNumId="49" w15:restartNumberingAfterBreak="0">
     <w:nsid w:val="54EE715F"/>
     <w:multiLevelType w:val="hybridMultilevel"/>
     <w:tmpl w:val="4E9E8A54"/>
@@ -23492,7 +25487,7 @@
       </w:rPr>
     </w:lvl>
   </w:abstractNum>
-  <w:abstractNum w:abstractNumId="49" w15:restartNumberingAfterBreak="0">
+  <w:abstractNum w:abstractNumId="50" w15:restartNumberingAfterBreak="0">
     <w:nsid w:val="56F96652"/>
     <w:multiLevelType w:val="multilevel"/>
     <w:tmpl w:val="4098523C"/>
@@ -23641,7 +25636,7 @@
       </w:rPr>
     </w:lvl>
   </w:abstractNum>
-  <w:abstractNum w:abstractNumId="50" w15:restartNumberingAfterBreak="0">
+  <w:abstractNum w:abstractNumId="51" w15:restartNumberingAfterBreak="0">
     <w:nsid w:val="5CA57185"/>
     <w:multiLevelType w:val="multilevel"/>
     <w:tmpl w:val="7A1ACA2E"/>
@@ -23790,7 +25785,7 @@
       </w:rPr>
     </w:lvl>
   </w:abstractNum>
-  <w:abstractNum w:abstractNumId="51" w15:restartNumberingAfterBreak="0">
+  <w:abstractNum w:abstractNumId="52" w15:restartNumberingAfterBreak="0">
     <w:nsid w:val="60B838C1"/>
     <w:multiLevelType w:val="multilevel"/>
     <w:tmpl w:val="13FE3BF6"/>
@@ -23939,7 +25934,7 @@
       </w:rPr>
     </w:lvl>
   </w:abstractNum>
-  <w:abstractNum w:abstractNumId="52" w15:restartNumberingAfterBreak="0">
+  <w:abstractNum w:abstractNumId="53" w15:restartNumberingAfterBreak="0">
     <w:nsid w:val="61CF09B1"/>
     <w:multiLevelType w:val="multilevel"/>
     <w:tmpl w:val="07DCFCC8"/>
@@ -24088,7 +26083,7 @@
       </w:rPr>
     </w:lvl>
   </w:abstractNum>
-  <w:abstractNum w:abstractNumId="53" w15:restartNumberingAfterBreak="0">
+  <w:abstractNum w:abstractNumId="54" w15:restartNumberingAfterBreak="0">
     <w:nsid w:val="66E527C3"/>
     <w:multiLevelType w:val="multilevel"/>
     <w:tmpl w:val="5BD8DB10"/>
@@ -24237,7 +26232,7 @@
       </w:rPr>
     </w:lvl>
   </w:abstractNum>
-  <w:abstractNum w:abstractNumId="54" w15:restartNumberingAfterBreak="0">
+  <w:abstractNum w:abstractNumId="55" w15:restartNumberingAfterBreak="0">
     <w:nsid w:val="671F5903"/>
     <w:multiLevelType w:val="multilevel"/>
     <w:tmpl w:val="10306048"/>
@@ -24386,7 +26381,7 @@
       </w:rPr>
     </w:lvl>
   </w:abstractNum>
-  <w:abstractNum w:abstractNumId="55" w15:restartNumberingAfterBreak="0">
+  <w:abstractNum w:abstractNumId="56" w15:restartNumberingAfterBreak="0">
     <w:nsid w:val="68FE21DE"/>
     <w:multiLevelType w:val="multilevel"/>
     <w:tmpl w:val="F94A308E"/>
@@ -24535,7 +26530,7 @@
       </w:rPr>
     </w:lvl>
   </w:abstractNum>
-  <w:abstractNum w:abstractNumId="56" w15:restartNumberingAfterBreak="0">
+  <w:abstractNum w:abstractNumId="57" w15:restartNumberingAfterBreak="0">
     <w:nsid w:val="6B6B3ABD"/>
     <w:multiLevelType w:val="multilevel"/>
     <w:tmpl w:val="30C20F56"/>
@@ -24684,7 +26679,7 @@
       </w:rPr>
     </w:lvl>
   </w:abstractNum>
-  <w:abstractNum w:abstractNumId="57" w15:restartNumberingAfterBreak="0">
+  <w:abstractNum w:abstractNumId="58" w15:restartNumberingAfterBreak="0">
     <w:nsid w:val="6FB70CC7"/>
     <w:multiLevelType w:val="multilevel"/>
     <w:tmpl w:val="D79CFB62"/>
@@ -24797,7 +26792,7 @@
       </w:pPr>
     </w:lvl>
   </w:abstractNum>
-  <w:abstractNum w:abstractNumId="58" w15:restartNumberingAfterBreak="0">
+  <w:abstractNum w:abstractNumId="59" w15:restartNumberingAfterBreak="0">
     <w:nsid w:val="722C4F61"/>
     <w:multiLevelType w:val="multilevel"/>
     <w:tmpl w:val="0846DC28"/>
@@ -24946,7 +26941,7 @@
       </w:rPr>
     </w:lvl>
   </w:abstractNum>
-  <w:abstractNum w:abstractNumId="59" w15:restartNumberingAfterBreak="0">
+  <w:abstractNum w:abstractNumId="60" w15:restartNumberingAfterBreak="0">
     <w:nsid w:val="731072D9"/>
     <w:multiLevelType w:val="multilevel"/>
     <w:tmpl w:val="6492A04C"/>
@@ -25095,7 +27090,7 @@
       </w:rPr>
     </w:lvl>
   </w:abstractNum>
-  <w:abstractNum w:abstractNumId="60" w15:restartNumberingAfterBreak="0">
+  <w:abstractNum w:abstractNumId="61" w15:restartNumberingAfterBreak="0">
     <w:nsid w:val="74897DAC"/>
     <w:multiLevelType w:val="multilevel"/>
     <w:tmpl w:val="F7CACD50"/>
@@ -25208,7 +27203,7 @@
       </w:pPr>
     </w:lvl>
   </w:abstractNum>
-  <w:abstractNum w:abstractNumId="61" w15:restartNumberingAfterBreak="0">
+  <w:abstractNum w:abstractNumId="62" w15:restartNumberingAfterBreak="0">
     <w:nsid w:val="752018C7"/>
     <w:multiLevelType w:val="multilevel"/>
     <w:tmpl w:val="9A6245B4"/>
@@ -25357,7 +27352,7 @@
       </w:rPr>
     </w:lvl>
   </w:abstractNum>
-  <w:abstractNum w:abstractNumId="62" w15:restartNumberingAfterBreak="0">
+  <w:abstractNum w:abstractNumId="63" w15:restartNumberingAfterBreak="0">
     <w:nsid w:val="7A001E35"/>
     <w:multiLevelType w:val="multilevel"/>
     <w:tmpl w:val="387440F0"/>
@@ -25506,7 +27501,7 @@
       </w:rPr>
     </w:lvl>
   </w:abstractNum>
-  <w:abstractNum w:abstractNumId="63" w15:restartNumberingAfterBreak="0">
+  <w:abstractNum w:abstractNumId="64" w15:restartNumberingAfterBreak="0">
     <w:nsid w:val="7AA02998"/>
     <w:multiLevelType w:val="multilevel"/>
     <w:tmpl w:val="C2EC612C"/>
@@ -25619,7 +27614,7 @@
       </w:pPr>
     </w:lvl>
   </w:abstractNum>
-  <w:abstractNum w:abstractNumId="64" w15:restartNumberingAfterBreak="0">
+  <w:abstractNum w:abstractNumId="65" w15:restartNumberingAfterBreak="0">
     <w:nsid w:val="7BDB5737"/>
     <w:multiLevelType w:val="multilevel"/>
     <w:tmpl w:val="33163638"/>
@@ -25768,7 +27763,7 @@
       </w:rPr>
     </w:lvl>
   </w:abstractNum>
-  <w:abstractNum w:abstractNumId="65" w15:restartNumberingAfterBreak="0">
+  <w:abstractNum w:abstractNumId="66" w15:restartNumberingAfterBreak="0">
     <w:nsid w:val="7E2F1C02"/>
     <w:multiLevelType w:val="multilevel"/>
     <w:tmpl w:val="4288DEA6"/>
@@ -25917,7 +27912,7 @@
       </w:rPr>
     </w:lvl>
   </w:abstractNum>
-  <w:abstractNum w:abstractNumId="66" w15:restartNumberingAfterBreak="0">
+  <w:abstractNum w:abstractNumId="67" w15:restartNumberingAfterBreak="0">
     <w:nsid w:val="7F1923D8"/>
     <w:multiLevelType w:val="multilevel"/>
     <w:tmpl w:val="BCE8A120"/>
@@ -26067,160 +28062,160 @@
     </w:lvl>
   </w:abstractNum>
   <w:num w:numId="1" w16cid:durableId="858473306">
-    <w:abstractNumId w:val="63"/>
+    <w:abstractNumId w:val="64"/>
   </w:num>
   <w:num w:numId="2" w16cid:durableId="255678644">
     <w:abstractNumId w:val="8"/>
   </w:num>
   <w:num w:numId="3" w16cid:durableId="962032513">
+    <w:abstractNumId w:val="25"/>
+  </w:num>
+  <w:num w:numId="4" w16cid:durableId="2006858873">
+    <w:abstractNumId w:val="60"/>
+  </w:num>
+  <w:num w:numId="5" w16cid:durableId="439029991">
     <w:abstractNumId w:val="24"/>
   </w:num>
-  <w:num w:numId="4" w16cid:durableId="2006858873">
-    <w:abstractNumId w:val="59"/>
-  </w:num>
-  <w:num w:numId="5" w16cid:durableId="439029991">
-    <w:abstractNumId w:val="23"/>
-  </w:num>
   <w:num w:numId="6" w16cid:durableId="436949322">
-    <w:abstractNumId w:val="21"/>
+    <w:abstractNumId w:val="22"/>
   </w:num>
   <w:num w:numId="7" w16cid:durableId="1907760333">
-    <w:abstractNumId w:val="38"/>
+    <w:abstractNumId w:val="39"/>
   </w:num>
   <w:num w:numId="8" w16cid:durableId="664165180">
     <w:abstractNumId w:val="4"/>
   </w:num>
   <w:num w:numId="9" w16cid:durableId="619728463">
-    <w:abstractNumId w:val="47"/>
+    <w:abstractNumId w:val="48"/>
   </w:num>
   <w:num w:numId="10" w16cid:durableId="2142188773">
-    <w:abstractNumId w:val="54"/>
+    <w:abstractNumId w:val="55"/>
   </w:num>
   <w:num w:numId="11" w16cid:durableId="714893734">
     <w:abstractNumId w:val="1"/>
   </w:num>
   <w:num w:numId="12" w16cid:durableId="1916620579">
-    <w:abstractNumId w:val="46"/>
+    <w:abstractNumId w:val="47"/>
   </w:num>
   <w:num w:numId="13" w16cid:durableId="1806850194">
-    <w:abstractNumId w:val="27"/>
+    <w:abstractNumId w:val="28"/>
   </w:num>
   <w:num w:numId="14" w16cid:durableId="1044062664">
     <w:abstractNumId w:val="15"/>
   </w:num>
   <w:num w:numId="15" w16cid:durableId="874460547">
-    <w:abstractNumId w:val="22"/>
+    <w:abstractNumId w:val="23"/>
   </w:num>
   <w:num w:numId="16" w16cid:durableId="11154389">
     <w:abstractNumId w:val="13"/>
   </w:num>
   <w:num w:numId="17" w16cid:durableId="1213543995">
-    <w:abstractNumId w:val="43"/>
+    <w:abstractNumId w:val="44"/>
   </w:num>
   <w:num w:numId="18" w16cid:durableId="598952147">
-    <w:abstractNumId w:val="32"/>
+    <w:abstractNumId w:val="33"/>
   </w:num>
   <w:num w:numId="19" w16cid:durableId="569267269">
-    <w:abstractNumId w:val="65"/>
+    <w:abstractNumId w:val="66"/>
   </w:num>
   <w:num w:numId="20" w16cid:durableId="1207643042">
-    <w:abstractNumId w:val="19"/>
+    <w:abstractNumId w:val="20"/>
   </w:num>
   <w:num w:numId="21" w16cid:durableId="1958759442">
     <w:abstractNumId w:val="9"/>
   </w:num>
   <w:num w:numId="22" w16cid:durableId="1785804886">
-    <w:abstractNumId w:val="18"/>
+    <w:abstractNumId w:val="19"/>
   </w:num>
   <w:num w:numId="23" w16cid:durableId="921645774">
-    <w:abstractNumId w:val="58"/>
+    <w:abstractNumId w:val="59"/>
   </w:num>
   <w:num w:numId="24" w16cid:durableId="214002903">
-    <w:abstractNumId w:val="49"/>
+    <w:abstractNumId w:val="50"/>
   </w:num>
   <w:num w:numId="25" w16cid:durableId="541793276">
-    <w:abstractNumId w:val="28"/>
+    <w:abstractNumId w:val="29"/>
   </w:num>
   <w:num w:numId="26" w16cid:durableId="1474635987">
-    <w:abstractNumId w:val="41"/>
+    <w:abstractNumId w:val="42"/>
   </w:num>
   <w:num w:numId="27" w16cid:durableId="529032860">
-    <w:abstractNumId w:val="55"/>
+    <w:abstractNumId w:val="56"/>
   </w:num>
   <w:num w:numId="28" w16cid:durableId="883558802">
-    <w:abstractNumId w:val="40"/>
+    <w:abstractNumId w:val="41"/>
   </w:num>
   <w:num w:numId="29" w16cid:durableId="1814985788">
     <w:abstractNumId w:val="0"/>
   </w:num>
   <w:num w:numId="30" w16cid:durableId="49694528">
-    <w:abstractNumId w:val="42"/>
+    <w:abstractNumId w:val="43"/>
   </w:num>
   <w:num w:numId="31" w16cid:durableId="1620599987">
-    <w:abstractNumId w:val="16"/>
+    <w:abstractNumId w:val="17"/>
   </w:num>
   <w:num w:numId="32" w16cid:durableId="1499468793">
-    <w:abstractNumId w:val="56"/>
+    <w:abstractNumId w:val="57"/>
   </w:num>
   <w:num w:numId="33" w16cid:durableId="1666975838">
-    <w:abstractNumId w:val="62"/>
+    <w:abstractNumId w:val="63"/>
   </w:num>
   <w:num w:numId="34" w16cid:durableId="1673607562">
-    <w:abstractNumId w:val="29"/>
+    <w:abstractNumId w:val="30"/>
   </w:num>
   <w:num w:numId="35" w16cid:durableId="330136057">
     <w:abstractNumId w:val="10"/>
   </w:num>
   <w:num w:numId="36" w16cid:durableId="738091175">
-    <w:abstractNumId w:val="25"/>
+    <w:abstractNumId w:val="26"/>
   </w:num>
   <w:num w:numId="37" w16cid:durableId="154028881">
     <w:abstractNumId w:val="2"/>
   </w:num>
   <w:num w:numId="38" w16cid:durableId="318340445">
-    <w:abstractNumId w:val="17"/>
+    <w:abstractNumId w:val="18"/>
   </w:num>
   <w:num w:numId="39" w16cid:durableId="1036659419">
-    <w:abstractNumId w:val="26"/>
+    <w:abstractNumId w:val="27"/>
   </w:num>
   <w:num w:numId="40" w16cid:durableId="1735393786">
-    <w:abstractNumId w:val="51"/>
+    <w:abstractNumId w:val="52"/>
   </w:num>
   <w:num w:numId="41" w16cid:durableId="1021931189">
-    <w:abstractNumId w:val="20"/>
+    <w:abstractNumId w:val="21"/>
   </w:num>
   <w:num w:numId="42" w16cid:durableId="192155539">
-    <w:abstractNumId w:val="45"/>
+    <w:abstractNumId w:val="46"/>
   </w:num>
   <w:num w:numId="43" w16cid:durableId="247815599">
-    <w:abstractNumId w:val="30"/>
+    <w:abstractNumId w:val="31"/>
   </w:num>
   <w:num w:numId="44" w16cid:durableId="996688185">
-    <w:abstractNumId w:val="39"/>
+    <w:abstractNumId w:val="40"/>
   </w:num>
   <w:num w:numId="45" w16cid:durableId="2010719190">
-    <w:abstractNumId w:val="50"/>
+    <w:abstractNumId w:val="51"/>
   </w:num>
   <w:num w:numId="46" w16cid:durableId="821584537">
     <w:abstractNumId w:val="11"/>
   </w:num>
   <w:num w:numId="47" w16cid:durableId="1729843388">
-    <w:abstractNumId w:val="44"/>
+    <w:abstractNumId w:val="45"/>
   </w:num>
   <w:num w:numId="48" w16cid:durableId="1398212080">
     <w:abstractNumId w:val="7"/>
   </w:num>
   <w:num w:numId="49" w16cid:durableId="1927031899">
-    <w:abstractNumId w:val="66"/>
+    <w:abstractNumId w:val="67"/>
   </w:num>
   <w:num w:numId="50" w16cid:durableId="530537229">
-    <w:abstractNumId w:val="52"/>
+    <w:abstractNumId w:val="53"/>
   </w:num>
   <w:num w:numId="51" w16cid:durableId="1564564219">
-    <w:abstractNumId w:val="34"/>
+    <w:abstractNumId w:val="35"/>
   </w:num>
   <w:num w:numId="52" w16cid:durableId="808060447">
-    <w:abstractNumId w:val="34"/>
+    <w:abstractNumId w:val="35"/>
     <w:lvlOverride w:ilvl="1">
       <w:lvl w:ilvl="1">
         <w:numFmt w:val="bullet"/>
@@ -26240,7 +28235,7 @@
     </w:lvlOverride>
   </w:num>
   <w:num w:numId="53" w16cid:durableId="516429214">
-    <w:abstractNumId w:val="34"/>
+    <w:abstractNumId w:val="35"/>
     <w:lvlOverride w:ilvl="1">
       <w:lvl w:ilvl="1">
         <w:numFmt w:val="bullet"/>
@@ -26260,7 +28255,7 @@
     </w:lvlOverride>
   </w:num>
   <w:num w:numId="54" w16cid:durableId="1247230590">
-    <w:abstractNumId w:val="34"/>
+    <w:abstractNumId w:val="35"/>
     <w:lvlOverride w:ilvl="1">
       <w:lvl w:ilvl="1">
         <w:numFmt w:val="bullet"/>
@@ -26280,31 +28275,31 @@
     </w:lvlOverride>
   </w:num>
   <w:num w:numId="55" w16cid:durableId="1031031834">
-    <w:abstractNumId w:val="48"/>
+    <w:abstractNumId w:val="49"/>
   </w:num>
   <w:num w:numId="56" w16cid:durableId="1685356200">
-    <w:abstractNumId w:val="35"/>
+    <w:abstractNumId w:val="36"/>
   </w:num>
   <w:num w:numId="57" w16cid:durableId="998309984">
-    <w:abstractNumId w:val="37"/>
+    <w:abstractNumId w:val="38"/>
   </w:num>
   <w:num w:numId="58" w16cid:durableId="129446467">
     <w:abstractNumId w:val="12"/>
   </w:num>
   <w:num w:numId="59" w16cid:durableId="1030112069">
-    <w:abstractNumId w:val="61"/>
+    <w:abstractNumId w:val="62"/>
   </w:num>
   <w:num w:numId="60" w16cid:durableId="708186573">
-    <w:abstractNumId w:val="64"/>
+    <w:abstractNumId w:val="65"/>
   </w:num>
   <w:num w:numId="61" w16cid:durableId="30956041">
     <w:abstractNumId w:val="14"/>
   </w:num>
   <w:num w:numId="62" w16cid:durableId="1168205675">
-    <w:abstractNumId w:val="53"/>
+    <w:abstractNumId w:val="54"/>
   </w:num>
   <w:num w:numId="63" w16cid:durableId="1284506183">
-    <w:abstractNumId w:val="57"/>
+    <w:abstractNumId w:val="58"/>
   </w:num>
   <w:num w:numId="64" w16cid:durableId="1141340451">
     <w:abstractNumId w:val="6"/>
@@ -26313,19 +28308,22 @@
     <w:abstractNumId w:val="3"/>
   </w:num>
   <w:num w:numId="66" w16cid:durableId="1230965593">
-    <w:abstractNumId w:val="33"/>
+    <w:abstractNumId w:val="34"/>
   </w:num>
   <w:num w:numId="67" w16cid:durableId="2115592998">
-    <w:abstractNumId w:val="60"/>
+    <w:abstractNumId w:val="61"/>
   </w:num>
   <w:num w:numId="68" w16cid:durableId="1641030008">
     <w:abstractNumId w:val="5"/>
   </w:num>
   <w:num w:numId="69" w16cid:durableId="495851896">
-    <w:abstractNumId w:val="31"/>
+    <w:abstractNumId w:val="32"/>
   </w:num>
   <w:num w:numId="70" w16cid:durableId="423385234">
-    <w:abstractNumId w:val="36"/>
+    <w:abstractNumId w:val="37"/>
+  </w:num>
+  <w:num w:numId="71" w16cid:durableId="1443113156">
+    <w:abstractNumId w:val="16"/>
   </w:num>
 </w:numbering>
 </file>
@@ -26730,7 +28728,7 @@
   <w:style w:type="paragraph" w:default="1" w:styleId="a">
     <w:name w:val="Normal"/>
     <w:qFormat/>
-    <w:rsid w:val="00B915B7"/>
+    <w:rsid w:val="00E971EE"/>
     <w:pPr>
       <w:spacing w:line="240" w:lineRule="auto"/>
     </w:pPr>
@@ -26765,7 +28763,6 @@
   <w:style w:type="character" w:default="1" w:styleId="a0">
     <w:name w:val="Default Paragraph Font"/>
     <w:uiPriority w:val="1"/>
-    <w:semiHidden/>
     <w:unhideWhenUsed/>
   </w:style>
   <w:style w:type="table" w:default="1" w:styleId="a1">

</xml_diff>

<commit_message>
final update of the project documentation
</commit_message>
<xml_diff>
--- a/Documentation/Graduate_work_Udodov_KV.docx
+++ b/Documentation/Graduate_work_Udodov_KV.docx
@@ -1852,15 +1852,43 @@
         </w:rPr>
         <w:t xml:space="preserve">7.1 Структура проекта </w:t>
       </w:r>
-      <w:proofErr w:type="spellStart"/>
       <w:r>
         <w:rPr>
           <w:rStyle w:val="aa"/>
           <w:highlight w:val="lightGray"/>
         </w:rPr>
-        <w:t>parking_access_system</w:t>
-      </w:r>
-      <w:proofErr w:type="spellEnd"/>
+        <w:t>parking</w:t>
+      </w:r>
+      <w:r>
+        <w:rPr>
+          <w:rStyle w:val="aa"/>
+          <w:highlight w:val="lightGray"/>
+          <w:lang w:val="ru-RU"/>
+        </w:rPr>
+        <w:t>_</w:t>
+      </w:r>
+      <w:r>
+        <w:rPr>
+          <w:rStyle w:val="aa"/>
+          <w:highlight w:val="lightGray"/>
+        </w:rPr>
+        <w:t>access</w:t>
+      </w:r>
+      <w:r>
+        <w:rPr>
+          <w:rStyle w:val="aa"/>
+          <w:highlight w:val="lightGray"/>
+          <w:lang w:val="ru-RU"/>
+        </w:rPr>
+        <w:t>_</w:t>
+      </w:r>
+      <w:r>
+        <w:rPr>
+          <w:rStyle w:val="aa"/>
+          <w:highlight w:val="lightGray"/>
+        </w:rPr>
+        <w:t>system</w:t>
+      </w:r>
       <w:r>
         <w:rPr>
           <w:sz w:val="24"/>
@@ -6747,7 +6775,7 @@
           <v:shape id="_x0000_i1025" type="#_x0000_t75" style="width:430.8pt;height:376.2pt" o:ole="">
             <v:imagedata r:id="rId10" o:title=""/>
           </v:shape>
-          <o:OLEObject Type="Embed" ProgID="WordPad.Document.1" ShapeID="_x0000_i1025" DrawAspect="Content" ObjectID="_1788012729" r:id="rId11"/>
+          <o:OLEObject Type="Embed" ProgID="WordPad.Document.1" ShapeID="_x0000_i1025" DrawAspect="Content" ObjectID="_1788167062" r:id="rId11"/>
         </w:object>
       </w:r>
     </w:p>
@@ -6770,7 +6798,7 @@
           <v:shape id="_x0000_i1026" type="#_x0000_t75" style="width:430.8pt;height:153.6pt" o:ole="">
             <v:imagedata r:id="rId12" o:title=""/>
           </v:shape>
-          <o:OLEObject Type="Embed" ProgID="WordPad.Document.1" ShapeID="_x0000_i1026" DrawAspect="Content" ObjectID="_1788012730" r:id="rId13"/>
+          <o:OLEObject Type="Embed" ProgID="WordPad.Document.1" ShapeID="_x0000_i1026" DrawAspect="Content" ObjectID="_1788167063" r:id="rId13"/>
         </w:object>
       </w:r>
     </w:p>
@@ -7174,7 +7202,7 @@
           <v:shape id="_x0000_i1027" type="#_x0000_t75" style="width:430.8pt;height:268.2pt" o:ole="">
             <v:imagedata r:id="rId15" o:title=""/>
           </v:shape>
-          <o:OLEObject Type="Embed" ProgID="WordPad.Document.1" ShapeID="_x0000_i1027" DrawAspect="Content" ObjectID="_1788012731" r:id="rId16"/>
+          <o:OLEObject Type="Embed" ProgID="WordPad.Document.1" ShapeID="_x0000_i1027" DrawAspect="Content" ObjectID="_1788167064" r:id="rId16"/>
         </w:object>
       </w:r>
     </w:p>
@@ -7493,7 +7521,7 @@
           <v:shape id="_x0000_i1028" type="#_x0000_t75" style="width:430.8pt;height:421.8pt" o:ole="">
             <v:imagedata r:id="rId17" o:title=""/>
           </v:shape>
-          <o:OLEObject Type="Embed" ProgID="WordPad.Document.1" ShapeID="_x0000_i1028" DrawAspect="Content" ObjectID="_1788012732" r:id="rId18"/>
+          <o:OLEObject Type="Embed" ProgID="WordPad.Document.1" ShapeID="_x0000_i1028" DrawAspect="Content" ObjectID="_1788167065" r:id="rId18"/>
         </w:object>
       </w:r>
     </w:p>
@@ -7766,7 +7794,7 @@
           <v:shape id="_x0000_i1029" type="#_x0000_t75" style="width:430.8pt;height:195.6pt" o:ole="">
             <v:imagedata r:id="rId19" o:title=""/>
           </v:shape>
-          <o:OLEObject Type="Embed" ProgID="WordPad.Document.1" ShapeID="_x0000_i1029" DrawAspect="Content" ObjectID="_1788012733" r:id="rId20"/>
+          <o:OLEObject Type="Embed" ProgID="WordPad.Document.1" ShapeID="_x0000_i1029" DrawAspect="Content" ObjectID="_1788167066" r:id="rId20"/>
         </w:object>
       </w:r>
     </w:p>
@@ -8005,7 +8033,7 @@
           <v:shape id="_x0000_i1030" type="#_x0000_t75" style="width:430.8pt;height:268.2pt" o:ole="">
             <v:imagedata r:id="rId21" o:title=""/>
           </v:shape>
-          <o:OLEObject Type="Embed" ProgID="WordPad.Document.1" ShapeID="_x0000_i1030" DrawAspect="Content" ObjectID="_1788012734" r:id="rId22"/>
+          <o:OLEObject Type="Embed" ProgID="WordPad.Document.1" ShapeID="_x0000_i1030" DrawAspect="Content" ObjectID="_1788167067" r:id="rId22"/>
         </w:object>
       </w:r>
     </w:p>
@@ -8031,7 +8059,7 @@
           <v:shape id="_x0000_i1031" type="#_x0000_t75" style="width:.6pt;height:.6pt" o:ole="">
             <v:imagedata r:id="rId23" o:title=""/>
           </v:shape>
-          <o:OLEObject Type="Embed" ProgID="WordPad.Document.1" ShapeID="_x0000_i1031" DrawAspect="Content" ObjectID="_1788012735" r:id="rId24"/>
+          <o:OLEObject Type="Embed" ProgID="WordPad.Document.1" ShapeID="_x0000_i1031" DrawAspect="Content" ObjectID="_1788167068" r:id="rId24"/>
         </w:object>
       </w:r>
       <w:r>
@@ -8156,7 +8184,7 @@
           <v:shape id="_x0000_i1032" type="#_x0000_t75" style="width:430.8pt;height:249.6pt" o:ole="">
             <v:imagedata r:id="rId25" o:title=""/>
           </v:shape>
-          <o:OLEObject Type="Embed" ProgID="WordPad.Document.1" ShapeID="_x0000_i1032" DrawAspect="Content" ObjectID="_1788012736" r:id="rId26"/>
+          <o:OLEObject Type="Embed" ProgID="WordPad.Document.1" ShapeID="_x0000_i1032" DrawAspect="Content" ObjectID="_1788167069" r:id="rId26"/>
         </w:object>
       </w:r>
     </w:p>
@@ -8366,7 +8394,7 @@
           <v:shape id="_x0000_i1033" type="#_x0000_t75" style="width:430.8pt;height:191.4pt" o:ole="">
             <v:imagedata r:id="rId27" o:title=""/>
           </v:shape>
-          <o:OLEObject Type="Embed" ProgID="WordPad.Document.1" ShapeID="_x0000_i1033" DrawAspect="Content" ObjectID="_1788012737" r:id="rId28"/>
+          <o:OLEObject Type="Embed" ProgID="WordPad.Document.1" ShapeID="_x0000_i1033" DrawAspect="Content" ObjectID="_1788167070" r:id="rId28"/>
         </w:object>
       </w:r>
     </w:p>
@@ -8392,7 +8420,7 @@
           <v:shape id="_x0000_i1034" type="#_x0000_t75" style="width:430.8pt;height:99.6pt" o:ole="">
             <v:imagedata r:id="rId29" o:title=""/>
           </v:shape>
-          <o:OLEObject Type="Embed" ProgID="WordPad.Document.1" ShapeID="_x0000_i1034" DrawAspect="Content" ObjectID="_1788012738" r:id="rId30"/>
+          <o:OLEObject Type="Embed" ProgID="WordPad.Document.1" ShapeID="_x0000_i1034" DrawAspect="Content" ObjectID="_1788167071" r:id="rId30"/>
         </w:object>
       </w:r>
       <w:r>
@@ -8556,7 +8584,7 @@
           <v:shape id="_x0000_i1035" type="#_x0000_t75" style="width:430.8pt;height:345.6pt" o:ole="">
             <v:imagedata r:id="rId31" o:title=""/>
           </v:shape>
-          <o:OLEObject Type="Embed" ProgID="WordPad.Document.1" ShapeID="_x0000_i1035" DrawAspect="Content" ObjectID="_1788012739" r:id="rId32"/>
+          <o:OLEObject Type="Embed" ProgID="WordPad.Document.1" ShapeID="_x0000_i1035" DrawAspect="Content" ObjectID="_1788167072" r:id="rId32"/>
         </w:object>
       </w:r>
     </w:p>
@@ -8845,7 +8873,7 @@
           <v:shape id="_x0000_i1036" type="#_x0000_t75" style="width:430.8pt;height:307.2pt" o:ole="">
             <v:imagedata r:id="rId33" o:title=""/>
           </v:shape>
-          <o:OLEObject Type="Embed" ProgID="WordPad.Document.1" ShapeID="_x0000_i1036" DrawAspect="Content" ObjectID="_1788012740" r:id="rId34"/>
+          <o:OLEObject Type="Embed" ProgID="WordPad.Document.1" ShapeID="_x0000_i1036" DrawAspect="Content" ObjectID="_1788167073" r:id="rId34"/>
         </w:object>
       </w:r>
     </w:p>
@@ -9026,7 +9054,7 @@
           <v:shape id="_x0000_i1037" type="#_x0000_t75" style="width:430.8pt;height:249.6pt" o:ole="">
             <v:imagedata r:id="rId35" o:title=""/>
           </v:shape>
-          <o:OLEObject Type="Embed" ProgID="WordPad.Document.1" ShapeID="_x0000_i1037" DrawAspect="Content" ObjectID="_1788012741" r:id="rId36"/>
+          <o:OLEObject Type="Embed" ProgID="WordPad.Document.1" ShapeID="_x0000_i1037" DrawAspect="Content" ObjectID="_1788167074" r:id="rId36"/>
         </w:object>
       </w:r>
       <w:r>
@@ -9207,7 +9235,7 @@
           <v:shape id="_x0000_i1038" type="#_x0000_t75" style="width:430.8pt;height:191.4pt" o:ole="">
             <v:imagedata r:id="rId37" o:title=""/>
           </v:shape>
-          <o:OLEObject Type="Embed" ProgID="WordPad.Document.1" ShapeID="_x0000_i1038" DrawAspect="Content" ObjectID="_1788012742" r:id="rId38"/>
+          <o:OLEObject Type="Embed" ProgID="WordPad.Document.1" ShapeID="_x0000_i1038" DrawAspect="Content" ObjectID="_1788167075" r:id="rId38"/>
         </w:object>
       </w:r>
     </w:p>
@@ -9228,7 +9256,7 @@
           <v:shape id="_x0000_i1039" type="#_x0000_t75" style="width:430.8pt;height:166.2pt" o:ole="">
             <v:imagedata r:id="rId39" o:title=""/>
           </v:shape>
-          <o:OLEObject Type="Embed" ProgID="WordPad.Document.1" ShapeID="_x0000_i1039" DrawAspect="Content" ObjectID="_1788012743" r:id="rId40"/>
+          <o:OLEObject Type="Embed" ProgID="WordPad.Document.1" ShapeID="_x0000_i1039" DrawAspect="Content" ObjectID="_1788167076" r:id="rId40"/>
         </w:object>
       </w:r>
     </w:p>
@@ -9598,7 +9626,7 @@
           <v:shape id="_x0000_i1040" type="#_x0000_t75" style="width:436.2pt;height:605.4pt" o:ole="">
             <v:imagedata r:id="rId41" o:title=""/>
           </v:shape>
-          <o:OLEObject Type="Embed" ProgID="WordPad.Document.1" ShapeID="_x0000_i1040" DrawAspect="Content" ObjectID="_1788012744" r:id="rId42"/>
+          <o:OLEObject Type="Embed" ProgID="WordPad.Document.1" ShapeID="_x0000_i1040" DrawAspect="Content" ObjectID="_1788167077" r:id="rId42"/>
         </w:object>
       </w:r>
     </w:p>
@@ -9622,7 +9650,7 @@
           <v:shape id="_x0000_i1041" type="#_x0000_t75" style="width:430.8pt;height:713.4pt" o:ole="">
             <v:imagedata r:id="rId43" o:title=""/>
           </v:shape>
-          <o:OLEObject Type="Embed" ProgID="WordPad.Document.1" ShapeID="_x0000_i1041" DrawAspect="Content" ObjectID="_1788012745" r:id="rId44"/>
+          <o:OLEObject Type="Embed" ProgID="WordPad.Document.1" ShapeID="_x0000_i1041" DrawAspect="Content" ObjectID="_1788167078" r:id="rId44"/>
         </w:object>
       </w:r>
     </w:p>
@@ -10744,7 +10772,7 @@
           <v:shape id="_x0000_i1042" type="#_x0000_t75" style="width:430.8pt;height:55.8pt" o:ole="">
             <v:imagedata r:id="rId45" o:title=""/>
           </v:shape>
-          <o:OLEObject Type="Embed" ProgID="WordPad.Document.1" ShapeID="_x0000_i1042" DrawAspect="Content" ObjectID="_1788012746" r:id="rId46"/>
+          <o:OLEObject Type="Embed" ProgID="WordPad.Document.1" ShapeID="_x0000_i1042" DrawAspect="Content" ObjectID="_1788167079" r:id="rId46"/>
         </w:object>
       </w:r>
     </w:p>
@@ -10785,7 +10813,7 @@
           <v:shape id="_x0000_i1043" type="#_x0000_t75" style="width:430.8pt;height:73.8pt" o:ole="">
             <v:imagedata r:id="rId47" o:title=""/>
           </v:shape>
-          <o:OLEObject Type="Embed" ProgID="WordPad.Document.1" ShapeID="_x0000_i1043" DrawAspect="Content" ObjectID="_1788012747" r:id="rId48"/>
+          <o:OLEObject Type="Embed" ProgID="WordPad.Document.1" ShapeID="_x0000_i1043" DrawAspect="Content" ObjectID="_1788167080" r:id="rId48"/>
         </w:object>
       </w:r>
     </w:p>
@@ -11090,7 +11118,7 @@
           <v:shape id="_x0000_i1044" type="#_x0000_t75" style="width:430.8pt;height:73.8pt" o:ole="">
             <v:imagedata r:id="rId49" o:title=""/>
           </v:shape>
-          <o:OLEObject Type="Embed" ProgID="WordPad.Document.1" ShapeID="_x0000_i1044" DrawAspect="Content" ObjectID="_1788012748" r:id="rId50"/>
+          <o:OLEObject Type="Embed" ProgID="WordPad.Document.1" ShapeID="_x0000_i1044" DrawAspect="Content" ObjectID="_1788167081" r:id="rId50"/>
         </w:object>
       </w:r>
     </w:p>
@@ -11330,7 +11358,7 @@
           <v:shape id="_x0000_i1045" type="#_x0000_t75" style="width:430.8pt;height:36.6pt" o:ole="">
             <v:imagedata r:id="rId51" o:title=""/>
           </v:shape>
-          <o:OLEObject Type="Embed" ProgID="WordPad.Document.1" ShapeID="_x0000_i1045" DrawAspect="Content" ObjectID="_1788012749" r:id="rId52"/>
+          <o:OLEObject Type="Embed" ProgID="WordPad.Document.1" ShapeID="_x0000_i1045" DrawAspect="Content" ObjectID="_1788167082" r:id="rId52"/>
         </w:object>
       </w:r>
     </w:p>
@@ -11529,7 +11557,7 @@
           <v:shape id="_x0000_i1046" type="#_x0000_t75" style="width:430.8pt;height:577.8pt" o:ole="">
             <v:imagedata r:id="rId53" o:title=""/>
           </v:shape>
-          <o:OLEObject Type="Embed" ProgID="WordPad.Document.1" ShapeID="_x0000_i1046" DrawAspect="Content" ObjectID="_1788012750" r:id="rId54"/>
+          <o:OLEObject Type="Embed" ProgID="WordPad.Document.1" ShapeID="_x0000_i1046" DrawAspect="Content" ObjectID="_1788167083" r:id="rId54"/>
         </w:object>
       </w:r>
     </w:p>
@@ -11993,7 +12021,7 @@
           <v:shape id="_x0000_i1047" type="#_x0000_t75" style="width:430.8pt;height:472.2pt" o:ole="">
             <v:imagedata r:id="rId55" o:title=""/>
           </v:shape>
-          <o:OLEObject Type="Embed" ProgID="WordPad.Document.1" ShapeID="_x0000_i1047" DrawAspect="Content" ObjectID="_1788012751" r:id="rId56"/>
+          <o:OLEObject Type="Embed" ProgID="WordPad.Document.1" ShapeID="_x0000_i1047" DrawAspect="Content" ObjectID="_1788167084" r:id="rId56"/>
         </w:object>
       </w:r>
     </w:p>
@@ -12014,7 +12042,7 @@
           <v:shape id="_x0000_i1048" type="#_x0000_t75" style="width:430.8pt;height:209.4pt" o:ole="">
             <v:imagedata r:id="rId57" o:title=""/>
           </v:shape>
-          <o:OLEObject Type="Embed" ProgID="WordPad.Document.1" ShapeID="_x0000_i1048" DrawAspect="Content" ObjectID="_1788012752" r:id="rId58"/>
+          <o:OLEObject Type="Embed" ProgID="WordPad.Document.1" ShapeID="_x0000_i1048" DrawAspect="Content" ObjectID="_1788167085" r:id="rId58"/>
         </w:object>
       </w:r>
     </w:p>
@@ -12061,7 +12089,7 @@
           <v:shape id="_x0000_i1049" type="#_x0000_t75" style="width:430.8pt;height:157.8pt" o:ole="">
             <v:imagedata r:id="rId59" o:title=""/>
           </v:shape>
-          <o:OLEObject Type="Embed" ProgID="WordPad.Document.1" ShapeID="_x0000_i1049" DrawAspect="Content" ObjectID="_1788012753" r:id="rId60"/>
+          <o:OLEObject Type="Embed" ProgID="WordPad.Document.1" ShapeID="_x0000_i1049" DrawAspect="Content" ObjectID="_1788167086" r:id="rId60"/>
         </w:object>
       </w:r>
     </w:p>
@@ -12108,7 +12136,7 @@
           <v:shape id="_x0000_i1050" type="#_x0000_t75" style="width:430.8pt;height:188.4pt" o:ole="">
             <v:imagedata r:id="rId61" o:title=""/>
           </v:shape>
-          <o:OLEObject Type="Embed" ProgID="WordPad.Document.1" ShapeID="_x0000_i1050" DrawAspect="Content" ObjectID="_1788012754" r:id="rId62"/>
+          <o:OLEObject Type="Embed" ProgID="WordPad.Document.1" ShapeID="_x0000_i1050" DrawAspect="Content" ObjectID="_1788167087" r:id="rId62"/>
         </w:object>
       </w:r>
     </w:p>
@@ -12140,7 +12168,7 @@
           <v:shape id="_x0000_i1051" type="#_x0000_t75" style="width:430.8pt;height:62.4pt" o:ole="">
             <v:imagedata r:id="rId63" o:title=""/>
           </v:shape>
-          <o:OLEObject Type="Embed" ProgID="WordPad.Document.1" ShapeID="_x0000_i1051" DrawAspect="Content" ObjectID="_1788012755" r:id="rId64"/>
+          <o:OLEObject Type="Embed" ProgID="WordPad.Document.1" ShapeID="_x0000_i1051" DrawAspect="Content" ObjectID="_1788167088" r:id="rId64"/>
         </w:object>
       </w:r>
     </w:p>
@@ -12202,7 +12230,7 @@
           <v:shape id="_x0000_i1052" type="#_x0000_t75" style="width:430.8pt;height:545.4pt" o:ole="">
             <v:imagedata r:id="rId65" o:title=""/>
           </v:shape>
-          <o:OLEObject Type="Embed" ProgID="WordPad.Document.1" ShapeID="_x0000_i1052" DrawAspect="Content" ObjectID="_1788012756" r:id="rId66"/>
+          <o:OLEObject Type="Embed" ProgID="WordPad.Document.1" ShapeID="_x0000_i1052" DrawAspect="Content" ObjectID="_1788167089" r:id="rId66"/>
         </w:object>
       </w:r>
     </w:p>
@@ -12327,7 +12355,7 @@
             <v:imagedata r:id="rId67" o:title=""/>
             <w10:wrap type="square" side="right"/>
           </v:shape>
-          <o:OLEObject Type="Embed" ProgID="WordPad.Document.1" ShapeID="_x0000_s2067" DrawAspect="Content" ObjectID="_1788012805" r:id="rId68"/>
+          <o:OLEObject Type="Embed" ProgID="WordPad.Document.1" ShapeID="_x0000_s2067" DrawAspect="Content" ObjectID="_1788167138" r:id="rId68"/>
         </w:object>
       </w:r>
       <w:r>
@@ -12389,7 +12417,7 @@
           <v:shape id="_x0000_i1054" type="#_x0000_t75" style="width:430.8pt;height:20.4pt" o:ole="">
             <v:imagedata r:id="rId69" o:title=""/>
           </v:shape>
-          <o:OLEObject Type="Embed" ProgID="WordPad.Document.1" ShapeID="_x0000_i1054" DrawAspect="Content" ObjectID="_1788012757" r:id="rId70"/>
+          <o:OLEObject Type="Embed" ProgID="WordPad.Document.1" ShapeID="_x0000_i1054" DrawAspect="Content" ObjectID="_1788167090" r:id="rId70"/>
         </w:object>
       </w:r>
     </w:p>
@@ -12434,7 +12462,7 @@
           <v:shape id="_x0000_i1055" type="#_x0000_t75" style="width:430.8pt;height:629.4pt" o:ole="">
             <v:imagedata r:id="rId71" o:title=""/>
           </v:shape>
-          <o:OLEObject Type="Embed" ProgID="WordPad.Document.1" ShapeID="_x0000_i1055" DrawAspect="Content" ObjectID="_1788012758" r:id="rId72"/>
+          <o:OLEObject Type="Embed" ProgID="WordPad.Document.1" ShapeID="_x0000_i1055" DrawAspect="Content" ObjectID="_1788167091" r:id="rId72"/>
         </w:object>
       </w:r>
     </w:p>
@@ -12456,7 +12484,7 @@
           <v:shape id="_x0000_i1056" type="#_x0000_t75" style="width:430.8pt;height:726.6pt" o:ole="">
             <v:imagedata r:id="rId73" o:title=""/>
           </v:shape>
-          <o:OLEObject Type="Embed" ProgID="WordPad.Document.1" ShapeID="_x0000_i1056" DrawAspect="Content" ObjectID="_1788012759" r:id="rId74"/>
+          <o:OLEObject Type="Embed" ProgID="WordPad.Document.1" ShapeID="_x0000_i1056" DrawAspect="Content" ObjectID="_1788167092" r:id="rId74"/>
         </w:object>
       </w:r>
     </w:p>
@@ -12477,7 +12505,7 @@
           <v:shape id="_x0000_i1057" type="#_x0000_t75" style="width:430.8pt;height:62.4pt" o:ole="">
             <v:imagedata r:id="rId75" o:title=""/>
           </v:shape>
-          <o:OLEObject Type="Embed" ProgID="WordPad.Document.1" ShapeID="_x0000_i1057" DrawAspect="Content" ObjectID="_1788012760" r:id="rId76"/>
+          <o:OLEObject Type="Embed" ProgID="WordPad.Document.1" ShapeID="_x0000_i1057" DrawAspect="Content" ObjectID="_1788167093" r:id="rId76"/>
         </w:object>
       </w:r>
     </w:p>
@@ -12517,7 +12545,7 @@
           <v:shape id="_x0000_i1058" type="#_x0000_t75" style="width:430.8pt;height:230.4pt" o:ole="">
             <v:imagedata r:id="rId77" o:title=""/>
           </v:shape>
-          <o:OLEObject Type="Embed" ProgID="WordPad.Document.1" ShapeID="_x0000_i1058" DrawAspect="Content" ObjectID="_1788012761" r:id="rId78"/>
+          <o:OLEObject Type="Embed" ProgID="WordPad.Document.1" ShapeID="_x0000_i1058" DrawAspect="Content" ObjectID="_1788167094" r:id="rId78"/>
         </w:object>
       </w:r>
     </w:p>
@@ -12561,7 +12589,7 @@
           <v:shape id="_x0000_i1059" type="#_x0000_t75" style="width:430.8pt;height:376.8pt" o:ole="">
             <v:imagedata r:id="rId79" o:title=""/>
           </v:shape>
-          <o:OLEObject Type="Embed" ProgID="WordPad.Document.1" ShapeID="_x0000_i1059" DrawAspect="Content" ObjectID="_1788012762" r:id="rId80"/>
+          <o:OLEObject Type="Embed" ProgID="WordPad.Document.1" ShapeID="_x0000_i1059" DrawAspect="Content" ObjectID="_1788167095" r:id="rId80"/>
         </w:object>
       </w:r>
     </w:p>
@@ -12608,7 +12636,7 @@
           <v:shape id="_x0000_i1060" type="#_x0000_t75" style="width:430.8pt;height:104.4pt" o:ole="">
             <v:imagedata r:id="rId81" o:title=""/>
           </v:shape>
-          <o:OLEObject Type="Embed" ProgID="WordPad.Document.1" ShapeID="_x0000_i1060" DrawAspect="Content" ObjectID="_1788012763" r:id="rId82"/>
+          <o:OLEObject Type="Embed" ProgID="WordPad.Document.1" ShapeID="_x0000_i1060" DrawAspect="Content" ObjectID="_1788167096" r:id="rId82"/>
         </w:object>
       </w:r>
     </w:p>
@@ -12652,7 +12680,7 @@
           <v:shape id="_x0000_i1061" type="#_x0000_t75" style="width:430.8pt;height:535.8pt" o:ole="">
             <v:imagedata r:id="rId83" o:title=""/>
           </v:shape>
-          <o:OLEObject Type="Embed" ProgID="WordPad.Document.1" ShapeID="_x0000_i1061" DrawAspect="Content" ObjectID="_1788012764" r:id="rId84"/>
+          <o:OLEObject Type="Embed" ProgID="WordPad.Document.1" ShapeID="_x0000_i1061" DrawAspect="Content" ObjectID="_1788167097" r:id="rId84"/>
         </w:object>
       </w:r>
     </w:p>
@@ -12682,7 +12710,7 @@
           <v:shape id="_x0000_i1062" type="#_x0000_t75" style="width:430.8pt;height:188.4pt" o:ole="">
             <v:imagedata r:id="rId85" o:title=""/>
           </v:shape>
-          <o:OLEObject Type="Embed" ProgID="WordPad.Document.1" ShapeID="_x0000_i1062" DrawAspect="Content" ObjectID="_1788012765" r:id="rId86"/>
+          <o:OLEObject Type="Embed" ProgID="WordPad.Document.1" ShapeID="_x0000_i1062" DrawAspect="Content" ObjectID="_1788167098" r:id="rId86"/>
         </w:object>
       </w:r>
     </w:p>
@@ -12803,7 +12831,7 @@
           <v:shape id="_x0000_i1063" type="#_x0000_t75" style="width:430.8pt;height:293.4pt" o:ole="">
             <v:imagedata r:id="rId87" o:title=""/>
           </v:shape>
-          <o:OLEObject Type="Embed" ProgID="WordPad.Document.1" ShapeID="_x0000_i1063" DrawAspect="Content" ObjectID="_1788012766" r:id="rId88"/>
+          <o:OLEObject Type="Embed" ProgID="WordPad.Document.1" ShapeID="_x0000_i1063" DrawAspect="Content" ObjectID="_1788167099" r:id="rId88"/>
         </w:object>
       </w:r>
     </w:p>
@@ -12884,7 +12912,7 @@
           <v:shape id="_x0000_i1064" type="#_x0000_t75" style="width:430.8pt;height:418.8pt" o:ole="">
             <v:imagedata r:id="rId89" o:title=""/>
           </v:shape>
-          <o:OLEObject Type="Embed" ProgID="WordPad.Document.1" ShapeID="_x0000_i1064" DrawAspect="Content" ObjectID="_1788012767" r:id="rId90"/>
+          <o:OLEObject Type="Embed" ProgID="WordPad.Document.1" ShapeID="_x0000_i1064" DrawAspect="Content" ObjectID="_1788167100" r:id="rId90"/>
         </w:object>
       </w:r>
     </w:p>
@@ -12932,7 +12960,7 @@
           <v:shape id="_x0000_i1065" type="#_x0000_t75" style="width:430.8pt;height:230.4pt" o:ole="">
             <v:imagedata r:id="rId91" o:title=""/>
           </v:shape>
-          <o:OLEObject Type="Embed" ProgID="WordPad.Document.1" ShapeID="_x0000_i1065" DrawAspect="Content" ObjectID="_1788012768" r:id="rId92"/>
+          <o:OLEObject Type="Embed" ProgID="WordPad.Document.1" ShapeID="_x0000_i1065" DrawAspect="Content" ObjectID="_1788167101" r:id="rId92"/>
         </w:object>
       </w:r>
     </w:p>
@@ -12962,7 +12990,7 @@
           <v:shape id="_x0000_i1066" type="#_x0000_t75" style="width:430.8pt;height:83.4pt" o:ole="">
             <v:imagedata r:id="rId93" o:title=""/>
           </v:shape>
-          <o:OLEObject Type="Embed" ProgID="WordPad.Document.1" ShapeID="_x0000_i1066" DrawAspect="Content" ObjectID="_1788012769" r:id="rId94"/>
+          <o:OLEObject Type="Embed" ProgID="WordPad.Document.1" ShapeID="_x0000_i1066" DrawAspect="Content" ObjectID="_1788167102" r:id="rId94"/>
         </w:object>
       </w:r>
     </w:p>
@@ -13010,7 +13038,7 @@
           <v:shape id="_x0000_i1067" type="#_x0000_t75" style="width:430.8pt;height:251.4pt" o:ole="">
             <v:imagedata r:id="rId95" o:title=""/>
           </v:shape>
-          <o:OLEObject Type="Embed" ProgID="WordPad.Document.1" ShapeID="_x0000_i1067" DrawAspect="Content" ObjectID="_1788012770" r:id="rId96"/>
+          <o:OLEObject Type="Embed" ProgID="WordPad.Document.1" ShapeID="_x0000_i1067" DrawAspect="Content" ObjectID="_1788167103" r:id="rId96"/>
         </w:object>
       </w:r>
     </w:p>
@@ -13079,7 +13107,7 @@
           <v:shape id="_x0000_i1068" type="#_x0000_t75" style="width:430.8pt;height:251.4pt" o:ole="">
             <v:imagedata r:id="rId97" o:title=""/>
           </v:shape>
-          <o:OLEObject Type="Embed" ProgID="WordPad.Document.1" ShapeID="_x0000_i1068" DrawAspect="Content" ObjectID="_1788012771" r:id="rId98"/>
+          <o:OLEObject Type="Embed" ProgID="WordPad.Document.1" ShapeID="_x0000_i1068" DrawAspect="Content" ObjectID="_1788167104" r:id="rId98"/>
         </w:object>
       </w:r>
     </w:p>
@@ -13176,7 +13204,7 @@
           <v:shape id="_x0000_i1069" type="#_x0000_t75" style="width:6in;height:546.6pt" o:ole="">
             <v:imagedata r:id="rId99" o:title=""/>
           </v:shape>
-          <o:OLEObject Type="Embed" ProgID="WordPad.Document.1" ShapeID="_x0000_i1069" DrawAspect="Content" ObjectID="_1788012772" r:id="rId100"/>
+          <o:OLEObject Type="Embed" ProgID="WordPad.Document.1" ShapeID="_x0000_i1069" DrawAspect="Content" ObjectID="_1788167105" r:id="rId100"/>
         </w:object>
       </w:r>
     </w:p>
@@ -13371,7 +13399,7 @@
           <v:shape id="_x0000_i1070" type="#_x0000_t75" style="width:430.8pt;height:181.8pt" o:ole="">
             <v:imagedata r:id="rId101" o:title=""/>
           </v:shape>
-          <o:OLEObject Type="Embed" ProgID="WordPad.Document.1" ShapeID="_x0000_i1070" DrawAspect="Content" ObjectID="_1788012773" r:id="rId102"/>
+          <o:OLEObject Type="Embed" ProgID="WordPad.Document.1" ShapeID="_x0000_i1070" DrawAspect="Content" ObjectID="_1788167106" r:id="rId102"/>
         </w:object>
       </w:r>
     </w:p>
@@ -13459,7 +13487,7 @@
           <v:shape id="_x0000_i1071" type="#_x0000_t75" style="width:430.8pt;height:181.8pt" o:ole="">
             <v:imagedata r:id="rId103" o:title=""/>
           </v:shape>
-          <o:OLEObject Type="Embed" ProgID="WordPad.Document.1" ShapeID="_x0000_i1071" DrawAspect="Content" ObjectID="_1788012774" r:id="rId104"/>
+          <o:OLEObject Type="Embed" ProgID="WordPad.Document.1" ShapeID="_x0000_i1071" DrawAspect="Content" ObjectID="_1788167107" r:id="rId104"/>
         </w:object>
       </w:r>
     </w:p>
@@ -13556,7 +13584,7 @@
           <v:shape id="_x0000_i1072" type="#_x0000_t75" style="width:430.8pt;height:250.2pt" o:ole="">
             <v:imagedata r:id="rId105" o:title=""/>
           </v:shape>
-          <o:OLEObject Type="Embed" ProgID="WordPad.Document.1" ShapeID="_x0000_i1072" DrawAspect="Content" ObjectID="_1788012775" r:id="rId106"/>
+          <o:OLEObject Type="Embed" ProgID="WordPad.Document.1" ShapeID="_x0000_i1072" DrawAspect="Content" ObjectID="_1788167108" r:id="rId106"/>
         </w:object>
       </w:r>
     </w:p>
@@ -13669,7 +13697,7 @@
           <v:shape id="_x0000_i1073" type="#_x0000_t75" style="width:430.8pt;height:159.6pt" o:ole="">
             <v:imagedata r:id="rId107" o:title=""/>
           </v:shape>
-          <o:OLEObject Type="Embed" ProgID="WordPad.Document.1" ShapeID="_x0000_i1073" DrawAspect="Content" ObjectID="_1788012776" r:id="rId108"/>
+          <o:OLEObject Type="Embed" ProgID="WordPad.Document.1" ShapeID="_x0000_i1073" DrawAspect="Content" ObjectID="_1788167109" r:id="rId108"/>
         </w:object>
       </w:r>
     </w:p>
@@ -13813,7 +13841,7 @@
           <v:shape id="_x0000_i1074" type="#_x0000_t75" style="width:430.8pt;height:250.2pt" o:ole="">
             <v:imagedata r:id="rId109" o:title=""/>
           </v:shape>
-          <o:OLEObject Type="Embed" ProgID="WordPad.Document.1" ShapeID="_x0000_i1074" DrawAspect="Content" ObjectID="_1788012777" r:id="rId110"/>
+          <o:OLEObject Type="Embed" ProgID="WordPad.Document.1" ShapeID="_x0000_i1074" DrawAspect="Content" ObjectID="_1788167110" r:id="rId110"/>
         </w:object>
       </w:r>
     </w:p>
@@ -13904,7 +13932,7 @@
           <v:shape id="_x0000_i1075" type="#_x0000_t75" style="width:430.8pt;height:90.6pt" o:ole="">
             <v:imagedata r:id="rId111" o:title=""/>
           </v:shape>
-          <o:OLEObject Type="Embed" ProgID="WordPad.Document.1" ShapeID="_x0000_i1075" DrawAspect="Content" ObjectID="_1788012778" r:id="rId112"/>
+          <o:OLEObject Type="Embed" ProgID="WordPad.Document.1" ShapeID="_x0000_i1075" DrawAspect="Content" ObjectID="_1788167111" r:id="rId112"/>
         </w:object>
       </w:r>
     </w:p>
@@ -14015,7 +14043,7 @@
           <v:shape id="_x0000_i1076" type="#_x0000_t75" style="width:430.8pt;height:90.6pt" o:ole="">
             <v:imagedata r:id="rId113" o:title=""/>
           </v:shape>
-          <o:OLEObject Type="Embed" ProgID="WordPad.Document.1" ShapeID="_x0000_i1076" DrawAspect="Content" ObjectID="_1788012779" r:id="rId114"/>
+          <o:OLEObject Type="Embed" ProgID="WordPad.Document.1" ShapeID="_x0000_i1076" DrawAspect="Content" ObjectID="_1788167112" r:id="rId114"/>
         </w:object>
       </w:r>
     </w:p>
@@ -14141,7 +14169,7 @@
           <v:shape id="_x0000_i1077" type="#_x0000_t75" style="width:430.8pt;height:67.8pt" o:ole="">
             <v:imagedata r:id="rId115" o:title=""/>
           </v:shape>
-          <o:OLEObject Type="Embed" ProgID="WordPad.Document.1" ShapeID="_x0000_i1077" DrawAspect="Content" ObjectID="_1788012780" r:id="rId116"/>
+          <o:OLEObject Type="Embed" ProgID="WordPad.Document.1" ShapeID="_x0000_i1077" DrawAspect="Content" ObjectID="_1788167113" r:id="rId116"/>
         </w:object>
       </w:r>
     </w:p>
@@ -14238,7 +14266,7 @@
           <v:shape id="_x0000_i1078" type="#_x0000_t75" style="width:430.8pt;height:262.8pt" o:ole="">
             <v:imagedata r:id="rId117" o:title=""/>
           </v:shape>
-          <o:OLEObject Type="Embed" ProgID="WordPad.Document.1" ShapeID="_x0000_i1078" DrawAspect="Content" ObjectID="_1788012781" r:id="rId118"/>
+          <o:OLEObject Type="Embed" ProgID="WordPad.Document.1" ShapeID="_x0000_i1078" DrawAspect="Content" ObjectID="_1788167114" r:id="rId118"/>
         </w:object>
       </w:r>
     </w:p>
@@ -14347,7 +14375,7 @@
           <v:shape id="_x0000_i1079" type="#_x0000_t75" style="width:436.2pt;height:451.8pt" o:ole="">
             <v:imagedata r:id="rId119" o:title=""/>
           </v:shape>
-          <o:OLEObject Type="Embed" ProgID="WordPad.Document.1" ShapeID="_x0000_i1079" DrawAspect="Content" ObjectID="_1788012782" r:id="rId120"/>
+          <o:OLEObject Type="Embed" ProgID="WordPad.Document.1" ShapeID="_x0000_i1079" DrawAspect="Content" ObjectID="_1788167115" r:id="rId120"/>
         </w:object>
       </w:r>
     </w:p>
@@ -14391,7 +14419,7 @@
           <v:shape id="_x0000_i1080" type="#_x0000_t75" style="width:430.8pt;height:199.8pt" o:ole="">
             <v:imagedata r:id="rId121" o:title=""/>
           </v:shape>
-          <o:OLEObject Type="Embed" ProgID="WordPad.Document.1" ShapeID="_x0000_i1080" DrawAspect="Content" ObjectID="_1788012783" r:id="rId122"/>
+          <o:OLEObject Type="Embed" ProgID="WordPad.Document.1" ShapeID="_x0000_i1080" DrawAspect="Content" ObjectID="_1788167116" r:id="rId122"/>
         </w:object>
       </w:r>
     </w:p>
@@ -14412,7 +14440,7 @@
           <v:shape id="_x0000_i1081" type="#_x0000_t75" style="width:430.8pt;height:125.4pt" o:ole="">
             <v:imagedata r:id="rId123" o:title=""/>
           </v:shape>
-          <o:OLEObject Type="Embed" ProgID="WordPad.Document.1" ShapeID="_x0000_i1081" DrawAspect="Content" ObjectID="_1788012784" r:id="rId124"/>
+          <o:OLEObject Type="Embed" ProgID="WordPad.Document.1" ShapeID="_x0000_i1081" DrawAspect="Content" ObjectID="_1788167117" r:id="rId124"/>
         </w:object>
       </w:r>
     </w:p>
@@ -14480,7 +14508,7 @@
           <v:shape id="_x0000_i1082" type="#_x0000_t75" style="width:430.8pt;height:356.4pt" o:ole="">
             <v:imagedata r:id="rId125" o:title=""/>
           </v:shape>
-          <o:OLEObject Type="Embed" ProgID="WordPad.Document.1" ShapeID="_x0000_i1082" DrawAspect="Content" ObjectID="_1788012785" r:id="rId126"/>
+          <o:OLEObject Type="Embed" ProgID="WordPad.Document.1" ShapeID="_x0000_i1082" DrawAspect="Content" ObjectID="_1788167118" r:id="rId126"/>
         </w:object>
       </w:r>
     </w:p>
@@ -14530,7 +14558,7 @@
           <v:shape id="_x0000_i1083" type="#_x0000_t75" style="width:430.8pt;height:167.4pt" o:ole="">
             <v:imagedata r:id="rId127" o:title=""/>
           </v:shape>
-          <o:OLEObject Type="Embed" ProgID="WordPad.Document.1" ShapeID="_x0000_i1083" DrawAspect="Content" ObjectID="_1788012786" r:id="rId128"/>
+          <o:OLEObject Type="Embed" ProgID="WordPad.Document.1" ShapeID="_x0000_i1083" DrawAspect="Content" ObjectID="_1788167119" r:id="rId128"/>
         </w:object>
       </w:r>
     </w:p>
@@ -14551,7 +14579,7 @@
           <v:shape id="_x0000_i1084" type="#_x0000_t75" style="width:430.8pt;height:232.2pt" o:ole="">
             <v:imagedata r:id="rId129" o:title=""/>
           </v:shape>
-          <o:OLEObject Type="Embed" ProgID="WordPad.Document.1" ShapeID="_x0000_i1084" DrawAspect="Content" ObjectID="_1788012787" r:id="rId130"/>
+          <o:OLEObject Type="Embed" ProgID="WordPad.Document.1" ShapeID="_x0000_i1084" DrawAspect="Content" ObjectID="_1788167120" r:id="rId130"/>
         </w:object>
       </w:r>
     </w:p>
@@ -14610,7 +14638,7 @@
           <v:shape id="_x0000_i1085" type="#_x0000_t75" style="width:430.8pt;height:418.8pt" o:ole="">
             <v:imagedata r:id="rId131" o:title=""/>
           </v:shape>
-          <o:OLEObject Type="Embed" ProgID="WordPad.Document.1" ShapeID="_x0000_i1085" DrawAspect="Content" ObjectID="_1788012788" r:id="rId132"/>
+          <o:OLEObject Type="Embed" ProgID="WordPad.Document.1" ShapeID="_x0000_i1085" DrawAspect="Content" ObjectID="_1788167121" r:id="rId132"/>
         </w:object>
       </w:r>
     </w:p>
@@ -14824,7 +14852,7 @@
           <v:shape id="_x0000_i1086" type="#_x0000_t75" style="width:430.8pt;height:18pt" o:ole="">
             <v:imagedata r:id="rId133" o:title=""/>
           </v:shape>
-          <o:OLEObject Type="Embed" ProgID="WordPad.Document.1" ShapeID="_x0000_i1086" DrawAspect="Content" ObjectID="_1788012789" r:id="rId134"/>
+          <o:OLEObject Type="Embed" ProgID="WordPad.Document.1" ShapeID="_x0000_i1086" DrawAspect="Content" ObjectID="_1788167122" r:id="rId134"/>
         </w:object>
       </w:r>
     </w:p>
@@ -14920,7 +14948,7 @@
           <v:shape id="_x0000_i1087" type="#_x0000_t75" style="width:430.8pt;height:18pt" o:ole="">
             <v:imagedata r:id="rId135" o:title=""/>
           </v:shape>
-          <o:OLEObject Type="Embed" ProgID="WordPad.Document.1" ShapeID="_x0000_i1087" DrawAspect="Content" ObjectID="_1788012790" r:id="rId136"/>
+          <o:OLEObject Type="Embed" ProgID="WordPad.Document.1" ShapeID="_x0000_i1087" DrawAspect="Content" ObjectID="_1788167123" r:id="rId136"/>
         </w:object>
       </w:r>
     </w:p>
@@ -15355,7 +15383,7 @@
           <v:shape id="_x0000_i1088" type="#_x0000_t75" style="width:430.8pt;height:18pt" o:ole="">
             <v:imagedata r:id="rId137" o:title=""/>
           </v:shape>
-          <o:OLEObject Type="Embed" ProgID="WordPad.Document.1" ShapeID="_x0000_i1088" DrawAspect="Content" ObjectID="_1788012791" r:id="rId138"/>
+          <o:OLEObject Type="Embed" ProgID="WordPad.Document.1" ShapeID="_x0000_i1088" DrawAspect="Content" ObjectID="_1788167124" r:id="rId138"/>
         </w:object>
       </w:r>
     </w:p>
@@ -15524,7 +15552,7 @@
           <v:shape id="_x0000_i1089" type="#_x0000_t75" style="width:430.8pt;height:125.4pt" o:ole="">
             <v:imagedata r:id="rId139" o:title=""/>
           </v:shape>
-          <o:OLEObject Type="Embed" ProgID="WordPad.Document.1" ShapeID="_x0000_i1089" DrawAspect="Content" ObjectID="_1788012792" r:id="rId140"/>
+          <o:OLEObject Type="Embed" ProgID="WordPad.Document.1" ShapeID="_x0000_i1089" DrawAspect="Content" ObjectID="_1788167125" r:id="rId140"/>
         </w:object>
       </w:r>
     </w:p>
@@ -15545,7 +15573,7 @@
           <v:shape id="_x0000_i1090" type="#_x0000_t75" style="width:430.8pt;height:724.2pt" o:ole="">
             <v:imagedata r:id="rId141" o:title=""/>
           </v:shape>
-          <o:OLEObject Type="Embed" ProgID="WordPad.Document.1" ShapeID="_x0000_i1090" DrawAspect="Content" ObjectID="_1788012793" r:id="rId142"/>
+          <o:OLEObject Type="Embed" ProgID="WordPad.Document.1" ShapeID="_x0000_i1090" DrawAspect="Content" ObjectID="_1788167126" r:id="rId142"/>
         </w:object>
       </w:r>
     </w:p>
@@ -15609,7 +15637,7 @@
           <v:shape id="_x0000_i1091" type="#_x0000_t75" style="width:430.8pt;height:18pt" o:ole="">
             <v:imagedata r:id="rId143" o:title=""/>
           </v:shape>
-          <o:OLEObject Type="Embed" ProgID="WordPad.Document.1" ShapeID="_x0000_i1091" DrawAspect="Content" ObjectID="_1788012794" r:id="rId144"/>
+          <o:OLEObject Type="Embed" ProgID="WordPad.Document.1" ShapeID="_x0000_i1091" DrawAspect="Content" ObjectID="_1788167127" r:id="rId144"/>
         </w:object>
       </w:r>
     </w:p>
@@ -15725,7 +15753,7 @@
           <v:shape id="_x0000_i1092" type="#_x0000_t75" style="width:430.8pt;height:18pt" o:ole="">
             <v:imagedata r:id="rId145" o:title=""/>
           </v:shape>
-          <o:OLEObject Type="Embed" ProgID="WordPad.Document.1" ShapeID="_x0000_i1092" DrawAspect="Content" ObjectID="_1788012795" r:id="rId146"/>
+          <o:OLEObject Type="Embed" ProgID="WordPad.Document.1" ShapeID="_x0000_i1092" DrawAspect="Content" ObjectID="_1788167128" r:id="rId146"/>
         </w:object>
       </w:r>
     </w:p>
@@ -15787,7 +15815,7 @@
           <v:shape id="_x0000_i1093" type="#_x0000_t75" style="width:430.8pt;height:18pt" o:ole="">
             <v:imagedata r:id="rId147" o:title=""/>
           </v:shape>
-          <o:OLEObject Type="Embed" ProgID="WordPad.Document.1" ShapeID="_x0000_i1093" DrawAspect="Content" ObjectID="_1788012796" r:id="rId148"/>
+          <o:OLEObject Type="Embed" ProgID="WordPad.Document.1" ShapeID="_x0000_i1093" DrawAspect="Content" ObjectID="_1788167129" r:id="rId148"/>
         </w:object>
       </w:r>
     </w:p>
@@ -15950,7 +15978,7 @@
           <v:shape id="_x0000_i1094" type="#_x0000_t75" style="width:430.8pt;height:20.4pt" o:ole="">
             <v:imagedata r:id="rId149" o:title=""/>
           </v:shape>
-          <o:OLEObject Type="Embed" ProgID="WordPad.Document.1" ShapeID="_x0000_i1094" DrawAspect="Content" ObjectID="_1788012797" r:id="rId150"/>
+          <o:OLEObject Type="Embed" ProgID="WordPad.Document.1" ShapeID="_x0000_i1094" DrawAspect="Content" ObjectID="_1788167130" r:id="rId150"/>
         </w:object>
       </w:r>
     </w:p>
@@ -15997,7 +16025,7 @@
           <v:shape id="_x0000_i1095" type="#_x0000_t75" style="width:430.8pt;height:334.8pt" o:ole="">
             <v:imagedata r:id="rId151" o:title=""/>
           </v:shape>
-          <o:OLEObject Type="Embed" ProgID="WordPad.Document.1" ShapeID="_x0000_i1095" DrawAspect="Content" ObjectID="_1788012798" r:id="rId152"/>
+          <o:OLEObject Type="Embed" ProgID="WordPad.Document.1" ShapeID="_x0000_i1095" DrawAspect="Content" ObjectID="_1788167131" r:id="rId152"/>
         </w:object>
       </w:r>
     </w:p>
@@ -16020,7 +16048,7 @@
           <v:shape id="_x0000_i1096" type="#_x0000_t75" style="width:430.8pt;height:271.8pt" o:ole="">
             <v:imagedata r:id="rId153" o:title=""/>
           </v:shape>
-          <o:OLEObject Type="Embed" ProgID="WordPad.Document.1" ShapeID="_x0000_i1096" DrawAspect="Content" ObjectID="_1788012799" r:id="rId154"/>
+          <o:OLEObject Type="Embed" ProgID="WordPad.Document.1" ShapeID="_x0000_i1096" DrawAspect="Content" ObjectID="_1788167132" r:id="rId154"/>
         </w:object>
       </w:r>
     </w:p>
@@ -16146,7 +16174,7 @@
           <v:shape id="_x0000_i1097" type="#_x0000_t75" style="width:430.8pt;height:293.4pt" o:ole="">
             <v:imagedata r:id="rId155" o:title=""/>
           </v:shape>
-          <o:OLEObject Type="Embed" ProgID="WordPad.Document.1" ShapeID="_x0000_i1097" DrawAspect="Content" ObjectID="_1788012800" r:id="rId156"/>
+          <o:OLEObject Type="Embed" ProgID="WordPad.Document.1" ShapeID="_x0000_i1097" DrawAspect="Content" ObjectID="_1788167133" r:id="rId156"/>
         </w:object>
       </w:r>
     </w:p>
@@ -16168,7 +16196,7 @@
           <v:shape id="_x0000_i1098" type="#_x0000_t75" style="width:6in;height:713.4pt" o:ole="">
             <v:imagedata r:id="rId157" o:title=""/>
           </v:shape>
-          <o:OLEObject Type="Embed" ProgID="WordPad.Document.1" ShapeID="_x0000_i1098" DrawAspect="Content" ObjectID="_1788012801" r:id="rId158"/>
+          <o:OLEObject Type="Embed" ProgID="WordPad.Document.1" ShapeID="_x0000_i1098" DrawAspect="Content" ObjectID="_1788167134" r:id="rId158"/>
         </w:object>
       </w:r>
     </w:p>
@@ -16191,7 +16219,7 @@
           <v:shape id="_x0000_i1099" type="#_x0000_t75" style="width:430.8pt;height:671.4pt" o:ole="">
             <v:imagedata r:id="rId159" o:title=""/>
           </v:shape>
-          <o:OLEObject Type="Embed" ProgID="WordPad.Document.1" ShapeID="_x0000_i1099" DrawAspect="Content" ObjectID="_1788012802" r:id="rId160"/>
+          <o:OLEObject Type="Embed" ProgID="WordPad.Document.1" ShapeID="_x0000_i1099" DrawAspect="Content" ObjectID="_1788167135" r:id="rId160"/>
         </w:object>
       </w:r>
     </w:p>
@@ -16214,7 +16242,7 @@
           <v:shape id="_x0000_i1100" type="#_x0000_t75" style="width:430.8pt;height:692.4pt" o:ole="">
             <v:imagedata r:id="rId161" o:title=""/>
           </v:shape>
-          <o:OLEObject Type="Embed" ProgID="WordPad.Document.1" ShapeID="_x0000_i1100" DrawAspect="Content" ObjectID="_1788012803" r:id="rId162"/>
+          <o:OLEObject Type="Embed" ProgID="WordPad.Document.1" ShapeID="_x0000_i1100" DrawAspect="Content" ObjectID="_1788167136" r:id="rId162"/>
         </w:object>
       </w:r>
     </w:p>
@@ -16237,7 +16265,7 @@
           <v:shape id="_x0000_i1101" type="#_x0000_t75" style="width:430.8pt;height:314.4pt" o:ole="">
             <v:imagedata r:id="rId163" o:title=""/>
           </v:shape>
-          <o:OLEObject Type="Embed" ProgID="WordPad.Document.1" ShapeID="_x0000_i1101" DrawAspect="Content" ObjectID="_1788012804" r:id="rId164"/>
+          <o:OLEObject Type="Embed" ProgID="WordPad.Document.1" ShapeID="_x0000_i1101" DrawAspect="Content" ObjectID="_1788167137" r:id="rId164"/>
         </w:object>
       </w:r>
     </w:p>
@@ -17079,7 +17107,28 @@
           <w:sz w:val="24"/>
           <w:szCs w:val="24"/>
         </w:rPr>
-        <w:t>В этом разделе можно включить фрагменты кода, которые были разработаны в рамках проекта. Это может быть полезно для демонстрации конкретных алгоритмов или методов, использованных в системе управления доступом на парковку. Например:</w:t>
+        <w:t xml:space="preserve">В этот </w:t>
+      </w:r>
+      <w:r>
+        <w:rPr>
+          <w:sz w:val="24"/>
+          <w:szCs w:val="24"/>
+        </w:rPr>
+        <w:t xml:space="preserve">раздел </w:t>
+      </w:r>
+      <w:r>
+        <w:rPr>
+          <w:sz w:val="24"/>
+          <w:szCs w:val="24"/>
+        </w:rPr>
+        <w:t>включены</w:t>
+      </w:r>
+      <w:r>
+        <w:rPr>
+          <w:sz w:val="24"/>
+          <w:szCs w:val="24"/>
+        </w:rPr>
+        <w:t xml:space="preserve"> фрагменты кода, которые были разработаны в рамках проекта. Это может быть полезно для демонстрации конкретных алгоритмов или методов, использованных в системе управления доступом на парковку. Например:</w:t>
       </w:r>
     </w:p>
     <w:p>
@@ -17339,14 +17388,14 @@
           <w:sz w:val="24"/>
           <w:szCs w:val="24"/>
         </w:rPr>
-        <w:t>Этот раздел может включать различные визуальные материалы, которые помогают лучше понять структуру и работу системы:</w:t>
+        <w:t>Этот раздел включает различные визуальные материалы, которые помогают лучше понять структуру и работу системы:</w:t>
       </w:r>
     </w:p>
     <w:p>
       <w:pPr>
         <w:numPr>
           <w:ilvl w:val="0"/>
-          <w:numId w:val="49"/>
+          <w:numId w:val="72"/>
         </w:numPr>
         <w:spacing w:line="259" w:lineRule="auto"/>
         <w:rPr>
@@ -17368,14 +17417,85 @@
           <w:sz w:val="24"/>
           <w:szCs w:val="24"/>
         </w:rPr>
-        <w:t xml:space="preserve"> Диаграммы, иллюстрирующие общую архитектуру системы, включая взаимодействие между различными компонентами.</w:t>
+        <w:t xml:space="preserve"> Диаграммы, иллюстрирующие общую архитектуру системы, включая взаимодействие между различными компонентами. </w:t>
+      </w:r>
+    </w:p>
+    <w:p>
+      <w:pPr>
+        <w:spacing w:line="259" w:lineRule="auto"/>
+        <w:rPr>
+          <w:sz w:val="24"/>
+          <w:szCs w:val="24"/>
+          <w:lang w:val="en-US"/>
+        </w:rPr>
+      </w:pPr>
+      <w:r>
+        <w:rPr>
+          <w:sz w:val="24"/>
+          <w:szCs w:val="24"/>
+        </w:rPr>
+        <w:t>Диаграмма</w:t>
+      </w:r>
+      <w:r>
+        <w:rPr>
+          <w:sz w:val="24"/>
+          <w:szCs w:val="24"/>
+          <w:lang w:val="en-US"/>
+        </w:rPr>
+        <w:t xml:space="preserve"> </w:t>
+      </w:r>
+      <w:r>
+        <w:rPr>
+          <w:sz w:val="24"/>
+          <w:szCs w:val="24"/>
+        </w:rPr>
+        <w:t>архитектуры</w:t>
+      </w:r>
+      <w:r>
+        <w:rPr>
+          <w:sz w:val="24"/>
+          <w:szCs w:val="24"/>
+          <w:lang w:val="en-US"/>
+        </w:rPr>
+        <w:t xml:space="preserve"> </w:t>
+      </w:r>
+      <w:r>
+        <w:rPr>
+          <w:sz w:val="24"/>
+          <w:szCs w:val="24"/>
+        </w:rPr>
+        <w:t>системы</w:t>
+      </w:r>
+      <w:r>
+        <w:rPr>
+          <w:sz w:val="24"/>
+          <w:szCs w:val="24"/>
+          <w:lang w:val="en-US"/>
+        </w:rPr>
+        <w:t xml:space="preserve"> (System_architecture_diagram.jpg)</w:t>
+      </w:r>
+    </w:p>
+    <w:p>
+      <w:pPr>
+        <w:spacing w:line="259" w:lineRule="auto"/>
+        <w:rPr>
+          <w:sz w:val="24"/>
+          <w:szCs w:val="24"/>
+        </w:rPr>
+      </w:pPr>
+      <w:r>
+        <w:rPr>
+          <w:sz w:val="24"/>
+          <w:szCs w:val="24"/>
+        </w:rPr>
+        <w:t>Диаграмма последовательности (UML-диаграмма) — представление совокупности разных элементов модели системы, изображение того, как и в каком порядке они взаимодействуют. (Sequence_Diagram.jpg)</w:t>
       </w:r>
     </w:p>
     <w:p>
       <w:pPr>
         <w:numPr>
           <w:ilvl w:val="0"/>
-          <w:numId w:val="49"/>
+          <w:numId w:val="73"/>
         </w:numPr>
         <w:spacing w:line="259" w:lineRule="auto"/>
         <w:rPr>
@@ -17397,14 +17517,87 @@
           <w:sz w:val="24"/>
           <w:szCs w:val="24"/>
         </w:rPr>
-        <w:t xml:space="preserve"> Графическое представление того, как данные перемещаются через систему, от ввода пользователем до обработки и хранения.</w:t>
+        <w:t xml:space="preserve"> Графическое представление того, как данные перемещаются через систему, от ввода пользователем до обработки и хранения. </w:t>
+      </w:r>
+    </w:p>
+    <w:p>
+      <w:pPr>
+        <w:spacing w:line="259" w:lineRule="auto"/>
+        <w:rPr>
+          <w:sz w:val="24"/>
+          <w:szCs w:val="24"/>
+        </w:rPr>
+      </w:pPr>
+      <w:r>
+        <w:rPr>
+          <w:sz w:val="24"/>
+          <w:szCs w:val="24"/>
+        </w:rPr>
+        <w:t>Диаграмма потока данных (</w:t>
+      </w:r>
+      <w:proofErr w:type="spellStart"/>
+      <w:r>
+        <w:rPr>
+          <w:sz w:val="24"/>
+          <w:szCs w:val="24"/>
+        </w:rPr>
+        <w:t>Data_Flow_Diagram</w:t>
+      </w:r>
+      <w:proofErr w:type="spellEnd"/>
+      <w:r>
+        <w:rPr>
+          <w:sz w:val="24"/>
+          <w:szCs w:val="24"/>
+        </w:rPr>
+        <w:t>_(DFD).</w:t>
+      </w:r>
+      <w:proofErr w:type="spellStart"/>
+      <w:r>
+        <w:rPr>
+          <w:sz w:val="24"/>
+          <w:szCs w:val="24"/>
+        </w:rPr>
+        <w:t>jpg</w:t>
+      </w:r>
+      <w:proofErr w:type="spellEnd"/>
+      <w:r>
+        <w:rPr>
+          <w:sz w:val="24"/>
+          <w:szCs w:val="24"/>
+        </w:rPr>
+        <w:t>)</w:t>
+      </w:r>
+    </w:p>
+    <w:p>
+      <w:pPr>
+        <w:spacing w:line="259" w:lineRule="auto"/>
+        <w:rPr>
+          <w:sz w:val="24"/>
+          <w:szCs w:val="24"/>
+          <w:lang w:val="en-US"/>
+        </w:rPr>
+      </w:pPr>
+      <w:r>
+        <w:rPr>
+          <w:sz w:val="24"/>
+          <w:szCs w:val="24"/>
+        </w:rPr>
+        <w:t>Совокупность процессов управления хранилищами данных. Архитектура</w:t>
+      </w:r>
+      <w:r>
+        <w:rPr>
+          <w:sz w:val="24"/>
+          <w:szCs w:val="24"/>
+          <w:lang w:val="en-US"/>
+        </w:rPr>
+        <w:t xml:space="preserve"> ETL (ETL_Architecture.jpg)</w:t>
       </w:r>
     </w:p>
     <w:p>
       <w:pPr>
         <w:numPr>
           <w:ilvl w:val="0"/>
-          <w:numId w:val="49"/>
+          <w:numId w:val="74"/>
         </w:numPr>
         <w:spacing w:line="259" w:lineRule="auto"/>
         <w:rPr>
@@ -17419,6 +17612,7 @@
           <w:sz w:val="24"/>
           <w:szCs w:val="24"/>
         </w:rPr>
+        <w:lastRenderedPageBreak/>
         <w:t>Диаграммы процессов:</w:t>
       </w:r>
       <w:r>
@@ -17426,14 +17620,62 @@
           <w:sz w:val="24"/>
           <w:szCs w:val="24"/>
         </w:rPr>
-        <w:t xml:space="preserve"> Описание бизнес-процессов, например, как происходит процесс бронирования парковочного места или оплата через мобильное приложение.</w:t>
+        <w:t xml:space="preserve"> Описание бизнес-процессов, диаграмма бизнес-процессов в проекте (</w:t>
+      </w:r>
+      <w:proofErr w:type="spellStart"/>
+      <w:r>
+        <w:rPr>
+          <w:sz w:val="24"/>
+          <w:szCs w:val="24"/>
+        </w:rPr>
+        <w:t>Business_Process_Diagram</w:t>
+      </w:r>
+      <w:proofErr w:type="spellEnd"/>
+      <w:r>
+        <w:rPr>
+          <w:sz w:val="24"/>
+          <w:szCs w:val="24"/>
+        </w:rPr>
+        <w:t>_(BPMN).</w:t>
+      </w:r>
+      <w:proofErr w:type="spellStart"/>
+      <w:r>
+        <w:rPr>
+          <w:sz w:val="24"/>
+          <w:szCs w:val="24"/>
+        </w:rPr>
+        <w:t>jpg</w:t>
+      </w:r>
+      <w:proofErr w:type="spellEnd"/>
+      <w:r>
+        <w:rPr>
+          <w:sz w:val="24"/>
+          <w:szCs w:val="24"/>
+        </w:rPr>
+        <w:t>)</w:t>
+      </w:r>
+    </w:p>
+    <w:p>
+      <w:pPr>
+        <w:spacing w:line="259" w:lineRule="auto"/>
+        <w:rPr>
+          <w:sz w:val="24"/>
+          <w:szCs w:val="24"/>
+        </w:rPr>
+      </w:pPr>
+      <w:r>
+        <w:rPr>
+          <w:sz w:val="24"/>
+          <w:szCs w:val="24"/>
+        </w:rPr>
+        <w:t>Принцип ALPR автоматическое распознавание государственных регистрационных номеров автомобилей (ALPR.png)</w:t>
       </w:r>
     </w:p>
     <w:p>
       <w:pPr>
         <w:numPr>
           <w:ilvl w:val="0"/>
-          <w:numId w:val="49"/>
+          <w:numId w:val="75"/>
         </w:numPr>
         <w:spacing w:line="259" w:lineRule="auto"/>
         <w:rPr>
@@ -17448,50 +17690,211 @@
           <w:sz w:val="24"/>
           <w:szCs w:val="24"/>
         </w:rPr>
-        <w:t>Интерфейсы пользователя:</w:t>
-      </w:r>
-      <w:r>
-        <w:rPr>
-          <w:sz w:val="24"/>
-          <w:szCs w:val="24"/>
-        </w:rPr>
-        <w:t xml:space="preserve"> Скриншоты или макеты пользовательских интерфейсов, показывающие дизайн и удобство использования приложения.</w:t>
-      </w:r>
-    </w:p>
-    <w:p>
-      <w:pPr>
-        <w:spacing w:line="259" w:lineRule="auto"/>
-        <w:rPr>
-          <w:sz w:val="24"/>
-          <w:szCs w:val="24"/>
-        </w:rPr>
-      </w:pPr>
-      <w:r>
-        <w:rPr>
-          <w:sz w:val="24"/>
-          <w:szCs w:val="24"/>
-        </w:rPr>
-        <w:br w:type="page"/>
-      </w:r>
-    </w:p>
-    <w:p>
-      <w:pPr>
-        <w:spacing w:line="259" w:lineRule="auto"/>
-        <w:rPr>
-          <w:b/>
-          <w:bCs/>
-          <w:sz w:val="24"/>
-          <w:szCs w:val="24"/>
-        </w:rPr>
-      </w:pPr>
-      <w:r>
-        <w:rPr>
-          <w:b/>
-          <w:bCs/>
-          <w:sz w:val="24"/>
-          <w:szCs w:val="24"/>
-        </w:rPr>
-        <w:lastRenderedPageBreak/>
+        <w:t>Данные и методики тестирования проекта:</w:t>
+      </w:r>
+      <w:r>
+        <w:rPr>
+          <w:sz w:val="24"/>
+          <w:szCs w:val="24"/>
+        </w:rPr>
+        <w:t xml:space="preserve"> </w:t>
+      </w:r>
+    </w:p>
+    <w:p>
+      <w:pPr>
+        <w:spacing w:line="259" w:lineRule="auto"/>
+        <w:rPr>
+          <w:sz w:val="24"/>
+          <w:szCs w:val="24"/>
+        </w:rPr>
+      </w:pPr>
+      <w:r>
+        <w:rPr>
+          <w:sz w:val="24"/>
+          <w:szCs w:val="24"/>
+        </w:rPr>
+        <w:t>Источники данных для тестирования проекта (Data_sources_for_testing_the_project.docx)</w:t>
+      </w:r>
+    </w:p>
+    <w:p>
+      <w:pPr>
+        <w:spacing w:line="259" w:lineRule="auto"/>
+        <w:rPr>
+          <w:sz w:val="24"/>
+          <w:szCs w:val="24"/>
+        </w:rPr>
+      </w:pPr>
+      <w:r>
+        <w:rPr>
+          <w:sz w:val="24"/>
+          <w:szCs w:val="24"/>
+        </w:rPr>
+        <w:t>Основные метрики и формирование гипотез (Basic_metrics_and_hypothesis_formation.docx)</w:t>
+      </w:r>
+    </w:p>
+    <w:p>
+      <w:pPr>
+        <w:spacing w:line="259" w:lineRule="auto"/>
+        <w:rPr>
+          <w:sz w:val="24"/>
+          <w:szCs w:val="24"/>
+        </w:rPr>
+      </w:pPr>
+      <w:proofErr w:type="spellStart"/>
+      <w:r>
+        <w:rPr>
+          <w:sz w:val="24"/>
+          <w:szCs w:val="24"/>
+        </w:rPr>
+        <w:t>Приоритизация</w:t>
+      </w:r>
+      <w:proofErr w:type="spellEnd"/>
+      <w:r>
+        <w:rPr>
+          <w:sz w:val="24"/>
+          <w:szCs w:val="24"/>
+        </w:rPr>
+        <w:t xml:space="preserve"> гипотез с использованием ICE (Prioritization_of_hypotheses_using_ICE.xlsx)</w:t>
+      </w:r>
+    </w:p>
+    <w:p>
+      <w:pPr>
+        <w:spacing w:line="259" w:lineRule="auto"/>
+        <w:rPr>
+          <w:sz w:val="24"/>
+          <w:szCs w:val="24"/>
+        </w:rPr>
+      </w:pPr>
+      <w:r>
+        <w:rPr>
+          <w:sz w:val="24"/>
+          <w:szCs w:val="24"/>
+        </w:rPr>
+        <w:t>Шаблон</w:t>
+      </w:r>
+      <w:r>
+        <w:rPr>
+          <w:sz w:val="24"/>
+          <w:szCs w:val="24"/>
+          <w:lang w:val="en-US"/>
+        </w:rPr>
+        <w:t xml:space="preserve"> </w:t>
+      </w:r>
+      <w:r>
+        <w:rPr>
+          <w:sz w:val="24"/>
+          <w:szCs w:val="24"/>
+        </w:rPr>
+        <w:t>эксперимента</w:t>
+      </w:r>
+      <w:r>
+        <w:rPr>
+          <w:sz w:val="24"/>
+          <w:szCs w:val="24"/>
+          <w:lang w:val="en-US"/>
+        </w:rPr>
+        <w:t xml:space="preserve"> A-B </w:t>
+      </w:r>
+      <w:r>
+        <w:rPr>
+          <w:sz w:val="24"/>
+          <w:szCs w:val="24"/>
+        </w:rPr>
+        <w:t>тестирования</w:t>
+      </w:r>
+      <w:r>
+        <w:rPr>
+          <w:sz w:val="24"/>
+          <w:szCs w:val="24"/>
+          <w:lang w:val="en-US"/>
+        </w:rPr>
+        <w:t xml:space="preserve"> </w:t>
+      </w:r>
+      <w:r>
+        <w:rPr>
+          <w:sz w:val="24"/>
+          <w:szCs w:val="24"/>
+        </w:rPr>
+        <w:t>для</w:t>
+      </w:r>
+      <w:r>
+        <w:rPr>
+          <w:sz w:val="24"/>
+          <w:szCs w:val="24"/>
+          <w:lang w:val="en-US"/>
+        </w:rPr>
+        <w:t xml:space="preserve"> </w:t>
+      </w:r>
+      <w:r>
+        <w:rPr>
+          <w:sz w:val="24"/>
+          <w:szCs w:val="24"/>
+        </w:rPr>
+        <w:t>приоритетной</w:t>
+      </w:r>
+      <w:r>
+        <w:rPr>
+          <w:sz w:val="24"/>
+          <w:szCs w:val="24"/>
+          <w:lang w:val="en-US"/>
+        </w:rPr>
+        <w:t xml:space="preserve"> </w:t>
+      </w:r>
+      <w:r>
+        <w:rPr>
+          <w:sz w:val="24"/>
+          <w:szCs w:val="24"/>
+        </w:rPr>
+        <w:t>гипотезы</w:t>
+      </w:r>
+      <w:r>
+        <w:rPr>
+          <w:sz w:val="24"/>
+          <w:szCs w:val="24"/>
+          <w:lang w:val="en-US"/>
+        </w:rPr>
+        <w:t xml:space="preserve"> </w:t>
+      </w:r>
+      <w:r>
+        <w:rPr>
+          <w:sz w:val="24"/>
+          <w:szCs w:val="24"/>
+        </w:rPr>
+        <w:br/>
+      </w:r>
+      <w:r>
+        <w:rPr>
+          <w:sz w:val="24"/>
+          <w:szCs w:val="24"/>
+          <w:lang w:val="en-US"/>
+        </w:rPr>
+        <w:t>(A-B_testing_experiment_design_template_for_a_priority_hypothesis.docx)</w:t>
+      </w:r>
+      <w:r>
+        <w:rPr>
+          <w:sz w:val="24"/>
+          <w:szCs w:val="24"/>
+        </w:rPr>
+        <w:br/>
+      </w:r>
+    </w:p>
+    <w:p>
+      <w:pPr>
+        <w:spacing w:line="259" w:lineRule="auto"/>
+        <w:rPr>
+          <w:b/>
+          <w:bCs/>
+          <w:sz w:val="24"/>
+          <w:szCs w:val="24"/>
+        </w:rPr>
+      </w:pPr>
+      <w:r>
+        <w:rPr>
+          <w:b/>
+          <w:bCs/>
+          <w:sz w:val="24"/>
+          <w:szCs w:val="24"/>
+        </w:rPr>
         <w:t xml:space="preserve">Г. </w:t>
       </w:r>
       <w:r>
@@ -17507,14 +17910,15 @@
     <w:p>
       <w:pPr>
         <w:spacing w:line="259" w:lineRule="auto"/>
-        <w:ind w:left="720"/>
-        <w:rPr>
-          <w:sz w:val="22"/>
-        </w:rPr>
-      </w:pPr>
-      <w:r>
-        <w:rPr>
-          <w:sz w:val="22"/>
+        <w:rPr>
+          <w:sz w:val="24"/>
+          <w:szCs w:val="24"/>
+        </w:rPr>
+      </w:pPr>
+      <w:r>
+        <w:rPr>
+          <w:sz w:val="24"/>
+          <w:szCs w:val="24"/>
         </w:rPr>
         <w:t>Разработка системы контроля доступа на парковку с использованием распознавания автомобильных номеров на основе ГОСТ Р 50577-2018.</w:t>
       </w:r>
@@ -17522,27 +17926,30 @@
     <w:p>
       <w:pPr>
         <w:spacing w:line="259" w:lineRule="auto"/>
-        <w:ind w:left="720"/>
-        <w:rPr>
-          <w:sz w:val="22"/>
-        </w:rPr>
-      </w:pPr>
-      <w:r>
-        <w:rPr>
-          <w:sz w:val="22"/>
+        <w:rPr>
+          <w:sz w:val="24"/>
+          <w:szCs w:val="24"/>
+        </w:rPr>
+      </w:pPr>
+      <w:r>
+        <w:rPr>
+          <w:sz w:val="24"/>
+          <w:szCs w:val="24"/>
         </w:rPr>
         <w:t>1. Распознавание номерных знаков:</w:t>
       </w:r>
       <w:r>
         <w:rPr>
-          <w:sz w:val="22"/>
+          <w:sz w:val="24"/>
+          <w:szCs w:val="24"/>
         </w:rPr>
         <w:br/>
         <w:t>   - Использование технологий компьютерного зрения:</w:t>
       </w:r>
       <w:r>
         <w:rPr>
-          <w:sz w:val="22"/>
+          <w:sz w:val="24"/>
+          <w:szCs w:val="24"/>
         </w:rPr>
         <w:br/>
         <w:t xml:space="preserve">     - Применение библиотеки </w:t>
@@ -17550,109 +17957,125 @@
       <w:proofErr w:type="spellStart"/>
       <w:r>
         <w:rPr>
-          <w:sz w:val="22"/>
+          <w:sz w:val="24"/>
+          <w:szCs w:val="24"/>
         </w:rPr>
         <w:t>OpenCV</w:t>
       </w:r>
       <w:proofErr w:type="spellEnd"/>
       <w:r>
         <w:rPr>
-          <w:sz w:val="22"/>
+          <w:sz w:val="24"/>
+          <w:szCs w:val="24"/>
         </w:rPr>
         <w:t xml:space="preserve"> для обработки изображений и предварительной обработки данных.</w:t>
       </w:r>
       <w:r>
         <w:rPr>
-          <w:sz w:val="22"/>
+          <w:sz w:val="24"/>
+          <w:szCs w:val="24"/>
         </w:rPr>
         <w:br/>
         <w:t>     - Интеграция модели машинного обучения YOLOv8 для точного и быстрого распознавания автомобильных номеров.</w:t>
       </w:r>
       <w:r>
         <w:rPr>
-          <w:sz w:val="22"/>
+          <w:sz w:val="24"/>
+          <w:szCs w:val="24"/>
         </w:rPr>
         <w:br/>
         <w:t>   - Обработка видеопотока:</w:t>
       </w:r>
       <w:r>
         <w:rPr>
-          <w:sz w:val="22"/>
+          <w:sz w:val="24"/>
+          <w:szCs w:val="24"/>
         </w:rPr>
         <w:br/>
         <w:t>     - Асинхронная обработка видеопотока с камер видеонаблюдения в режиме реального времени.</w:t>
       </w:r>
       <w:r>
         <w:rPr>
-          <w:sz w:val="22"/>
+          <w:sz w:val="24"/>
+          <w:szCs w:val="24"/>
         </w:rPr>
         <w:br/>
         <w:t>     - Запуск процессов распознавания в фоновом режиме для повышения производительности системы.</w:t>
       </w:r>
       <w:r>
         <w:rPr>
-          <w:sz w:val="22"/>
+          <w:sz w:val="24"/>
+          <w:szCs w:val="24"/>
         </w:rPr>
         <w:br/>
       </w:r>
       <w:r>
         <w:rPr>
-          <w:sz w:val="22"/>
+          <w:sz w:val="24"/>
+          <w:szCs w:val="24"/>
         </w:rPr>
         <w:br/>
         <w:t>2. Управление доступом на парковку:</w:t>
       </w:r>
       <w:r>
         <w:rPr>
-          <w:sz w:val="22"/>
+          <w:sz w:val="24"/>
+          <w:szCs w:val="24"/>
         </w:rPr>
         <w:br/>
         <w:t>   - Проверка в базе данных:</w:t>
       </w:r>
       <w:r>
         <w:rPr>
-          <w:sz w:val="22"/>
+          <w:sz w:val="24"/>
+          <w:szCs w:val="24"/>
         </w:rPr>
         <w:br/>
         <w:t>     - Сверка распознанного номера с базой данных разрешенных транспортных средств.</w:t>
       </w:r>
       <w:r>
         <w:rPr>
-          <w:sz w:val="22"/>
+          <w:sz w:val="24"/>
+          <w:szCs w:val="24"/>
         </w:rPr>
         <w:br/>
         <w:t>     - Принятие автоматического решения об открытии или закрытии шлагбаума на основании результатов проверки.</w:t>
       </w:r>
       <w:r>
         <w:rPr>
-          <w:sz w:val="22"/>
+          <w:sz w:val="24"/>
+          <w:szCs w:val="24"/>
         </w:rPr>
         <w:br/>
         <w:t>   - Безопасность и надежность:</w:t>
       </w:r>
       <w:r>
         <w:rPr>
-          <w:sz w:val="22"/>
+          <w:sz w:val="24"/>
+          <w:szCs w:val="24"/>
         </w:rPr>
         <w:br/>
         <w:t>     - Обеспечение быстрого и точного реагирования системы на подъезд транспортного средства.</w:t>
       </w:r>
       <w:r>
         <w:rPr>
-          <w:sz w:val="22"/>
+          <w:sz w:val="24"/>
+          <w:szCs w:val="24"/>
         </w:rPr>
         <w:br/>
         <w:t>     - Минимизация риска несанкционированного доступа.</w:t>
       </w:r>
       <w:r>
         <w:rPr>
-          <w:sz w:val="22"/>
+          <w:sz w:val="24"/>
+          <w:szCs w:val="24"/>
         </w:rPr>
         <w:br/>
       </w:r>
       <w:r>
         <w:rPr>
-          <w:sz w:val="22"/>
+          <w:sz w:val="24"/>
+          <w:szCs w:val="24"/>
         </w:rPr>
         <w:br/>
         <w:t xml:space="preserve">3. Веб-интерфейс на базе </w:t>
@@ -17660,82 +18083,95 @@
       <w:proofErr w:type="spellStart"/>
       <w:r>
         <w:rPr>
-          <w:sz w:val="22"/>
+          <w:sz w:val="24"/>
+          <w:szCs w:val="24"/>
         </w:rPr>
         <w:t>FastAPI</w:t>
       </w:r>
       <w:proofErr w:type="spellEnd"/>
       <w:r>
         <w:rPr>
-          <w:sz w:val="22"/>
+          <w:sz w:val="24"/>
+          <w:szCs w:val="24"/>
         </w:rPr>
         <w:t>:</w:t>
       </w:r>
       <w:r>
         <w:rPr>
-          <w:sz w:val="22"/>
+          <w:sz w:val="24"/>
+          <w:szCs w:val="24"/>
         </w:rPr>
         <w:br/>
         <w:t>   - Мониторинг системы:</w:t>
       </w:r>
       <w:r>
         <w:rPr>
-          <w:sz w:val="22"/>
+          <w:sz w:val="24"/>
+          <w:szCs w:val="24"/>
         </w:rPr>
         <w:br/>
         <w:t>     - Отображение текущего состояния системы и логов работы в реальном времени.</w:t>
       </w:r>
       <w:r>
         <w:rPr>
-          <w:sz w:val="22"/>
+          <w:sz w:val="24"/>
+          <w:szCs w:val="24"/>
         </w:rPr>
         <w:br/>
         <w:t>     - Просмотр истории въездов и выездов транспортных средств.</w:t>
       </w:r>
       <w:r>
         <w:rPr>
-          <w:sz w:val="22"/>
+          <w:sz w:val="24"/>
+          <w:szCs w:val="24"/>
         </w:rPr>
         <w:br/>
         <w:t>   - Управление доступом:</w:t>
       </w:r>
       <w:r>
         <w:rPr>
-          <w:sz w:val="22"/>
+          <w:sz w:val="24"/>
+          <w:szCs w:val="24"/>
         </w:rPr>
         <w:br/>
         <w:t>     - Возможность добавления, удаления и изменения данных о транспортных средствах в базе данных через веб-интерфейс.</w:t>
       </w:r>
       <w:r>
         <w:rPr>
-          <w:sz w:val="22"/>
+          <w:sz w:val="24"/>
+          <w:szCs w:val="24"/>
         </w:rPr>
         <w:br/>
         <w:t>     - Настройка прав доступа и ролей пользователей системы.</w:t>
       </w:r>
       <w:r>
         <w:rPr>
-          <w:sz w:val="22"/>
+          <w:sz w:val="24"/>
+          <w:szCs w:val="24"/>
         </w:rPr>
         <w:br/>
       </w:r>
       <w:r>
         <w:rPr>
-          <w:sz w:val="22"/>
-        </w:rPr>
+          <w:sz w:val="24"/>
+          <w:szCs w:val="24"/>
+        </w:rPr>
+        <w:lastRenderedPageBreak/>
         <w:br/>
         <w:t>4. Асинхронная обработка:</w:t>
       </w:r>
       <w:r>
         <w:rPr>
-          <w:sz w:val="22"/>
+          <w:sz w:val="24"/>
+          <w:szCs w:val="24"/>
         </w:rPr>
         <w:br/>
         <w:t>   - Повышение производительности:</w:t>
       </w:r>
       <w:r>
         <w:rPr>
-          <w:sz w:val="22"/>
+          <w:sz w:val="24"/>
+          <w:szCs w:val="24"/>
         </w:rPr>
         <w:br/>
         <w:t xml:space="preserve">     - Использование асинхронных возможностей Python и </w:t>
@@ -17743,47 +18179,54 @@
       <w:proofErr w:type="spellStart"/>
       <w:r>
         <w:rPr>
-          <w:sz w:val="22"/>
+          <w:sz w:val="24"/>
+          <w:szCs w:val="24"/>
         </w:rPr>
         <w:t>FastAPI</w:t>
       </w:r>
       <w:proofErr w:type="spellEnd"/>
       <w:r>
         <w:rPr>
-          <w:sz w:val="22"/>
+          <w:sz w:val="24"/>
+          <w:szCs w:val="24"/>
         </w:rPr>
         <w:t xml:space="preserve"> для одновременной обработки нескольких запросов.</w:t>
       </w:r>
       <w:r>
         <w:rPr>
-          <w:sz w:val="22"/>
+          <w:sz w:val="24"/>
+          <w:szCs w:val="24"/>
         </w:rPr>
         <w:br/>
         <w:t>     - Сокращение времени отклика системы и повышение ее масштабируемости.</w:t>
       </w:r>
       <w:r>
         <w:rPr>
-          <w:sz w:val="22"/>
+          <w:sz w:val="24"/>
+          <w:szCs w:val="24"/>
         </w:rPr>
         <w:br/>
         <w:t>   - Эффективное использование ресурсов:</w:t>
       </w:r>
       <w:r>
         <w:rPr>
-          <w:sz w:val="22"/>
+          <w:sz w:val="24"/>
+          <w:szCs w:val="24"/>
         </w:rPr>
         <w:br/>
         <w:t>     - Оптимизация загрузки процессора и памяти при обработке видеопотоков и распознавании номеров.</w:t>
       </w:r>
       <w:r>
         <w:rPr>
-          <w:sz w:val="22"/>
+          <w:sz w:val="24"/>
+          <w:szCs w:val="24"/>
         </w:rPr>
         <w:br/>
       </w:r>
       <w:r>
         <w:rPr>
-          <w:sz w:val="22"/>
+          <w:sz w:val="24"/>
+          <w:szCs w:val="24"/>
         </w:rPr>
         <w:br/>
         <w:t xml:space="preserve">5. Контейнеризация и поддержка </w:t>
@@ -17791,27 +18234,31 @@
       <w:proofErr w:type="spellStart"/>
       <w:r>
         <w:rPr>
-          <w:sz w:val="22"/>
+          <w:sz w:val="24"/>
+          <w:szCs w:val="24"/>
         </w:rPr>
         <w:t>Docker</w:t>
       </w:r>
       <w:proofErr w:type="spellEnd"/>
       <w:r>
         <w:rPr>
-          <w:sz w:val="22"/>
+          <w:sz w:val="24"/>
+          <w:szCs w:val="24"/>
         </w:rPr>
         <w:t>:</w:t>
       </w:r>
       <w:r>
         <w:rPr>
-          <w:sz w:val="22"/>
+          <w:sz w:val="24"/>
+          <w:szCs w:val="24"/>
         </w:rPr>
         <w:br/>
         <w:t>   - Модульность и переносимость:</w:t>
       </w:r>
       <w:r>
         <w:rPr>
-          <w:sz w:val="22"/>
+          <w:sz w:val="24"/>
+          <w:szCs w:val="24"/>
         </w:rPr>
         <w:br/>
         <w:t xml:space="preserve">     - Развертывание системы в изолированных контейнерах с использованием </w:t>
@@ -17819,34 +18266,39 @@
       <w:proofErr w:type="spellStart"/>
       <w:r>
         <w:rPr>
-          <w:sz w:val="22"/>
+          <w:sz w:val="24"/>
+          <w:szCs w:val="24"/>
         </w:rPr>
         <w:t>Docker</w:t>
       </w:r>
       <w:proofErr w:type="spellEnd"/>
       <w:r>
         <w:rPr>
-          <w:sz w:val="22"/>
+          <w:sz w:val="24"/>
+          <w:szCs w:val="24"/>
         </w:rPr>
         <w:t xml:space="preserve">, что обеспечивает </w:t>
       </w:r>
       <w:proofErr w:type="spellStart"/>
       <w:r>
         <w:rPr>
-          <w:sz w:val="22"/>
+          <w:sz w:val="24"/>
+          <w:szCs w:val="24"/>
         </w:rPr>
         <w:t>консистентность</w:t>
       </w:r>
       <w:proofErr w:type="spellEnd"/>
       <w:r>
         <w:rPr>
-          <w:sz w:val="22"/>
+          <w:sz w:val="24"/>
+          <w:szCs w:val="24"/>
         </w:rPr>
         <w:t xml:space="preserve"> среды исполнения.</w:t>
       </w:r>
       <w:r>
         <w:rPr>
-          <w:sz w:val="22"/>
+          <w:sz w:val="24"/>
+          <w:szCs w:val="24"/>
         </w:rPr>
         <w:br/>
         <w:t xml:space="preserve">     - Использование </w:t>
@@ -17854,117 +18306,133 @@
       <w:proofErr w:type="spellStart"/>
       <w:r>
         <w:rPr>
-          <w:sz w:val="22"/>
+          <w:sz w:val="24"/>
+          <w:szCs w:val="24"/>
         </w:rPr>
         <w:t>Docker</w:t>
       </w:r>
       <w:proofErr w:type="spellEnd"/>
       <w:r>
         <w:rPr>
-          <w:sz w:val="22"/>
+          <w:sz w:val="24"/>
+          <w:szCs w:val="24"/>
         </w:rPr>
         <w:t xml:space="preserve"> </w:t>
       </w:r>
       <w:proofErr w:type="spellStart"/>
       <w:r>
         <w:rPr>
-          <w:sz w:val="22"/>
+          <w:sz w:val="24"/>
+          <w:szCs w:val="24"/>
         </w:rPr>
         <w:t>Compose</w:t>
       </w:r>
       <w:proofErr w:type="spellEnd"/>
       <w:r>
         <w:rPr>
-          <w:sz w:val="22"/>
+          <w:sz w:val="24"/>
+          <w:szCs w:val="24"/>
         </w:rPr>
         <w:t xml:space="preserve"> для </w:t>
       </w:r>
       <w:proofErr w:type="spellStart"/>
       <w:r>
         <w:rPr>
-          <w:sz w:val="22"/>
+          <w:sz w:val="24"/>
+          <w:szCs w:val="24"/>
         </w:rPr>
         <w:t>оркестрации</w:t>
       </w:r>
       <w:proofErr w:type="spellEnd"/>
       <w:r>
         <w:rPr>
-          <w:sz w:val="22"/>
+          <w:sz w:val="24"/>
+          <w:szCs w:val="24"/>
         </w:rPr>
         <w:t xml:space="preserve"> нескольких контейнеров и упрощения процесса развертывания.</w:t>
       </w:r>
       <w:r>
         <w:rPr>
-          <w:sz w:val="22"/>
+          <w:sz w:val="24"/>
+          <w:szCs w:val="24"/>
         </w:rPr>
         <w:br/>
         <w:t>   - Масштабируемость:</w:t>
       </w:r>
       <w:r>
         <w:rPr>
-          <w:sz w:val="22"/>
+          <w:sz w:val="24"/>
+          <w:szCs w:val="24"/>
         </w:rPr>
         <w:br/>
         <w:t>     - Возможность быстрого масштабирования компонентов системы в зависимости от нагрузки.</w:t>
       </w:r>
       <w:r>
         <w:rPr>
-          <w:sz w:val="22"/>
+          <w:sz w:val="24"/>
+          <w:szCs w:val="24"/>
         </w:rPr>
         <w:br/>
       </w:r>
       <w:r>
         <w:rPr>
-          <w:sz w:val="22"/>
-        </w:rPr>
-        <w:lastRenderedPageBreak/>
+          <w:sz w:val="24"/>
+          <w:szCs w:val="24"/>
+        </w:rPr>
         <w:br/>
         <w:t>6. Генерация базы данных регистрационных номеров:</w:t>
       </w:r>
       <w:r>
         <w:rPr>
-          <w:sz w:val="22"/>
+          <w:sz w:val="24"/>
+          <w:szCs w:val="24"/>
         </w:rPr>
         <w:br/>
         <w:t>   - Синтетические данные на основе ГОСТ Р 50577-2018:</w:t>
       </w:r>
       <w:r>
         <w:rPr>
-          <w:sz w:val="22"/>
+          <w:sz w:val="24"/>
+          <w:szCs w:val="24"/>
         </w:rPr>
         <w:br/>
         <w:t>     - Создание генератора автомобильных номеров, соответствующих национальному стандарту.</w:t>
       </w:r>
       <w:r>
         <w:rPr>
-          <w:sz w:val="22"/>
+          <w:sz w:val="24"/>
+          <w:szCs w:val="24"/>
         </w:rPr>
         <w:br/>
         <w:t>     - Обеспечение возможности массового наполнения базы данных для тестирования и отладки системы.</w:t>
       </w:r>
       <w:r>
         <w:rPr>
-          <w:sz w:val="22"/>
+          <w:sz w:val="24"/>
+          <w:szCs w:val="24"/>
         </w:rPr>
         <w:br/>
         <w:t>   - Добавление номеров вручную:</w:t>
       </w:r>
       <w:r>
         <w:rPr>
-          <w:sz w:val="22"/>
+          <w:sz w:val="24"/>
+          <w:szCs w:val="24"/>
         </w:rPr>
         <w:br/>
         <w:t>     - Предоставление интерфейса для добавления индивидуальных номеров, не предусмотренных генератором.</w:t>
       </w:r>
       <w:r>
         <w:rPr>
-          <w:sz w:val="22"/>
+          <w:sz w:val="24"/>
+          <w:szCs w:val="24"/>
         </w:rPr>
         <w:br/>
       </w:r>
       <w:r>
         <w:rPr>
-          <w:sz w:val="22"/>
+          <w:sz w:val="24"/>
+          <w:szCs w:val="24"/>
         </w:rPr>
         <w:br/>
         <w:t xml:space="preserve">7. Миграции базы данных с использованием </w:t>
@@ -17972,130 +18440,156 @@
       <w:proofErr w:type="spellStart"/>
       <w:r>
         <w:rPr>
-          <w:sz w:val="22"/>
+          <w:sz w:val="24"/>
+          <w:szCs w:val="24"/>
         </w:rPr>
         <w:t>Alembic</w:t>
       </w:r>
       <w:proofErr w:type="spellEnd"/>
       <w:r>
         <w:rPr>
-          <w:sz w:val="22"/>
+          <w:sz w:val="24"/>
+          <w:szCs w:val="24"/>
         </w:rPr>
         <w:t>:</w:t>
       </w:r>
       <w:r>
         <w:rPr>
-          <w:sz w:val="22"/>
+          <w:sz w:val="24"/>
+          <w:szCs w:val="24"/>
         </w:rPr>
         <w:br/>
         <w:t>   - Управление структурой базы данных:</w:t>
       </w:r>
       <w:r>
         <w:rPr>
-          <w:sz w:val="22"/>
+          <w:sz w:val="24"/>
+          <w:szCs w:val="24"/>
         </w:rPr>
         <w:br/>
         <w:t>     - Отслеживание изменений в моделях данных и автоматическое применение этих изменений к базе данных.</w:t>
       </w:r>
       <w:r>
         <w:rPr>
-          <w:sz w:val="22"/>
+          <w:sz w:val="24"/>
+          <w:szCs w:val="24"/>
         </w:rPr>
         <w:br/>
         <w:t>     - Обеспечение целостности и актуальности схемы базы данных на всех этапах разработки.</w:t>
       </w:r>
       <w:r>
         <w:rPr>
-          <w:sz w:val="22"/>
+          <w:sz w:val="24"/>
+          <w:szCs w:val="24"/>
         </w:rPr>
         <w:br/>
         <w:t>   - Гибкость разработки:</w:t>
       </w:r>
       <w:r>
         <w:rPr>
-          <w:sz w:val="22"/>
+          <w:sz w:val="24"/>
+          <w:szCs w:val="24"/>
         </w:rPr>
         <w:br/>
         <w:t>     - Возможность возврата к предыдущим версиям схемы при необходимости.</w:t>
       </w:r>
       <w:r>
         <w:rPr>
-          <w:sz w:val="22"/>
+          <w:sz w:val="24"/>
+          <w:szCs w:val="24"/>
         </w:rPr>
         <w:br/>
       </w:r>
       <w:r>
         <w:rPr>
-          <w:sz w:val="22"/>
+          <w:sz w:val="24"/>
+          <w:szCs w:val="24"/>
         </w:rPr>
         <w:br/>
         <w:t>8. Использование модели YOLOv8:</w:t>
       </w:r>
       <w:r>
         <w:rPr>
-          <w:sz w:val="22"/>
+          <w:sz w:val="24"/>
+          <w:szCs w:val="24"/>
         </w:rPr>
         <w:br/>
         <w:t>   - Современные методы распознавания:</w:t>
       </w:r>
       <w:r>
         <w:rPr>
-          <w:sz w:val="22"/>
+          <w:sz w:val="24"/>
+          <w:szCs w:val="24"/>
         </w:rPr>
         <w:br/>
         <w:t>     - Применение одной из лучших на сегодняшний день моделей глубокого обучения для задач детектирования объектов.</w:t>
       </w:r>
       <w:r>
         <w:rPr>
-          <w:sz w:val="22"/>
+          <w:sz w:val="24"/>
+          <w:szCs w:val="24"/>
         </w:rPr>
         <w:br/>
         <w:t>     - Обучение и настройка модели для специфических условий работы системы.</w:t>
       </w:r>
       <w:r>
         <w:rPr>
-          <w:sz w:val="22"/>
+          <w:sz w:val="24"/>
+          <w:szCs w:val="24"/>
         </w:rPr>
         <w:br/>
         <w:t>   - Фоновая обработка:</w:t>
       </w:r>
       <w:r>
         <w:rPr>
-          <w:sz w:val="22"/>
+          <w:sz w:val="24"/>
+          <w:szCs w:val="24"/>
         </w:rPr>
         <w:br/>
         <w:t>     - Отделение процесса распознавания от основного потока приложения для повышения отзывчивости системы.</w:t>
       </w:r>
       <w:r>
         <w:rPr>
-          <w:sz w:val="22"/>
+          <w:sz w:val="24"/>
+          <w:szCs w:val="24"/>
         </w:rPr>
         <w:br/>
       </w:r>
       <w:r>
         <w:rPr>
-          <w:sz w:val="22"/>
+          <w:sz w:val="24"/>
+          <w:szCs w:val="24"/>
         </w:rPr>
         <w:br/>
         <w:t>9. Логирование системы:</w:t>
       </w:r>
       <w:r>
         <w:rPr>
-          <w:sz w:val="22"/>
+          <w:sz w:val="24"/>
+          <w:szCs w:val="24"/>
         </w:rPr>
         <w:br/>
         <w:t>   - Сбор и хранение логов:</w:t>
       </w:r>
       <w:r>
         <w:rPr>
-          <w:sz w:val="22"/>
+          <w:sz w:val="24"/>
+          <w:szCs w:val="24"/>
         </w:rPr>
         <w:br/>
+      </w:r>
+      <w:r>
+        <w:rPr>
+          <w:sz w:val="24"/>
+          <w:szCs w:val="24"/>
+        </w:rPr>
+        <w:lastRenderedPageBreak/>
         <w:t>     - Использование встроенного модуля логирования Python для отслеживания работы компонентов системы.</w:t>
       </w:r>
       <w:r>
         <w:rPr>
-          <w:sz w:val="22"/>
+          <w:sz w:val="24"/>
+          <w:szCs w:val="24"/>
         </w:rPr>
         <w:br/>
         <w:t xml:space="preserve">     - Сохранение логов в структурированном виде в директории </w:t>
@@ -18103,14 +18597,16 @@
       <w:proofErr w:type="spellStart"/>
       <w:r>
         <w:rPr>
-          <w:sz w:val="22"/>
+          <w:sz w:val="24"/>
+          <w:szCs w:val="24"/>
         </w:rPr>
         <w:t>logs</w:t>
       </w:r>
       <w:proofErr w:type="spellEnd"/>
       <w:r>
         <w:rPr>
-          <w:sz w:val="22"/>
+          <w:sz w:val="24"/>
+          <w:szCs w:val="24"/>
         </w:rPr>
         <w:t>/, разделение по компонентам для удобства анализа.</w:t>
       </w:r>
@@ -18118,40 +18614,45 @@
     <w:p>
       <w:pPr>
         <w:spacing w:line="259" w:lineRule="auto"/>
-        <w:ind w:left="720"/>
-        <w:rPr>
-          <w:sz w:val="22"/>
-        </w:rPr>
-      </w:pPr>
-      <w:r>
-        <w:rPr>
-          <w:sz w:val="22"/>
+        <w:rPr>
+          <w:sz w:val="24"/>
+          <w:szCs w:val="24"/>
+        </w:rPr>
+      </w:pPr>
+      <w:r>
+        <w:rPr>
+          <w:sz w:val="24"/>
+          <w:szCs w:val="24"/>
         </w:rPr>
         <w:t>- Отладка и мониторинг:</w:t>
       </w:r>
       <w:r>
         <w:rPr>
-          <w:sz w:val="22"/>
+          <w:sz w:val="24"/>
+          <w:szCs w:val="24"/>
         </w:rPr>
         <w:br/>
         <w:t>- Быстрое выявление и устранение ошибок благодаря подробным записям о работе системы.</w:t>
       </w:r>
       <w:r>
         <w:rPr>
-          <w:sz w:val="22"/>
+          <w:sz w:val="24"/>
+          <w:szCs w:val="24"/>
         </w:rPr>
         <w:br/>
         <w:t>     - Анализ производительности и выявление узких мест.</w:t>
       </w:r>
       <w:r>
         <w:rPr>
-          <w:sz w:val="22"/>
+          <w:sz w:val="24"/>
+          <w:szCs w:val="24"/>
         </w:rPr>
         <w:br/>
       </w:r>
       <w:r>
         <w:rPr>
-          <w:sz w:val="22"/>
+          <w:sz w:val="24"/>
+          <w:szCs w:val="24"/>
         </w:rPr>
         <w:br/>
         <w:t xml:space="preserve">10. Контроль версий с использованием </w:t>
@@ -18159,27 +18660,31 @@
       <w:proofErr w:type="spellStart"/>
       <w:r>
         <w:rPr>
-          <w:sz w:val="22"/>
+          <w:sz w:val="24"/>
+          <w:szCs w:val="24"/>
         </w:rPr>
         <w:t>GitHub</w:t>
       </w:r>
       <w:proofErr w:type="spellEnd"/>
       <w:r>
         <w:rPr>
-          <w:sz w:val="22"/>
+          <w:sz w:val="24"/>
+          <w:szCs w:val="24"/>
         </w:rPr>
         <w:t>:</w:t>
       </w:r>
       <w:r>
         <w:rPr>
-          <w:sz w:val="22"/>
+          <w:sz w:val="24"/>
+          <w:szCs w:val="24"/>
         </w:rPr>
         <w:br/>
         <w:t>    - Совместная разработка и управление проектом:</w:t>
       </w:r>
       <w:r>
         <w:rPr>
-          <w:sz w:val="22"/>
+          <w:sz w:val="24"/>
+          <w:szCs w:val="24"/>
         </w:rPr>
         <w:br/>
         <w:t xml:space="preserve">      - Использование системы контроля версий </w:t>
@@ -18187,20 +18692,23 @@
       <w:proofErr w:type="spellStart"/>
       <w:r>
         <w:rPr>
-          <w:sz w:val="22"/>
+          <w:sz w:val="24"/>
+          <w:szCs w:val="24"/>
         </w:rPr>
         <w:t>Git</w:t>
       </w:r>
       <w:proofErr w:type="spellEnd"/>
       <w:r>
         <w:rPr>
-          <w:sz w:val="22"/>
+          <w:sz w:val="24"/>
+          <w:szCs w:val="24"/>
         </w:rPr>
         <w:t xml:space="preserve"> для отслеживания изменений в коде.</w:t>
       </w:r>
       <w:r>
         <w:rPr>
-          <w:sz w:val="22"/>
+          <w:sz w:val="24"/>
+          <w:szCs w:val="24"/>
         </w:rPr>
         <w:br/>
         <w:t xml:space="preserve">      - Размещение репозитория на платформе </w:t>
@@ -18208,177 +18716,196 @@
       <w:proofErr w:type="spellStart"/>
       <w:r>
         <w:rPr>
-          <w:sz w:val="22"/>
+          <w:sz w:val="24"/>
+          <w:szCs w:val="24"/>
         </w:rPr>
         <w:t>GitHub</w:t>
       </w:r>
       <w:proofErr w:type="spellEnd"/>
       <w:r>
         <w:rPr>
-          <w:sz w:val="22"/>
+          <w:sz w:val="24"/>
+          <w:szCs w:val="24"/>
         </w:rPr>
         <w:t xml:space="preserve"> для удобства совместной работы и обеспечения прозрачности разработки.</w:t>
       </w:r>
       <w:r>
         <w:rPr>
-          <w:sz w:val="22"/>
+          <w:sz w:val="24"/>
+          <w:szCs w:val="24"/>
         </w:rPr>
         <w:br/>
         <w:t>    - Надежность и восстановление:</w:t>
       </w:r>
       <w:r>
         <w:rPr>
-          <w:sz w:val="22"/>
+          <w:sz w:val="24"/>
+          <w:szCs w:val="24"/>
         </w:rPr>
         <w:br/>
         <w:t>      - Возможность возврата к предыдущим версиям проекта в случае ошибок или сбоев.</w:t>
       </w:r>
       <w:r>
         <w:rPr>
-          <w:sz w:val="22"/>
+          <w:sz w:val="24"/>
+          <w:szCs w:val="24"/>
         </w:rPr>
         <w:br/>
       </w:r>
       <w:r>
         <w:rPr>
-          <w:sz w:val="22"/>
+          <w:sz w:val="24"/>
+          <w:szCs w:val="24"/>
         </w:rPr>
         <w:br/>
         <w:t>11. Правовые аспекты и использование синтетических данных:</w:t>
       </w:r>
       <w:r>
         <w:rPr>
-          <w:sz w:val="22"/>
+          <w:sz w:val="24"/>
+          <w:szCs w:val="24"/>
         </w:rPr>
         <w:br/>
         <w:t>    - Защита персональных данных:</w:t>
       </w:r>
       <w:r>
         <w:rPr>
-          <w:sz w:val="22"/>
+          <w:sz w:val="24"/>
+          <w:szCs w:val="24"/>
         </w:rPr>
         <w:br/>
         <w:t>      - Осознание, что номера автомобилей являются личной информацией, сбор и использование которой без разрешения незаконны.</w:t>
       </w:r>
       <w:r>
         <w:rPr>
-          <w:sz w:val="22"/>
+          <w:sz w:val="24"/>
+          <w:szCs w:val="24"/>
         </w:rPr>
         <w:br/>
         <w:t>    - Синтетические данные для тестирования:</w:t>
       </w:r>
       <w:r>
         <w:rPr>
-          <w:sz w:val="22"/>
+          <w:sz w:val="24"/>
+          <w:szCs w:val="24"/>
         </w:rPr>
         <w:br/>
         <w:t>      - Разработка генератора синтетических данных на основе ГОСТ Р 50577-2018 для проверки работы системы.</w:t>
       </w:r>
       <w:r>
         <w:rPr>
-          <w:sz w:val="22"/>
+          <w:sz w:val="24"/>
+          <w:szCs w:val="24"/>
         </w:rPr>
         <w:br/>
-      </w:r>
-      <w:r>
-        <w:rPr>
-          <w:sz w:val="22"/>
-        </w:rPr>
-        <w:lastRenderedPageBreak/>
         <w:t>      - Обеспечение надежности и точности проекта без нарушения законодательства.</w:t>
       </w:r>
       <w:r>
         <w:rPr>
-          <w:sz w:val="22"/>
+          <w:sz w:val="24"/>
+          <w:szCs w:val="24"/>
         </w:rPr>
         <w:br/>
         <w:t>    - Гибкость системы:</w:t>
       </w:r>
       <w:r>
         <w:rPr>
-          <w:sz w:val="22"/>
+          <w:sz w:val="24"/>
+          <w:szCs w:val="24"/>
         </w:rPr>
         <w:br/>
         <w:t>      - Возможность адаптации системы для работы с реальными данными при наличии соответствующих разрешений и соблюдении всех правовых норм.</w:t>
       </w:r>
       <w:r>
         <w:rPr>
-          <w:sz w:val="22"/>
+          <w:sz w:val="24"/>
+          <w:szCs w:val="24"/>
         </w:rPr>
         <w:br/>
       </w:r>
       <w:r>
         <w:rPr>
-          <w:sz w:val="22"/>
+          <w:sz w:val="24"/>
+          <w:szCs w:val="24"/>
         </w:rPr>
         <w:br/>
         <w:t>Заключение:</w:t>
       </w:r>
       <w:r>
         <w:rPr>
-          <w:sz w:val="22"/>
+          <w:sz w:val="24"/>
+          <w:szCs w:val="24"/>
         </w:rPr>
         <w:br/>
       </w:r>
       <w:r>
         <w:rPr>
-          <w:sz w:val="22"/>
+          <w:sz w:val="24"/>
+          <w:szCs w:val="24"/>
         </w:rPr>
         <w:br/>
         <w:t>- Инновации и технологии:</w:t>
       </w:r>
       <w:r>
         <w:rPr>
-          <w:sz w:val="22"/>
+          <w:sz w:val="24"/>
+          <w:szCs w:val="24"/>
         </w:rPr>
         <w:br/>
         <w:t>  - Проект объединяет современные технологии компьютерного зрения, машинного обучения и веб-разработки.</w:t>
       </w:r>
       <w:r>
         <w:rPr>
-          <w:sz w:val="22"/>
+          <w:sz w:val="24"/>
+          <w:szCs w:val="24"/>
         </w:rPr>
         <w:br/>
         <w:t>- Практическая значимость:</w:t>
       </w:r>
       <w:r>
         <w:rPr>
-          <w:sz w:val="22"/>
+          <w:sz w:val="24"/>
+          <w:szCs w:val="24"/>
         </w:rPr>
         <w:br/>
         <w:t>  - Система может быть применена в реальных условиях на парковках торговых центров, бизнес-центров, жилых комплексов и др.</w:t>
       </w:r>
       <w:r>
         <w:rPr>
-          <w:sz w:val="22"/>
+          <w:sz w:val="24"/>
+          <w:szCs w:val="24"/>
         </w:rPr>
         <w:br/>
         <w:t>- Перспективы развития:</w:t>
       </w:r>
       <w:r>
         <w:rPr>
-          <w:sz w:val="22"/>
+          <w:sz w:val="24"/>
+          <w:szCs w:val="24"/>
         </w:rPr>
         <w:br/>
         <w:t>  - Интеграция с системами оплаты парковки, мобильными приложениями для пользователей.</w:t>
       </w:r>
       <w:r>
         <w:rPr>
-          <w:sz w:val="22"/>
+          <w:sz w:val="24"/>
+          <w:szCs w:val="24"/>
         </w:rPr>
         <w:br/>
         <w:t>  - Расширение функционала анализа и статистики, применение аналитики для оптимизации использования парковочного пространства.</w:t>
       </w:r>
       <w:r>
         <w:rPr>
-          <w:sz w:val="22"/>
+          <w:sz w:val="24"/>
+          <w:szCs w:val="24"/>
         </w:rPr>
         <w:br/>
         <w:t>- Соблюдение правовых норм:</w:t>
       </w:r>
       <w:r>
         <w:rPr>
-          <w:sz w:val="22"/>
+          <w:sz w:val="24"/>
+          <w:szCs w:val="24"/>
         </w:rPr>
         <w:br/>
         <w:t>  - Проект учитывает законодательные аспекты обработки персональных данных, демонстрируя ответственное отношение к информационной безопасности.</w:t>
@@ -18993,6 +19520,155 @@
     </w:lvl>
   </w:abstractNum>
   <w:abstractNum w:abstractNumId="3" w15:restartNumberingAfterBreak="0">
+    <w:nsid w:val="04665CD0"/>
+    <w:multiLevelType w:val="multilevel"/>
+    <w:tmpl w:val="A1D60BCE"/>
+    <w:lvl w:ilvl="0">
+      <w:start w:val="1"/>
+      <w:numFmt w:val="bullet"/>
+      <w:lvlText w:val=""/>
+      <w:lvlJc w:val="left"/>
+      <w:pPr>
+        <w:tabs>
+          <w:tab w:val="num" w:pos="720"/>
+        </w:tabs>
+        <w:ind w:left="720" w:hanging="360"/>
+      </w:pPr>
+      <w:rPr>
+        <w:rFonts w:ascii="Symbol" w:hAnsi="Symbol" w:hint="default"/>
+        <w:sz w:val="20"/>
+      </w:rPr>
+    </w:lvl>
+    <w:lvl w:ilvl="1" w:tentative="1">
+      <w:start w:val="1"/>
+      <w:numFmt w:val="bullet"/>
+      <w:lvlText w:val="o"/>
+      <w:lvlJc w:val="left"/>
+      <w:pPr>
+        <w:tabs>
+          <w:tab w:val="num" w:pos="1440"/>
+        </w:tabs>
+        <w:ind w:left="1440" w:hanging="360"/>
+      </w:pPr>
+      <w:rPr>
+        <w:rFonts w:ascii="Courier New" w:hAnsi="Courier New" w:hint="default"/>
+        <w:sz w:val="20"/>
+      </w:rPr>
+    </w:lvl>
+    <w:lvl w:ilvl="2" w:tentative="1">
+      <w:start w:val="1"/>
+      <w:numFmt w:val="bullet"/>
+      <w:lvlText w:val=""/>
+      <w:lvlJc w:val="left"/>
+      <w:pPr>
+        <w:tabs>
+          <w:tab w:val="num" w:pos="2160"/>
+        </w:tabs>
+        <w:ind w:left="2160" w:hanging="360"/>
+      </w:pPr>
+      <w:rPr>
+        <w:rFonts w:ascii="Wingdings" w:hAnsi="Wingdings" w:hint="default"/>
+        <w:sz w:val="20"/>
+      </w:rPr>
+    </w:lvl>
+    <w:lvl w:ilvl="3" w:tentative="1">
+      <w:start w:val="1"/>
+      <w:numFmt w:val="bullet"/>
+      <w:lvlText w:val=""/>
+      <w:lvlJc w:val="left"/>
+      <w:pPr>
+        <w:tabs>
+          <w:tab w:val="num" w:pos="2880"/>
+        </w:tabs>
+        <w:ind w:left="2880" w:hanging="360"/>
+      </w:pPr>
+      <w:rPr>
+        <w:rFonts w:ascii="Wingdings" w:hAnsi="Wingdings" w:hint="default"/>
+        <w:sz w:val="20"/>
+      </w:rPr>
+    </w:lvl>
+    <w:lvl w:ilvl="4" w:tentative="1">
+      <w:start w:val="1"/>
+      <w:numFmt w:val="bullet"/>
+      <w:lvlText w:val=""/>
+      <w:lvlJc w:val="left"/>
+      <w:pPr>
+        <w:tabs>
+          <w:tab w:val="num" w:pos="3600"/>
+        </w:tabs>
+        <w:ind w:left="3600" w:hanging="360"/>
+      </w:pPr>
+      <w:rPr>
+        <w:rFonts w:ascii="Wingdings" w:hAnsi="Wingdings" w:hint="default"/>
+        <w:sz w:val="20"/>
+      </w:rPr>
+    </w:lvl>
+    <w:lvl w:ilvl="5" w:tentative="1">
+      <w:start w:val="1"/>
+      <w:numFmt w:val="bullet"/>
+      <w:lvlText w:val=""/>
+      <w:lvlJc w:val="left"/>
+      <w:pPr>
+        <w:tabs>
+          <w:tab w:val="num" w:pos="4320"/>
+        </w:tabs>
+        <w:ind w:left="4320" w:hanging="360"/>
+      </w:pPr>
+      <w:rPr>
+        <w:rFonts w:ascii="Wingdings" w:hAnsi="Wingdings" w:hint="default"/>
+        <w:sz w:val="20"/>
+      </w:rPr>
+    </w:lvl>
+    <w:lvl w:ilvl="6" w:tentative="1">
+      <w:start w:val="1"/>
+      <w:numFmt w:val="bullet"/>
+      <w:lvlText w:val=""/>
+      <w:lvlJc w:val="left"/>
+      <w:pPr>
+        <w:tabs>
+          <w:tab w:val="num" w:pos="5040"/>
+        </w:tabs>
+        <w:ind w:left="5040" w:hanging="360"/>
+      </w:pPr>
+      <w:rPr>
+        <w:rFonts w:ascii="Wingdings" w:hAnsi="Wingdings" w:hint="default"/>
+        <w:sz w:val="20"/>
+      </w:rPr>
+    </w:lvl>
+    <w:lvl w:ilvl="7" w:tentative="1">
+      <w:start w:val="1"/>
+      <w:numFmt w:val="bullet"/>
+      <w:lvlText w:val=""/>
+      <w:lvlJc w:val="left"/>
+      <w:pPr>
+        <w:tabs>
+          <w:tab w:val="num" w:pos="5760"/>
+        </w:tabs>
+        <w:ind w:left="5760" w:hanging="360"/>
+      </w:pPr>
+      <w:rPr>
+        <w:rFonts w:ascii="Wingdings" w:hAnsi="Wingdings" w:hint="default"/>
+        <w:sz w:val="20"/>
+      </w:rPr>
+    </w:lvl>
+    <w:lvl w:ilvl="8" w:tentative="1">
+      <w:start w:val="1"/>
+      <w:numFmt w:val="bullet"/>
+      <w:lvlText w:val=""/>
+      <w:lvlJc w:val="left"/>
+      <w:pPr>
+        <w:tabs>
+          <w:tab w:val="num" w:pos="6480"/>
+        </w:tabs>
+        <w:ind w:left="6480" w:hanging="360"/>
+      </w:pPr>
+      <w:rPr>
+        <w:rFonts w:ascii="Wingdings" w:hAnsi="Wingdings" w:hint="default"/>
+        <w:sz w:val="20"/>
+      </w:rPr>
+    </w:lvl>
+  </w:abstractNum>
+  <w:abstractNum w:abstractNumId="4" w15:restartNumberingAfterBreak="0">
     <w:nsid w:val="04A43549"/>
     <w:multiLevelType w:val="multilevel"/>
     <w:tmpl w:val="BD527168"/>
@@ -19105,7 +19781,7 @@
       </w:pPr>
     </w:lvl>
   </w:abstractNum>
-  <w:abstractNum w:abstractNumId="4" w15:restartNumberingAfterBreak="0">
+  <w:abstractNum w:abstractNumId="5" w15:restartNumberingAfterBreak="0">
     <w:nsid w:val="0A4C3B5E"/>
     <w:multiLevelType w:val="multilevel"/>
     <w:tmpl w:val="9606CE92"/>
@@ -19254,7 +19930,7 @@
       </w:rPr>
     </w:lvl>
   </w:abstractNum>
-  <w:abstractNum w:abstractNumId="5" w15:restartNumberingAfterBreak="0">
+  <w:abstractNum w:abstractNumId="6" w15:restartNumberingAfterBreak="0">
     <w:nsid w:val="0A7023EE"/>
     <w:multiLevelType w:val="multilevel"/>
     <w:tmpl w:val="448880EE"/>
@@ -19367,7 +20043,156 @@
       </w:pPr>
     </w:lvl>
   </w:abstractNum>
-  <w:abstractNum w:abstractNumId="6" w15:restartNumberingAfterBreak="0">
+  <w:abstractNum w:abstractNumId="7" w15:restartNumberingAfterBreak="0">
+    <w:nsid w:val="0AAA4858"/>
+    <w:multiLevelType w:val="multilevel"/>
+    <w:tmpl w:val="2C3A1FDA"/>
+    <w:lvl w:ilvl="0">
+      <w:start w:val="1"/>
+      <w:numFmt w:val="bullet"/>
+      <w:lvlText w:val=""/>
+      <w:lvlJc w:val="left"/>
+      <w:pPr>
+        <w:tabs>
+          <w:tab w:val="num" w:pos="720"/>
+        </w:tabs>
+        <w:ind w:left="720" w:hanging="360"/>
+      </w:pPr>
+      <w:rPr>
+        <w:rFonts w:ascii="Symbol" w:hAnsi="Symbol" w:hint="default"/>
+        <w:sz w:val="20"/>
+      </w:rPr>
+    </w:lvl>
+    <w:lvl w:ilvl="1" w:tentative="1">
+      <w:start w:val="1"/>
+      <w:numFmt w:val="bullet"/>
+      <w:lvlText w:val="o"/>
+      <w:lvlJc w:val="left"/>
+      <w:pPr>
+        <w:tabs>
+          <w:tab w:val="num" w:pos="1440"/>
+        </w:tabs>
+        <w:ind w:left="1440" w:hanging="360"/>
+      </w:pPr>
+      <w:rPr>
+        <w:rFonts w:ascii="Courier New" w:hAnsi="Courier New" w:hint="default"/>
+        <w:sz w:val="20"/>
+      </w:rPr>
+    </w:lvl>
+    <w:lvl w:ilvl="2" w:tentative="1">
+      <w:start w:val="1"/>
+      <w:numFmt w:val="bullet"/>
+      <w:lvlText w:val=""/>
+      <w:lvlJc w:val="left"/>
+      <w:pPr>
+        <w:tabs>
+          <w:tab w:val="num" w:pos="2160"/>
+        </w:tabs>
+        <w:ind w:left="2160" w:hanging="360"/>
+      </w:pPr>
+      <w:rPr>
+        <w:rFonts w:ascii="Wingdings" w:hAnsi="Wingdings" w:hint="default"/>
+        <w:sz w:val="20"/>
+      </w:rPr>
+    </w:lvl>
+    <w:lvl w:ilvl="3" w:tentative="1">
+      <w:start w:val="1"/>
+      <w:numFmt w:val="bullet"/>
+      <w:lvlText w:val=""/>
+      <w:lvlJc w:val="left"/>
+      <w:pPr>
+        <w:tabs>
+          <w:tab w:val="num" w:pos="2880"/>
+        </w:tabs>
+        <w:ind w:left="2880" w:hanging="360"/>
+      </w:pPr>
+      <w:rPr>
+        <w:rFonts w:ascii="Wingdings" w:hAnsi="Wingdings" w:hint="default"/>
+        <w:sz w:val="20"/>
+      </w:rPr>
+    </w:lvl>
+    <w:lvl w:ilvl="4" w:tentative="1">
+      <w:start w:val="1"/>
+      <w:numFmt w:val="bullet"/>
+      <w:lvlText w:val=""/>
+      <w:lvlJc w:val="left"/>
+      <w:pPr>
+        <w:tabs>
+          <w:tab w:val="num" w:pos="3600"/>
+        </w:tabs>
+        <w:ind w:left="3600" w:hanging="360"/>
+      </w:pPr>
+      <w:rPr>
+        <w:rFonts w:ascii="Wingdings" w:hAnsi="Wingdings" w:hint="default"/>
+        <w:sz w:val="20"/>
+      </w:rPr>
+    </w:lvl>
+    <w:lvl w:ilvl="5" w:tentative="1">
+      <w:start w:val="1"/>
+      <w:numFmt w:val="bullet"/>
+      <w:lvlText w:val=""/>
+      <w:lvlJc w:val="left"/>
+      <w:pPr>
+        <w:tabs>
+          <w:tab w:val="num" w:pos="4320"/>
+        </w:tabs>
+        <w:ind w:left="4320" w:hanging="360"/>
+      </w:pPr>
+      <w:rPr>
+        <w:rFonts w:ascii="Wingdings" w:hAnsi="Wingdings" w:hint="default"/>
+        <w:sz w:val="20"/>
+      </w:rPr>
+    </w:lvl>
+    <w:lvl w:ilvl="6" w:tentative="1">
+      <w:start w:val="1"/>
+      <w:numFmt w:val="bullet"/>
+      <w:lvlText w:val=""/>
+      <w:lvlJc w:val="left"/>
+      <w:pPr>
+        <w:tabs>
+          <w:tab w:val="num" w:pos="5040"/>
+        </w:tabs>
+        <w:ind w:left="5040" w:hanging="360"/>
+      </w:pPr>
+      <w:rPr>
+        <w:rFonts w:ascii="Wingdings" w:hAnsi="Wingdings" w:hint="default"/>
+        <w:sz w:val="20"/>
+      </w:rPr>
+    </w:lvl>
+    <w:lvl w:ilvl="7" w:tentative="1">
+      <w:start w:val="1"/>
+      <w:numFmt w:val="bullet"/>
+      <w:lvlText w:val=""/>
+      <w:lvlJc w:val="left"/>
+      <w:pPr>
+        <w:tabs>
+          <w:tab w:val="num" w:pos="5760"/>
+        </w:tabs>
+        <w:ind w:left="5760" w:hanging="360"/>
+      </w:pPr>
+      <w:rPr>
+        <w:rFonts w:ascii="Wingdings" w:hAnsi="Wingdings" w:hint="default"/>
+        <w:sz w:val="20"/>
+      </w:rPr>
+    </w:lvl>
+    <w:lvl w:ilvl="8" w:tentative="1">
+      <w:start w:val="1"/>
+      <w:numFmt w:val="bullet"/>
+      <w:lvlText w:val=""/>
+      <w:lvlJc w:val="left"/>
+      <w:pPr>
+        <w:tabs>
+          <w:tab w:val="num" w:pos="6480"/>
+        </w:tabs>
+        <w:ind w:left="6480" w:hanging="360"/>
+      </w:pPr>
+      <w:rPr>
+        <w:rFonts w:ascii="Wingdings" w:hAnsi="Wingdings" w:hint="default"/>
+        <w:sz w:val="20"/>
+      </w:rPr>
+    </w:lvl>
+  </w:abstractNum>
+  <w:abstractNum w:abstractNumId="8" w15:restartNumberingAfterBreak="0">
     <w:nsid w:val="0CDD1BDB"/>
     <w:multiLevelType w:val="multilevel"/>
     <w:tmpl w:val="AE569E18"/>
@@ -19480,7 +20305,7 @@
       </w:pPr>
     </w:lvl>
   </w:abstractNum>
-  <w:abstractNum w:abstractNumId="7" w15:restartNumberingAfterBreak="0">
+  <w:abstractNum w:abstractNumId="9" w15:restartNumberingAfterBreak="0">
     <w:nsid w:val="0EDD70AF"/>
     <w:multiLevelType w:val="multilevel"/>
     <w:tmpl w:val="90CEA766"/>
@@ -19629,7 +20454,7 @@
       </w:rPr>
     </w:lvl>
   </w:abstractNum>
-  <w:abstractNum w:abstractNumId="8" w15:restartNumberingAfterBreak="0">
+  <w:abstractNum w:abstractNumId="10" w15:restartNumberingAfterBreak="0">
     <w:nsid w:val="0F0F5870"/>
     <w:multiLevelType w:val="multilevel"/>
     <w:tmpl w:val="25C0A41A"/>
@@ -19778,7 +20603,7 @@
       </w:rPr>
     </w:lvl>
   </w:abstractNum>
-  <w:abstractNum w:abstractNumId="9" w15:restartNumberingAfterBreak="0">
+  <w:abstractNum w:abstractNumId="11" w15:restartNumberingAfterBreak="0">
     <w:nsid w:val="0F264D68"/>
     <w:multiLevelType w:val="multilevel"/>
     <w:tmpl w:val="A414FF26"/>
@@ -19927,7 +20752,7 @@
       </w:rPr>
     </w:lvl>
   </w:abstractNum>
-  <w:abstractNum w:abstractNumId="10" w15:restartNumberingAfterBreak="0">
+  <w:abstractNum w:abstractNumId="12" w15:restartNumberingAfterBreak="0">
     <w:nsid w:val="114373FA"/>
     <w:multiLevelType w:val="multilevel"/>
     <w:tmpl w:val="0F00C856"/>
@@ -20076,7 +20901,7 @@
       </w:rPr>
     </w:lvl>
   </w:abstractNum>
-  <w:abstractNum w:abstractNumId="11" w15:restartNumberingAfterBreak="0">
+  <w:abstractNum w:abstractNumId="13" w15:restartNumberingAfterBreak="0">
     <w:nsid w:val="119C403F"/>
     <w:multiLevelType w:val="multilevel"/>
     <w:tmpl w:val="C6509430"/>
@@ -20189,7 +21014,7 @@
       </w:pPr>
     </w:lvl>
   </w:abstractNum>
-  <w:abstractNum w:abstractNumId="12" w15:restartNumberingAfterBreak="0">
+  <w:abstractNum w:abstractNumId="14" w15:restartNumberingAfterBreak="0">
     <w:nsid w:val="11B03554"/>
     <w:multiLevelType w:val="multilevel"/>
     <w:tmpl w:val="4AF610A6"/>
@@ -20338,7 +21163,7 @@
       </w:rPr>
     </w:lvl>
   </w:abstractNum>
-  <w:abstractNum w:abstractNumId="13" w15:restartNumberingAfterBreak="0">
+  <w:abstractNum w:abstractNumId="15" w15:restartNumberingAfterBreak="0">
     <w:nsid w:val="12087ED0"/>
     <w:multiLevelType w:val="multilevel"/>
     <w:tmpl w:val="72EAEA3E"/>
@@ -20487,7 +21312,7 @@
       </w:rPr>
     </w:lvl>
   </w:abstractNum>
-  <w:abstractNum w:abstractNumId="14" w15:restartNumberingAfterBreak="0">
+  <w:abstractNum w:abstractNumId="16" w15:restartNumberingAfterBreak="0">
     <w:nsid w:val="13851803"/>
     <w:multiLevelType w:val="multilevel"/>
     <w:tmpl w:val="D4BCC4DE"/>
@@ -20636,7 +21461,7 @@
       </w:rPr>
     </w:lvl>
   </w:abstractNum>
-  <w:abstractNum w:abstractNumId="15" w15:restartNumberingAfterBreak="0">
+  <w:abstractNum w:abstractNumId="17" w15:restartNumberingAfterBreak="0">
     <w:nsid w:val="13F84FA9"/>
     <w:multiLevelType w:val="multilevel"/>
     <w:tmpl w:val="761206DC"/>
@@ -20785,7 +21610,7 @@
       </w:rPr>
     </w:lvl>
   </w:abstractNum>
-  <w:abstractNum w:abstractNumId="16" w15:restartNumberingAfterBreak="0">
+  <w:abstractNum w:abstractNumId="18" w15:restartNumberingAfterBreak="0">
     <w:nsid w:val="16574F14"/>
     <w:multiLevelType w:val="hybridMultilevel"/>
     <w:tmpl w:val="07AC926A"/>
@@ -20898,7 +21723,7 @@
       </w:rPr>
     </w:lvl>
   </w:abstractNum>
-  <w:abstractNum w:abstractNumId="17" w15:restartNumberingAfterBreak="0">
+  <w:abstractNum w:abstractNumId="19" w15:restartNumberingAfterBreak="0">
     <w:nsid w:val="180B2162"/>
     <w:multiLevelType w:val="multilevel"/>
     <w:tmpl w:val="ED3249C6"/>
@@ -21047,7 +21872,7 @@
       </w:rPr>
     </w:lvl>
   </w:abstractNum>
-  <w:abstractNum w:abstractNumId="18" w15:restartNumberingAfterBreak="0">
+  <w:abstractNum w:abstractNumId="20" w15:restartNumberingAfterBreak="0">
     <w:nsid w:val="1B891022"/>
     <w:multiLevelType w:val="multilevel"/>
     <w:tmpl w:val="5A6E8B08"/>
@@ -21196,7 +22021,7 @@
       </w:rPr>
     </w:lvl>
   </w:abstractNum>
-  <w:abstractNum w:abstractNumId="19" w15:restartNumberingAfterBreak="0">
+  <w:abstractNum w:abstractNumId="21" w15:restartNumberingAfterBreak="0">
     <w:nsid w:val="1BA949F1"/>
     <w:multiLevelType w:val="multilevel"/>
     <w:tmpl w:val="EDB4B7F6"/>
@@ -21345,7 +22170,7 @@
       </w:rPr>
     </w:lvl>
   </w:abstractNum>
-  <w:abstractNum w:abstractNumId="20" w15:restartNumberingAfterBreak="0">
+  <w:abstractNum w:abstractNumId="22" w15:restartNumberingAfterBreak="0">
     <w:nsid w:val="1CC26CB0"/>
     <w:multiLevelType w:val="multilevel"/>
     <w:tmpl w:val="FA5E7A20"/>
@@ -21494,7 +22319,7 @@
       </w:rPr>
     </w:lvl>
   </w:abstractNum>
-  <w:abstractNum w:abstractNumId="21" w15:restartNumberingAfterBreak="0">
+  <w:abstractNum w:abstractNumId="23" w15:restartNumberingAfterBreak="0">
     <w:nsid w:val="1EAD0B43"/>
     <w:multiLevelType w:val="multilevel"/>
     <w:tmpl w:val="9086C64A"/>
@@ -21643,7 +22468,7 @@
       </w:rPr>
     </w:lvl>
   </w:abstractNum>
-  <w:abstractNum w:abstractNumId="22" w15:restartNumberingAfterBreak="0">
+  <w:abstractNum w:abstractNumId="24" w15:restartNumberingAfterBreak="0">
     <w:nsid w:val="1EFC5406"/>
     <w:multiLevelType w:val="multilevel"/>
     <w:tmpl w:val="4A74C47A"/>
@@ -21792,7 +22617,7 @@
       </w:rPr>
     </w:lvl>
   </w:abstractNum>
-  <w:abstractNum w:abstractNumId="23" w15:restartNumberingAfterBreak="0">
+  <w:abstractNum w:abstractNumId="25" w15:restartNumberingAfterBreak="0">
     <w:nsid w:val="20E80A53"/>
     <w:multiLevelType w:val="multilevel"/>
     <w:tmpl w:val="671E599E"/>
@@ -21905,7 +22730,7 @@
       </w:pPr>
     </w:lvl>
   </w:abstractNum>
-  <w:abstractNum w:abstractNumId="24" w15:restartNumberingAfterBreak="0">
+  <w:abstractNum w:abstractNumId="26" w15:restartNumberingAfterBreak="0">
     <w:nsid w:val="211C6EA0"/>
     <w:multiLevelType w:val="multilevel"/>
     <w:tmpl w:val="8FDC6A36"/>
@@ -22018,7 +22843,7 @@
       </w:pPr>
     </w:lvl>
   </w:abstractNum>
-  <w:abstractNum w:abstractNumId="25" w15:restartNumberingAfterBreak="0">
+  <w:abstractNum w:abstractNumId="27" w15:restartNumberingAfterBreak="0">
     <w:nsid w:val="28312C01"/>
     <w:multiLevelType w:val="multilevel"/>
     <w:tmpl w:val="C238825C"/>
@@ -22131,7 +22956,7 @@
       </w:pPr>
     </w:lvl>
   </w:abstractNum>
-  <w:abstractNum w:abstractNumId="26" w15:restartNumberingAfterBreak="0">
+  <w:abstractNum w:abstractNumId="28" w15:restartNumberingAfterBreak="0">
     <w:nsid w:val="2A1B7678"/>
     <w:multiLevelType w:val="multilevel"/>
     <w:tmpl w:val="5484C1F4"/>
@@ -22280,7 +23105,7 @@
       </w:rPr>
     </w:lvl>
   </w:abstractNum>
-  <w:abstractNum w:abstractNumId="27" w15:restartNumberingAfterBreak="0">
+  <w:abstractNum w:abstractNumId="29" w15:restartNumberingAfterBreak="0">
     <w:nsid w:val="2B3430DE"/>
     <w:multiLevelType w:val="multilevel"/>
     <w:tmpl w:val="EC74CC12"/>
@@ -22429,7 +23254,7 @@
       </w:rPr>
     </w:lvl>
   </w:abstractNum>
-  <w:abstractNum w:abstractNumId="28" w15:restartNumberingAfterBreak="0">
+  <w:abstractNum w:abstractNumId="30" w15:restartNumberingAfterBreak="0">
     <w:nsid w:val="2B9B1755"/>
     <w:multiLevelType w:val="multilevel"/>
     <w:tmpl w:val="A3B62716"/>
@@ -22542,7 +23367,7 @@
       </w:pPr>
     </w:lvl>
   </w:abstractNum>
-  <w:abstractNum w:abstractNumId="29" w15:restartNumberingAfterBreak="0">
+  <w:abstractNum w:abstractNumId="31" w15:restartNumberingAfterBreak="0">
     <w:nsid w:val="311A7F2C"/>
     <w:multiLevelType w:val="multilevel"/>
     <w:tmpl w:val="2722953A"/>
@@ -22691,7 +23516,7 @@
       </w:rPr>
     </w:lvl>
   </w:abstractNum>
-  <w:abstractNum w:abstractNumId="30" w15:restartNumberingAfterBreak="0">
+  <w:abstractNum w:abstractNumId="32" w15:restartNumberingAfterBreak="0">
     <w:nsid w:val="3128051B"/>
     <w:multiLevelType w:val="multilevel"/>
     <w:tmpl w:val="3962DFFE"/>
@@ -22840,7 +23665,7 @@
       </w:rPr>
     </w:lvl>
   </w:abstractNum>
-  <w:abstractNum w:abstractNumId="31" w15:restartNumberingAfterBreak="0">
+  <w:abstractNum w:abstractNumId="33" w15:restartNumberingAfterBreak="0">
     <w:nsid w:val="326D4C57"/>
     <w:multiLevelType w:val="multilevel"/>
     <w:tmpl w:val="DB0E446A"/>
@@ -22989,7 +23814,156 @@
       </w:rPr>
     </w:lvl>
   </w:abstractNum>
-  <w:abstractNum w:abstractNumId="32" w15:restartNumberingAfterBreak="0">
+  <w:abstractNum w:abstractNumId="34" w15:restartNumberingAfterBreak="0">
+    <w:nsid w:val="332F51E4"/>
+    <w:multiLevelType w:val="multilevel"/>
+    <w:tmpl w:val="CA00FB0C"/>
+    <w:lvl w:ilvl="0">
+      <w:start w:val="1"/>
+      <w:numFmt w:val="bullet"/>
+      <w:lvlText w:val=""/>
+      <w:lvlJc w:val="left"/>
+      <w:pPr>
+        <w:tabs>
+          <w:tab w:val="num" w:pos="720"/>
+        </w:tabs>
+        <w:ind w:left="720" w:hanging="360"/>
+      </w:pPr>
+      <w:rPr>
+        <w:rFonts w:ascii="Symbol" w:hAnsi="Symbol" w:hint="default"/>
+        <w:sz w:val="20"/>
+      </w:rPr>
+    </w:lvl>
+    <w:lvl w:ilvl="1" w:tentative="1">
+      <w:start w:val="1"/>
+      <w:numFmt w:val="bullet"/>
+      <w:lvlText w:val="o"/>
+      <w:lvlJc w:val="left"/>
+      <w:pPr>
+        <w:tabs>
+          <w:tab w:val="num" w:pos="1440"/>
+        </w:tabs>
+        <w:ind w:left="1440" w:hanging="360"/>
+      </w:pPr>
+      <w:rPr>
+        <w:rFonts w:ascii="Courier New" w:hAnsi="Courier New" w:hint="default"/>
+        <w:sz w:val="20"/>
+      </w:rPr>
+    </w:lvl>
+    <w:lvl w:ilvl="2" w:tentative="1">
+      <w:start w:val="1"/>
+      <w:numFmt w:val="bullet"/>
+      <w:lvlText w:val=""/>
+      <w:lvlJc w:val="left"/>
+      <w:pPr>
+        <w:tabs>
+          <w:tab w:val="num" w:pos="2160"/>
+        </w:tabs>
+        <w:ind w:left="2160" w:hanging="360"/>
+      </w:pPr>
+      <w:rPr>
+        <w:rFonts w:ascii="Wingdings" w:hAnsi="Wingdings" w:hint="default"/>
+        <w:sz w:val="20"/>
+      </w:rPr>
+    </w:lvl>
+    <w:lvl w:ilvl="3" w:tentative="1">
+      <w:start w:val="1"/>
+      <w:numFmt w:val="bullet"/>
+      <w:lvlText w:val=""/>
+      <w:lvlJc w:val="left"/>
+      <w:pPr>
+        <w:tabs>
+          <w:tab w:val="num" w:pos="2880"/>
+        </w:tabs>
+        <w:ind w:left="2880" w:hanging="360"/>
+      </w:pPr>
+      <w:rPr>
+        <w:rFonts w:ascii="Wingdings" w:hAnsi="Wingdings" w:hint="default"/>
+        <w:sz w:val="20"/>
+      </w:rPr>
+    </w:lvl>
+    <w:lvl w:ilvl="4" w:tentative="1">
+      <w:start w:val="1"/>
+      <w:numFmt w:val="bullet"/>
+      <w:lvlText w:val=""/>
+      <w:lvlJc w:val="left"/>
+      <w:pPr>
+        <w:tabs>
+          <w:tab w:val="num" w:pos="3600"/>
+        </w:tabs>
+        <w:ind w:left="3600" w:hanging="360"/>
+      </w:pPr>
+      <w:rPr>
+        <w:rFonts w:ascii="Wingdings" w:hAnsi="Wingdings" w:hint="default"/>
+        <w:sz w:val="20"/>
+      </w:rPr>
+    </w:lvl>
+    <w:lvl w:ilvl="5" w:tentative="1">
+      <w:start w:val="1"/>
+      <w:numFmt w:val="bullet"/>
+      <w:lvlText w:val=""/>
+      <w:lvlJc w:val="left"/>
+      <w:pPr>
+        <w:tabs>
+          <w:tab w:val="num" w:pos="4320"/>
+        </w:tabs>
+        <w:ind w:left="4320" w:hanging="360"/>
+      </w:pPr>
+      <w:rPr>
+        <w:rFonts w:ascii="Wingdings" w:hAnsi="Wingdings" w:hint="default"/>
+        <w:sz w:val="20"/>
+      </w:rPr>
+    </w:lvl>
+    <w:lvl w:ilvl="6" w:tentative="1">
+      <w:start w:val="1"/>
+      <w:numFmt w:val="bullet"/>
+      <w:lvlText w:val=""/>
+      <w:lvlJc w:val="left"/>
+      <w:pPr>
+        <w:tabs>
+          <w:tab w:val="num" w:pos="5040"/>
+        </w:tabs>
+        <w:ind w:left="5040" w:hanging="360"/>
+      </w:pPr>
+      <w:rPr>
+        <w:rFonts w:ascii="Wingdings" w:hAnsi="Wingdings" w:hint="default"/>
+        <w:sz w:val="20"/>
+      </w:rPr>
+    </w:lvl>
+    <w:lvl w:ilvl="7" w:tentative="1">
+      <w:start w:val="1"/>
+      <w:numFmt w:val="bullet"/>
+      <w:lvlText w:val=""/>
+      <w:lvlJc w:val="left"/>
+      <w:pPr>
+        <w:tabs>
+          <w:tab w:val="num" w:pos="5760"/>
+        </w:tabs>
+        <w:ind w:left="5760" w:hanging="360"/>
+      </w:pPr>
+      <w:rPr>
+        <w:rFonts w:ascii="Wingdings" w:hAnsi="Wingdings" w:hint="default"/>
+        <w:sz w:val="20"/>
+      </w:rPr>
+    </w:lvl>
+    <w:lvl w:ilvl="8" w:tentative="1">
+      <w:start w:val="1"/>
+      <w:numFmt w:val="bullet"/>
+      <w:lvlText w:val=""/>
+      <w:lvlJc w:val="left"/>
+      <w:pPr>
+        <w:tabs>
+          <w:tab w:val="num" w:pos="6480"/>
+        </w:tabs>
+        <w:ind w:left="6480" w:hanging="360"/>
+      </w:pPr>
+      <w:rPr>
+        <w:rFonts w:ascii="Wingdings" w:hAnsi="Wingdings" w:hint="default"/>
+        <w:sz w:val="20"/>
+      </w:rPr>
+    </w:lvl>
+  </w:abstractNum>
+  <w:abstractNum w:abstractNumId="35" w15:restartNumberingAfterBreak="0">
     <w:nsid w:val="3AEC2066"/>
     <w:multiLevelType w:val="multilevel"/>
     <w:tmpl w:val="4BEAA562"/>
@@ -23102,7 +24076,7 @@
       </w:pPr>
     </w:lvl>
   </w:abstractNum>
-  <w:abstractNum w:abstractNumId="33" w15:restartNumberingAfterBreak="0">
+  <w:abstractNum w:abstractNumId="36" w15:restartNumberingAfterBreak="0">
     <w:nsid w:val="3D5524AE"/>
     <w:multiLevelType w:val="multilevel"/>
     <w:tmpl w:val="AE78D008"/>
@@ -23251,7 +24225,7 @@
       </w:rPr>
     </w:lvl>
   </w:abstractNum>
-  <w:abstractNum w:abstractNumId="34" w15:restartNumberingAfterBreak="0">
+  <w:abstractNum w:abstractNumId="37" w15:restartNumberingAfterBreak="0">
     <w:nsid w:val="3E5B664C"/>
     <w:multiLevelType w:val="multilevel"/>
     <w:tmpl w:val="8D847756"/>
@@ -23400,7 +24374,7 @@
       </w:rPr>
     </w:lvl>
   </w:abstractNum>
-  <w:abstractNum w:abstractNumId="35" w15:restartNumberingAfterBreak="0">
+  <w:abstractNum w:abstractNumId="38" w15:restartNumberingAfterBreak="0">
     <w:nsid w:val="4162131E"/>
     <w:multiLevelType w:val="multilevel"/>
     <w:tmpl w:val="3BC2D722"/>
@@ -23545,7 +24519,7 @@
       </w:rPr>
     </w:lvl>
   </w:abstractNum>
-  <w:abstractNum w:abstractNumId="36" w15:restartNumberingAfterBreak="0">
+  <w:abstractNum w:abstractNumId="39" w15:restartNumberingAfterBreak="0">
     <w:nsid w:val="44553CA6"/>
     <w:multiLevelType w:val="multilevel"/>
     <w:tmpl w:val="F4BA1610"/>
@@ -23694,7 +24668,7 @@
       </w:rPr>
     </w:lvl>
   </w:abstractNum>
-  <w:abstractNum w:abstractNumId="37" w15:restartNumberingAfterBreak="0">
+  <w:abstractNum w:abstractNumId="40" w15:restartNumberingAfterBreak="0">
     <w:nsid w:val="45E10D32"/>
     <w:multiLevelType w:val="multilevel"/>
     <w:tmpl w:val="BE8A350A"/>
@@ -23807,7 +24781,7 @@
       </w:pPr>
     </w:lvl>
   </w:abstractNum>
-  <w:abstractNum w:abstractNumId="38" w15:restartNumberingAfterBreak="0">
+  <w:abstractNum w:abstractNumId="41" w15:restartNumberingAfterBreak="0">
     <w:nsid w:val="45E92E58"/>
     <w:multiLevelType w:val="multilevel"/>
     <w:tmpl w:val="5846D1AE"/>
@@ -23956,7 +24930,7 @@
       </w:rPr>
     </w:lvl>
   </w:abstractNum>
-  <w:abstractNum w:abstractNumId="39" w15:restartNumberingAfterBreak="0">
+  <w:abstractNum w:abstractNumId="42" w15:restartNumberingAfterBreak="0">
     <w:nsid w:val="468D60EB"/>
     <w:multiLevelType w:val="multilevel"/>
     <w:tmpl w:val="B0646C72"/>
@@ -24069,7 +25043,7 @@
       </w:pPr>
     </w:lvl>
   </w:abstractNum>
-  <w:abstractNum w:abstractNumId="40" w15:restartNumberingAfterBreak="0">
+  <w:abstractNum w:abstractNumId="43" w15:restartNumberingAfterBreak="0">
     <w:nsid w:val="4708477F"/>
     <w:multiLevelType w:val="multilevel"/>
     <w:tmpl w:val="4A2A9DA6"/>
@@ -24218,7 +25192,7 @@
       </w:rPr>
     </w:lvl>
   </w:abstractNum>
-  <w:abstractNum w:abstractNumId="41" w15:restartNumberingAfterBreak="0">
+  <w:abstractNum w:abstractNumId="44" w15:restartNumberingAfterBreak="0">
     <w:nsid w:val="4866464A"/>
     <w:multiLevelType w:val="multilevel"/>
     <w:tmpl w:val="84ECF9B0"/>
@@ -24367,7 +25341,7 @@
       </w:rPr>
     </w:lvl>
   </w:abstractNum>
-  <w:abstractNum w:abstractNumId="42" w15:restartNumberingAfterBreak="0">
+  <w:abstractNum w:abstractNumId="45" w15:restartNumberingAfterBreak="0">
     <w:nsid w:val="49370198"/>
     <w:multiLevelType w:val="multilevel"/>
     <w:tmpl w:val="8648F93A"/>
@@ -24516,7 +25490,7 @@
       </w:rPr>
     </w:lvl>
   </w:abstractNum>
-  <w:abstractNum w:abstractNumId="43" w15:restartNumberingAfterBreak="0">
+  <w:abstractNum w:abstractNumId="46" w15:restartNumberingAfterBreak="0">
     <w:nsid w:val="4A986557"/>
     <w:multiLevelType w:val="multilevel"/>
     <w:tmpl w:val="EB2C987A"/>
@@ -24665,7 +25639,7 @@
       </w:rPr>
     </w:lvl>
   </w:abstractNum>
-  <w:abstractNum w:abstractNumId="44" w15:restartNumberingAfterBreak="0">
+  <w:abstractNum w:abstractNumId="47" w15:restartNumberingAfterBreak="0">
     <w:nsid w:val="4DA03C89"/>
     <w:multiLevelType w:val="multilevel"/>
     <w:tmpl w:val="3A7E3FDE"/>
@@ -24814,7 +25788,7 @@
       </w:rPr>
     </w:lvl>
   </w:abstractNum>
-  <w:abstractNum w:abstractNumId="45" w15:restartNumberingAfterBreak="0">
+  <w:abstractNum w:abstractNumId="48" w15:restartNumberingAfterBreak="0">
     <w:nsid w:val="51237555"/>
     <w:multiLevelType w:val="multilevel"/>
     <w:tmpl w:val="01EABEB6"/>
@@ -24963,7 +25937,7 @@
       </w:rPr>
     </w:lvl>
   </w:abstractNum>
-  <w:abstractNum w:abstractNumId="46" w15:restartNumberingAfterBreak="0">
+  <w:abstractNum w:abstractNumId="49" w15:restartNumberingAfterBreak="0">
     <w:nsid w:val="52735AA0"/>
     <w:multiLevelType w:val="multilevel"/>
     <w:tmpl w:val="029677BE"/>
@@ -25112,7 +26086,7 @@
       </w:rPr>
     </w:lvl>
   </w:abstractNum>
-  <w:abstractNum w:abstractNumId="47" w15:restartNumberingAfterBreak="0">
+  <w:abstractNum w:abstractNumId="50" w15:restartNumberingAfterBreak="0">
     <w:nsid w:val="528A4493"/>
     <w:multiLevelType w:val="multilevel"/>
     <w:tmpl w:val="F23EBC92"/>
@@ -25261,7 +26235,7 @@
       </w:rPr>
     </w:lvl>
   </w:abstractNum>
-  <w:abstractNum w:abstractNumId="48" w15:restartNumberingAfterBreak="0">
+  <w:abstractNum w:abstractNumId="51" w15:restartNumberingAfterBreak="0">
     <w:nsid w:val="52E978E7"/>
     <w:multiLevelType w:val="multilevel"/>
     <w:tmpl w:val="1F7C18D0"/>
@@ -25374,7 +26348,7 @@
       </w:pPr>
     </w:lvl>
   </w:abstractNum>
-  <w:abstractNum w:abstractNumId="49" w15:restartNumberingAfterBreak="0">
+  <w:abstractNum w:abstractNumId="52" w15:restartNumberingAfterBreak="0">
     <w:nsid w:val="54EE715F"/>
     <w:multiLevelType w:val="hybridMultilevel"/>
     <w:tmpl w:val="4E9E8A54"/>
@@ -25487,7 +26461,7 @@
       </w:rPr>
     </w:lvl>
   </w:abstractNum>
-  <w:abstractNum w:abstractNumId="50" w15:restartNumberingAfterBreak="0">
+  <w:abstractNum w:abstractNumId="53" w15:restartNumberingAfterBreak="0">
     <w:nsid w:val="56F96652"/>
     <w:multiLevelType w:val="multilevel"/>
     <w:tmpl w:val="4098523C"/>
@@ -25636,7 +26610,156 @@
       </w:rPr>
     </w:lvl>
   </w:abstractNum>
-  <w:abstractNum w:abstractNumId="51" w15:restartNumberingAfterBreak="0">
+  <w:abstractNum w:abstractNumId="54" w15:restartNumberingAfterBreak="0">
+    <w:nsid w:val="570947C2"/>
+    <w:multiLevelType w:val="multilevel"/>
+    <w:tmpl w:val="37A07F3A"/>
+    <w:lvl w:ilvl="0">
+      <w:start w:val="1"/>
+      <w:numFmt w:val="bullet"/>
+      <w:lvlText w:val=""/>
+      <w:lvlJc w:val="left"/>
+      <w:pPr>
+        <w:tabs>
+          <w:tab w:val="num" w:pos="720"/>
+        </w:tabs>
+        <w:ind w:left="720" w:hanging="360"/>
+      </w:pPr>
+      <w:rPr>
+        <w:rFonts w:ascii="Symbol" w:hAnsi="Symbol" w:hint="default"/>
+        <w:sz w:val="20"/>
+      </w:rPr>
+    </w:lvl>
+    <w:lvl w:ilvl="1" w:tentative="1">
+      <w:start w:val="1"/>
+      <w:numFmt w:val="bullet"/>
+      <w:lvlText w:val="o"/>
+      <w:lvlJc w:val="left"/>
+      <w:pPr>
+        <w:tabs>
+          <w:tab w:val="num" w:pos="1440"/>
+        </w:tabs>
+        <w:ind w:left="1440" w:hanging="360"/>
+      </w:pPr>
+      <w:rPr>
+        <w:rFonts w:ascii="Courier New" w:hAnsi="Courier New" w:hint="default"/>
+        <w:sz w:val="20"/>
+      </w:rPr>
+    </w:lvl>
+    <w:lvl w:ilvl="2" w:tentative="1">
+      <w:start w:val="1"/>
+      <w:numFmt w:val="bullet"/>
+      <w:lvlText w:val=""/>
+      <w:lvlJc w:val="left"/>
+      <w:pPr>
+        <w:tabs>
+          <w:tab w:val="num" w:pos="2160"/>
+        </w:tabs>
+        <w:ind w:left="2160" w:hanging="360"/>
+      </w:pPr>
+      <w:rPr>
+        <w:rFonts w:ascii="Wingdings" w:hAnsi="Wingdings" w:hint="default"/>
+        <w:sz w:val="20"/>
+      </w:rPr>
+    </w:lvl>
+    <w:lvl w:ilvl="3" w:tentative="1">
+      <w:start w:val="1"/>
+      <w:numFmt w:val="bullet"/>
+      <w:lvlText w:val=""/>
+      <w:lvlJc w:val="left"/>
+      <w:pPr>
+        <w:tabs>
+          <w:tab w:val="num" w:pos="2880"/>
+        </w:tabs>
+        <w:ind w:left="2880" w:hanging="360"/>
+      </w:pPr>
+      <w:rPr>
+        <w:rFonts w:ascii="Wingdings" w:hAnsi="Wingdings" w:hint="default"/>
+        <w:sz w:val="20"/>
+      </w:rPr>
+    </w:lvl>
+    <w:lvl w:ilvl="4" w:tentative="1">
+      <w:start w:val="1"/>
+      <w:numFmt w:val="bullet"/>
+      <w:lvlText w:val=""/>
+      <w:lvlJc w:val="left"/>
+      <w:pPr>
+        <w:tabs>
+          <w:tab w:val="num" w:pos="3600"/>
+        </w:tabs>
+        <w:ind w:left="3600" w:hanging="360"/>
+      </w:pPr>
+      <w:rPr>
+        <w:rFonts w:ascii="Wingdings" w:hAnsi="Wingdings" w:hint="default"/>
+        <w:sz w:val="20"/>
+      </w:rPr>
+    </w:lvl>
+    <w:lvl w:ilvl="5" w:tentative="1">
+      <w:start w:val="1"/>
+      <w:numFmt w:val="bullet"/>
+      <w:lvlText w:val=""/>
+      <w:lvlJc w:val="left"/>
+      <w:pPr>
+        <w:tabs>
+          <w:tab w:val="num" w:pos="4320"/>
+        </w:tabs>
+        <w:ind w:left="4320" w:hanging="360"/>
+      </w:pPr>
+      <w:rPr>
+        <w:rFonts w:ascii="Wingdings" w:hAnsi="Wingdings" w:hint="default"/>
+        <w:sz w:val="20"/>
+      </w:rPr>
+    </w:lvl>
+    <w:lvl w:ilvl="6" w:tentative="1">
+      <w:start w:val="1"/>
+      <w:numFmt w:val="bullet"/>
+      <w:lvlText w:val=""/>
+      <w:lvlJc w:val="left"/>
+      <w:pPr>
+        <w:tabs>
+          <w:tab w:val="num" w:pos="5040"/>
+        </w:tabs>
+        <w:ind w:left="5040" w:hanging="360"/>
+      </w:pPr>
+      <w:rPr>
+        <w:rFonts w:ascii="Wingdings" w:hAnsi="Wingdings" w:hint="default"/>
+        <w:sz w:val="20"/>
+      </w:rPr>
+    </w:lvl>
+    <w:lvl w:ilvl="7" w:tentative="1">
+      <w:start w:val="1"/>
+      <w:numFmt w:val="bullet"/>
+      <w:lvlText w:val=""/>
+      <w:lvlJc w:val="left"/>
+      <w:pPr>
+        <w:tabs>
+          <w:tab w:val="num" w:pos="5760"/>
+        </w:tabs>
+        <w:ind w:left="5760" w:hanging="360"/>
+      </w:pPr>
+      <w:rPr>
+        <w:rFonts w:ascii="Wingdings" w:hAnsi="Wingdings" w:hint="default"/>
+        <w:sz w:val="20"/>
+      </w:rPr>
+    </w:lvl>
+    <w:lvl w:ilvl="8" w:tentative="1">
+      <w:start w:val="1"/>
+      <w:numFmt w:val="bullet"/>
+      <w:lvlText w:val=""/>
+      <w:lvlJc w:val="left"/>
+      <w:pPr>
+        <w:tabs>
+          <w:tab w:val="num" w:pos="6480"/>
+        </w:tabs>
+        <w:ind w:left="6480" w:hanging="360"/>
+      </w:pPr>
+      <w:rPr>
+        <w:rFonts w:ascii="Wingdings" w:hAnsi="Wingdings" w:hint="default"/>
+        <w:sz w:val="20"/>
+      </w:rPr>
+    </w:lvl>
+  </w:abstractNum>
+  <w:abstractNum w:abstractNumId="55" w15:restartNumberingAfterBreak="0">
     <w:nsid w:val="5CA57185"/>
     <w:multiLevelType w:val="multilevel"/>
     <w:tmpl w:val="7A1ACA2E"/>
@@ -25785,7 +26908,7 @@
       </w:rPr>
     </w:lvl>
   </w:abstractNum>
-  <w:abstractNum w:abstractNumId="52" w15:restartNumberingAfterBreak="0">
+  <w:abstractNum w:abstractNumId="56" w15:restartNumberingAfterBreak="0">
     <w:nsid w:val="60B838C1"/>
     <w:multiLevelType w:val="multilevel"/>
     <w:tmpl w:val="13FE3BF6"/>
@@ -25934,7 +27057,7 @@
       </w:rPr>
     </w:lvl>
   </w:abstractNum>
-  <w:abstractNum w:abstractNumId="53" w15:restartNumberingAfterBreak="0">
+  <w:abstractNum w:abstractNumId="57" w15:restartNumberingAfterBreak="0">
     <w:nsid w:val="61CF09B1"/>
     <w:multiLevelType w:val="multilevel"/>
     <w:tmpl w:val="07DCFCC8"/>
@@ -26083,7 +27206,7 @@
       </w:rPr>
     </w:lvl>
   </w:abstractNum>
-  <w:abstractNum w:abstractNumId="54" w15:restartNumberingAfterBreak="0">
+  <w:abstractNum w:abstractNumId="58" w15:restartNumberingAfterBreak="0">
     <w:nsid w:val="66E527C3"/>
     <w:multiLevelType w:val="multilevel"/>
     <w:tmpl w:val="5BD8DB10"/>
@@ -26232,7 +27355,7 @@
       </w:rPr>
     </w:lvl>
   </w:abstractNum>
-  <w:abstractNum w:abstractNumId="55" w15:restartNumberingAfterBreak="0">
+  <w:abstractNum w:abstractNumId="59" w15:restartNumberingAfterBreak="0">
     <w:nsid w:val="671F5903"/>
     <w:multiLevelType w:val="multilevel"/>
     <w:tmpl w:val="10306048"/>
@@ -26381,7 +27504,7 @@
       </w:rPr>
     </w:lvl>
   </w:abstractNum>
-  <w:abstractNum w:abstractNumId="56" w15:restartNumberingAfterBreak="0">
+  <w:abstractNum w:abstractNumId="60" w15:restartNumberingAfterBreak="0">
     <w:nsid w:val="68FE21DE"/>
     <w:multiLevelType w:val="multilevel"/>
     <w:tmpl w:val="F94A308E"/>
@@ -26530,7 +27653,7 @@
       </w:rPr>
     </w:lvl>
   </w:abstractNum>
-  <w:abstractNum w:abstractNumId="57" w15:restartNumberingAfterBreak="0">
+  <w:abstractNum w:abstractNumId="61" w15:restartNumberingAfterBreak="0">
     <w:nsid w:val="6B6B3ABD"/>
     <w:multiLevelType w:val="multilevel"/>
     <w:tmpl w:val="30C20F56"/>
@@ -26679,7 +27802,7 @@
       </w:rPr>
     </w:lvl>
   </w:abstractNum>
-  <w:abstractNum w:abstractNumId="58" w15:restartNumberingAfterBreak="0">
+  <w:abstractNum w:abstractNumId="62" w15:restartNumberingAfterBreak="0">
     <w:nsid w:val="6FB70CC7"/>
     <w:multiLevelType w:val="multilevel"/>
     <w:tmpl w:val="D79CFB62"/>
@@ -26792,7 +27915,7 @@
       </w:pPr>
     </w:lvl>
   </w:abstractNum>
-  <w:abstractNum w:abstractNumId="59" w15:restartNumberingAfterBreak="0">
+  <w:abstractNum w:abstractNumId="63" w15:restartNumberingAfterBreak="0">
     <w:nsid w:val="722C4F61"/>
     <w:multiLevelType w:val="multilevel"/>
     <w:tmpl w:val="0846DC28"/>
@@ -26941,7 +28064,7 @@
       </w:rPr>
     </w:lvl>
   </w:abstractNum>
-  <w:abstractNum w:abstractNumId="60" w15:restartNumberingAfterBreak="0">
+  <w:abstractNum w:abstractNumId="64" w15:restartNumberingAfterBreak="0">
     <w:nsid w:val="731072D9"/>
     <w:multiLevelType w:val="multilevel"/>
     <w:tmpl w:val="6492A04C"/>
@@ -27090,7 +28213,7 @@
       </w:rPr>
     </w:lvl>
   </w:abstractNum>
-  <w:abstractNum w:abstractNumId="61" w15:restartNumberingAfterBreak="0">
+  <w:abstractNum w:abstractNumId="65" w15:restartNumberingAfterBreak="0">
     <w:nsid w:val="74897DAC"/>
     <w:multiLevelType w:val="multilevel"/>
     <w:tmpl w:val="F7CACD50"/>
@@ -27203,7 +28326,7 @@
       </w:pPr>
     </w:lvl>
   </w:abstractNum>
-  <w:abstractNum w:abstractNumId="62" w15:restartNumberingAfterBreak="0">
+  <w:abstractNum w:abstractNumId="66" w15:restartNumberingAfterBreak="0">
     <w:nsid w:val="752018C7"/>
     <w:multiLevelType w:val="multilevel"/>
     <w:tmpl w:val="9A6245B4"/>
@@ -27352,7 +28475,7 @@
       </w:rPr>
     </w:lvl>
   </w:abstractNum>
-  <w:abstractNum w:abstractNumId="63" w15:restartNumberingAfterBreak="0">
+  <w:abstractNum w:abstractNumId="67" w15:restartNumberingAfterBreak="0">
     <w:nsid w:val="7A001E35"/>
     <w:multiLevelType w:val="multilevel"/>
     <w:tmpl w:val="387440F0"/>
@@ -27501,7 +28624,7 @@
       </w:rPr>
     </w:lvl>
   </w:abstractNum>
-  <w:abstractNum w:abstractNumId="64" w15:restartNumberingAfterBreak="0">
+  <w:abstractNum w:abstractNumId="68" w15:restartNumberingAfterBreak="0">
     <w:nsid w:val="7AA02998"/>
     <w:multiLevelType w:val="multilevel"/>
     <w:tmpl w:val="C2EC612C"/>
@@ -27614,7 +28737,7 @@
       </w:pPr>
     </w:lvl>
   </w:abstractNum>
-  <w:abstractNum w:abstractNumId="65" w15:restartNumberingAfterBreak="0">
+  <w:abstractNum w:abstractNumId="69" w15:restartNumberingAfterBreak="0">
     <w:nsid w:val="7BDB5737"/>
     <w:multiLevelType w:val="multilevel"/>
     <w:tmpl w:val="33163638"/>
@@ -27763,7 +28886,7 @@
       </w:rPr>
     </w:lvl>
   </w:abstractNum>
-  <w:abstractNum w:abstractNumId="66" w15:restartNumberingAfterBreak="0">
+  <w:abstractNum w:abstractNumId="70" w15:restartNumberingAfterBreak="0">
     <w:nsid w:val="7E2F1C02"/>
     <w:multiLevelType w:val="multilevel"/>
     <w:tmpl w:val="4288DEA6"/>
@@ -27912,7 +29035,7 @@
       </w:rPr>
     </w:lvl>
   </w:abstractNum>
-  <w:abstractNum w:abstractNumId="67" w15:restartNumberingAfterBreak="0">
+  <w:abstractNum w:abstractNumId="71" w15:restartNumberingAfterBreak="0">
     <w:nsid w:val="7F1923D8"/>
     <w:multiLevelType w:val="multilevel"/>
     <w:tmpl w:val="BCE8A120"/>
@@ -28062,160 +29185,160 @@
     </w:lvl>
   </w:abstractNum>
   <w:num w:numId="1" w16cid:durableId="858473306">
+    <w:abstractNumId w:val="68"/>
+  </w:num>
+  <w:num w:numId="2" w16cid:durableId="255678644">
+    <w:abstractNumId w:val="10"/>
+  </w:num>
+  <w:num w:numId="3" w16cid:durableId="962032513">
+    <w:abstractNumId w:val="27"/>
+  </w:num>
+  <w:num w:numId="4" w16cid:durableId="2006858873">
     <w:abstractNumId w:val="64"/>
   </w:num>
-  <w:num w:numId="2" w16cid:durableId="255678644">
-    <w:abstractNumId w:val="8"/>
+  <w:num w:numId="5" w16cid:durableId="439029991">
+    <w:abstractNumId w:val="26"/>
   </w:num>
-  <w:num w:numId="3" w16cid:durableId="962032513">
-    <w:abstractNumId w:val="25"/>
-  </w:num>
-  <w:num w:numId="4" w16cid:durableId="2006858873">
-    <w:abstractNumId w:val="60"/>
-  </w:num>
-  <w:num w:numId="5" w16cid:durableId="439029991">
+  <w:num w:numId="6" w16cid:durableId="436949322">
     <w:abstractNumId w:val="24"/>
   </w:num>
-  <w:num w:numId="6" w16cid:durableId="436949322">
-    <w:abstractNumId w:val="22"/>
-  </w:num>
   <w:num w:numId="7" w16cid:durableId="1907760333">
-    <w:abstractNumId w:val="39"/>
+    <w:abstractNumId w:val="42"/>
   </w:num>
   <w:num w:numId="8" w16cid:durableId="664165180">
-    <w:abstractNumId w:val="4"/>
+    <w:abstractNumId w:val="5"/>
   </w:num>
   <w:num w:numId="9" w16cid:durableId="619728463">
-    <w:abstractNumId w:val="48"/>
+    <w:abstractNumId w:val="51"/>
   </w:num>
   <w:num w:numId="10" w16cid:durableId="2142188773">
-    <w:abstractNumId w:val="55"/>
+    <w:abstractNumId w:val="59"/>
   </w:num>
   <w:num w:numId="11" w16cid:durableId="714893734">
     <w:abstractNumId w:val="1"/>
   </w:num>
   <w:num w:numId="12" w16cid:durableId="1916620579">
+    <w:abstractNumId w:val="50"/>
+  </w:num>
+  <w:num w:numId="13" w16cid:durableId="1806850194">
+    <w:abstractNumId w:val="30"/>
+  </w:num>
+  <w:num w:numId="14" w16cid:durableId="1044062664">
+    <w:abstractNumId w:val="17"/>
+  </w:num>
+  <w:num w:numId="15" w16cid:durableId="874460547">
+    <w:abstractNumId w:val="25"/>
+  </w:num>
+  <w:num w:numId="16" w16cid:durableId="11154389">
+    <w:abstractNumId w:val="15"/>
+  </w:num>
+  <w:num w:numId="17" w16cid:durableId="1213543995">
     <w:abstractNumId w:val="47"/>
   </w:num>
-  <w:num w:numId="13" w16cid:durableId="1806850194">
-    <w:abstractNumId w:val="28"/>
-  </w:num>
-  <w:num w:numId="14" w16cid:durableId="1044062664">
-    <w:abstractNumId w:val="15"/>
-  </w:num>
-  <w:num w:numId="15" w16cid:durableId="874460547">
-    <w:abstractNumId w:val="23"/>
-  </w:num>
-  <w:num w:numId="16" w16cid:durableId="11154389">
-    <w:abstractNumId w:val="13"/>
-  </w:num>
-  <w:num w:numId="17" w16cid:durableId="1213543995">
-    <w:abstractNumId w:val="44"/>
-  </w:num>
   <w:num w:numId="18" w16cid:durableId="598952147">
-    <w:abstractNumId w:val="33"/>
+    <w:abstractNumId w:val="36"/>
   </w:num>
   <w:num w:numId="19" w16cid:durableId="569267269">
-    <w:abstractNumId w:val="66"/>
+    <w:abstractNumId w:val="70"/>
   </w:num>
   <w:num w:numId="20" w16cid:durableId="1207643042">
-    <w:abstractNumId w:val="20"/>
+    <w:abstractNumId w:val="22"/>
   </w:num>
   <w:num w:numId="21" w16cid:durableId="1958759442">
-    <w:abstractNumId w:val="9"/>
+    <w:abstractNumId w:val="11"/>
   </w:num>
   <w:num w:numId="22" w16cid:durableId="1785804886">
-    <w:abstractNumId w:val="19"/>
+    <w:abstractNumId w:val="21"/>
   </w:num>
   <w:num w:numId="23" w16cid:durableId="921645774">
-    <w:abstractNumId w:val="59"/>
+    <w:abstractNumId w:val="63"/>
   </w:num>
   <w:num w:numId="24" w16cid:durableId="214002903">
-    <w:abstractNumId w:val="50"/>
+    <w:abstractNumId w:val="53"/>
   </w:num>
   <w:num w:numId="25" w16cid:durableId="541793276">
-    <w:abstractNumId w:val="29"/>
+    <w:abstractNumId w:val="31"/>
   </w:num>
   <w:num w:numId="26" w16cid:durableId="1474635987">
-    <w:abstractNumId w:val="42"/>
+    <w:abstractNumId w:val="45"/>
   </w:num>
   <w:num w:numId="27" w16cid:durableId="529032860">
-    <w:abstractNumId w:val="56"/>
+    <w:abstractNumId w:val="60"/>
   </w:num>
   <w:num w:numId="28" w16cid:durableId="883558802">
-    <w:abstractNumId w:val="41"/>
+    <w:abstractNumId w:val="44"/>
   </w:num>
   <w:num w:numId="29" w16cid:durableId="1814985788">
     <w:abstractNumId w:val="0"/>
   </w:num>
   <w:num w:numId="30" w16cid:durableId="49694528">
-    <w:abstractNumId w:val="43"/>
+    <w:abstractNumId w:val="46"/>
   </w:num>
   <w:num w:numId="31" w16cid:durableId="1620599987">
-    <w:abstractNumId w:val="17"/>
+    <w:abstractNumId w:val="19"/>
   </w:num>
   <w:num w:numId="32" w16cid:durableId="1499468793">
-    <w:abstractNumId w:val="57"/>
+    <w:abstractNumId w:val="61"/>
   </w:num>
   <w:num w:numId="33" w16cid:durableId="1666975838">
-    <w:abstractNumId w:val="63"/>
+    <w:abstractNumId w:val="67"/>
   </w:num>
   <w:num w:numId="34" w16cid:durableId="1673607562">
-    <w:abstractNumId w:val="30"/>
+    <w:abstractNumId w:val="32"/>
   </w:num>
   <w:num w:numId="35" w16cid:durableId="330136057">
-    <w:abstractNumId w:val="10"/>
+    <w:abstractNumId w:val="12"/>
   </w:num>
   <w:num w:numId="36" w16cid:durableId="738091175">
-    <w:abstractNumId w:val="26"/>
+    <w:abstractNumId w:val="28"/>
   </w:num>
   <w:num w:numId="37" w16cid:durableId="154028881">
     <w:abstractNumId w:val="2"/>
   </w:num>
   <w:num w:numId="38" w16cid:durableId="318340445">
-    <w:abstractNumId w:val="18"/>
+    <w:abstractNumId w:val="20"/>
   </w:num>
   <w:num w:numId="39" w16cid:durableId="1036659419">
-    <w:abstractNumId w:val="27"/>
+    <w:abstractNumId w:val="29"/>
   </w:num>
   <w:num w:numId="40" w16cid:durableId="1735393786">
-    <w:abstractNumId w:val="52"/>
+    <w:abstractNumId w:val="56"/>
   </w:num>
   <w:num w:numId="41" w16cid:durableId="1021931189">
-    <w:abstractNumId w:val="21"/>
+    <w:abstractNumId w:val="23"/>
   </w:num>
   <w:num w:numId="42" w16cid:durableId="192155539">
-    <w:abstractNumId w:val="46"/>
+    <w:abstractNumId w:val="49"/>
   </w:num>
   <w:num w:numId="43" w16cid:durableId="247815599">
-    <w:abstractNumId w:val="31"/>
+    <w:abstractNumId w:val="33"/>
   </w:num>
   <w:num w:numId="44" w16cid:durableId="996688185">
-    <w:abstractNumId w:val="40"/>
+    <w:abstractNumId w:val="43"/>
   </w:num>
   <w:num w:numId="45" w16cid:durableId="2010719190">
-    <w:abstractNumId w:val="51"/>
+    <w:abstractNumId w:val="55"/>
   </w:num>
   <w:num w:numId="46" w16cid:durableId="821584537">
-    <w:abstractNumId w:val="11"/>
+    <w:abstractNumId w:val="13"/>
   </w:num>
   <w:num w:numId="47" w16cid:durableId="1729843388">
-    <w:abstractNumId w:val="45"/>
+    <w:abstractNumId w:val="48"/>
   </w:num>
   <w:num w:numId="48" w16cid:durableId="1398212080">
-    <w:abstractNumId w:val="7"/>
+    <w:abstractNumId w:val="9"/>
   </w:num>
   <w:num w:numId="49" w16cid:durableId="1927031899">
-    <w:abstractNumId w:val="67"/>
+    <w:abstractNumId w:val="71"/>
   </w:num>
   <w:num w:numId="50" w16cid:durableId="530537229">
-    <w:abstractNumId w:val="53"/>
+    <w:abstractNumId w:val="57"/>
   </w:num>
   <w:num w:numId="51" w16cid:durableId="1564564219">
-    <w:abstractNumId w:val="35"/>
+    <w:abstractNumId w:val="38"/>
   </w:num>
   <w:num w:numId="52" w16cid:durableId="808060447">
-    <w:abstractNumId w:val="35"/>
+    <w:abstractNumId w:val="38"/>
     <w:lvlOverride w:ilvl="1">
       <w:lvl w:ilvl="1">
         <w:numFmt w:val="bullet"/>
@@ -28235,7 +29358,7 @@
     </w:lvlOverride>
   </w:num>
   <w:num w:numId="53" w16cid:durableId="516429214">
-    <w:abstractNumId w:val="35"/>
+    <w:abstractNumId w:val="38"/>
     <w:lvlOverride w:ilvl="1">
       <w:lvl w:ilvl="1">
         <w:numFmt w:val="bullet"/>
@@ -28255,7 +29378,7 @@
     </w:lvlOverride>
   </w:num>
   <w:num w:numId="54" w16cid:durableId="1247230590">
-    <w:abstractNumId w:val="35"/>
+    <w:abstractNumId w:val="38"/>
     <w:lvlOverride w:ilvl="1">
       <w:lvl w:ilvl="1">
         <w:numFmt w:val="bullet"/>
@@ -28275,55 +29398,67 @@
     </w:lvlOverride>
   </w:num>
   <w:num w:numId="55" w16cid:durableId="1031031834">
-    <w:abstractNumId w:val="49"/>
+    <w:abstractNumId w:val="52"/>
   </w:num>
   <w:num w:numId="56" w16cid:durableId="1685356200">
-    <w:abstractNumId w:val="36"/>
+    <w:abstractNumId w:val="39"/>
   </w:num>
   <w:num w:numId="57" w16cid:durableId="998309984">
-    <w:abstractNumId w:val="38"/>
+    <w:abstractNumId w:val="41"/>
   </w:num>
   <w:num w:numId="58" w16cid:durableId="129446467">
-    <w:abstractNumId w:val="12"/>
+    <w:abstractNumId w:val="14"/>
   </w:num>
   <w:num w:numId="59" w16cid:durableId="1030112069">
+    <w:abstractNumId w:val="66"/>
+  </w:num>
+  <w:num w:numId="60" w16cid:durableId="708186573">
+    <w:abstractNumId w:val="69"/>
+  </w:num>
+  <w:num w:numId="61" w16cid:durableId="30956041">
+    <w:abstractNumId w:val="16"/>
+  </w:num>
+  <w:num w:numId="62" w16cid:durableId="1168205675">
+    <w:abstractNumId w:val="58"/>
+  </w:num>
+  <w:num w:numId="63" w16cid:durableId="1284506183">
     <w:abstractNumId w:val="62"/>
   </w:num>
-  <w:num w:numId="60" w16cid:durableId="708186573">
+  <w:num w:numId="64" w16cid:durableId="1141340451">
+    <w:abstractNumId w:val="8"/>
+  </w:num>
+  <w:num w:numId="65" w16cid:durableId="329717876">
+    <w:abstractNumId w:val="4"/>
+  </w:num>
+  <w:num w:numId="66" w16cid:durableId="1230965593">
+    <w:abstractNumId w:val="37"/>
+  </w:num>
+  <w:num w:numId="67" w16cid:durableId="2115592998">
     <w:abstractNumId w:val="65"/>
   </w:num>
-  <w:num w:numId="61" w16cid:durableId="30956041">
-    <w:abstractNumId w:val="14"/>
+  <w:num w:numId="68" w16cid:durableId="1641030008">
+    <w:abstractNumId w:val="6"/>
   </w:num>
-  <w:num w:numId="62" w16cid:durableId="1168205675">
+  <w:num w:numId="69" w16cid:durableId="495851896">
+    <w:abstractNumId w:val="35"/>
+  </w:num>
+  <w:num w:numId="70" w16cid:durableId="423385234">
+    <w:abstractNumId w:val="40"/>
+  </w:num>
+  <w:num w:numId="71" w16cid:durableId="1443113156">
+    <w:abstractNumId w:val="18"/>
+  </w:num>
+  <w:num w:numId="72" w16cid:durableId="524559158">
     <w:abstractNumId w:val="54"/>
   </w:num>
-  <w:num w:numId="63" w16cid:durableId="1284506183">
-    <w:abstractNumId w:val="58"/>
-  </w:num>
-  <w:num w:numId="64" w16cid:durableId="1141340451">
-    <w:abstractNumId w:val="6"/>
-  </w:num>
-  <w:num w:numId="65" w16cid:durableId="329717876">
+  <w:num w:numId="73" w16cid:durableId="726999782">
     <w:abstractNumId w:val="3"/>
   </w:num>
-  <w:num w:numId="66" w16cid:durableId="1230965593">
+  <w:num w:numId="74" w16cid:durableId="485246037">
+    <w:abstractNumId w:val="7"/>
+  </w:num>
+  <w:num w:numId="75" w16cid:durableId="1551384428">
     <w:abstractNumId w:val="34"/>
-  </w:num>
-  <w:num w:numId="67" w16cid:durableId="2115592998">
-    <w:abstractNumId w:val="61"/>
-  </w:num>
-  <w:num w:numId="68" w16cid:durableId="1641030008">
-    <w:abstractNumId w:val="5"/>
-  </w:num>
-  <w:num w:numId="69" w16cid:durableId="495851896">
-    <w:abstractNumId w:val="32"/>
-  </w:num>
-  <w:num w:numId="70" w16cid:durableId="423385234">
-    <w:abstractNumId w:val="37"/>
-  </w:num>
-  <w:num w:numId="71" w16cid:durableId="1443113156">
-    <w:abstractNumId w:val="16"/>
   </w:num>
 </w:numbering>
 </file>

</xml_diff>